<commit_message>
Reference sheet hermaakt, placid hernoemd gentle.
</commit_message>
<xml_diff>
--- a/Heaven and Earth Rules - new layout.docx
+++ b/Heaven and Earth Rules - new layout.docx
@@ -17,94 +17,363 @@
         </w:rPr>
         <w:t xml:space="preserve">Version 14, </w:t>
       </w:r>
+      <w:r>
+        <w:rPr>
+          <w:rStyle w:val="Emphasis"/>
+          <w:lang w:val="en-US"/>
+        </w:rPr>
+        <w:t>Hecticware, 2011 –</w:t>
+      </w:r>
+      <w:r>
+        <w:rPr>
+          <w:rStyle w:val="Emphasis"/>
+          <w:lang w:val="en-US"/>
+        </w:rPr>
+        <w:t xml:space="preserve"> 2013</w:t>
+      </w:r>
+    </w:p>
+    <w:p>
+      <w:pPr>
+        <w:pStyle w:val="Title"/>
+        <w:rPr>
+          <w:lang w:val="en-US"/>
+        </w:rPr>
+      </w:pPr>
+      <w:r>
+        <w:rPr>
+          <w:lang w:val="en-US"/>
+        </w:rPr>
+        <w:t>Heaven &amp; Earth</w:t>
+      </w:r>
+    </w:p>
+    <w:p>
+      <w:pPr>
+        <w:pStyle w:val="Subtitle"/>
+        <w:rPr>
+          <w:lang w:val="en-US"/>
+        </w:rPr>
+      </w:pPr>
+      <w:r>
+        <w:rPr>
+          <w:lang w:val="en-US"/>
+        </w:rPr>
+        <w:t>A game by Sander in ’t Veld</w:t>
+      </w:r>
+    </w:p>
+    <w:p>
+      <w:pPr>
+        <w:pStyle w:val="Heading1"/>
+        <w:rPr>
+          <w:lang w:val="en-US"/>
+        </w:rPr>
+      </w:pPr>
+      <w:r>
+        <w:rPr>
+          <w:lang w:val="en-US"/>
+        </w:rPr>
+        <w:t>Introduction</w:t>
+      </w:r>
+    </w:p>
+    <w:p>
+      <w:pPr>
+        <w:rPr>
+          <w:lang w:val="en-US"/>
+        </w:rPr>
+      </w:pPr>
+      <w:r>
+        <w:rPr>
+          <w:lang w:val="en-US"/>
+        </w:rPr>
+        <w:t>‘Heaven and Earth’ is a stra</w:t>
+      </w:r>
+      <w:r>
+        <w:rPr>
+          <w:lang w:val="en-US"/>
+        </w:rPr>
+        <w:t>tegy board game for two players, depicting</w:t>
+      </w:r>
+      <w:r>
+        <w:rPr>
+          <w:lang w:val="en-US"/>
+        </w:rPr>
+        <w:t xml:space="preserve"> the</w:t>
+      </w:r>
+      <w:r>
+        <w:rPr>
+          <w:lang w:val="en-US"/>
+        </w:rPr>
+        <w:t xml:space="preserve"> ongoing conflict between the</w:t>
+      </w:r>
+      <w:r>
+        <w:rPr>
+          <w:lang w:val="en-US"/>
+        </w:rPr>
+        <w:t xml:space="preserve"> </w:t>
+      </w:r>
+      <w:r>
+        <w:rPr>
+          <w:lang w:val="en-US"/>
+        </w:rPr>
+        <w:t>Empires of the South and the North.</w:t>
+      </w:r>
+    </w:p>
+    <w:p>
+      <w:pPr>
+        <w:pStyle w:val="Heading1"/>
+        <w:rPr>
+          <w:lang w:val="en-US"/>
+        </w:rPr>
+      </w:pPr>
+      <w:r>
+        <w:rPr>
+          <w:lang w:val="en-US"/>
+        </w:rPr>
+        <w:t>Components</w:t>
+      </w:r>
+    </w:p>
+    <w:p>
+      <w:pPr>
+        <w:rPr>
+          <w:lang w:val="en-US"/>
+        </w:rPr>
+      </w:pPr>
+      <w:r>
+        <w:rPr>
+          <w:lang w:val="en-US"/>
+        </w:rPr>
+        <w:t>A game board consisting of 89 hexagons, of which 7 red on one side, 7 red on the other side, and 7 dark in the center of the map.</w:t>
+      </w:r>
+    </w:p>
+    <w:p>
+      <w:pPr>
+        <w:rPr>
+          <w:lang w:val="en-US"/>
+        </w:rPr>
+      </w:pPr>
+      <w:r>
+        <w:rPr>
+          <w:lang w:val="en-US"/>
+        </w:rPr>
+        <w:t>The</w:t>
+      </w:r>
+      <w:r>
+        <w:rPr>
+          <w:lang w:val="en-US"/>
+        </w:rPr>
+        <w:t xml:space="preserve"> </w:t>
+      </w:r>
+      <w:r>
+        <w:rPr>
+          <w:lang w:val="en-US"/>
+        </w:rPr>
+        <w:t xml:space="preserve">playing </w:t>
+      </w:r>
+      <w:r>
+        <w:rPr>
+          <w:lang w:val="en-US"/>
+        </w:rPr>
+        <w:t>disks</w:t>
+      </w:r>
+      <w:r>
+        <w:rPr>
+          <w:lang w:val="en-US"/>
+        </w:rPr>
+        <w:t xml:space="preserve"> for each player</w:t>
+      </w:r>
+      <w:r>
+        <w:rPr>
+          <w:lang w:val="en-US"/>
+        </w:rPr>
+        <w:t xml:space="preserve">: </w:t>
+      </w:r>
+      <w:r>
+        <w:rPr>
+          <w:lang w:val="en-US"/>
+        </w:rPr>
+        <w:t>7 body disks (Dragon, Elephant, Panda, Tiger, Monkey, Nightingale and Lotus) and 7 character disks (</w:t>
+      </w:r>
+      <w:r>
+        <w:rPr>
+          <w:lang w:val="en-US"/>
+        </w:rPr>
+        <w:t>Emperor, Empress, General, Strategist, Hunter, Alchemist, Farmer).</w:t>
+      </w:r>
+      <w:r>
+        <w:rPr>
+          <w:lang w:val="en-US"/>
+        </w:rPr>
+        <w:t xml:space="preserve"> In total, 28 </w:t>
+      </w:r>
+      <w:r>
+        <w:rPr>
+          <w:lang w:val="en-US"/>
+        </w:rPr>
+        <w:t>disks: 14 red disks for the Southern Empire, 14 green disks for the Northern Empire.</w:t>
+      </w:r>
+    </w:p>
+    <w:p>
+      <w:pPr>
+        <w:rPr>
+          <w:lang w:val="en-US"/>
+        </w:rPr>
+      </w:pPr>
+      <w:r>
+        <w:rPr>
+          <w:lang w:val="en-US"/>
+        </w:rPr>
+        <w:t>A reference sheet for each player.</w:t>
+      </w:r>
+    </w:p>
+    <w:p>
+      <w:pPr>
+        <w:pStyle w:val="Heading1"/>
+        <w:rPr>
+          <w:lang w:val="en-US"/>
+        </w:rPr>
+      </w:pPr>
+      <w:r>
+        <w:rPr>
+          <w:lang w:val="en-US"/>
+        </w:rPr>
+        <w:lastRenderedPageBreak/>
+        <w:t>Terminology</w:t>
+      </w:r>
+    </w:p>
+    <w:p>
+      <w:pPr>
+        <w:rPr>
+          <w:lang w:val="en-US"/>
+        </w:rPr>
+      </w:pPr>
+      <w:r>
+        <w:rPr>
+          <w:lang w:val="en-US"/>
+        </w:rPr>
+        <w:t xml:space="preserve">The hexagons on the board are called </w:t>
+      </w:r>
+      <w:r>
+        <w:rPr>
+          <w:b/>
+          <w:lang w:val="en-US"/>
+        </w:rPr>
+        <w:t>spaces</w:t>
+      </w:r>
+      <w:r>
+        <w:rPr>
+          <w:lang w:val="en-US"/>
+        </w:rPr>
+        <w:t xml:space="preserve">. The red spaces on a player’s side of the board are their </w:t>
+      </w:r>
+      <w:r>
+        <w:rPr>
+          <w:b/>
+          <w:lang w:val="en-US"/>
+        </w:rPr>
+        <w:t>City</w:t>
+      </w:r>
+      <w:r>
+        <w:rPr>
+          <w:lang w:val="en-US"/>
+        </w:rPr>
+        <w:t xml:space="preserve">. The dark spaces in the center of the board form the </w:t>
+      </w:r>
+      <w:r>
+        <w:rPr>
+          <w:b/>
+          <w:lang w:val="en-US"/>
+        </w:rPr>
+        <w:t>Garden</w:t>
+      </w:r>
+      <w:r>
+        <w:rPr>
+          <w:lang w:val="en-US"/>
+        </w:rPr>
+        <w:t>.</w:t>
+      </w:r>
+    </w:p>
+    <w:p>
+      <w:pPr>
+        <w:rPr>
+          <w:lang w:val="en-US"/>
+        </w:rPr>
+      </w:pPr>
+      <w:r>
+        <w:rPr>
+          <w:lang w:val="en-US"/>
+        </w:rPr>
+        <w:t xml:space="preserve">A </w:t>
+      </w:r>
+      <w:r>
+        <w:rPr>
+          <w:b/>
+          <w:lang w:val="en-US"/>
+        </w:rPr>
+        <w:t>piece</w:t>
+      </w:r>
+      <w:r>
+        <w:rPr>
+          <w:lang w:val="en-US"/>
+        </w:rPr>
+        <w:t xml:space="preserve"> consists of two parts: a </w:t>
+      </w:r>
+      <w:r>
+        <w:rPr>
+          <w:b/>
+          <w:lang w:val="en-US"/>
+        </w:rPr>
+        <w:t>character disk</w:t>
+      </w:r>
+      <w:r>
+        <w:rPr>
+          <w:lang w:val="en-US"/>
+        </w:rPr>
+        <w:t xml:space="preserve"> and a </w:t>
+      </w:r>
+      <w:r>
+        <w:rPr>
+          <w:b/>
+          <w:lang w:val="en-US"/>
+        </w:rPr>
+        <w:t>body disk</w:t>
+      </w:r>
+      <w:r>
+        <w:rPr>
+          <w:lang w:val="en-US"/>
+        </w:rPr>
+        <w:t xml:space="preserve">. The body disk is put on top of the character disk, hiding the character </w:t>
+      </w:r>
       <w:bookmarkStart w:id="0" w:name="_GoBack"/>
       <w:bookmarkEnd w:id="0"/>
       <w:r>
         <w:rPr>
-          <w:rStyle w:val="Emphasis"/>
-          <w:lang w:val="en-US"/>
-        </w:rPr>
-        <w:t>Hecticware, 2011 –</w:t>
-      </w:r>
-      <w:r>
-        <w:rPr>
-          <w:rStyle w:val="Emphasis"/>
-          <w:lang w:val="en-US"/>
-        </w:rPr>
-        <w:t xml:space="preserve"> 2013</w:t>
-      </w:r>
-    </w:p>
-    <w:p>
-      <w:pPr>
-        <w:pStyle w:val="Title"/>
-        <w:rPr>
-          <w:lang w:val="en-US"/>
-        </w:rPr>
-      </w:pPr>
-      <w:r>
-        <w:rPr>
-          <w:lang w:val="en-US"/>
-        </w:rPr>
-        <w:t>Heaven &amp; Earth</w:t>
-      </w:r>
-    </w:p>
-    <w:p>
-      <w:pPr>
-        <w:pStyle w:val="Subtitle"/>
-        <w:rPr>
-          <w:lang w:val="en-US"/>
-        </w:rPr>
-      </w:pPr>
-      <w:r>
-        <w:rPr>
-          <w:lang w:val="en-US"/>
-        </w:rPr>
-        <w:t>A game by Sander in ’t Veld</w:t>
-      </w:r>
-    </w:p>
-    <w:p>
-      <w:pPr>
-        <w:pStyle w:val="Heading1"/>
-        <w:rPr>
-          <w:lang w:val="en-US"/>
-        </w:rPr>
-      </w:pPr>
-      <w:r>
-        <w:rPr>
-          <w:lang w:val="en-US"/>
-        </w:rPr>
-        <w:t>Introduction</w:t>
-      </w:r>
-    </w:p>
-    <w:p>
-      <w:pPr>
-        <w:rPr>
-          <w:lang w:val="en-US"/>
-        </w:rPr>
-      </w:pPr>
-      <w:r>
-        <w:rPr>
-          <w:lang w:val="en-US"/>
-        </w:rPr>
-        <w:t>‘Heaven and Earth’ is a stra</w:t>
-      </w:r>
-      <w:r>
-        <w:rPr>
-          <w:lang w:val="en-US"/>
-        </w:rPr>
-        <w:t>tegy board game for two players, depicting</w:t>
-      </w:r>
-      <w:r>
-        <w:rPr>
-          <w:lang w:val="en-US"/>
-        </w:rPr>
-        <w:t xml:space="preserve"> the</w:t>
-      </w:r>
-      <w:r>
-        <w:rPr>
-          <w:lang w:val="en-US"/>
-        </w:rPr>
-        <w:t xml:space="preserve"> ongoing conflict between the</w:t>
+          <w:lang w:val="en-US"/>
+        </w:rPr>
+        <w:t>from sight.</w:t>
+      </w:r>
+      <w:r>
+        <w:rPr>
+          <w:lang w:val="en-US"/>
+        </w:rPr>
+        <w:t xml:space="preserve"> When a player </w:t>
+      </w:r>
+      <w:r>
+        <w:rPr>
+          <w:b/>
+          <w:lang w:val="en-US"/>
+        </w:rPr>
+        <w:t>reveals</w:t>
+      </w:r>
+      <w:r>
+        <w:rPr>
+          <w:lang w:val="en-US"/>
+        </w:rPr>
+        <w:t xml:space="preserve"> a character, the body disk is lifted from the piece, allowing </w:t>
+      </w:r>
+      <w:r>
+        <w:rPr>
+          <w:lang w:val="en-US"/>
+        </w:rPr>
+        <w:t>the opponent to verify the character of the piece.</w:t>
       </w:r>
       <w:r>
         <w:rPr>
@@ -116,302 +385,39 @@
         <w:rPr>
           <w:lang w:val="en-US"/>
         </w:rPr>
-        <w:t>Empires of the South and the North.</w:t>
-      </w:r>
-    </w:p>
-    <w:p>
-      <w:pPr>
-        <w:pStyle w:val="Heading1"/>
-        <w:rPr>
-          <w:lang w:val="en-US"/>
-        </w:rPr>
-      </w:pPr>
-      <w:r>
-        <w:rPr>
-          <w:lang w:val="en-US"/>
-        </w:rPr>
-        <w:t>Components</w:t>
-      </w:r>
-    </w:p>
-    <w:p>
-      <w:pPr>
-        <w:rPr>
-          <w:lang w:val="en-US"/>
-        </w:rPr>
-      </w:pPr>
-      <w:r>
-        <w:rPr>
-          <w:lang w:val="en-US"/>
-        </w:rPr>
-        <w:t>A game board consisting of 89 hexagons, of which 7 red on one side, 7 red on the other side, and 7 dark in the center of the map.</w:t>
-      </w:r>
-    </w:p>
-    <w:p>
-      <w:pPr>
-        <w:rPr>
-          <w:lang w:val="en-US"/>
-        </w:rPr>
-      </w:pPr>
-      <w:r>
-        <w:rPr>
-          <w:lang w:val="en-US"/>
-        </w:rPr>
-        <w:t>The</w:t>
-      </w:r>
-      <w:r>
-        <w:rPr>
-          <w:lang w:val="en-US"/>
-        </w:rPr>
-        <w:t xml:space="preserve"> </w:t>
-      </w:r>
-      <w:r>
-        <w:rPr>
-          <w:lang w:val="en-US"/>
-        </w:rPr>
-        <w:t xml:space="preserve">playing </w:t>
-      </w:r>
-      <w:r>
-        <w:rPr>
-          <w:lang w:val="en-US"/>
-        </w:rPr>
-        <w:t>disks</w:t>
-      </w:r>
-      <w:r>
-        <w:rPr>
-          <w:lang w:val="en-US"/>
-        </w:rPr>
-        <w:t xml:space="preserve"> for each player</w:t>
-      </w:r>
-      <w:r>
-        <w:rPr>
-          <w:lang w:val="en-US"/>
-        </w:rPr>
-        <w:t xml:space="preserve">: </w:t>
-      </w:r>
-      <w:r>
-        <w:rPr>
-          <w:lang w:val="en-US"/>
-        </w:rPr>
-        <w:t>7 body disks (Dragon, Elephant, Panda, Tiger, Monkey, Nightingale and Lotus) and 7 character disks (</w:t>
-      </w:r>
-      <w:r>
-        <w:rPr>
-          <w:lang w:val="en-US"/>
-        </w:rPr>
-        <w:t>Emperor, Empress, General, Strategist, Hunter, Alchemist, Farmer).</w:t>
-      </w:r>
-      <w:r>
-        <w:rPr>
-          <w:lang w:val="en-US"/>
-        </w:rPr>
-        <w:t xml:space="preserve"> In total, 28 </w:t>
-      </w:r>
-      <w:r>
-        <w:rPr>
-          <w:lang w:val="en-US"/>
-        </w:rPr>
-        <w:t>disks: 14 red disks for the Southern Empire, 14 green disks for the Northern Empire.</w:t>
-      </w:r>
-    </w:p>
-    <w:p>
-      <w:pPr>
-        <w:rPr>
-          <w:lang w:val="en-US"/>
-        </w:rPr>
-      </w:pPr>
-      <w:r>
-        <w:rPr>
-          <w:lang w:val="en-US"/>
-        </w:rPr>
-        <w:t>A reference sheet for each player.</w:t>
-      </w:r>
-    </w:p>
-    <w:p>
-      <w:pPr>
-        <w:pStyle w:val="Heading1"/>
-        <w:rPr>
-          <w:lang w:val="en-US"/>
-        </w:rPr>
-      </w:pPr>
-      <w:r>
-        <w:rPr>
-          <w:lang w:val="en-US"/>
-        </w:rPr>
-        <w:lastRenderedPageBreak/>
-        <w:t>Terminology</w:t>
-      </w:r>
-    </w:p>
-    <w:p>
-      <w:pPr>
-        <w:rPr>
-          <w:lang w:val="en-US"/>
-        </w:rPr>
-      </w:pPr>
-      <w:r>
-        <w:rPr>
-          <w:lang w:val="en-US"/>
-        </w:rPr>
-        <w:t xml:space="preserve">The hexagons on the board are called </w:t>
+        <w:t xml:space="preserve">All body disks have a </w:t>
       </w:r>
       <w:r>
         <w:rPr>
           <w:b/>
           <w:lang w:val="en-US"/>
         </w:rPr>
-        <w:t>spaces</w:t>
-      </w:r>
-      <w:r>
-        <w:rPr>
-          <w:lang w:val="en-US"/>
-        </w:rPr>
-        <w:t xml:space="preserve">. The red spaces on a player’s side of the board are their </w:t>
+        <w:t>rank</w:t>
+      </w:r>
+      <w:r>
+        <w:rPr>
+          <w:lang w:val="en-US"/>
+        </w:rPr>
+        <w:t xml:space="preserve">. </w:t>
+      </w:r>
+      <w:r>
+        <w:rPr>
+          <w:lang w:val="en-US"/>
+        </w:rPr>
+        <w:t>Furthermore</w:t>
+      </w:r>
+      <w:r>
+        <w:rPr>
+          <w:lang w:val="en-US"/>
+        </w:rPr>
+        <w:t xml:space="preserve">, some pieces are considered </w:t>
       </w:r>
       <w:r>
         <w:rPr>
           <w:b/>
           <w:lang w:val="en-US"/>
         </w:rPr>
-        <w:t>City</w:t>
-      </w:r>
-      <w:r>
-        <w:rPr>
-          <w:lang w:val="en-US"/>
-        </w:rPr>
-        <w:t xml:space="preserve">. The dark spaces in the center of the board form the </w:t>
-      </w:r>
-      <w:r>
-        <w:rPr>
-          <w:b/>
-          <w:lang w:val="en-US"/>
-        </w:rPr>
-        <w:t>Garden</w:t>
-      </w:r>
-      <w:r>
-        <w:rPr>
-          <w:lang w:val="en-US"/>
-        </w:rPr>
-        <w:t>.</w:t>
-      </w:r>
-    </w:p>
-    <w:p>
-      <w:pPr>
-        <w:rPr>
-          <w:lang w:val="en-US"/>
-        </w:rPr>
-      </w:pPr>
-      <w:r>
-        <w:rPr>
-          <w:lang w:val="en-US"/>
-        </w:rPr>
-        <w:t xml:space="preserve">A </w:t>
-      </w:r>
-      <w:r>
-        <w:rPr>
-          <w:b/>
-          <w:lang w:val="en-US"/>
-        </w:rPr>
-        <w:t>piece</w:t>
-      </w:r>
-      <w:r>
-        <w:rPr>
-          <w:lang w:val="en-US"/>
-        </w:rPr>
-        <w:t xml:space="preserve"> consists of two parts: a </w:t>
-      </w:r>
-      <w:r>
-        <w:rPr>
-          <w:b/>
-          <w:lang w:val="en-US"/>
-        </w:rPr>
-        <w:t>character disk</w:t>
-      </w:r>
-      <w:r>
-        <w:rPr>
-          <w:lang w:val="en-US"/>
-        </w:rPr>
-        <w:t xml:space="preserve"> and a </w:t>
-      </w:r>
-      <w:r>
-        <w:rPr>
-          <w:b/>
-          <w:lang w:val="en-US"/>
-        </w:rPr>
-        <w:t>body disk</w:t>
-      </w:r>
-      <w:r>
-        <w:rPr>
-          <w:lang w:val="en-US"/>
-        </w:rPr>
-        <w:t>. The body disk is put on top of the character disk, hiding the character from sight.</w:t>
-      </w:r>
-      <w:r>
-        <w:rPr>
-          <w:lang w:val="en-US"/>
-        </w:rPr>
-        <w:t xml:space="preserve"> When a player </w:t>
-      </w:r>
-      <w:r>
-        <w:rPr>
-          <w:b/>
-          <w:lang w:val="en-US"/>
-        </w:rPr>
-        <w:t>reveals</w:t>
-      </w:r>
-      <w:r>
-        <w:rPr>
-          <w:lang w:val="en-US"/>
-        </w:rPr>
-        <w:t xml:space="preserve"> a character, the body disk is lifted from the piece, allowing </w:t>
-      </w:r>
-      <w:r>
-        <w:rPr>
-          <w:lang w:val="en-US"/>
-        </w:rPr>
-        <w:t>the opponent to verify the character of the piece.</w:t>
-      </w:r>
-      <w:r>
-        <w:rPr>
-          <w:lang w:val="en-US"/>
-        </w:rPr>
-        <w:t xml:space="preserve"> </w:t>
-      </w:r>
-      <w:r>
-        <w:rPr>
-          <w:lang w:val="en-US"/>
-        </w:rPr>
-        <w:t xml:space="preserve">All body disks have a </w:t>
-      </w:r>
-      <w:r>
-        <w:rPr>
-          <w:b/>
-          <w:lang w:val="en-US"/>
-        </w:rPr>
-        <w:t>rank</w:t>
-      </w:r>
-      <w:r>
-        <w:rPr>
-          <w:lang w:val="en-US"/>
-        </w:rPr>
-        <w:t xml:space="preserve">. </w:t>
-      </w:r>
-      <w:r>
-        <w:rPr>
-          <w:lang w:val="en-US"/>
-        </w:rPr>
-        <w:t>Furthermore</w:t>
-      </w:r>
-      <w:r>
-        <w:rPr>
-          <w:lang w:val="en-US"/>
-        </w:rPr>
-        <w:t xml:space="preserve">, some pieces are considered </w:t>
-      </w:r>
-      <w:r>
-        <w:rPr>
-          <w:b/>
-          <w:lang w:val="en-US"/>
-        </w:rPr>
-        <w:t>placid</w:t>
+        <w:t>gentle</w:t>
       </w:r>
       <w:r>
         <w:rPr>
@@ -919,7 +925,7 @@
           <w:i/>
           <w:lang w:val="en-US"/>
         </w:rPr>
-        <w:t>placid</w:t>
+        <w:t>gentle</w:t>
       </w:r>
       <w:r>
         <w:rPr>
@@ -1093,7 +1099,7 @@
           <w:i/>
           <w:lang w:val="en-US"/>
         </w:rPr>
-        <w:t>placid</w:t>
+        <w:t>gentle</w:t>
       </w:r>
       <w:r>
         <w:rPr>
@@ -1243,7 +1249,19 @@
         <w:rPr>
           <w:lang w:val="en-US"/>
         </w:rPr>
-        <w:t xml:space="preserve"> Placid.</w:t>
+        <w:t xml:space="preserve"> </w:t>
+      </w:r>
+      <w:r>
+        <w:rPr>
+          <w:lang w:val="en-US"/>
+        </w:rPr>
+        <w:t>Gentle</w:t>
+      </w:r>
+      <w:r>
+        <w:rPr>
+          <w:lang w:val="en-US"/>
+        </w:rPr>
+        <w:t>.</w:t>
       </w:r>
       <w:r>
         <w:rPr>
@@ -1361,7 +1379,19 @@
         <w:rPr>
           <w:lang w:val="en-US"/>
         </w:rPr>
-        <w:t xml:space="preserve"> Placid.</w:t>
+        <w:t xml:space="preserve"> </w:t>
+      </w:r>
+      <w:r>
+        <w:rPr>
+          <w:lang w:val="en-US"/>
+        </w:rPr>
+        <w:t>Gentle</w:t>
+      </w:r>
+      <w:r>
+        <w:rPr>
+          <w:lang w:val="en-US"/>
+        </w:rPr>
+        <w:t>.</w:t>
       </w:r>
       <w:r>
         <w:rPr>
@@ -1427,7 +1457,13 @@
         <w:rPr>
           <w:lang w:val="en-US"/>
         </w:rPr>
-        <w:t xml:space="preserve">Placid. </w:t>
+        <w:t>Gentle</w:t>
+      </w:r>
+      <w:r>
+        <w:rPr>
+          <w:lang w:val="en-US"/>
+        </w:rPr>
+        <w:t xml:space="preserve">. </w:t>
       </w:r>
       <w:r>
         <w:rPr>
@@ -1527,7 +1563,19 @@
         <w:rPr>
           <w:lang w:val="en-US"/>
         </w:rPr>
-        <w:t>After revealing, the Empress is considered placid and can move or capture in the Garden.</w:t>
+        <w:t xml:space="preserve">After revealing, the Empress is considered </w:t>
+      </w:r>
+      <w:r>
+        <w:rPr>
+          <w:lang w:val="en-US"/>
+        </w:rPr>
+        <w:t>gentle</w:t>
+      </w:r>
+      <w:r>
+        <w:rPr>
+          <w:lang w:val="en-US"/>
+        </w:rPr>
+        <w:t xml:space="preserve"> and can move or capture in the Garden.</w:t>
       </w:r>
     </w:p>
     <w:p>
@@ -1681,7 +1729,19 @@
         <w:rPr>
           <w:lang w:val="en-US"/>
         </w:rPr>
-        <w:t>a piece in the Garden, despite not being placid. As an Elephant, the Strategist cannot reveal pieces more than two spaces away.</w:t>
+        <w:t xml:space="preserve">a piece in the Garden, despite not being </w:t>
+      </w:r>
+      <w:r>
+        <w:rPr>
+          <w:lang w:val="en-US"/>
+        </w:rPr>
+        <w:t>gentle</w:t>
+      </w:r>
+      <w:r>
+        <w:rPr>
+          <w:lang w:val="en-US"/>
+        </w:rPr>
+        <w:t>. As an Elephant, the Strategist cannot reveal pieces more than two spaces away.</w:t>
       </w:r>
     </w:p>
     <w:p>
@@ -1815,7 +1875,19 @@
         <w:rPr>
           <w:lang w:val="en-US"/>
         </w:rPr>
-        <w:t>The Alchemist can remove pieces from the Garden, despite not being placid.</w:t>
+        <w:t xml:space="preserve">The Alchemist can remove pieces from the Garden, despite not being </w:t>
+      </w:r>
+      <w:r>
+        <w:rPr>
+          <w:lang w:val="en-US"/>
+        </w:rPr>
+        <w:t>gentle</w:t>
+      </w:r>
+      <w:r>
+        <w:rPr>
+          <w:lang w:val="en-US"/>
+        </w:rPr>
+        <w:t>.</w:t>
       </w:r>
     </w:p>
     <w:p>

</xml_diff>

<commit_message>
Tekst - Het principe van de Gate tegel terug.
Dat is namelijk belangrijk, omdat de Gate geen onderdeel van de Stad is
(wat betreft de Keizer).
</commit_message>
<xml_diff>
--- a/Heaven and Earth Rules - new layout.docx
+++ b/Heaven and Earth Rules - new layout.docx
@@ -141,7 +141,79 @@
         <w:rPr>
           <w:lang w:val="en-US"/>
         </w:rPr>
-        <w:t>A game board consisting of 89 hexagons, of which 7 red on one side, 7 red on the other side, and 7 dark in the center of the map.</w:t>
+        <w:t>A game board consi</w:t>
+      </w:r>
+      <w:r>
+        <w:rPr>
+          <w:lang w:val="en-US"/>
+        </w:rPr>
+        <w:t xml:space="preserve">sting of 89 hexagons, of which 6 red on </w:t>
+      </w:r>
+      <w:r>
+        <w:rPr>
+          <w:lang w:val="en-US"/>
+        </w:rPr>
+        <w:t>either</w:t>
+      </w:r>
+      <w:r>
+        <w:rPr>
+          <w:lang w:val="en-US"/>
+        </w:rPr>
+        <w:t xml:space="preserve"> </w:t>
+      </w:r>
+      <w:r>
+        <w:rPr>
+          <w:lang w:val="en-US"/>
+        </w:rPr>
+        <w:t>end</w:t>
+      </w:r>
+      <w:r>
+        <w:rPr>
+          <w:lang w:val="en-US"/>
+        </w:rPr>
+        <w:t xml:space="preserve">, </w:t>
+      </w:r>
+      <w:r>
+        <w:rPr>
+          <w:lang w:val="en-US"/>
+        </w:rPr>
+        <w:t>1</w:t>
+      </w:r>
+      <w:r>
+        <w:rPr>
+          <w:lang w:val="en-US"/>
+        </w:rPr>
+        <w:t xml:space="preserve"> with a red circle </w:t>
+      </w:r>
+      <w:r>
+        <w:rPr>
+          <w:lang w:val="en-US"/>
+        </w:rPr>
+        <w:t xml:space="preserve">on </w:t>
+      </w:r>
+      <w:r>
+        <w:rPr>
+          <w:lang w:val="en-US"/>
+        </w:rPr>
+        <w:t>either</w:t>
+      </w:r>
+      <w:r>
+        <w:rPr>
+          <w:lang w:val="en-US"/>
+        </w:rPr>
+        <w:t xml:space="preserve"> </w:t>
+      </w:r>
+      <w:r>
+        <w:rPr>
+          <w:lang w:val="en-US"/>
+        </w:rPr>
+        <w:t>end</w:t>
+      </w:r>
+      <w:r>
+        <w:rPr>
+          <w:lang w:val="en-US"/>
+        </w:rPr>
+        <w:t>, and 7 dark in the center of the map.</w:t>
       </w:r>
     </w:p>
     <w:p>
@@ -262,7 +334,19 @@
         <w:rPr>
           <w:lang w:val="en-US"/>
         </w:rPr>
-        <w:t xml:space="preserve">. The red spaces on a player’s side of the board are their </w:t>
+        <w:t xml:space="preserve">. The </w:t>
+      </w:r>
+      <w:r>
+        <w:rPr>
+          <w:lang w:val="en-US"/>
+        </w:rPr>
+        <w:t xml:space="preserve">six </w:t>
+      </w:r>
+      <w:r>
+        <w:rPr>
+          <w:lang w:val="en-US"/>
+        </w:rPr>
+        <w:t xml:space="preserve">red spaces on a player’s side of the board are their </w:t>
       </w:r>
       <w:r>
         <w:rPr>
@@ -275,13 +359,44 @@
         <w:rPr>
           <w:lang w:val="en-US"/>
         </w:rPr>
-        <w:t xml:space="preserve">. The dark spaces in the center of the board form the </w:t>
+        <w:t xml:space="preserve">. </w:t>
+      </w:r>
+      <w:r>
+        <w:rPr>
+          <w:lang w:val="en-US"/>
+        </w:rPr>
+        <w:t xml:space="preserve">The space with the red circle in it is their </w:t>
       </w:r>
       <w:r>
         <w:rPr>
           <w:b/>
           <w:lang w:val="en-US"/>
         </w:rPr>
+        <w:t>Gate</w:t>
+      </w:r>
+      <w:r>
+        <w:rPr>
+          <w:lang w:val="en-US"/>
+        </w:rPr>
+        <w:t xml:space="preserve">. </w:t>
+      </w:r>
+      <w:r>
+        <w:rPr>
+          <w:lang w:val="en-US"/>
+        </w:rPr>
+        <w:t>The</w:t>
+      </w:r>
+      <w:r>
+        <w:rPr>
+          <w:lang w:val="en-US"/>
+        </w:rPr>
+        <w:t xml:space="preserve"> dark spaces in the center of the board form the </w:t>
+      </w:r>
+      <w:r>
+        <w:rPr>
+          <w:b/>
+          <w:lang w:val="en-US"/>
+        </w:rPr>
         <w:t>Garden</w:t>
       </w:r>
       <w:r>
@@ -340,15 +455,7 @@
         <w:rPr>
           <w:lang w:val="en-US"/>
         </w:rPr>
-        <w:t xml:space="preserve">. The body disk is put on top of the character disk, hiding the character </w:t>
-      </w:r>
-      <w:bookmarkStart w:id="0" w:name="_GoBack"/>
-      <w:bookmarkEnd w:id="0"/>
-      <w:r>
-        <w:rPr>
-          <w:lang w:val="en-US"/>
-        </w:rPr>
-        <w:t>from sight.</w:t>
+        <w:t>. The body disk is put on top of the character disk, hiding the character from sight.</w:t>
       </w:r>
       <w:r>
         <w:rPr>
@@ -676,6 +783,50 @@
     </w:p>
     <w:p>
       <w:pPr>
+        <w:rPr>
+          <w:lang w:val="en-US"/>
+        </w:rPr>
+      </w:pPr>
+      <w:r>
+        <w:rPr>
+          <w:lang w:val="en-US"/>
+        </w:rPr>
+        <w:lastRenderedPageBreak/>
+        <w:t xml:space="preserve">Note that the Gate </w:t>
+      </w:r>
+      <w:r>
+        <w:rPr>
+          <w:lang w:val="en-US"/>
+        </w:rPr>
+        <w:t>is not</w:t>
+      </w:r>
+      <w:r>
+        <w:rPr>
+          <w:lang w:val="en-US"/>
+        </w:rPr>
+        <w:t xml:space="preserve"> considered part of the City; revealing an</w:t>
+      </w:r>
+      <w:r>
+        <w:rPr>
+          <w:lang w:val="en-US"/>
+        </w:rPr>
+        <w:t xml:space="preserve"> Emperor placed on the </w:t>
+      </w:r>
+      <w:r>
+        <w:rPr>
+          <w:lang w:val="en-US"/>
+        </w:rPr>
+        <w:t xml:space="preserve">opponent’s </w:t>
+      </w:r>
+      <w:r>
+        <w:rPr>
+          <w:lang w:val="en-US"/>
+        </w:rPr>
+        <w:t>Gate space does not win the game.</w:t>
+      </w:r>
+    </w:p>
+    <w:p>
+      <w:pPr>
         <w:pStyle w:val="Heading1"/>
         <w:rPr>
           <w:lang w:val="en-US"/>
@@ -685,66 +836,397 @@
         <w:rPr>
           <w:lang w:val="en-US"/>
         </w:rPr>
+        <w:t>Setup</w:t>
+      </w:r>
+    </w:p>
+    <w:p>
+      <w:pPr>
+        <w:rPr>
+          <w:lang w:val="en-US"/>
+        </w:rPr>
+      </w:pPr>
+      <w:r>
+        <w:rPr>
+          <w:lang w:val="en-US"/>
+        </w:rPr>
+        <w:t xml:space="preserve">To determine which player controls which Empire, </w:t>
+      </w:r>
+      <w:r>
+        <w:rPr>
+          <w:lang w:val="en-US"/>
+        </w:rPr>
+        <w:t>a player takes a piece of either colour (red and green) and shuffles them behind his back. The other player takes a blind pick.</w:t>
+      </w:r>
+    </w:p>
+    <w:p>
+      <w:pPr>
+        <w:rPr>
+          <w:lang w:val="en-US"/>
+        </w:rPr>
+      </w:pPr>
+      <w:r>
+        <w:rPr>
+          <w:lang w:val="en-US"/>
+        </w:rPr>
+        <w:t>Each player gathers his disks and, in secret, determines his pieces by placing the body disks on the character disks.</w:t>
+      </w:r>
+    </w:p>
+    <w:p>
+      <w:pPr>
+        <w:rPr>
+          <w:lang w:val="en-US"/>
+        </w:rPr>
+      </w:pPr>
+      <w:r>
+        <w:rPr>
+          <w:lang w:val="en-US"/>
+        </w:rPr>
+        <w:t xml:space="preserve">First, the Southern Empire places all their pieces on the seven red City </w:t>
+      </w:r>
+      <w:r>
+        <w:rPr>
+          <w:lang w:val="en-US"/>
+        </w:rPr>
+        <w:t xml:space="preserve">and Gate </w:t>
+      </w:r>
+      <w:r>
+        <w:rPr>
+          <w:lang w:val="en-US"/>
+        </w:rPr>
+        <w:t>spaces on his side of the board. Then, the Northern Em</w:t>
+      </w:r>
+      <w:r>
+        <w:rPr>
+          <w:lang w:val="en-US"/>
+        </w:rPr>
+        <w:t>pire places their pieces</w:t>
+      </w:r>
+      <w:r>
+        <w:rPr>
+          <w:lang w:val="en-US"/>
+        </w:rPr>
+        <w:t>.</w:t>
+      </w:r>
+    </w:p>
+    <w:p>
+      <w:pPr>
+        <w:rPr>
+          <w:lang w:val="en-US"/>
+        </w:rPr>
+      </w:pPr>
+      <w:r>
+        <w:rPr>
+          <w:lang w:val="en-US"/>
+        </w:rPr>
+        <w:t>The Southern Empire moves first.</w:t>
+      </w:r>
+    </w:p>
+    <w:p>
+      <w:pPr>
+        <w:pStyle w:val="Heading1"/>
+        <w:rPr>
+          <w:lang w:val="en-US"/>
+        </w:rPr>
+      </w:pPr>
+      <w:r>
+        <w:rPr>
+          <w:lang w:val="en-US"/>
+        </w:rPr>
+        <w:t>Gameplay</w:t>
+      </w:r>
+    </w:p>
+    <w:p>
+      <w:pPr>
+        <w:rPr>
+          <w:lang w:val="en-US"/>
+        </w:rPr>
+      </w:pPr>
+      <w:r>
+        <w:rPr>
+          <w:lang w:val="en-US"/>
+        </w:rPr>
+        <w:t xml:space="preserve">Each turn, a player can and must use one of his pieces. A piece can either </w:t>
+      </w:r>
+      <w:r>
+        <w:rPr>
+          <w:i/>
+          <w:lang w:val="en-US"/>
+        </w:rPr>
+        <w:t>move</w:t>
+      </w:r>
+      <w:r>
+        <w:rPr>
+          <w:lang w:val="en-US"/>
+        </w:rPr>
+        <w:t xml:space="preserve"> to an empty space on the board, </w:t>
+      </w:r>
+      <w:r>
+        <w:rPr>
+          <w:i/>
+          <w:lang w:val="en-US"/>
+        </w:rPr>
+        <w:t>capture</w:t>
+      </w:r>
+      <w:r>
+        <w:rPr>
+          <w:lang w:val="en-US"/>
+        </w:rPr>
+        <w:t xml:space="preserve"> an opposing piece, or </w:t>
+      </w:r>
+      <w:r>
+        <w:rPr>
+          <w:i/>
+          <w:lang w:val="en-US"/>
+        </w:rPr>
+        <w:t>reveal</w:t>
+      </w:r>
+      <w:r>
+        <w:rPr>
+          <w:lang w:val="en-US"/>
+        </w:rPr>
+        <w:t xml:space="preserve"> itself and do a character specific action. </w:t>
+      </w:r>
+    </w:p>
+    <w:p>
+      <w:pPr>
+        <w:rPr>
+          <w:lang w:val="en-US"/>
+        </w:rPr>
+      </w:pPr>
+      <w:r>
+        <w:rPr>
+          <w:lang w:val="en-US"/>
+        </w:rPr>
+        <w:t xml:space="preserve">Both moving and capturing are bound to certain rules. However, </w:t>
+      </w:r>
+      <w:r>
+        <w:rPr>
+          <w:lang w:val="en-US"/>
+        </w:rPr>
+        <w:t xml:space="preserve">both </w:t>
+      </w:r>
+      <w:r>
+        <w:rPr>
+          <w:lang w:val="en-US"/>
+        </w:rPr>
+        <w:t xml:space="preserve">the </w:t>
+      </w:r>
+      <w:r>
+        <w:rPr>
+          <w:lang w:val="en-US"/>
+        </w:rPr>
+        <w:t>body and character</w:t>
+      </w:r>
+      <w:r>
+        <w:rPr>
+          <w:lang w:val="en-US"/>
+        </w:rPr>
+        <w:t xml:space="preserve"> of a piece</w:t>
+      </w:r>
+      <w:r>
+        <w:rPr>
+          <w:lang w:val="en-US"/>
+        </w:rPr>
+        <w:t xml:space="preserve"> have specific merits which alter the rules for this piece. The r</w:t>
+      </w:r>
+      <w:r>
+        <w:rPr>
+          <w:lang w:val="en-US"/>
+        </w:rPr>
+        <w:t>ules that are specific to a body or character</w:t>
+      </w:r>
+      <w:r>
+        <w:rPr>
+          <w:lang w:val="en-US"/>
+        </w:rPr>
+        <w:t xml:space="preserve"> </w:t>
+      </w:r>
+      <w:r>
+        <w:rPr>
+          <w:lang w:val="en-US"/>
+        </w:rPr>
         <w:lastRenderedPageBreak/>
-        <w:t>Setup</w:t>
-      </w:r>
-    </w:p>
-    <w:p>
-      <w:pPr>
-        <w:rPr>
-          <w:lang w:val="en-US"/>
-        </w:rPr>
-      </w:pPr>
-      <w:r>
-        <w:rPr>
-          <w:lang w:val="en-US"/>
-        </w:rPr>
-        <w:t xml:space="preserve">To determine which player controls which Empire, </w:t>
-      </w:r>
-      <w:r>
-        <w:rPr>
-          <w:lang w:val="en-US"/>
-        </w:rPr>
-        <w:t>a player takes a piece of either colour (red and green) and shuffles them behind his back. The other player takes a blind pick.</w:t>
-      </w:r>
-    </w:p>
-    <w:p>
-      <w:pPr>
-        <w:rPr>
-          <w:lang w:val="en-US"/>
-        </w:rPr>
-      </w:pPr>
-      <w:r>
-        <w:rPr>
-          <w:lang w:val="en-US"/>
-        </w:rPr>
-        <w:t>Each player gathers his disks and, in secret, determines his pieces by placing the body disks on the character disks.</w:t>
-      </w:r>
-    </w:p>
-    <w:p>
-      <w:pPr>
-        <w:rPr>
-          <w:lang w:val="en-US"/>
-        </w:rPr>
-      </w:pPr>
-      <w:r>
-        <w:rPr>
-          <w:lang w:val="en-US"/>
-        </w:rPr>
-        <w:t>First, the Southern Empire places all their pieces on the seven red City spaces on his side of the board. Then, the Northern Empire places their pieces as well.</w:t>
-      </w:r>
-    </w:p>
-    <w:p>
-      <w:pPr>
-        <w:rPr>
-          <w:lang w:val="en-US"/>
-        </w:rPr>
-      </w:pPr>
-      <w:r>
-        <w:rPr>
-          <w:lang w:val="en-US"/>
-        </w:rPr>
-        <w:t>The Southern Empire moves first.</w:t>
+        <w:t>supersede the ‘default’ rules listed below.</w:t>
+      </w:r>
+      <w:r>
+        <w:rPr>
+          <w:lang w:val="en-US"/>
+        </w:rPr>
+        <w:t xml:space="preserve"> In order to use a character’s merits, this character must first be revealed to the opponent.</w:t>
+      </w:r>
+    </w:p>
+    <w:p>
+      <w:pPr>
+        <w:pStyle w:val="Heading2"/>
+        <w:rPr>
+          <w:lang w:val="en-US"/>
+        </w:rPr>
+      </w:pPr>
+      <w:r>
+        <w:rPr>
+          <w:lang w:val="en-US"/>
+        </w:rPr>
+        <w:t>Moving</w:t>
+      </w:r>
+    </w:p>
+    <w:p>
+      <w:pPr>
+        <w:rPr>
+          <w:lang w:val="en-US"/>
+        </w:rPr>
+      </w:pPr>
+      <w:r>
+        <w:rPr>
+          <w:lang w:val="en-US"/>
+        </w:rPr>
+        <w:t>By default, a</w:t>
+      </w:r>
+      <w:r>
+        <w:rPr>
+          <w:lang w:val="en-US"/>
+        </w:rPr>
+        <w:t xml:space="preserve"> piece can move to any free space in a straight line from where it is standing, but no more than its maximum amount of spaces away. A piece can move over a friendly piece, but cannot move over an opposing piece.</w:t>
+      </w:r>
+    </w:p>
+    <w:p>
+      <w:pPr>
+        <w:rPr>
+          <w:lang w:val="en-US"/>
+        </w:rPr>
+      </w:pPr>
+      <w:r>
+        <w:rPr>
+          <w:lang w:val="en-US"/>
+        </w:rPr>
+        <w:t xml:space="preserve">Only </w:t>
+      </w:r>
+      <w:r>
+        <w:rPr>
+          <w:i/>
+          <w:lang w:val="en-US"/>
+        </w:rPr>
+        <w:t>gentle</w:t>
+      </w:r>
+      <w:r>
+        <w:rPr>
+          <w:lang w:val="en-US"/>
+        </w:rPr>
+        <w:t xml:space="preserve"> pieces can move to a Garden space. All pieces can move through the Garden to a space on the other side. </w:t>
+      </w:r>
+    </w:p>
+    <w:p>
+      <w:pPr>
+        <w:pStyle w:val="Heading2"/>
+        <w:rPr>
+          <w:lang w:val="en-US"/>
+        </w:rPr>
+      </w:pPr>
+      <w:r>
+        <w:rPr>
+          <w:lang w:val="en-US"/>
+        </w:rPr>
+        <w:t>Capturing</w:t>
+      </w:r>
+    </w:p>
+    <w:p>
+      <w:pPr>
+        <w:rPr>
+          <w:lang w:val="en-US"/>
+        </w:rPr>
+      </w:pPr>
+      <w:r>
+        <w:rPr>
+          <w:lang w:val="en-US"/>
+        </w:rPr>
+        <w:t>If a piece captures another piece, it removes the captures piece fr</w:t>
+      </w:r>
+      <w:r>
+        <w:rPr>
+          <w:lang w:val="en-US"/>
+        </w:rPr>
+        <w:t xml:space="preserve">om the game and takes its place. </w:t>
+      </w:r>
+    </w:p>
+    <w:p>
+      <w:pPr>
+        <w:rPr>
+          <w:lang w:val="en-US"/>
+        </w:rPr>
+      </w:pPr>
+      <w:r>
+        <w:rPr>
+          <w:lang w:val="en-US"/>
+        </w:rPr>
+        <w:t>By default, a</w:t>
+      </w:r>
+      <w:r>
+        <w:rPr>
+          <w:lang w:val="en-US"/>
+        </w:rPr>
+        <w:t xml:space="preserve"> piece can capture any opposing piece it can </w:t>
+      </w:r>
+      <w:r>
+        <w:rPr>
+          <w:i/>
+          <w:lang w:val="en-US"/>
+        </w:rPr>
+        <w:t>reach</w:t>
+      </w:r>
+      <w:r>
+        <w:rPr>
+          <w:lang w:val="en-US"/>
+        </w:rPr>
+        <w:t xml:space="preserve"> – i.e. the piece would be able to move to that space if it were free </w:t>
+      </w:r>
+      <w:r>
+        <w:rPr>
+          <w:lang w:val="en-US"/>
+        </w:rPr>
+        <w:t xml:space="preserve">– as </w:t>
+      </w:r>
+      <w:r>
+        <w:rPr>
+          <w:lang w:val="en-US"/>
+        </w:rPr>
+        <w:t>long as the target</w:t>
+      </w:r>
+      <w:r>
+        <w:rPr>
+          <w:lang w:val="en-US"/>
+        </w:rPr>
+        <w:t xml:space="preserve"> piece’s </w:t>
+      </w:r>
+      <w:r>
+        <w:rPr>
+          <w:i/>
+          <w:lang w:val="en-US"/>
+        </w:rPr>
+        <w:t>rank</w:t>
+      </w:r>
+      <w:r>
+        <w:rPr>
+          <w:lang w:val="en-US"/>
+        </w:rPr>
+        <w:t xml:space="preserve"> is equal or lower.</w:t>
+      </w:r>
+    </w:p>
+    <w:p>
+      <w:pPr>
+        <w:rPr>
+          <w:lang w:val="en-US"/>
+        </w:rPr>
+      </w:pPr>
+      <w:r>
+        <w:rPr>
+          <w:lang w:val="en-US"/>
+        </w:rPr>
+        <w:t xml:space="preserve">Note that the captured piece does not </w:t>
+      </w:r>
+      <w:r>
+        <w:rPr>
+          <w:lang w:val="en-US"/>
+        </w:rPr>
+        <w:t>reveal itself.</w:t>
       </w:r>
     </w:p>
     <w:p>
@@ -758,1203 +1240,941 @@
         <w:rPr>
           <w:lang w:val="en-US"/>
         </w:rPr>
-        <w:t>Gameplay</w:t>
-      </w:r>
-    </w:p>
-    <w:p>
-      <w:pPr>
-        <w:rPr>
-          <w:lang w:val="en-US"/>
-        </w:rPr>
-      </w:pPr>
-      <w:r>
-        <w:rPr>
-          <w:lang w:val="en-US"/>
-        </w:rPr>
-        <w:t xml:space="preserve">Each turn, a player can and must use one of his pieces. A piece can either </w:t>
+        <w:t>The Bodies</w:t>
+      </w:r>
+    </w:p>
+    <w:p>
+      <w:pPr>
+        <w:rPr>
+          <w:lang w:val="en-US"/>
+        </w:rPr>
+      </w:pPr>
+      <w:r>
+        <w:rPr>
+          <w:lang w:val="en-US"/>
+        </w:rPr>
+        <w:t xml:space="preserve">Each of the bodies has a </w:t>
       </w:r>
       <w:r>
         <w:rPr>
           <w:i/>
           <w:lang w:val="en-US"/>
         </w:rPr>
-        <w:t>move</w:t>
-      </w:r>
-      <w:r>
-        <w:rPr>
-          <w:lang w:val="en-US"/>
-        </w:rPr>
-        <w:t xml:space="preserve"> to an empty space on the board, </w:t>
+        <w:t>rank</w:t>
+      </w:r>
+      <w:r>
+        <w:rPr>
+          <w:lang w:val="en-US"/>
+        </w:rPr>
+        <w:t xml:space="preserve"> associated with it,</w:t>
+      </w:r>
+      <w:r>
+        <w:rPr>
+          <w:lang w:val="en-US"/>
+        </w:rPr>
+        <w:t xml:space="preserve"> and some of the bodies are considered </w:t>
       </w:r>
       <w:r>
         <w:rPr>
           <w:i/>
           <w:lang w:val="en-US"/>
         </w:rPr>
+        <w:t>gentle</w:t>
+      </w:r>
+      <w:r>
+        <w:rPr>
+          <w:lang w:val="en-US"/>
+        </w:rPr>
+        <w:t xml:space="preserve">. </w:t>
+      </w:r>
+      <w:r>
+        <w:rPr>
+          <w:lang w:val="en-US"/>
+        </w:rPr>
+        <w:lastRenderedPageBreak/>
+        <w:t xml:space="preserve">Futhermore, each of the bodies specifies </w:t>
+      </w:r>
+      <w:r>
+        <w:rPr>
+          <w:lang w:val="en-US"/>
+        </w:rPr>
+        <w:t>a maxim</w:t>
+      </w:r>
+      <w:r>
+        <w:rPr>
+          <w:lang w:val="en-US"/>
+        </w:rPr>
+        <w:t>um amount of spaces that the piece</w:t>
+      </w:r>
+      <w:r>
+        <w:rPr>
+          <w:lang w:val="en-US"/>
+        </w:rPr>
+        <w:t xml:space="preserve"> can move.</w:t>
+      </w:r>
+    </w:p>
+    <w:p>
+      <w:pPr>
+        <w:pStyle w:val="Heading2"/>
+        <w:rPr>
+          <w:lang w:val="en-US"/>
+        </w:rPr>
+      </w:pPr>
+      <w:r>
+        <w:rPr>
+          <w:lang w:val="en-US"/>
+        </w:rPr>
+        <w:t>Dragon</w:t>
+      </w:r>
+    </w:p>
+    <w:p>
+      <w:pPr>
+        <w:rPr>
+          <w:lang w:val="en-US"/>
+        </w:rPr>
+      </w:pPr>
+      <w:r>
+        <w:rPr>
+          <w:lang w:val="en-US"/>
+        </w:rPr>
+        <w:t>Rank 5. The Dragon can move up to 3 spaces.</w:t>
+      </w:r>
+    </w:p>
+    <w:p>
+      <w:pPr>
+        <w:rPr>
+          <w:lang w:val="en-US"/>
+        </w:rPr>
+      </w:pPr>
+      <w:r>
+        <w:rPr>
+          <w:lang w:val="en-US"/>
+        </w:rPr>
+        <w:t>Despite having higher rank than the Nightingale, the Dragon</w:t>
+      </w:r>
+      <w:r>
+        <w:rPr>
+          <w:lang w:val="en-US"/>
+        </w:rPr>
+        <w:t xml:space="preserve"> cannot capture the Nightingale</w:t>
+      </w:r>
+      <w:r>
+        <w:rPr>
+          <w:lang w:val="en-US"/>
+        </w:rPr>
+        <w:t xml:space="preserve"> and can be captured by the Nightingale.</w:t>
+      </w:r>
+    </w:p>
+    <w:p>
+      <w:pPr>
+        <w:pStyle w:val="Heading2"/>
+        <w:rPr>
+          <w:lang w:val="en-US"/>
+        </w:rPr>
+      </w:pPr>
+      <w:r>
+        <w:rPr>
+          <w:lang w:val="en-US"/>
+        </w:rPr>
+        <w:t>Elephant</w:t>
+      </w:r>
+    </w:p>
+    <w:p>
+      <w:pPr>
+        <w:rPr>
+          <w:lang w:val="en-US"/>
+        </w:rPr>
+      </w:pPr>
+      <w:r>
+        <w:rPr>
+          <w:lang w:val="en-US"/>
+        </w:rPr>
+        <w:t>Rank 4. The Elephant can move up to 2 spaces.</w:t>
+      </w:r>
+    </w:p>
+    <w:p>
+      <w:pPr>
+        <w:rPr>
+          <w:lang w:val="en-US"/>
+        </w:rPr>
+      </w:pPr>
+      <w:r>
+        <w:rPr>
+          <w:lang w:val="en-US"/>
+        </w:rPr>
+        <w:t>Despite this, the Elephant can capture a piece that is up to 4 spaces away.</w:t>
+      </w:r>
+    </w:p>
+    <w:p>
+      <w:pPr>
+        <w:pStyle w:val="Heading2"/>
+        <w:rPr>
+          <w:lang w:val="en-US"/>
+        </w:rPr>
+      </w:pPr>
+      <w:r>
+        <w:rPr>
+          <w:lang w:val="en-US"/>
+        </w:rPr>
+        <w:t>Panda</w:t>
+      </w:r>
+    </w:p>
+    <w:p>
+      <w:pPr>
+        <w:rPr>
+          <w:lang w:val="en-US"/>
+        </w:rPr>
+      </w:pPr>
+      <w:r>
+        <w:rPr>
+          <w:lang w:val="en-US"/>
+        </w:rPr>
+        <w:t>Rank 4.</w:t>
+      </w:r>
+      <w:r>
+        <w:rPr>
+          <w:lang w:val="en-US"/>
+        </w:rPr>
+        <w:t xml:space="preserve"> </w:t>
+      </w:r>
+      <w:r>
+        <w:rPr>
+          <w:lang w:val="en-US"/>
+        </w:rPr>
+        <w:t>Gentle</w:t>
+      </w:r>
+      <w:r>
+        <w:rPr>
+          <w:lang w:val="en-US"/>
+        </w:rPr>
+        <w:t>.</w:t>
+      </w:r>
+      <w:r>
+        <w:rPr>
+          <w:lang w:val="en-US"/>
+        </w:rPr>
+        <w:t xml:space="preserve"> The Panda c</w:t>
+      </w:r>
+      <w:r>
+        <w:rPr>
+          <w:lang w:val="en-US"/>
+        </w:rPr>
+        <w:t>an move only 1 space.</w:t>
+      </w:r>
+    </w:p>
+    <w:p>
+      <w:pPr>
+        <w:pStyle w:val="Heading2"/>
+        <w:rPr>
+          <w:lang w:val="en-US"/>
+        </w:rPr>
+      </w:pPr>
+      <w:r>
+        <w:rPr>
+          <w:lang w:val="en-US"/>
+        </w:rPr>
+        <w:t>Tiger</w:t>
+      </w:r>
+    </w:p>
+    <w:p>
+      <w:pPr>
+        <w:rPr>
+          <w:lang w:val="en-US"/>
+        </w:rPr>
+      </w:pPr>
+      <w:r>
+        <w:rPr>
+          <w:lang w:val="en-US"/>
+        </w:rPr>
+        <w:t>Rank 3. The Tiger c</w:t>
+      </w:r>
+      <w:r>
+        <w:rPr>
+          <w:lang w:val="en-US"/>
+        </w:rPr>
+        <w:t>an move up to 4 spaces.</w:t>
+      </w:r>
+    </w:p>
+    <w:p>
+      <w:pPr>
+        <w:pStyle w:val="Heading2"/>
+        <w:rPr>
+          <w:lang w:val="en-US"/>
+        </w:rPr>
+      </w:pPr>
+      <w:r>
+        <w:rPr>
+          <w:lang w:val="en-US"/>
+        </w:rPr>
+        <w:t>Monkey</w:t>
+      </w:r>
+    </w:p>
+    <w:p>
+      <w:pPr>
+        <w:rPr>
+          <w:lang w:val="en-US"/>
+        </w:rPr>
+      </w:pPr>
+      <w:r>
+        <w:rPr>
+          <w:lang w:val="en-US"/>
+        </w:rPr>
+        <w:t>Rank 3. The Monkey can move up to 2 spaces.</w:t>
+      </w:r>
+    </w:p>
+    <w:p>
+      <w:pPr>
+        <w:rPr>
+          <w:lang w:val="en-US"/>
+        </w:rPr>
+      </w:pPr>
+      <w:r>
+        <w:rPr>
+          <w:lang w:val="en-US"/>
+        </w:rPr>
+        <w:t>Alongside moving in straight lines, the Monkey can also move in an arc.</w:t>
+      </w:r>
+    </w:p>
+    <w:p>
+      <w:pPr>
+        <w:pStyle w:val="Heading2"/>
+        <w:rPr>
+          <w:lang w:val="en-US"/>
+        </w:rPr>
+      </w:pPr>
+      <w:r>
+        <w:rPr>
+          <w:lang w:val="en-US"/>
+        </w:rPr>
+        <w:t>Nightingale</w:t>
+      </w:r>
+    </w:p>
+    <w:p>
+      <w:pPr>
+        <w:rPr>
+          <w:lang w:val="en-US"/>
+        </w:rPr>
+      </w:pPr>
+      <w:r>
+        <w:rPr>
+          <w:lang w:val="en-US"/>
+        </w:rPr>
+        <w:t>Rank 2.</w:t>
+      </w:r>
+      <w:r>
+        <w:rPr>
+          <w:lang w:val="en-US"/>
+        </w:rPr>
+        <w:t xml:space="preserve"> </w:t>
+      </w:r>
+      <w:r>
+        <w:rPr>
+          <w:lang w:val="en-US"/>
+        </w:rPr>
+        <w:t>Gentle</w:t>
+      </w:r>
+      <w:r>
+        <w:rPr>
+          <w:lang w:val="en-US"/>
+        </w:rPr>
+        <w:t>.</w:t>
+      </w:r>
+      <w:r>
+        <w:rPr>
+          <w:lang w:val="en-US"/>
+        </w:rPr>
+        <w:t xml:space="preserve"> The Nightingale can move up to 4 spaces.</w:t>
+      </w:r>
+    </w:p>
+    <w:p>
+      <w:pPr>
+        <w:rPr>
+          <w:lang w:val="en-US"/>
+        </w:rPr>
+      </w:pPr>
+      <w:r>
+        <w:rPr>
+          <w:lang w:val="en-US"/>
+        </w:rPr>
+        <w:lastRenderedPageBreak/>
+        <w:t>The Nightingale can move over opposing pieces.</w:t>
+      </w:r>
+    </w:p>
+    <w:p>
+      <w:pPr>
+        <w:rPr>
+          <w:lang w:val="en-US"/>
+        </w:rPr>
+      </w:pPr>
+      <w:r>
+        <w:rPr>
+          <w:lang w:val="en-US"/>
+        </w:rPr>
+        <w:t>Despite having lower rank than the Dragon, the Nightingale can capture the Dragon and cannot be captured by the Dragon.</w:t>
+      </w:r>
+    </w:p>
+    <w:p>
+      <w:pPr>
+        <w:pStyle w:val="Heading2"/>
+        <w:rPr>
+          <w:lang w:val="en-US"/>
+        </w:rPr>
+      </w:pPr>
+      <w:r>
+        <w:rPr>
+          <w:lang w:val="en-US"/>
+        </w:rPr>
+        <w:t>Lotus</w:t>
+      </w:r>
+    </w:p>
+    <w:p>
+      <w:pPr>
+        <w:rPr>
+          <w:lang w:val="en-US"/>
+        </w:rPr>
+      </w:pPr>
+      <w:r>
+        <w:rPr>
+          <w:lang w:val="en-US"/>
+        </w:rPr>
+        <w:t xml:space="preserve">Rank 1. </w:t>
+      </w:r>
+      <w:r>
+        <w:rPr>
+          <w:lang w:val="en-US"/>
+        </w:rPr>
+        <w:t>Gentle</w:t>
+      </w:r>
+      <w:r>
+        <w:rPr>
+          <w:lang w:val="en-US"/>
+        </w:rPr>
+        <w:t xml:space="preserve">. </w:t>
+      </w:r>
+      <w:r>
+        <w:rPr>
+          <w:lang w:val="en-US"/>
+        </w:rPr>
+        <w:t>The Lotus can move up to 3 spaces.</w:t>
+      </w:r>
+    </w:p>
+    <w:p>
+      <w:pPr>
+        <w:pStyle w:val="Heading1"/>
+        <w:rPr>
+          <w:lang w:val="en-US"/>
+        </w:rPr>
+      </w:pPr>
+      <w:r>
+        <w:rPr>
+          <w:lang w:val="en-US"/>
+        </w:rPr>
+        <w:t>The Characters</w:t>
+      </w:r>
+    </w:p>
+    <w:p>
+      <w:pPr>
+        <w:rPr>
+          <w:lang w:val="en-US"/>
+        </w:rPr>
+      </w:pPr>
+      <w:r>
+        <w:rPr>
+          <w:lang w:val="en-US"/>
+        </w:rPr>
+        <w:t xml:space="preserve">The characters </w:t>
+      </w:r>
+      <w:r>
+        <w:rPr>
+          <w:lang w:val="en-US"/>
+        </w:rPr>
+        <w:t>alter</w:t>
+      </w:r>
+      <w:bookmarkStart w:id="0" w:name="_GoBack"/>
+      <w:bookmarkEnd w:id="0"/>
+      <w:r>
+        <w:rPr>
+          <w:lang w:val="en-US"/>
+        </w:rPr>
+        <w:t xml:space="preserve"> the way a piece moves and captures. These traits are only effective after the piece reveals itself.</w:t>
+      </w:r>
+    </w:p>
+    <w:p>
+      <w:pPr>
+        <w:pStyle w:val="Heading2"/>
+        <w:rPr>
+          <w:lang w:val="en-US"/>
+        </w:rPr>
+      </w:pPr>
+      <w:r>
+        <w:rPr>
+          <w:lang w:val="en-US"/>
+        </w:rPr>
+        <w:t>Emperor</w:t>
+      </w:r>
+    </w:p>
+    <w:p>
+      <w:pPr>
+        <w:rPr>
+          <w:lang w:val="en-US"/>
+        </w:rPr>
+      </w:pPr>
+      <w:r>
+        <w:rPr>
+          <w:lang w:val="en-US"/>
+        </w:rPr>
+        <w:t xml:space="preserve">If the Emperor is in the opponent’s City, it can reveal itself and the revealing player wins the game. </w:t>
+      </w:r>
+    </w:p>
+    <w:p>
+      <w:pPr>
+        <w:rPr>
+          <w:lang w:val="en-US"/>
+        </w:rPr>
+      </w:pPr>
+      <w:r>
+        <w:rPr>
+          <w:lang w:val="en-US"/>
+        </w:rPr>
+        <w:t>This is done instead of moving or capturing.</w:t>
+      </w:r>
+    </w:p>
+    <w:p>
+      <w:pPr>
+        <w:rPr>
+          <w:lang w:val="en-US"/>
+        </w:rPr>
+      </w:pPr>
+      <w:r>
+        <w:rPr>
+          <w:lang w:val="en-US"/>
+        </w:rPr>
+        <w:t>Note that the Gate is not considered part of the City.</w:t>
+      </w:r>
+    </w:p>
+    <w:p>
+      <w:pPr>
+        <w:pStyle w:val="Heading2"/>
+        <w:rPr>
+          <w:lang w:val="en-US"/>
+        </w:rPr>
+      </w:pPr>
+      <w:r>
+        <w:rPr>
+          <w:lang w:val="en-US"/>
+        </w:rPr>
+        <w:t>Empress</w:t>
+      </w:r>
+    </w:p>
+    <w:p>
+      <w:pPr>
+        <w:rPr>
+          <w:lang w:val="en-US"/>
+        </w:rPr>
+      </w:pPr>
+      <w:r>
+        <w:rPr>
+          <w:lang w:val="en-US"/>
+        </w:rPr>
+        <w:t xml:space="preserve">After revealing, the Empress is considered </w:t>
+      </w:r>
+      <w:r>
+        <w:rPr>
+          <w:lang w:val="en-US"/>
+        </w:rPr>
+        <w:t>gentle</w:t>
+      </w:r>
+      <w:r>
+        <w:rPr>
+          <w:lang w:val="en-US"/>
+        </w:rPr>
+        <w:t xml:space="preserve"> and can move or capture in the Garden.</w:t>
+      </w:r>
+    </w:p>
+    <w:p>
+      <w:pPr>
+        <w:pStyle w:val="Heading2"/>
+        <w:rPr>
+          <w:lang w:val="en-US"/>
+        </w:rPr>
+      </w:pPr>
+      <w:r>
+        <w:rPr>
+          <w:lang w:val="en-US"/>
+        </w:rPr>
+        <w:t>General</w:t>
+      </w:r>
+    </w:p>
+    <w:p>
+      <w:pPr>
+        <w:rPr>
+          <w:lang w:val="en-US"/>
+        </w:rPr>
+      </w:pPr>
+      <w:r>
+        <w:rPr>
+          <w:lang w:val="en-US"/>
+        </w:rPr>
+        <w:t>After revealing, the General can capture any piece, neglecting rank all together.</w:t>
+      </w:r>
+      <w:r>
+        <w:rPr>
+          <w:lang w:val="en-US"/>
+        </w:rPr>
+        <w:t xml:space="preserve"> </w:t>
+      </w:r>
+    </w:p>
+    <w:p>
+      <w:pPr>
+        <w:rPr>
+          <w:lang w:val="en-US"/>
+        </w:rPr>
+      </w:pPr>
+      <w:r>
+        <w:rPr>
+          <w:lang w:val="en-US"/>
+        </w:rPr>
+        <w:lastRenderedPageBreak/>
+        <w:t>As a Dragon, the General</w:t>
+      </w:r>
+      <w:r>
+        <w:rPr>
+          <w:lang w:val="en-US"/>
+        </w:rPr>
+        <w:t xml:space="preserve"> can also capture a Nightingale after revealing itself.</w:t>
+      </w:r>
+    </w:p>
+    <w:p>
+      <w:pPr>
+        <w:pStyle w:val="Heading2"/>
+        <w:rPr>
+          <w:lang w:val="en-US"/>
+        </w:rPr>
+      </w:pPr>
+      <w:r>
+        <w:rPr>
+          <w:lang w:val="en-US"/>
+        </w:rPr>
+        <w:t>Strategist</w:t>
+      </w:r>
+    </w:p>
+    <w:p>
+      <w:pPr>
+        <w:rPr>
+          <w:lang w:val="en-US"/>
+        </w:rPr>
+      </w:pPr>
+      <w:r>
+        <w:rPr>
+          <w:lang w:val="en-US"/>
+        </w:rPr>
+        <w:t xml:space="preserve">After revealing, the Strategist can </w:t>
+      </w:r>
+      <w:r>
+        <w:rPr>
+          <w:lang w:val="en-US"/>
+        </w:rPr>
+        <w:t>reveal</w:t>
+      </w:r>
+      <w:r>
+        <w:rPr>
+          <w:lang w:val="en-US"/>
+        </w:rPr>
+        <w:t xml:space="preserve"> any opposing piece that it can reach</w:t>
+      </w:r>
+      <w:r>
+        <w:rPr>
+          <w:lang w:val="en-US"/>
+        </w:rPr>
+        <w:t xml:space="preserve">, meaning it forces </w:t>
+      </w:r>
+      <w:r>
+        <w:rPr>
+          <w:lang w:val="en-US"/>
+        </w:rPr>
+        <w:t>t</w:t>
+      </w:r>
+      <w:r>
+        <w:rPr>
+          <w:lang w:val="en-US"/>
+        </w:rPr>
+        <w:t xml:space="preserve">he owner of that piece </w:t>
+      </w:r>
+      <w:r>
+        <w:rPr>
+          <w:lang w:val="en-US"/>
+        </w:rPr>
+        <w:t>to</w:t>
+      </w:r>
+      <w:r>
+        <w:rPr>
+          <w:lang w:val="en-US"/>
+        </w:rPr>
+        <w:t xml:space="preserve"> reveal the piece’s character.</w:t>
+      </w:r>
+    </w:p>
+    <w:p>
+      <w:pPr>
+        <w:rPr>
+          <w:lang w:val="en-US"/>
+        </w:rPr>
+      </w:pPr>
+      <w:r>
+        <w:rPr>
+          <w:lang w:val="en-US"/>
+        </w:rPr>
+        <w:t>This is done instead of moving or capturing.</w:t>
+      </w:r>
+    </w:p>
+    <w:p>
+      <w:pPr>
+        <w:rPr>
+          <w:lang w:val="en-US"/>
+        </w:rPr>
+      </w:pPr>
+      <w:r>
+        <w:rPr>
+          <w:lang w:val="en-US"/>
+        </w:rPr>
+        <w:t xml:space="preserve">The Strategist can reveal </w:t>
+      </w:r>
+      <w:r>
+        <w:rPr>
+          <w:lang w:val="en-US"/>
+        </w:rPr>
+        <w:t xml:space="preserve">a piece in the Garden, despite not being </w:t>
+      </w:r>
+      <w:r>
+        <w:rPr>
+          <w:lang w:val="en-US"/>
+        </w:rPr>
+        <w:t>gentle</w:t>
+      </w:r>
+      <w:r>
+        <w:rPr>
+          <w:lang w:val="en-US"/>
+        </w:rPr>
+        <w:t>. As an Elephant, the Strategist cannot reveal pieces more than two spaces away.</w:t>
+      </w:r>
+    </w:p>
+    <w:p>
+      <w:pPr>
+        <w:pStyle w:val="Heading2"/>
+        <w:rPr>
+          <w:lang w:val="en-US"/>
+        </w:rPr>
+      </w:pPr>
+      <w:r>
+        <w:rPr>
+          <w:lang w:val="en-US"/>
+        </w:rPr>
+        <w:t>Hunter</w:t>
+      </w:r>
+    </w:p>
+    <w:p>
+      <w:pPr>
+        <w:rPr>
+          <w:lang w:val="en-US"/>
+        </w:rPr>
+      </w:pPr>
+      <w:r>
+        <w:rPr>
+          <w:lang w:val="en-US"/>
+        </w:rPr>
+        <w:t>After revealing, the Hunter can capture any Elephant or Panda, regardless of rank.</w:t>
+      </w:r>
+    </w:p>
+    <w:p>
+      <w:pPr>
+        <w:pStyle w:val="Heading2"/>
+        <w:rPr>
+          <w:lang w:val="en-US"/>
+        </w:rPr>
+      </w:pPr>
+      <w:r>
+        <w:rPr>
+          <w:lang w:val="en-US"/>
+        </w:rPr>
+        <w:t>Alchemist</w:t>
+      </w:r>
+    </w:p>
+    <w:p>
+      <w:pPr>
+        <w:rPr>
+          <w:lang w:val="en-US"/>
+        </w:rPr>
+      </w:pPr>
+      <w:r>
+        <w:rPr>
+          <w:lang w:val="en-US"/>
+        </w:rPr>
+        <w:t xml:space="preserve">After revealing, the Alchemist can </w:t>
+      </w:r>
+      <w:r>
+        <w:rPr>
+          <w:lang w:val="en-US"/>
+        </w:rPr>
+        <w:t>capture any</w:t>
+      </w:r>
+      <w:r>
+        <w:rPr>
+          <w:lang w:val="en-US"/>
+        </w:rPr>
+        <w:t xml:space="preserve"> adjacent pie</w:t>
+      </w:r>
+      <w:r>
+        <w:rPr>
+          <w:lang w:val="en-US"/>
+        </w:rPr>
+        <w:t>ce, but</w:t>
+      </w:r>
+      <w:r>
+        <w:rPr>
+          <w:lang w:val="en-US"/>
+        </w:rPr>
+        <w:t xml:space="preserve"> </w:t>
+      </w:r>
+      <w:r>
+        <w:rPr>
+          <w:lang w:val="en-US"/>
+        </w:rPr>
+        <w:t>must remove</w:t>
+      </w:r>
+      <w:r>
+        <w:rPr>
+          <w:lang w:val="en-US"/>
+        </w:rPr>
+        <w:t xml:space="preserve"> itself </w:t>
+      </w:r>
+      <w:r>
+        <w:rPr>
+          <w:lang w:val="en-US"/>
+        </w:rPr>
+        <w:t>from the board</w:t>
+      </w:r>
+      <w:r>
+        <w:rPr>
+          <w:lang w:val="en-US"/>
+        </w:rPr>
+        <w:t xml:space="preserve"> afterwards.</w:t>
+      </w:r>
+    </w:p>
+    <w:p>
+      <w:pPr>
+        <w:rPr>
+          <w:lang w:val="en-US"/>
+        </w:rPr>
+      </w:pPr>
+      <w:r>
+        <w:rPr>
+          <w:lang w:val="en-US"/>
+        </w:rPr>
+        <w:t>This is done instead of moving.</w:t>
+      </w:r>
+    </w:p>
+    <w:p>
+      <w:pPr>
+        <w:rPr>
+          <w:lang w:val="en-US"/>
+        </w:rPr>
+      </w:pPr>
+      <w:r>
+        <w:rPr>
+          <w:lang w:val="en-US"/>
+        </w:rPr>
+        <w:t xml:space="preserve">This action neglects rank. </w:t>
+      </w:r>
+      <w:r>
+        <w:rPr>
+          <w:lang w:val="en-US"/>
+        </w:rPr>
+        <w:t xml:space="preserve">The Alchemist can remove pieces from the Garden, despite not being </w:t>
+      </w:r>
+      <w:r>
+        <w:rPr>
+          <w:lang w:val="en-US"/>
+        </w:rPr>
+        <w:t>gentle</w:t>
+      </w:r>
+      <w:r>
+        <w:rPr>
+          <w:lang w:val="en-US"/>
+        </w:rPr>
+        <w:t>.</w:t>
+      </w:r>
+    </w:p>
+    <w:p>
+      <w:pPr>
+        <w:rPr>
+          <w:lang w:val="en-US"/>
+        </w:rPr>
+      </w:pPr>
+      <w:r>
+        <w:rPr>
+          <w:lang w:val="en-US"/>
+        </w:rPr>
+        <w:t>This action is considered</w:t>
+      </w:r>
+      <w:r>
+        <w:rPr>
+          <w:lang w:val="en-US"/>
+        </w:rPr>
+        <w:t xml:space="preserve"> a </w:t>
+      </w:r>
+      <w:r>
+        <w:rPr>
+          <w:lang w:val="en-US"/>
+        </w:rPr>
         <w:t>capture</w:t>
       </w:r>
       <w:r>
         <w:rPr>
           <w:lang w:val="en-US"/>
         </w:rPr>
-        <w:t xml:space="preserve"> an opposing piece, or </w:t>
-      </w:r>
-      <w:r>
-        <w:rPr>
-          <w:i/>
-          <w:lang w:val="en-US"/>
-        </w:rPr>
-        <w:t>reveal</w:t>
-      </w:r>
-      <w:r>
-        <w:rPr>
-          <w:lang w:val="en-US"/>
-        </w:rPr>
-        <w:t xml:space="preserve"> itself and do a character specific action. </w:t>
-      </w:r>
-    </w:p>
-    <w:p>
-      <w:pPr>
-        <w:rPr>
-          <w:lang w:val="en-US"/>
-        </w:rPr>
-      </w:pPr>
-      <w:r>
-        <w:rPr>
-          <w:lang w:val="en-US"/>
-        </w:rPr>
-        <w:t xml:space="preserve">Both moving and capturing are bound to certain rules. However, </w:t>
-      </w:r>
-      <w:r>
-        <w:rPr>
-          <w:lang w:val="en-US"/>
-        </w:rPr>
-        <w:t xml:space="preserve">both </w:t>
-      </w:r>
-      <w:r>
-        <w:rPr>
-          <w:lang w:val="en-US"/>
-        </w:rPr>
-        <w:t xml:space="preserve">the </w:t>
-      </w:r>
-      <w:r>
-        <w:rPr>
-          <w:lang w:val="en-US"/>
-        </w:rPr>
-        <w:t>body and character</w:t>
-      </w:r>
-      <w:r>
-        <w:rPr>
-          <w:lang w:val="en-US"/>
-        </w:rPr>
-        <w:t xml:space="preserve"> of a piece</w:t>
-      </w:r>
-      <w:r>
-        <w:rPr>
-          <w:lang w:val="en-US"/>
-        </w:rPr>
-        <w:t xml:space="preserve"> have specific merits which alter the rules for this piece. The r</w:t>
-      </w:r>
-      <w:r>
-        <w:rPr>
-          <w:lang w:val="en-US"/>
-        </w:rPr>
-        <w:t>ules that are specific to a body or character</w:t>
-      </w:r>
-      <w:r>
-        <w:rPr>
-          <w:lang w:val="en-US"/>
-        </w:rPr>
-        <w:t xml:space="preserve"> supersede the ‘default’ rules listed below.</w:t>
-      </w:r>
-      <w:r>
-        <w:rPr>
-          <w:lang w:val="en-US"/>
-        </w:rPr>
-        <w:t xml:space="preserve"> In order to use a character’s merits, this character must first be revealed to the opponent.</w:t>
-      </w:r>
-    </w:p>
-    <w:p>
-      <w:pPr>
-        <w:pStyle w:val="Heading2"/>
-        <w:rPr>
-          <w:lang w:val="en-US"/>
-        </w:rPr>
-      </w:pPr>
+        <w:t xml:space="preserve">; </w:t>
+      </w:r>
+      <w:r>
+        <w:rPr>
+          <w:lang w:val="en-US"/>
+        </w:rPr>
+        <w:t>in the unusual care that</w:t>
+      </w:r>
+      <w:r>
+        <w:rPr>
+          <w:lang w:val="en-US"/>
+        </w:rPr>
+        <w:t xml:space="preserve"> both players own </w:t>
+      </w:r>
+      <w:r>
+        <w:rPr>
+          <w:lang w:val="en-US"/>
+        </w:rPr>
+        <w:t xml:space="preserve">exactly </w:t>
+      </w:r>
+      <w:r>
+        <w:rPr>
+          <w:lang w:val="en-US"/>
+        </w:rPr>
+        <w:t>two</w:t>
+      </w:r>
+      <w:r>
+        <w:rPr>
+          <w:lang w:val="en-US"/>
+        </w:rPr>
+        <w:t xml:space="preserve"> pieces and a player uses the Alchemist to </w:t>
+      </w:r>
+      <w:r>
+        <w:rPr>
+          <w:lang w:val="en-US"/>
+        </w:rPr>
+        <w:t xml:space="preserve">capture an opposing </w:t>
+      </w:r>
       <w:r>
         <w:rPr>
           <w:lang w:val="en-US"/>
         </w:rPr>
         <w:lastRenderedPageBreak/>
-        <w:t>Moving</w:t>
-      </w:r>
-    </w:p>
-    <w:p>
-      <w:pPr>
-        <w:rPr>
-          <w:lang w:val="en-US"/>
-        </w:rPr>
-      </w:pPr>
-      <w:r>
-        <w:rPr>
-          <w:lang w:val="en-US"/>
-        </w:rPr>
-        <w:t>By default, a</w:t>
-      </w:r>
-      <w:r>
-        <w:rPr>
-          <w:lang w:val="en-US"/>
-        </w:rPr>
-        <w:t xml:space="preserve"> piece can move to any free space in a straight line from where it is standing, but no more than its maximum amount of spaces away. A piece can move over a friendly piece, but cannot move over an opposing piece.</w:t>
-      </w:r>
-    </w:p>
-    <w:p>
-      <w:pPr>
-        <w:rPr>
-          <w:lang w:val="en-US"/>
-        </w:rPr>
-      </w:pPr>
-      <w:r>
-        <w:rPr>
-          <w:lang w:val="en-US"/>
-        </w:rPr>
-        <w:t xml:space="preserve">Only </w:t>
-      </w:r>
-      <w:r>
-        <w:rPr>
-          <w:i/>
-          <w:lang w:val="en-US"/>
-        </w:rPr>
-        <w:t>gentle</w:t>
-      </w:r>
-      <w:r>
-        <w:rPr>
-          <w:lang w:val="en-US"/>
-        </w:rPr>
-        <w:t xml:space="preserve"> pieces can move to a Garden space. All pieces can move through the Garden to a space on the other side. </w:t>
-      </w:r>
-    </w:p>
-    <w:p>
-      <w:pPr>
-        <w:pStyle w:val="Heading2"/>
-        <w:rPr>
-          <w:lang w:val="en-US"/>
-        </w:rPr>
-      </w:pPr>
-      <w:r>
-        <w:rPr>
-          <w:lang w:val="en-US"/>
-        </w:rPr>
-        <w:t>Capturing</w:t>
-      </w:r>
-    </w:p>
-    <w:p>
-      <w:pPr>
-        <w:rPr>
-          <w:lang w:val="en-US"/>
-        </w:rPr>
-      </w:pPr>
-      <w:r>
-        <w:rPr>
-          <w:lang w:val="en-US"/>
-        </w:rPr>
-        <w:t>If a piece captures another piece, it removes the captures piece fr</w:t>
-      </w:r>
-      <w:r>
-        <w:rPr>
-          <w:lang w:val="en-US"/>
-        </w:rPr>
-        <w:t xml:space="preserve">om the game and takes its place. </w:t>
-      </w:r>
-    </w:p>
-    <w:p>
-      <w:pPr>
-        <w:rPr>
-          <w:lang w:val="en-US"/>
-        </w:rPr>
-      </w:pPr>
-      <w:r>
-        <w:rPr>
-          <w:lang w:val="en-US"/>
-        </w:rPr>
-        <w:t>By default, a</w:t>
-      </w:r>
-      <w:r>
-        <w:rPr>
-          <w:lang w:val="en-US"/>
-        </w:rPr>
-        <w:t xml:space="preserve"> piece can capture any opposing piece it can </w:t>
-      </w:r>
-      <w:r>
-        <w:rPr>
-          <w:i/>
-          <w:lang w:val="en-US"/>
-        </w:rPr>
-        <w:t>reach</w:t>
-      </w:r>
-      <w:r>
-        <w:rPr>
-          <w:lang w:val="en-US"/>
-        </w:rPr>
-        <w:t xml:space="preserve"> – i.e. the piece would be able to move to that space if it were free </w:t>
-      </w:r>
-      <w:r>
-        <w:rPr>
-          <w:lang w:val="en-US"/>
-        </w:rPr>
-        <w:t xml:space="preserve">– as </w:t>
-      </w:r>
-      <w:r>
-        <w:rPr>
-          <w:lang w:val="en-US"/>
-        </w:rPr>
-        <w:t>long as the target</w:t>
-      </w:r>
-      <w:r>
-        <w:rPr>
-          <w:lang w:val="en-US"/>
-        </w:rPr>
-        <w:t xml:space="preserve"> piece’s </w:t>
-      </w:r>
-      <w:r>
-        <w:rPr>
-          <w:i/>
-          <w:lang w:val="en-US"/>
-        </w:rPr>
-        <w:t>rank</w:t>
-      </w:r>
-      <w:r>
-        <w:rPr>
-          <w:lang w:val="en-US"/>
-        </w:rPr>
-        <w:t xml:space="preserve"> is equal or lower.</w:t>
-      </w:r>
-    </w:p>
-    <w:p>
-      <w:pPr>
-        <w:rPr>
-          <w:lang w:val="en-US"/>
-        </w:rPr>
-      </w:pPr>
-      <w:r>
-        <w:rPr>
-          <w:lang w:val="en-US"/>
-        </w:rPr>
-        <w:t xml:space="preserve">Note that the captured piece does not </w:t>
-      </w:r>
-      <w:r>
-        <w:rPr>
-          <w:lang w:val="en-US"/>
-        </w:rPr>
-        <w:t>reveal itself.</w:t>
-      </w:r>
-    </w:p>
-    <w:p>
-      <w:pPr>
-        <w:pStyle w:val="Heading1"/>
-        <w:rPr>
-          <w:lang w:val="en-US"/>
-        </w:rPr>
-      </w:pPr>
-      <w:r>
-        <w:rPr>
-          <w:lang w:val="en-US"/>
-        </w:rPr>
-        <w:t>The Bodies</w:t>
-      </w:r>
-    </w:p>
-    <w:p>
-      <w:pPr>
-        <w:rPr>
-          <w:lang w:val="en-US"/>
-        </w:rPr>
-      </w:pPr>
-      <w:r>
-        <w:rPr>
-          <w:lang w:val="en-US"/>
-        </w:rPr>
-        <w:t xml:space="preserve">Each of the bodies has a </w:t>
-      </w:r>
-      <w:r>
-        <w:rPr>
-          <w:i/>
-          <w:lang w:val="en-US"/>
-        </w:rPr>
-        <w:t>rank</w:t>
-      </w:r>
-      <w:r>
-        <w:rPr>
-          <w:lang w:val="en-US"/>
-        </w:rPr>
-        <w:t xml:space="preserve"> associated with it,</w:t>
-      </w:r>
-      <w:r>
-        <w:rPr>
-          <w:lang w:val="en-US"/>
-        </w:rPr>
-        <w:t xml:space="preserve"> and some of the bodies are considered </w:t>
-      </w:r>
-      <w:r>
-        <w:rPr>
-          <w:i/>
-          <w:lang w:val="en-US"/>
-        </w:rPr>
-        <w:t>gentle</w:t>
-      </w:r>
-      <w:r>
-        <w:rPr>
-          <w:lang w:val="en-US"/>
-        </w:rPr>
-        <w:t xml:space="preserve">. Futhermore, each of the bodies specifies </w:t>
-      </w:r>
-      <w:r>
-        <w:rPr>
-          <w:lang w:val="en-US"/>
-        </w:rPr>
-        <w:t>a maxim</w:t>
-      </w:r>
-      <w:r>
-        <w:rPr>
-          <w:lang w:val="en-US"/>
-        </w:rPr>
-        <w:t>um amount of spaces that the piece</w:t>
-      </w:r>
-      <w:r>
-        <w:rPr>
-          <w:lang w:val="en-US"/>
-        </w:rPr>
-        <w:t xml:space="preserve"> can move.</w:t>
-      </w:r>
-    </w:p>
-    <w:p>
-      <w:pPr>
-        <w:pStyle w:val="Heading2"/>
-        <w:rPr>
-          <w:lang w:val="en-US"/>
-        </w:rPr>
-      </w:pPr>
-      <w:r>
-        <w:rPr>
-          <w:lang w:val="en-US"/>
-        </w:rPr>
-        <w:t>Dragon</w:t>
-      </w:r>
-    </w:p>
-    <w:p>
-      <w:pPr>
-        <w:rPr>
-          <w:lang w:val="en-US"/>
-        </w:rPr>
-      </w:pPr>
-      <w:r>
-        <w:rPr>
-          <w:lang w:val="en-US"/>
-        </w:rPr>
-        <w:t>Rank 5. The Dragon can move up to 3 spaces.</w:t>
-      </w:r>
-    </w:p>
-    <w:p>
-      <w:pPr>
-        <w:rPr>
-          <w:lang w:val="en-US"/>
-        </w:rPr>
-      </w:pPr>
-      <w:r>
-        <w:rPr>
-          <w:lang w:val="en-US"/>
-        </w:rPr>
-        <w:lastRenderedPageBreak/>
-        <w:t>Despite having higher rank than the Nightingale, the Dragon</w:t>
-      </w:r>
-      <w:r>
-        <w:rPr>
-          <w:lang w:val="en-US"/>
-        </w:rPr>
-        <w:t xml:space="preserve"> cannot capture the Nightingale</w:t>
-      </w:r>
-      <w:r>
-        <w:rPr>
-          <w:lang w:val="en-US"/>
-        </w:rPr>
-        <w:t xml:space="preserve"> and can be captured by the Nightingale.</w:t>
-      </w:r>
-    </w:p>
-    <w:p>
-      <w:pPr>
-        <w:pStyle w:val="Heading2"/>
-        <w:rPr>
-          <w:lang w:val="en-US"/>
-        </w:rPr>
-      </w:pPr>
-      <w:r>
-        <w:rPr>
-          <w:lang w:val="en-US"/>
-        </w:rPr>
-        <w:t>Elephant</w:t>
-      </w:r>
-    </w:p>
-    <w:p>
-      <w:pPr>
-        <w:rPr>
-          <w:lang w:val="en-US"/>
-        </w:rPr>
-      </w:pPr>
-      <w:r>
-        <w:rPr>
-          <w:lang w:val="en-US"/>
-        </w:rPr>
-        <w:t>Rank 4. The Elephant can move up to 2 spaces.</w:t>
-      </w:r>
-    </w:p>
-    <w:p>
-      <w:pPr>
-        <w:rPr>
-          <w:lang w:val="en-US"/>
-        </w:rPr>
-      </w:pPr>
-      <w:r>
-        <w:rPr>
-          <w:lang w:val="en-US"/>
-        </w:rPr>
-        <w:t>Despite this, the Elephant can capture a piece that is up to 4 spaces away.</w:t>
-      </w:r>
-    </w:p>
-    <w:p>
-      <w:pPr>
-        <w:pStyle w:val="Heading2"/>
-        <w:rPr>
-          <w:lang w:val="en-US"/>
-        </w:rPr>
-      </w:pPr>
-      <w:r>
-        <w:rPr>
-          <w:lang w:val="en-US"/>
-        </w:rPr>
-        <w:t>Panda</w:t>
-      </w:r>
-    </w:p>
-    <w:p>
-      <w:pPr>
-        <w:rPr>
-          <w:lang w:val="en-US"/>
-        </w:rPr>
-      </w:pPr>
-      <w:r>
-        <w:rPr>
-          <w:lang w:val="en-US"/>
-        </w:rPr>
-        <w:t>Rank 4.</w:t>
-      </w:r>
-      <w:r>
-        <w:rPr>
-          <w:lang w:val="en-US"/>
-        </w:rPr>
-        <w:t xml:space="preserve"> </w:t>
-      </w:r>
-      <w:r>
-        <w:rPr>
-          <w:lang w:val="en-US"/>
-        </w:rPr>
-        <w:t>Gentle</w:t>
-      </w:r>
-      <w:r>
-        <w:rPr>
-          <w:lang w:val="en-US"/>
-        </w:rPr>
-        <w:t>.</w:t>
-      </w:r>
-      <w:r>
-        <w:rPr>
-          <w:lang w:val="en-US"/>
-        </w:rPr>
-        <w:t xml:space="preserve"> The Panda c</w:t>
-      </w:r>
-      <w:r>
-        <w:rPr>
-          <w:lang w:val="en-US"/>
-        </w:rPr>
-        <w:t>an move only 1 space.</w:t>
-      </w:r>
-    </w:p>
-    <w:p>
-      <w:pPr>
-        <w:pStyle w:val="Heading2"/>
-        <w:rPr>
-          <w:lang w:val="en-US"/>
-        </w:rPr>
-      </w:pPr>
-      <w:r>
-        <w:rPr>
-          <w:lang w:val="en-US"/>
-        </w:rPr>
-        <w:t>Tiger</w:t>
-      </w:r>
-    </w:p>
-    <w:p>
-      <w:pPr>
-        <w:rPr>
-          <w:lang w:val="en-US"/>
-        </w:rPr>
-      </w:pPr>
-      <w:r>
-        <w:rPr>
-          <w:lang w:val="en-US"/>
-        </w:rPr>
-        <w:t>Rank 3. The Tiger c</w:t>
-      </w:r>
-      <w:r>
-        <w:rPr>
-          <w:lang w:val="en-US"/>
-        </w:rPr>
-        <w:t>an move up to 4 spaces.</w:t>
-      </w:r>
-    </w:p>
-    <w:p>
-      <w:pPr>
-        <w:pStyle w:val="Heading2"/>
-        <w:rPr>
-          <w:lang w:val="en-US"/>
-        </w:rPr>
-      </w:pPr>
-      <w:r>
-        <w:rPr>
-          <w:lang w:val="en-US"/>
-        </w:rPr>
-        <w:t>Monkey</w:t>
-      </w:r>
-    </w:p>
-    <w:p>
-      <w:pPr>
-        <w:rPr>
-          <w:lang w:val="en-US"/>
-        </w:rPr>
-      </w:pPr>
-      <w:r>
-        <w:rPr>
-          <w:lang w:val="en-US"/>
-        </w:rPr>
-        <w:t>Rank 3. The Monkey can move up to 2 spaces.</w:t>
-      </w:r>
-    </w:p>
-    <w:p>
-      <w:pPr>
-        <w:rPr>
-          <w:lang w:val="en-US"/>
-        </w:rPr>
-      </w:pPr>
-      <w:r>
-        <w:rPr>
-          <w:lang w:val="en-US"/>
-        </w:rPr>
-        <w:t>Alongside moving in straight lines, the Monkey can also move in an arc.</w:t>
-      </w:r>
-    </w:p>
-    <w:p>
-      <w:pPr>
-        <w:pStyle w:val="Heading2"/>
-        <w:rPr>
-          <w:lang w:val="en-US"/>
-        </w:rPr>
-      </w:pPr>
-      <w:r>
-        <w:rPr>
-          <w:lang w:val="en-US"/>
-        </w:rPr>
-        <w:t>Nightingale</w:t>
-      </w:r>
-    </w:p>
-    <w:p>
-      <w:pPr>
-        <w:rPr>
-          <w:lang w:val="en-US"/>
-        </w:rPr>
-      </w:pPr>
-      <w:r>
-        <w:rPr>
-          <w:lang w:val="en-US"/>
-        </w:rPr>
-        <w:t>Rank 2.</w:t>
-      </w:r>
-      <w:r>
-        <w:rPr>
-          <w:lang w:val="en-US"/>
-        </w:rPr>
-        <w:t xml:space="preserve"> </w:t>
-      </w:r>
-      <w:r>
-        <w:rPr>
-          <w:lang w:val="en-US"/>
-        </w:rPr>
-        <w:t>Gentle</w:t>
-      </w:r>
-      <w:r>
-        <w:rPr>
-          <w:lang w:val="en-US"/>
-        </w:rPr>
-        <w:t>.</w:t>
-      </w:r>
-      <w:r>
-        <w:rPr>
-          <w:lang w:val="en-US"/>
-        </w:rPr>
-        <w:t xml:space="preserve"> The Nightingale can move up to 4 spaces.</w:t>
-      </w:r>
-    </w:p>
-    <w:p>
-      <w:pPr>
-        <w:rPr>
-          <w:lang w:val="en-US"/>
-        </w:rPr>
-      </w:pPr>
-      <w:r>
-        <w:rPr>
-          <w:lang w:val="en-US"/>
-        </w:rPr>
-        <w:t>The Nightingale can move over opposing pieces.</w:t>
-      </w:r>
-    </w:p>
-    <w:p>
-      <w:pPr>
-        <w:rPr>
-          <w:lang w:val="en-US"/>
-        </w:rPr>
-      </w:pPr>
-      <w:r>
-        <w:rPr>
-          <w:lang w:val="en-US"/>
-        </w:rPr>
-        <w:t>Despite having lower rank than the Dragon, the Nightingale can capture the Dragon and cannot be captured by the Dragon.</w:t>
-      </w:r>
-    </w:p>
-    <w:p>
-      <w:pPr>
-        <w:pStyle w:val="Heading2"/>
-        <w:rPr>
-          <w:lang w:val="en-US"/>
-        </w:rPr>
-      </w:pPr>
-      <w:r>
-        <w:rPr>
-          <w:lang w:val="en-US"/>
-        </w:rPr>
-        <w:lastRenderedPageBreak/>
-        <w:t>Lotus</w:t>
-      </w:r>
-    </w:p>
-    <w:p>
-      <w:pPr>
-        <w:rPr>
-          <w:lang w:val="en-US"/>
-        </w:rPr>
-      </w:pPr>
-      <w:r>
-        <w:rPr>
-          <w:lang w:val="en-US"/>
-        </w:rPr>
-        <w:t xml:space="preserve">Rank 1. </w:t>
-      </w:r>
-      <w:r>
-        <w:rPr>
-          <w:lang w:val="en-US"/>
-        </w:rPr>
-        <w:t>Gentle</w:t>
-      </w:r>
-      <w:r>
-        <w:rPr>
-          <w:lang w:val="en-US"/>
-        </w:rPr>
-        <w:t xml:space="preserve">. </w:t>
-      </w:r>
-      <w:r>
-        <w:rPr>
-          <w:lang w:val="en-US"/>
-        </w:rPr>
-        <w:t>The Lotus can move up to 3 spaces.</w:t>
-      </w:r>
-    </w:p>
-    <w:p>
-      <w:pPr>
-        <w:pStyle w:val="Heading1"/>
-        <w:rPr>
-          <w:lang w:val="en-US"/>
-        </w:rPr>
-      </w:pPr>
-      <w:r>
-        <w:rPr>
-          <w:lang w:val="en-US"/>
-        </w:rPr>
-        <w:t>The Characters</w:t>
-      </w:r>
-    </w:p>
-    <w:p>
-      <w:pPr>
-        <w:rPr>
-          <w:lang w:val="en-US"/>
-        </w:rPr>
-      </w:pPr>
-      <w:r>
-        <w:rPr>
-          <w:lang w:val="en-US"/>
-        </w:rPr>
-        <w:t>The characters affect the way a piece moves and captures. These traits are only effective after the piece reveals itself.</w:t>
-      </w:r>
-    </w:p>
-    <w:p>
-      <w:pPr>
-        <w:pStyle w:val="Heading2"/>
-        <w:rPr>
-          <w:lang w:val="en-US"/>
-        </w:rPr>
-      </w:pPr>
-      <w:r>
-        <w:rPr>
-          <w:lang w:val="en-US"/>
-        </w:rPr>
-        <w:t>Emperor</w:t>
-      </w:r>
-    </w:p>
-    <w:p>
-      <w:pPr>
-        <w:rPr>
-          <w:lang w:val="en-US"/>
-        </w:rPr>
-      </w:pPr>
-      <w:r>
-        <w:rPr>
-          <w:lang w:val="en-US"/>
-        </w:rPr>
-        <w:t xml:space="preserve">If the Emperor is in the opponent’s City, it can reveal itself and the revealing player wins the game. </w:t>
-      </w:r>
-    </w:p>
-    <w:p>
-      <w:pPr>
-        <w:rPr>
-          <w:lang w:val="en-US"/>
-        </w:rPr>
-      </w:pPr>
-      <w:r>
-        <w:rPr>
-          <w:lang w:val="en-US"/>
-        </w:rPr>
-        <w:t>This is done instead of moving or capturing.</w:t>
-      </w:r>
-    </w:p>
-    <w:p>
-      <w:pPr>
-        <w:pStyle w:val="Heading2"/>
-        <w:rPr>
-          <w:lang w:val="en-US"/>
-        </w:rPr>
-      </w:pPr>
-      <w:r>
-        <w:rPr>
-          <w:lang w:val="en-US"/>
-        </w:rPr>
-        <w:t>Empress</w:t>
-      </w:r>
-    </w:p>
-    <w:p>
-      <w:pPr>
-        <w:rPr>
-          <w:lang w:val="en-US"/>
-        </w:rPr>
-      </w:pPr>
-      <w:r>
-        <w:rPr>
-          <w:lang w:val="en-US"/>
-        </w:rPr>
-        <w:t xml:space="preserve">After revealing, the Empress is considered </w:t>
-      </w:r>
-      <w:r>
-        <w:rPr>
-          <w:lang w:val="en-US"/>
-        </w:rPr>
-        <w:t>gentle</w:t>
-      </w:r>
-      <w:r>
-        <w:rPr>
-          <w:lang w:val="en-US"/>
-        </w:rPr>
-        <w:t xml:space="preserve"> and can move or capture in the Garden.</w:t>
-      </w:r>
-    </w:p>
-    <w:p>
-      <w:pPr>
-        <w:pStyle w:val="Heading2"/>
-        <w:rPr>
-          <w:lang w:val="en-US"/>
-        </w:rPr>
-      </w:pPr>
-      <w:r>
-        <w:rPr>
-          <w:lang w:val="en-US"/>
-        </w:rPr>
-        <w:t>General</w:t>
-      </w:r>
-    </w:p>
-    <w:p>
-      <w:pPr>
-        <w:rPr>
-          <w:lang w:val="en-US"/>
-        </w:rPr>
-      </w:pPr>
-      <w:r>
-        <w:rPr>
-          <w:lang w:val="en-US"/>
-        </w:rPr>
-        <w:t>After revealing, the General can capture any piece, neglecting rank all together.</w:t>
-      </w:r>
-      <w:r>
-        <w:rPr>
-          <w:lang w:val="en-US"/>
-        </w:rPr>
-        <w:t xml:space="preserve"> </w:t>
-      </w:r>
-    </w:p>
-    <w:p>
-      <w:pPr>
-        <w:rPr>
-          <w:lang w:val="en-US"/>
-        </w:rPr>
-      </w:pPr>
-      <w:r>
-        <w:rPr>
-          <w:lang w:val="en-US"/>
-        </w:rPr>
-        <w:t>As a Dragon, the General</w:t>
-      </w:r>
-      <w:r>
-        <w:rPr>
-          <w:lang w:val="en-US"/>
-        </w:rPr>
-        <w:t xml:space="preserve"> can also capture a Nightingale after revealing itself.</w:t>
-      </w:r>
-    </w:p>
-    <w:p>
-      <w:pPr>
-        <w:pStyle w:val="Heading2"/>
-        <w:rPr>
-          <w:lang w:val="en-US"/>
-        </w:rPr>
-      </w:pPr>
-      <w:r>
-        <w:rPr>
-          <w:lang w:val="en-US"/>
-        </w:rPr>
-        <w:t>Strategist</w:t>
-      </w:r>
-    </w:p>
-    <w:p>
-      <w:pPr>
-        <w:rPr>
-          <w:lang w:val="en-US"/>
-        </w:rPr>
-      </w:pPr>
-      <w:r>
-        <w:rPr>
-          <w:lang w:val="en-US"/>
-        </w:rPr>
-        <w:t xml:space="preserve">After revealing, the Strategist can </w:t>
-      </w:r>
-      <w:r>
-        <w:rPr>
-          <w:lang w:val="en-US"/>
-        </w:rPr>
-        <w:t>reveal</w:t>
-      </w:r>
-      <w:r>
-        <w:rPr>
-          <w:lang w:val="en-US"/>
-        </w:rPr>
-        <w:t xml:space="preserve"> any opposing piece that it can reach</w:t>
-      </w:r>
-      <w:r>
-        <w:rPr>
-          <w:lang w:val="en-US"/>
-        </w:rPr>
-        <w:t xml:space="preserve">, meaning it forces </w:t>
-      </w:r>
-      <w:r>
-        <w:rPr>
-          <w:lang w:val="en-US"/>
-        </w:rPr>
-        <w:t>t</w:t>
-      </w:r>
-      <w:r>
-        <w:rPr>
-          <w:lang w:val="en-US"/>
-        </w:rPr>
-        <w:t xml:space="preserve">he owner of that piece </w:t>
-      </w:r>
-      <w:r>
-        <w:rPr>
-          <w:lang w:val="en-US"/>
-        </w:rPr>
-        <w:t>to</w:t>
-      </w:r>
-      <w:r>
-        <w:rPr>
-          <w:lang w:val="en-US"/>
-        </w:rPr>
-        <w:t xml:space="preserve"> reveal the piece’s character.</w:t>
-      </w:r>
-    </w:p>
-    <w:p>
-      <w:pPr>
-        <w:rPr>
-          <w:lang w:val="en-US"/>
-        </w:rPr>
-      </w:pPr>
-      <w:r>
-        <w:rPr>
-          <w:lang w:val="en-US"/>
-        </w:rPr>
-        <w:lastRenderedPageBreak/>
-        <w:t>This is done instead of moving or capturing.</w:t>
-      </w:r>
-    </w:p>
-    <w:p>
-      <w:pPr>
-        <w:rPr>
-          <w:lang w:val="en-US"/>
-        </w:rPr>
-      </w:pPr>
-      <w:r>
-        <w:rPr>
-          <w:lang w:val="en-US"/>
-        </w:rPr>
-        <w:t xml:space="preserve">The Strategist can reveal </w:t>
-      </w:r>
-      <w:r>
-        <w:rPr>
-          <w:lang w:val="en-US"/>
-        </w:rPr>
-        <w:t xml:space="preserve">a piece in the Garden, despite not being </w:t>
-      </w:r>
-      <w:r>
-        <w:rPr>
-          <w:lang w:val="en-US"/>
-        </w:rPr>
-        <w:t>gentle</w:t>
-      </w:r>
-      <w:r>
-        <w:rPr>
-          <w:lang w:val="en-US"/>
-        </w:rPr>
-        <w:t>. As an Elephant, the Strategist cannot reveal pieces more than two spaces away.</w:t>
-      </w:r>
-    </w:p>
-    <w:p>
-      <w:pPr>
-        <w:pStyle w:val="Heading2"/>
-        <w:rPr>
-          <w:lang w:val="en-US"/>
-        </w:rPr>
-      </w:pPr>
-      <w:r>
-        <w:rPr>
-          <w:lang w:val="en-US"/>
-        </w:rPr>
-        <w:t>Hunter</w:t>
-      </w:r>
-    </w:p>
-    <w:p>
-      <w:pPr>
-        <w:rPr>
-          <w:lang w:val="en-US"/>
-        </w:rPr>
-      </w:pPr>
-      <w:r>
-        <w:rPr>
-          <w:lang w:val="en-US"/>
-        </w:rPr>
-        <w:t>After revealing, the Hunter can capture any Elephant or Panda, regardless of rank.</w:t>
-      </w:r>
-    </w:p>
-    <w:p>
-      <w:pPr>
-        <w:pStyle w:val="Heading2"/>
-        <w:rPr>
-          <w:lang w:val="en-US"/>
-        </w:rPr>
-      </w:pPr>
-      <w:r>
-        <w:rPr>
-          <w:lang w:val="en-US"/>
-        </w:rPr>
-        <w:t>Alchemist</w:t>
-      </w:r>
-    </w:p>
-    <w:p>
-      <w:pPr>
-        <w:rPr>
-          <w:lang w:val="en-US"/>
-        </w:rPr>
-      </w:pPr>
-      <w:r>
-        <w:rPr>
-          <w:lang w:val="en-US"/>
-        </w:rPr>
-        <w:t xml:space="preserve">After revealing, the Alchemist can </w:t>
-      </w:r>
-      <w:r>
-        <w:rPr>
-          <w:lang w:val="en-US"/>
-        </w:rPr>
-        <w:t>capture any</w:t>
-      </w:r>
-      <w:r>
-        <w:rPr>
-          <w:lang w:val="en-US"/>
-        </w:rPr>
-        <w:t xml:space="preserve"> adjacent pie</w:t>
-      </w:r>
-      <w:r>
-        <w:rPr>
-          <w:lang w:val="en-US"/>
-        </w:rPr>
-        <w:t>ce, but</w:t>
-      </w:r>
-      <w:r>
-        <w:rPr>
-          <w:lang w:val="en-US"/>
-        </w:rPr>
-        <w:t xml:space="preserve"> </w:t>
-      </w:r>
-      <w:r>
-        <w:rPr>
-          <w:lang w:val="en-US"/>
-        </w:rPr>
-        <w:t>must remove</w:t>
-      </w:r>
-      <w:r>
-        <w:rPr>
-          <w:lang w:val="en-US"/>
-        </w:rPr>
-        <w:t xml:space="preserve"> itself </w:t>
-      </w:r>
-      <w:r>
-        <w:rPr>
-          <w:lang w:val="en-US"/>
-        </w:rPr>
-        <w:t>from the board</w:t>
-      </w:r>
-      <w:r>
-        <w:rPr>
-          <w:lang w:val="en-US"/>
-        </w:rPr>
-        <w:t xml:space="preserve"> afterwards.</w:t>
-      </w:r>
-    </w:p>
-    <w:p>
-      <w:pPr>
-        <w:rPr>
-          <w:lang w:val="en-US"/>
-        </w:rPr>
-      </w:pPr>
-      <w:r>
-        <w:rPr>
-          <w:lang w:val="en-US"/>
-        </w:rPr>
-        <w:t>This is done instead of moving.</w:t>
-      </w:r>
-    </w:p>
-    <w:p>
-      <w:pPr>
-        <w:rPr>
-          <w:lang w:val="en-US"/>
-        </w:rPr>
-      </w:pPr>
-      <w:r>
-        <w:rPr>
-          <w:lang w:val="en-US"/>
-        </w:rPr>
-        <w:t xml:space="preserve">This action neglects rank. </w:t>
-      </w:r>
-      <w:r>
-        <w:rPr>
-          <w:lang w:val="en-US"/>
-        </w:rPr>
-        <w:t xml:space="preserve">The Alchemist can remove pieces from the Garden, despite not being </w:t>
-      </w:r>
-      <w:r>
-        <w:rPr>
-          <w:lang w:val="en-US"/>
-        </w:rPr>
-        <w:t>gentle</w:t>
-      </w:r>
-      <w:r>
-        <w:rPr>
-          <w:lang w:val="en-US"/>
-        </w:rPr>
-        <w:t>.</w:t>
-      </w:r>
-    </w:p>
-    <w:p>
-      <w:pPr>
-        <w:rPr>
-          <w:lang w:val="en-US"/>
-        </w:rPr>
-      </w:pPr>
-      <w:r>
-        <w:rPr>
-          <w:lang w:val="en-US"/>
-        </w:rPr>
-        <w:t>This action is considered</w:t>
-      </w:r>
-      <w:r>
-        <w:rPr>
-          <w:lang w:val="en-US"/>
-        </w:rPr>
-        <w:t xml:space="preserve"> a </w:t>
-      </w:r>
-      <w:r>
-        <w:rPr>
-          <w:lang w:val="en-US"/>
-        </w:rPr>
-        <w:t>capture</w:t>
-      </w:r>
-      <w:r>
-        <w:rPr>
-          <w:lang w:val="en-US"/>
-        </w:rPr>
-        <w:t xml:space="preserve">; </w:t>
-      </w:r>
-      <w:r>
-        <w:rPr>
-          <w:lang w:val="en-US"/>
-        </w:rPr>
-        <w:t>in the unusual care that</w:t>
-      </w:r>
-      <w:r>
-        <w:rPr>
-          <w:lang w:val="en-US"/>
-        </w:rPr>
-        <w:t xml:space="preserve"> both players own </w:t>
-      </w:r>
-      <w:r>
-        <w:rPr>
-          <w:lang w:val="en-US"/>
-        </w:rPr>
-        <w:t xml:space="preserve">exactly </w:t>
-      </w:r>
-      <w:r>
-        <w:rPr>
-          <w:lang w:val="en-US"/>
-        </w:rPr>
-        <w:t>two</w:t>
-      </w:r>
-      <w:r>
-        <w:rPr>
-          <w:lang w:val="en-US"/>
-        </w:rPr>
-        <w:t xml:space="preserve"> pieces and a player uses the Alchemist to </w:t>
-      </w:r>
-      <w:r>
-        <w:rPr>
-          <w:lang w:val="en-US"/>
-        </w:rPr>
-        <w:t>capture an opposing piece</w:t>
+        <w:t>piece</w:t>
       </w:r>
       <w:r>
         <w:rPr>

</xml_diff>

<commit_message>
Tekst - Betere verwoording.
Free -> unoccupied, merits -> traits, his -> their.
Vreemde zinnen en if-then constructies iets duidelijker.
</commit_message>
<xml_diff>
--- a/Heaven and Earth Rules - new layout.docx
+++ b/Heaven and Earth Rules - new layout.docx
@@ -96,13 +96,13 @@
         <w:rPr>
           <w:lang w:val="en-US"/>
         </w:rPr>
-        <w:t xml:space="preserve"> the</w:t>
-      </w:r>
-      <w:r>
-        <w:rPr>
-          <w:lang w:val="en-US"/>
-        </w:rPr>
-        <w:t xml:space="preserve"> ongoing conflict between the</w:t>
+        <w:t xml:space="preserve"> a </w:t>
+      </w:r>
+      <w:r>
+        <w:rPr>
+          <w:lang w:val="en-US"/>
+        </w:rPr>
+        <w:t>conflict between the</w:t>
       </w:r>
       <w:r>
         <w:rPr>
@@ -141,13 +141,43 @@
         <w:rPr>
           <w:lang w:val="en-US"/>
         </w:rPr>
-        <w:t>A game board consi</w:t>
-      </w:r>
-      <w:r>
-        <w:rPr>
-          <w:lang w:val="en-US"/>
-        </w:rPr>
-        <w:t xml:space="preserve">sting of 89 hexagons, of which 6 red on </w:t>
+        <w:t>A game board</w:t>
+      </w:r>
+      <w:r>
+        <w:rPr>
+          <w:lang w:val="en-US"/>
+        </w:rPr>
+        <w:t>,</w:t>
+      </w:r>
+      <w:r>
+        <w:rPr>
+          <w:lang w:val="en-US"/>
+        </w:rPr>
+        <w:t xml:space="preserve"> consi</w:t>
+      </w:r>
+      <w:r>
+        <w:rPr>
+          <w:lang w:val="en-US"/>
+        </w:rPr>
+        <w:t>sting of 89 hexagons;</w:t>
+      </w:r>
+      <w:r>
+        <w:rPr>
+          <w:lang w:val="en-US"/>
+        </w:rPr>
+        <w:t xml:space="preserve"> 6 red </w:t>
+      </w:r>
+      <w:r>
+        <w:rPr>
+          <w:lang w:val="en-US"/>
+        </w:rPr>
+        <w:t xml:space="preserve">hexagons </w:t>
+      </w:r>
+      <w:r>
+        <w:rPr>
+          <w:lang w:val="en-US"/>
+        </w:rPr>
+        <w:t xml:space="preserve">on </w:t>
       </w:r>
       <w:r>
         <w:rPr>
@@ -183,6 +213,12 @@
         <w:rPr>
           <w:lang w:val="en-US"/>
         </w:rPr>
+        <w:t xml:space="preserve"> hexagon</w:t>
+      </w:r>
+      <w:r>
+        <w:rPr>
+          <w:lang w:val="en-US"/>
+        </w:rPr>
         <w:t xml:space="preserve"> with a red circle </w:t>
       </w:r>
       <w:r>
@@ -213,7 +249,31 @@
         <w:rPr>
           <w:lang w:val="en-US"/>
         </w:rPr>
-        <w:t>, and 7 dark in the center of the map.</w:t>
+        <w:t>, 7 highlighted</w:t>
+      </w:r>
+      <w:r>
+        <w:rPr>
+          <w:lang w:val="en-US"/>
+        </w:rPr>
+        <w:t xml:space="preserve"> </w:t>
+      </w:r>
+      <w:r>
+        <w:rPr>
+          <w:lang w:val="en-US"/>
+        </w:rPr>
+        <w:t xml:space="preserve">hexagons </w:t>
+      </w:r>
+      <w:r>
+        <w:rPr>
+          <w:lang w:val="en-US"/>
+        </w:rPr>
+        <w:t>in the center of the map, and 6</w:t>
+      </w:r>
+      <w:r>
+        <w:rPr>
+          <w:lang w:val="en-US"/>
+        </w:rPr>
+        <w:t>8 other hexagons.</w:t>
       </w:r>
     </w:p>
     <w:p>
@@ -238,6 +298,12 @@
         <w:rPr>
           <w:lang w:val="en-US"/>
         </w:rPr>
+        <w:t xml:space="preserve">28 </w:t>
+      </w:r>
+      <w:r>
+        <w:rPr>
+          <w:lang w:val="en-US"/>
+        </w:rPr>
         <w:t xml:space="preserve">playing </w:t>
       </w:r>
       <w:r>
@@ -250,13 +316,19 @@
         <w:rPr>
           <w:lang w:val="en-US"/>
         </w:rPr>
-        <w:t xml:space="preserve"> for each player</w:t>
-      </w:r>
-      <w:r>
-        <w:rPr>
-          <w:lang w:val="en-US"/>
-        </w:rPr>
-        <w:t xml:space="preserve">: </w:t>
+        <w:t>;</w:t>
+      </w:r>
+      <w:r>
+        <w:rPr>
+          <w:lang w:val="en-US"/>
+        </w:rPr>
+        <w:t xml:space="preserve"> each player has</w:t>
+      </w:r>
+      <w:r>
+        <w:rPr>
+          <w:lang w:val="en-US"/>
+        </w:rPr>
+        <w:t xml:space="preserve"> </w:t>
       </w:r>
       <w:r>
         <w:rPr>
@@ -268,19 +340,19 @@
         <w:rPr>
           <w:lang w:val="en-US"/>
         </w:rPr>
-        <w:t>Emperor, Empress, General, Strategist, Hunter, Alchemist, Farmer).</w:t>
-      </w:r>
-      <w:r>
-        <w:rPr>
-          <w:lang w:val="en-US"/>
-        </w:rPr>
-        <w:t xml:space="preserve"> In total, 28 </w:t>
-      </w:r>
-      <w:r>
-        <w:rPr>
-          <w:lang w:val="en-US"/>
-        </w:rPr>
-        <w:t>disks: 14 red disks for the Southern Empire, 14 green disks for the Northern Empire.</w:t>
+        <w:t>Emperor, Empress, General, Strategist, Hunter, Alchemist, Farmer)</w:t>
+      </w:r>
+      <w:r>
+        <w:rPr>
+          <w:lang w:val="en-US"/>
+        </w:rPr>
+        <w:t xml:space="preserve"> in their respective colour: red for the Southern Empire, green</w:t>
+      </w:r>
+      <w:r>
+        <w:rPr>
+          <w:lang w:val="en-US"/>
+        </w:rPr>
+        <w:t xml:space="preserve"> for the Northern Empire.</w:t>
       </w:r>
     </w:p>
     <w:p>
@@ -390,7 +462,19 @@
         <w:rPr>
           <w:lang w:val="en-US"/>
         </w:rPr>
-        <w:t xml:space="preserve"> dark spaces in the center of the board form the </w:t>
+        <w:t xml:space="preserve"> </w:t>
+      </w:r>
+      <w:r>
+        <w:rPr>
+          <w:lang w:val="en-US"/>
+        </w:rPr>
+        <w:t>highlighted</w:t>
+      </w:r>
+      <w:r>
+        <w:rPr>
+          <w:lang w:val="en-US"/>
+        </w:rPr>
+        <w:t xml:space="preserve"> spaces in the center of the board form the </w:t>
       </w:r>
       <w:r>
         <w:rPr>
@@ -855,33 +939,171 @@
         <w:rPr>
           <w:lang w:val="en-US"/>
         </w:rPr>
-        <w:t>a player takes a piece of either colour (red and green) and shuffles them behind his back. The other player takes a blind pick.</w:t>
-      </w:r>
-    </w:p>
-    <w:p>
-      <w:pPr>
-        <w:rPr>
-          <w:lang w:val="en-US"/>
-        </w:rPr>
-      </w:pPr>
-      <w:r>
-        <w:rPr>
-          <w:lang w:val="en-US"/>
-        </w:rPr>
-        <w:t>Each player gathers his disks and, in secret, determines his pieces by placing the body disks on the character disks.</w:t>
-      </w:r>
-    </w:p>
-    <w:p>
-      <w:pPr>
-        <w:rPr>
-          <w:lang w:val="en-US"/>
-        </w:rPr>
-      </w:pPr>
-      <w:r>
-        <w:rPr>
-          <w:lang w:val="en-US"/>
-        </w:rPr>
-        <w:t xml:space="preserve">First, the Southern Empire places all their pieces on the seven red City </w:t>
+        <w:t xml:space="preserve">a player takes </w:t>
+      </w:r>
+      <w:r>
+        <w:rPr>
+          <w:lang w:val="en-US"/>
+        </w:rPr>
+        <w:t>both a red</w:t>
+      </w:r>
+      <w:r>
+        <w:rPr>
+          <w:lang w:val="en-US"/>
+        </w:rPr>
+        <w:t xml:space="preserve"> piece</w:t>
+      </w:r>
+      <w:r>
+        <w:rPr>
+          <w:lang w:val="en-US"/>
+        </w:rPr>
+        <w:t xml:space="preserve"> and a green piece </w:t>
+      </w:r>
+      <w:r>
+        <w:rPr>
+          <w:lang w:val="en-US"/>
+        </w:rPr>
+        <w:t xml:space="preserve">and shuffles them behind </w:t>
+      </w:r>
+      <w:r>
+        <w:rPr>
+          <w:lang w:val="en-US"/>
+        </w:rPr>
+        <w:t>their</w:t>
+      </w:r>
+      <w:r>
+        <w:rPr>
+          <w:lang w:val="en-US"/>
+        </w:rPr>
+        <w:t xml:space="preserve"> back. The </w:t>
+      </w:r>
+      <w:r>
+        <w:rPr>
+          <w:lang w:val="en-US"/>
+        </w:rPr>
+        <w:t>other player picks one</w:t>
+      </w:r>
+      <w:r>
+        <w:rPr>
+          <w:lang w:val="en-US"/>
+        </w:rPr>
+        <w:t xml:space="preserve"> and will play as the </w:t>
+      </w:r>
+      <w:r>
+        <w:rPr>
+          <w:lang w:val="en-US"/>
+        </w:rPr>
+        <w:t>corresponding</w:t>
+      </w:r>
+      <w:r>
+        <w:rPr>
+          <w:lang w:val="en-US"/>
+        </w:rPr>
+        <w:t xml:space="preserve"> Empire</w:t>
+      </w:r>
+      <w:r>
+        <w:rPr>
+          <w:lang w:val="en-US"/>
+        </w:rPr>
+        <w:t>: red for the Southern Empire and green for the Northern Empire.</w:t>
+      </w:r>
+    </w:p>
+    <w:p>
+      <w:pPr>
+        <w:rPr>
+          <w:lang w:val="en-US"/>
+        </w:rPr>
+      </w:pPr>
+      <w:r>
+        <w:rPr>
+          <w:lang w:val="en-US"/>
+        </w:rPr>
+        <w:t xml:space="preserve">Each player gathers </w:t>
+      </w:r>
+      <w:r>
+        <w:rPr>
+          <w:lang w:val="en-US"/>
+        </w:rPr>
+        <w:t>their</w:t>
+      </w:r>
+      <w:r>
+        <w:rPr>
+          <w:lang w:val="en-US"/>
+        </w:rPr>
+        <w:t xml:space="preserve"> disks and, in secret, determines </w:t>
+      </w:r>
+      <w:r>
+        <w:rPr>
+          <w:lang w:val="en-US"/>
+        </w:rPr>
+        <w:t>their</w:t>
+      </w:r>
+      <w:r>
+        <w:rPr>
+          <w:lang w:val="en-US"/>
+        </w:rPr>
+        <w:t xml:space="preserve"> pieces by placing the body disks on </w:t>
+      </w:r>
+      <w:r>
+        <w:rPr>
+          <w:lang w:val="en-US"/>
+        </w:rPr>
+        <w:t xml:space="preserve">top of </w:t>
+      </w:r>
+      <w:r>
+        <w:rPr>
+          <w:lang w:val="en-US"/>
+        </w:rPr>
+        <w:t>the character disks.</w:t>
+      </w:r>
+    </w:p>
+    <w:p>
+      <w:pPr>
+        <w:rPr>
+          <w:lang w:val="en-US"/>
+        </w:rPr>
+      </w:pPr>
+      <w:r>
+        <w:rPr>
+          <w:lang w:val="en-US"/>
+        </w:rPr>
+        <w:t xml:space="preserve">When both players have </w:t>
+      </w:r>
+      <w:r>
+        <w:rPr>
+          <w:lang w:val="en-US"/>
+        </w:rPr>
+        <w:t>formed</w:t>
+      </w:r>
+      <w:r>
+        <w:rPr>
+          <w:lang w:val="en-US"/>
+        </w:rPr>
+        <w:t xml:space="preserve"> their pieces,</w:t>
+      </w:r>
+      <w:r>
+        <w:rPr>
+          <w:lang w:val="en-US"/>
+        </w:rPr>
+        <w:t xml:space="preserve"> the Southern Empire </w:t>
+      </w:r>
+      <w:r>
+        <w:rPr>
+          <w:lang w:val="en-US"/>
+        </w:rPr>
+        <w:t>places al</w:t>
+      </w:r>
+      <w:r>
+        <w:rPr>
+          <w:lang w:val="en-US"/>
+        </w:rPr>
+        <w:t xml:space="preserve">l their pieces on the seven </w:t>
+      </w:r>
+      <w:r>
+        <w:rPr>
+          <w:lang w:val="en-US"/>
+        </w:rPr>
+        <w:t xml:space="preserve">City </w:t>
       </w:r>
       <w:r>
         <w:rPr>
@@ -893,7 +1115,31 @@
         <w:rPr>
           <w:lang w:val="en-US"/>
         </w:rPr>
-        <w:t>spaces on his side of the board. Then, the Northern Em</w:t>
+        <w:t xml:space="preserve">spaces on </w:t>
+      </w:r>
+      <w:r>
+        <w:rPr>
+          <w:lang w:val="en-US"/>
+        </w:rPr>
+        <w:t>their</w:t>
+      </w:r>
+      <w:r>
+        <w:rPr>
+          <w:lang w:val="en-US"/>
+        </w:rPr>
+        <w:t xml:space="preserve"> side of the board. </w:t>
+      </w:r>
+      <w:r>
+        <w:rPr>
+          <w:lang w:val="en-US"/>
+        </w:rPr>
+        <w:t>Then</w:t>
+      </w:r>
+      <w:r>
+        <w:rPr>
+          <w:lang w:val="en-US"/>
+        </w:rPr>
+        <w:t>, the Northern Em</w:t>
       </w:r>
       <w:r>
         <w:rPr>
@@ -945,7 +1191,25 @@
         <w:rPr>
           <w:lang w:val="en-US"/>
         </w:rPr>
-        <w:t xml:space="preserve">Each turn, a player can and must use one of his pieces. A piece can either </w:t>
+        <w:t>On their turn, a player</w:t>
+      </w:r>
+      <w:r>
+        <w:rPr>
+          <w:lang w:val="en-US"/>
+        </w:rPr>
+        <w:t xml:space="preserve"> can and must use one of </w:t>
+      </w:r>
+      <w:r>
+        <w:rPr>
+          <w:lang w:val="en-US"/>
+        </w:rPr>
+        <w:t>their</w:t>
+      </w:r>
+      <w:r>
+        <w:rPr>
+          <w:lang w:val="en-US"/>
+        </w:rPr>
+        <w:t xml:space="preserve"> pieces. A piece can either </w:t>
       </w:r>
       <w:r>
         <w:rPr>
@@ -997,6 +1261,7 @@
         <w:rPr>
           <w:lang w:val="en-US"/>
         </w:rPr>
+        <w:lastRenderedPageBreak/>
         <w:t xml:space="preserve">Both moving and capturing are bound to certain rules. However, </w:t>
       </w:r>
       <w:r>
@@ -1027,7 +1292,31 @@
         <w:rPr>
           <w:lang w:val="en-US"/>
         </w:rPr>
-        <w:t xml:space="preserve"> have specific merits which alter the rules for this piece. The r</w:t>
+        <w:t xml:space="preserve"> have specific </w:t>
+      </w:r>
+      <w:r>
+        <w:rPr>
+          <w:lang w:val="en-US"/>
+        </w:rPr>
+        <w:t>traits</w:t>
+      </w:r>
+      <w:r>
+        <w:rPr>
+          <w:lang w:val="en-US"/>
+        </w:rPr>
+        <w:t xml:space="preserve"> </w:t>
+      </w:r>
+      <w:r>
+        <w:rPr>
+          <w:lang w:val="en-US"/>
+        </w:rPr>
+        <w:t>that</w:t>
+      </w:r>
+      <w:r>
+        <w:rPr>
+          <w:lang w:val="en-US"/>
+        </w:rPr>
+        <w:t xml:space="preserve"> alter the rules for this piece. The r</w:t>
       </w:r>
       <w:r>
         <w:rPr>
@@ -1039,20 +1328,458 @@
         <w:rPr>
           <w:lang w:val="en-US"/>
         </w:rPr>
+        <w:t xml:space="preserve"> supersede the ‘default’ rules listed </w:t>
+      </w:r>
+      <w:r>
+        <w:rPr>
+          <w:lang w:val="en-US"/>
+        </w:rPr>
+        <w:t xml:space="preserve">directly </w:t>
+      </w:r>
+      <w:r>
+        <w:rPr>
+          <w:lang w:val="en-US"/>
+        </w:rPr>
+        <w:t>below.</w:t>
+      </w:r>
+      <w:r>
+        <w:rPr>
+          <w:lang w:val="en-US"/>
+        </w:rPr>
         <w:t xml:space="preserve"> </w:t>
       </w:r>
+    </w:p>
+    <w:p>
+      <w:pPr>
+        <w:rPr>
+          <w:lang w:val="en-US"/>
+        </w:rPr>
+      </w:pPr>
+      <w:r>
+        <w:rPr>
+          <w:lang w:val="en-US"/>
+        </w:rPr>
+        <w:t>Note that i</w:t>
+      </w:r>
+      <w:r>
+        <w:rPr>
+          <w:lang w:val="en-US"/>
+        </w:rPr>
+        <w:t xml:space="preserve">n order to use a character’s </w:t>
+      </w:r>
+      <w:r>
+        <w:rPr>
+          <w:lang w:val="en-US"/>
+        </w:rPr>
+        <w:t>traits</w:t>
+      </w:r>
+      <w:r>
+        <w:rPr>
+          <w:lang w:val="en-US"/>
+        </w:rPr>
+        <w:t>, this character must first be revealed to the opponent.</w:t>
+      </w:r>
+    </w:p>
+    <w:p>
+      <w:pPr>
+        <w:pStyle w:val="Heading2"/>
+        <w:rPr>
+          <w:lang w:val="en-US"/>
+        </w:rPr>
+      </w:pPr>
+      <w:r>
+        <w:rPr>
+          <w:lang w:val="en-US"/>
+        </w:rPr>
+        <w:t>Moving</w:t>
+      </w:r>
+    </w:p>
+    <w:p>
+      <w:pPr>
+        <w:rPr>
+          <w:lang w:val="en-US"/>
+        </w:rPr>
+      </w:pPr>
+      <w:r>
+        <w:rPr>
+          <w:lang w:val="en-US"/>
+        </w:rPr>
+        <w:t>By default, a</w:t>
+      </w:r>
+      <w:r>
+        <w:rPr>
+          <w:lang w:val="en-US"/>
+        </w:rPr>
+        <w:t xml:space="preserve"> p</w:t>
+      </w:r>
+      <w:r>
+        <w:rPr>
+          <w:lang w:val="en-US"/>
+        </w:rPr>
+        <w:t>iece can move to a</w:t>
+      </w:r>
+      <w:r>
+        <w:rPr>
+          <w:lang w:val="en-US"/>
+        </w:rPr>
+        <w:t xml:space="preserve">n unoccupied </w:t>
+      </w:r>
+      <w:r>
+        <w:rPr>
+          <w:lang w:val="en-US"/>
+        </w:rPr>
+        <w:t xml:space="preserve">space </w:t>
+      </w:r>
+      <w:r>
+        <w:rPr>
+          <w:lang w:val="en-US"/>
+        </w:rPr>
+        <w:t xml:space="preserve">that is between one and its maximum amount of spaces away </w:t>
+      </w:r>
+      <w:r>
+        <w:rPr>
+          <w:lang w:val="en-US"/>
+        </w:rPr>
+        <w:t xml:space="preserve">in a straight </w:t>
+      </w:r>
+      <w:r>
+        <w:rPr>
+          <w:lang w:val="en-US"/>
+        </w:rPr>
+        <w:t>line</w:t>
+      </w:r>
+      <w:r>
+        <w:rPr>
+          <w:lang w:val="en-US"/>
+        </w:rPr>
+        <w:t xml:space="preserve">. </w:t>
+      </w:r>
+      <w:r>
+        <w:rPr>
+          <w:lang w:val="en-US"/>
+        </w:rPr>
+        <w:t xml:space="preserve">A piece can move over </w:t>
+      </w:r>
+      <w:r>
+        <w:rPr>
+          <w:lang w:val="en-US"/>
+        </w:rPr>
+        <w:t>friendly piece</w:t>
+      </w:r>
+      <w:r>
+        <w:rPr>
+          <w:lang w:val="en-US"/>
+        </w:rPr>
+        <w:t>s</w:t>
+      </w:r>
+      <w:r>
+        <w:rPr>
+          <w:lang w:val="en-US"/>
+        </w:rPr>
+        <w:t xml:space="preserve">, </w:t>
+      </w:r>
+      <w:r>
+        <w:rPr>
+          <w:lang w:val="en-US"/>
+        </w:rPr>
+        <w:t xml:space="preserve">as long as it </w:t>
+      </w:r>
+      <w:r>
+        <w:rPr>
+          <w:lang w:val="en-US"/>
+        </w:rPr>
+        <w:t>stops</w:t>
+      </w:r>
+      <w:r>
+        <w:rPr>
+          <w:lang w:val="en-US"/>
+        </w:rPr>
+        <w:t xml:space="preserve"> on an unoccupied space. A piece</w:t>
+      </w:r>
+      <w:r>
+        <w:rPr>
+          <w:lang w:val="en-US"/>
+        </w:rPr>
+        <w:t xml:space="preserve"> can</w:t>
+      </w:r>
+      <w:r>
+        <w:rPr>
+          <w:lang w:val="en-US"/>
+        </w:rPr>
+        <w:t>not move over opposing pieces.</w:t>
+      </w:r>
+    </w:p>
+    <w:p>
+      <w:pPr>
+        <w:rPr>
+          <w:lang w:val="en-US"/>
+        </w:rPr>
+      </w:pPr>
+      <w:r>
+        <w:rPr>
+          <w:lang w:val="en-US"/>
+        </w:rPr>
+        <w:t xml:space="preserve">Only </w:t>
+      </w:r>
+      <w:r>
+        <w:rPr>
+          <w:i/>
+          <w:lang w:val="en-US"/>
+        </w:rPr>
+        <w:t>gentle</w:t>
+      </w:r>
+      <w:r>
+        <w:rPr>
+          <w:lang w:val="en-US"/>
+        </w:rPr>
+        <w:t xml:space="preserve"> pieces can move to a Garden space. All pieces can move through the Garden to a space on the other side. </w:t>
+      </w:r>
+    </w:p>
+    <w:p>
+      <w:pPr>
+        <w:pStyle w:val="Heading2"/>
+        <w:rPr>
+          <w:lang w:val="en-US"/>
+        </w:rPr>
+      </w:pPr>
+      <w:r>
+        <w:rPr>
+          <w:lang w:val="en-US"/>
+        </w:rPr>
+        <w:t>Capturing</w:t>
+      </w:r>
+    </w:p>
+    <w:p>
+      <w:pPr>
+        <w:rPr>
+          <w:lang w:val="en-US"/>
+        </w:rPr>
+      </w:pPr>
+      <w:r>
+        <w:rPr>
+          <w:lang w:val="en-US"/>
+        </w:rPr>
+        <w:t xml:space="preserve">When </w:t>
+      </w:r>
+      <w:r>
+        <w:rPr>
+          <w:lang w:val="en-US"/>
+        </w:rPr>
+        <w:t>a piece captures an</w:t>
+      </w:r>
+      <w:r>
+        <w:rPr>
+          <w:lang w:val="en-US"/>
+        </w:rPr>
+        <w:t xml:space="preserve"> opposing</w:t>
+      </w:r>
+      <w:r>
+        <w:rPr>
+          <w:lang w:val="en-US"/>
+        </w:rPr>
+        <w:t xml:space="preserve"> piece, it removes the captured</w:t>
+      </w:r>
+      <w:r>
+        <w:rPr>
+          <w:lang w:val="en-US"/>
+        </w:rPr>
+        <w:t xml:space="preserve"> piece fr</w:t>
+      </w:r>
+      <w:r>
+        <w:rPr>
+          <w:lang w:val="en-US"/>
+        </w:rPr>
+        <w:t xml:space="preserve">om the game and takes its place. </w:t>
+      </w:r>
+    </w:p>
+    <w:p>
+      <w:pPr>
+        <w:rPr>
+          <w:lang w:val="en-US"/>
+        </w:rPr>
+      </w:pPr>
+      <w:r>
+        <w:rPr>
+          <w:lang w:val="en-US"/>
+        </w:rPr>
+        <w:t>By default, a</w:t>
+      </w:r>
+      <w:r>
+        <w:rPr>
+          <w:lang w:val="en-US"/>
+        </w:rPr>
+        <w:t xml:space="preserve"> piece can capture an</w:t>
+      </w:r>
+      <w:r>
+        <w:rPr>
+          <w:lang w:val="en-US"/>
+        </w:rPr>
+        <w:t xml:space="preserve"> opposing piece it can </w:t>
+      </w:r>
+      <w:r>
+        <w:rPr>
+          <w:i/>
+          <w:lang w:val="en-US"/>
+        </w:rPr>
+        <w:t>reach</w:t>
+      </w:r>
+      <w:r>
+        <w:rPr>
+          <w:lang w:val="en-US"/>
+        </w:rPr>
+        <w:t xml:space="preserve"> – i.e. it</w:t>
+      </w:r>
+      <w:r>
+        <w:rPr>
+          <w:lang w:val="en-US"/>
+        </w:rPr>
+        <w:t xml:space="preserve"> would be able to move to that space if it were </w:t>
+      </w:r>
+      <w:r>
+        <w:rPr>
+          <w:lang w:val="en-US"/>
+        </w:rPr>
+        <w:t>unoccupied</w:t>
+      </w:r>
+      <w:r>
+        <w:rPr>
+          <w:lang w:val="en-US"/>
+        </w:rPr>
+        <w:t xml:space="preserve"> </w:t>
+      </w:r>
+      <w:r>
+        <w:rPr>
+          <w:lang w:val="en-US"/>
+        </w:rPr>
+        <w:t xml:space="preserve">– as </w:t>
+      </w:r>
+      <w:r>
+        <w:rPr>
+          <w:lang w:val="en-US"/>
+        </w:rPr>
+        <w:t xml:space="preserve">long as </w:t>
+      </w:r>
+      <w:r>
+        <w:rPr>
+          <w:i/>
+          <w:lang w:val="en-US"/>
+        </w:rPr>
+        <w:t>rank</w:t>
+      </w:r>
+      <w:r>
+        <w:rPr>
+          <w:lang w:val="en-US"/>
+        </w:rPr>
+        <w:t xml:space="preserve"> </w:t>
+      </w:r>
+      <w:r>
+        <w:rPr>
+          <w:lang w:val="en-US"/>
+        </w:rPr>
+        <w:t xml:space="preserve">of the target piece </w:t>
+      </w:r>
+      <w:r>
+        <w:rPr>
+          <w:lang w:val="en-US"/>
+        </w:rPr>
+        <w:t>is equal or lower.</w:t>
+      </w:r>
+    </w:p>
+    <w:p>
+      <w:pPr>
+        <w:rPr>
+          <w:lang w:val="en-US"/>
+        </w:rPr>
+      </w:pPr>
+      <w:r>
+        <w:rPr>
+          <w:lang w:val="en-US"/>
+        </w:rPr>
+        <w:t xml:space="preserve">Note that the captured piece does not </w:t>
+      </w:r>
+      <w:r>
+        <w:rPr>
+          <w:lang w:val="en-US"/>
+        </w:rPr>
+        <w:t>reveal itself.</w:t>
+      </w:r>
+    </w:p>
+    <w:p>
+      <w:pPr>
+        <w:pStyle w:val="Heading1"/>
+        <w:rPr>
+          <w:lang w:val="en-US"/>
+        </w:rPr>
+      </w:pPr>
       <w:r>
         <w:rPr>
           <w:lang w:val="en-US"/>
         </w:rPr>
         <w:lastRenderedPageBreak/>
-        <w:t>supersede the ‘default’ rules listed below.</w:t>
-      </w:r>
-      <w:r>
-        <w:rPr>
-          <w:lang w:val="en-US"/>
-        </w:rPr>
-        <w:t xml:space="preserve"> In order to use a character’s merits, this character must first be revealed to the opponent.</w:t>
+        <w:t>The Bodies</w:t>
+      </w:r>
+    </w:p>
+    <w:p>
+      <w:pPr>
+        <w:rPr>
+          <w:lang w:val="en-US"/>
+        </w:rPr>
+      </w:pPr>
+      <w:r>
+        <w:rPr>
+          <w:lang w:val="en-US"/>
+        </w:rPr>
+        <w:t xml:space="preserve">Each of the bodies has a </w:t>
+      </w:r>
+      <w:r>
+        <w:rPr>
+          <w:i/>
+          <w:lang w:val="en-US"/>
+        </w:rPr>
+        <w:t>rank</w:t>
+      </w:r>
+      <w:r>
+        <w:rPr>
+          <w:lang w:val="en-US"/>
+        </w:rPr>
+        <w:t xml:space="preserve"> associated with it,</w:t>
+      </w:r>
+      <w:r>
+        <w:rPr>
+          <w:lang w:val="en-US"/>
+        </w:rPr>
+        <w:t xml:space="preserve"> and some of the bodies are considered </w:t>
+      </w:r>
+      <w:r>
+        <w:rPr>
+          <w:i/>
+          <w:lang w:val="en-US"/>
+        </w:rPr>
+        <w:t>gentle</w:t>
+      </w:r>
+      <w:r>
+        <w:rPr>
+          <w:lang w:val="en-US"/>
+        </w:rPr>
+        <w:t xml:space="preserve">. Futhermore, each of the bodies specifies </w:t>
+      </w:r>
+      <w:r>
+        <w:rPr>
+          <w:lang w:val="en-US"/>
+        </w:rPr>
+        <w:t>a maxim</w:t>
+      </w:r>
+      <w:r>
+        <w:rPr>
+          <w:lang w:val="en-US"/>
+        </w:rPr>
+        <w:t>um amount of spaces that the piece</w:t>
+      </w:r>
+      <w:r>
+        <w:rPr>
+          <w:lang w:val="en-US"/>
+        </w:rPr>
+        <w:t xml:space="preserve"> can move.</w:t>
       </w:r>
     </w:p>
     <w:p>
@@ -1066,43 +1793,521 @@
         <w:rPr>
           <w:lang w:val="en-US"/>
         </w:rPr>
-        <w:t>Moving</w:t>
-      </w:r>
-    </w:p>
-    <w:p>
-      <w:pPr>
-        <w:rPr>
-          <w:lang w:val="en-US"/>
-        </w:rPr>
-      </w:pPr>
-      <w:r>
-        <w:rPr>
-          <w:lang w:val="en-US"/>
-        </w:rPr>
-        <w:t>By default, a</w:t>
-      </w:r>
-      <w:r>
-        <w:rPr>
-          <w:lang w:val="en-US"/>
-        </w:rPr>
-        <w:t xml:space="preserve"> piece can move to any free space in a straight line from where it is standing, but no more than its maximum amount of spaces away. A piece can move over a friendly piece, but cannot move over an opposing piece.</w:t>
-      </w:r>
-    </w:p>
-    <w:p>
-      <w:pPr>
-        <w:rPr>
-          <w:lang w:val="en-US"/>
-        </w:rPr>
-      </w:pPr>
-      <w:r>
-        <w:rPr>
-          <w:lang w:val="en-US"/>
-        </w:rPr>
-        <w:t xml:space="preserve">Only </w:t>
-      </w:r>
-      <w:r>
-        <w:rPr>
-          <w:i/>
+        <w:t>Dragon</w:t>
+      </w:r>
+    </w:p>
+    <w:p>
+      <w:pPr>
+        <w:rPr>
+          <w:lang w:val="en-US"/>
+        </w:rPr>
+      </w:pPr>
+      <w:r>
+        <w:rPr>
+          <w:lang w:val="en-US"/>
+        </w:rPr>
+        <w:t>Rank 5. The Dragon can move up to 3 spaces.</w:t>
+      </w:r>
+    </w:p>
+    <w:p>
+      <w:pPr>
+        <w:rPr>
+          <w:lang w:val="en-US"/>
+        </w:rPr>
+      </w:pPr>
+      <w:r>
+        <w:rPr>
+          <w:lang w:val="en-US"/>
+        </w:rPr>
+        <w:t>Despite having higher rank than the Nightingale, the Dragon</w:t>
+      </w:r>
+      <w:r>
+        <w:rPr>
+          <w:lang w:val="en-US"/>
+        </w:rPr>
+        <w:t xml:space="preserve"> cannot capture the Nightingale</w:t>
+      </w:r>
+      <w:r>
+        <w:rPr>
+          <w:lang w:val="en-US"/>
+        </w:rPr>
+        <w:t xml:space="preserve"> and can be captured by the Nightingale.</w:t>
+      </w:r>
+    </w:p>
+    <w:p>
+      <w:pPr>
+        <w:pStyle w:val="Heading2"/>
+        <w:rPr>
+          <w:lang w:val="en-US"/>
+        </w:rPr>
+      </w:pPr>
+      <w:r>
+        <w:rPr>
+          <w:lang w:val="en-US"/>
+        </w:rPr>
+        <w:t>Elephant</w:t>
+      </w:r>
+    </w:p>
+    <w:p>
+      <w:pPr>
+        <w:rPr>
+          <w:lang w:val="en-US"/>
+        </w:rPr>
+      </w:pPr>
+      <w:r>
+        <w:rPr>
+          <w:lang w:val="en-US"/>
+        </w:rPr>
+        <w:t>Rank 4. The Elephant can move up to 2 spaces.</w:t>
+      </w:r>
+    </w:p>
+    <w:p>
+      <w:pPr>
+        <w:rPr>
+          <w:lang w:val="en-US"/>
+        </w:rPr>
+      </w:pPr>
+      <w:r>
+        <w:rPr>
+          <w:lang w:val="en-US"/>
+        </w:rPr>
+        <w:t>Despite this, the Elephant ca</w:t>
+      </w:r>
+      <w:r>
+        <w:rPr>
+          <w:lang w:val="en-US"/>
+        </w:rPr>
+        <w:t>n capture a pi</w:t>
+      </w:r>
+      <w:r>
+        <w:rPr>
+          <w:lang w:val="en-US"/>
+        </w:rPr>
+        <w:t xml:space="preserve">ece </w:t>
+      </w:r>
+      <w:r>
+        <w:rPr>
+          <w:lang w:val="en-US"/>
+        </w:rPr>
+        <w:t xml:space="preserve">that is up to 4 </w:t>
+      </w:r>
+      <w:r>
+        <w:rPr>
+          <w:lang w:val="en-US"/>
+        </w:rPr>
+        <w:t>spaces away (as long as there are</w:t>
+      </w:r>
+      <w:r>
+        <w:rPr>
+          <w:lang w:val="en-US"/>
+        </w:rPr>
+        <w:t xml:space="preserve"> no opposing piece standing in the way).</w:t>
+      </w:r>
+    </w:p>
+    <w:p>
+      <w:pPr>
+        <w:pStyle w:val="Heading2"/>
+        <w:rPr>
+          <w:lang w:val="en-US"/>
+        </w:rPr>
+      </w:pPr>
+      <w:r>
+        <w:rPr>
+          <w:lang w:val="en-US"/>
+        </w:rPr>
+        <w:t>Panda</w:t>
+      </w:r>
+    </w:p>
+    <w:p>
+      <w:pPr>
+        <w:rPr>
+          <w:lang w:val="en-US"/>
+        </w:rPr>
+      </w:pPr>
+      <w:r>
+        <w:rPr>
+          <w:lang w:val="en-US"/>
+        </w:rPr>
+        <w:t>Rank 4.</w:t>
+      </w:r>
+      <w:r>
+        <w:rPr>
+          <w:lang w:val="en-US"/>
+        </w:rPr>
+        <w:t xml:space="preserve"> </w:t>
+      </w:r>
+      <w:r>
+        <w:rPr>
+          <w:lang w:val="en-US"/>
+        </w:rPr>
+        <w:t>Gentle</w:t>
+      </w:r>
+      <w:r>
+        <w:rPr>
+          <w:lang w:val="en-US"/>
+        </w:rPr>
+        <w:t>.</w:t>
+      </w:r>
+      <w:r>
+        <w:rPr>
+          <w:lang w:val="en-US"/>
+        </w:rPr>
+        <w:t xml:space="preserve"> The Panda c</w:t>
+      </w:r>
+      <w:r>
+        <w:rPr>
+          <w:lang w:val="en-US"/>
+        </w:rPr>
+        <w:t>an move 1 space.</w:t>
+      </w:r>
+    </w:p>
+    <w:p>
+      <w:pPr>
+        <w:pStyle w:val="Heading2"/>
+        <w:rPr>
+          <w:lang w:val="en-US"/>
+        </w:rPr>
+      </w:pPr>
+      <w:r>
+        <w:rPr>
+          <w:lang w:val="en-US"/>
+        </w:rPr>
+        <w:t>Tiger</w:t>
+      </w:r>
+    </w:p>
+    <w:p>
+      <w:pPr>
+        <w:rPr>
+          <w:lang w:val="en-US"/>
+        </w:rPr>
+      </w:pPr>
+      <w:r>
+        <w:rPr>
+          <w:lang w:val="en-US"/>
+        </w:rPr>
+        <w:t>Rank 3. The Tiger c</w:t>
+      </w:r>
+      <w:r>
+        <w:rPr>
+          <w:lang w:val="en-US"/>
+        </w:rPr>
+        <w:t>an move up to 4 spaces.</w:t>
+      </w:r>
+    </w:p>
+    <w:p>
+      <w:pPr>
+        <w:pStyle w:val="Heading2"/>
+        <w:rPr>
+          <w:lang w:val="en-US"/>
+        </w:rPr>
+      </w:pPr>
+      <w:r>
+        <w:rPr>
+          <w:lang w:val="en-US"/>
+        </w:rPr>
+        <w:t>Monkey</w:t>
+      </w:r>
+    </w:p>
+    <w:p>
+      <w:pPr>
+        <w:rPr>
+          <w:lang w:val="en-US"/>
+        </w:rPr>
+      </w:pPr>
+      <w:r>
+        <w:rPr>
+          <w:lang w:val="en-US"/>
+        </w:rPr>
+        <w:t>Rank 3. The Monkey can move up to 2 spaces.</w:t>
+      </w:r>
+    </w:p>
+    <w:p>
+      <w:pPr>
+        <w:rPr>
+          <w:lang w:val="en-US"/>
+        </w:rPr>
+      </w:pPr>
+      <w:r>
+        <w:rPr>
+          <w:lang w:val="en-US"/>
+        </w:rPr>
+        <w:t>Besides</w:t>
+      </w:r>
+      <w:r>
+        <w:rPr>
+          <w:lang w:val="en-US"/>
+        </w:rPr>
+        <w:t xml:space="preserve"> moving in straight lines, the Monkey can also move in an arc.</w:t>
+      </w:r>
+    </w:p>
+    <w:p>
+      <w:pPr>
+        <w:pStyle w:val="Heading2"/>
+        <w:rPr>
+          <w:lang w:val="en-US"/>
+        </w:rPr>
+      </w:pPr>
+      <w:r>
+        <w:rPr>
+          <w:lang w:val="en-US"/>
+        </w:rPr>
+        <w:lastRenderedPageBreak/>
+        <w:t>Nightingale</w:t>
+      </w:r>
+    </w:p>
+    <w:p>
+      <w:pPr>
+        <w:rPr>
+          <w:lang w:val="en-US"/>
+        </w:rPr>
+      </w:pPr>
+      <w:r>
+        <w:rPr>
+          <w:lang w:val="en-US"/>
+        </w:rPr>
+        <w:t>Rank 2.</w:t>
+      </w:r>
+      <w:r>
+        <w:rPr>
+          <w:lang w:val="en-US"/>
+        </w:rPr>
+        <w:t xml:space="preserve"> </w:t>
+      </w:r>
+      <w:r>
+        <w:rPr>
+          <w:lang w:val="en-US"/>
+        </w:rPr>
+        <w:t>Gentle</w:t>
+      </w:r>
+      <w:r>
+        <w:rPr>
+          <w:lang w:val="en-US"/>
+        </w:rPr>
+        <w:t>.</w:t>
+      </w:r>
+      <w:r>
+        <w:rPr>
+          <w:lang w:val="en-US"/>
+        </w:rPr>
+        <w:t xml:space="preserve"> The Nightingale can move up to 4 spaces.</w:t>
+      </w:r>
+    </w:p>
+    <w:p>
+      <w:pPr>
+        <w:rPr>
+          <w:lang w:val="en-US"/>
+        </w:rPr>
+      </w:pPr>
+      <w:r>
+        <w:rPr>
+          <w:lang w:val="en-US"/>
+        </w:rPr>
+        <w:t>The Nightingale can move over opposing pieces.</w:t>
+      </w:r>
+    </w:p>
+    <w:p>
+      <w:pPr>
+        <w:rPr>
+          <w:lang w:val="en-US"/>
+        </w:rPr>
+      </w:pPr>
+      <w:r>
+        <w:rPr>
+          <w:lang w:val="en-US"/>
+        </w:rPr>
+        <w:t>Despite having lower rank than the Dragon, the Nightingale can capture the Dragon and cannot be captured by the Dragon.</w:t>
+      </w:r>
+    </w:p>
+    <w:p>
+      <w:pPr>
+        <w:pStyle w:val="Heading2"/>
+        <w:rPr>
+          <w:lang w:val="en-US"/>
+        </w:rPr>
+      </w:pPr>
+      <w:r>
+        <w:rPr>
+          <w:lang w:val="en-US"/>
+        </w:rPr>
+        <w:t>Lotus</w:t>
+      </w:r>
+    </w:p>
+    <w:p>
+      <w:pPr>
+        <w:rPr>
+          <w:lang w:val="en-US"/>
+        </w:rPr>
+      </w:pPr>
+      <w:r>
+        <w:rPr>
+          <w:lang w:val="en-US"/>
+        </w:rPr>
+        <w:t xml:space="preserve">Rank 1. </w:t>
+      </w:r>
+      <w:r>
+        <w:rPr>
+          <w:lang w:val="en-US"/>
+        </w:rPr>
+        <w:t>Gentle</w:t>
+      </w:r>
+      <w:r>
+        <w:rPr>
+          <w:lang w:val="en-US"/>
+        </w:rPr>
+        <w:t xml:space="preserve">. </w:t>
+      </w:r>
+      <w:r>
+        <w:rPr>
+          <w:lang w:val="en-US"/>
+        </w:rPr>
+        <w:t>The Lotus can move up to 3 spaces.</w:t>
+      </w:r>
+    </w:p>
+    <w:p>
+      <w:pPr>
+        <w:pStyle w:val="Heading1"/>
+        <w:rPr>
+          <w:lang w:val="en-US"/>
+        </w:rPr>
+      </w:pPr>
+      <w:r>
+        <w:rPr>
+          <w:lang w:val="en-US"/>
+        </w:rPr>
+        <w:t>The Characters</w:t>
+      </w:r>
+    </w:p>
+    <w:p>
+      <w:pPr>
+        <w:rPr>
+          <w:lang w:val="en-US"/>
+        </w:rPr>
+      </w:pPr>
+      <w:r>
+        <w:rPr>
+          <w:lang w:val="en-US"/>
+        </w:rPr>
+        <w:t xml:space="preserve">The characters </w:t>
+      </w:r>
+      <w:r>
+        <w:rPr>
+          <w:lang w:val="en-US"/>
+        </w:rPr>
+        <w:t>alter</w:t>
+      </w:r>
+      <w:r>
+        <w:rPr>
+          <w:lang w:val="en-US"/>
+        </w:rPr>
+        <w:t xml:space="preserve"> the way a piece moves and captures. These traits are only effective after the piece reveals itself.</w:t>
+      </w:r>
+    </w:p>
+    <w:p>
+      <w:pPr>
+        <w:pStyle w:val="Heading2"/>
+        <w:rPr>
+          <w:lang w:val="en-US"/>
+        </w:rPr>
+      </w:pPr>
+      <w:r>
+        <w:rPr>
+          <w:lang w:val="en-US"/>
+        </w:rPr>
+        <w:t>Emperor</w:t>
+      </w:r>
+    </w:p>
+    <w:p>
+      <w:pPr>
+        <w:rPr>
+          <w:lang w:val="en-US"/>
+        </w:rPr>
+      </w:pPr>
+      <w:r>
+        <w:rPr>
+          <w:lang w:val="en-US"/>
+        </w:rPr>
+        <w:t xml:space="preserve">If the Emperor is in the opponent’s City, it can reveal itself and </w:t>
+      </w:r>
+      <w:r>
+        <w:rPr>
+          <w:lang w:val="en-US"/>
+        </w:rPr>
+        <w:t xml:space="preserve">win the game for </w:t>
+      </w:r>
+      <w:r>
+        <w:rPr>
+          <w:lang w:val="en-US"/>
+        </w:rPr>
+        <w:t>the revealing player</w:t>
+      </w:r>
+      <w:r>
+        <w:rPr>
+          <w:lang w:val="en-US"/>
+        </w:rPr>
+        <w:t>.</w:t>
+      </w:r>
+    </w:p>
+    <w:p>
+      <w:pPr>
+        <w:rPr>
+          <w:lang w:val="en-US"/>
+        </w:rPr>
+      </w:pPr>
+      <w:r>
+        <w:rPr>
+          <w:lang w:val="en-US"/>
+        </w:rPr>
+        <w:t>This is done instead of moving or capturing</w:t>
+      </w:r>
+      <w:r>
+        <w:rPr>
+          <w:lang w:val="en-US"/>
+        </w:rPr>
+        <w:t>, and therefore cannot be done directly after moving or capturing.</w:t>
+      </w:r>
+    </w:p>
+    <w:p>
+      <w:pPr>
+        <w:rPr>
+          <w:lang w:val="en-US"/>
+        </w:rPr>
+      </w:pPr>
+      <w:r>
+        <w:rPr>
+          <w:lang w:val="en-US"/>
+        </w:rPr>
+        <w:t>Note that the Gate is not considered part of the City.</w:t>
+      </w:r>
+    </w:p>
+    <w:p>
+      <w:pPr>
+        <w:pStyle w:val="Heading2"/>
+        <w:rPr>
+          <w:lang w:val="en-US"/>
+        </w:rPr>
+      </w:pPr>
+      <w:r>
+        <w:rPr>
+          <w:lang w:val="en-US"/>
+        </w:rPr>
+        <w:lastRenderedPageBreak/>
+        <w:t>Empress</w:t>
+      </w:r>
+    </w:p>
+    <w:p>
+      <w:pPr>
+        <w:rPr>
+          <w:lang w:val="en-US"/>
+        </w:rPr>
+      </w:pPr>
+      <w:r>
+        <w:rPr>
+          <w:lang w:val="en-US"/>
+        </w:rPr>
+        <w:t xml:space="preserve">After revealing, the Empress is considered </w:t>
+      </w:r>
+      <w:r>
+        <w:rPr>
           <w:lang w:val="en-US"/>
         </w:rPr>
         <w:t>gentle</w:t>
@@ -1111,7 +2316,7 @@
         <w:rPr>
           <w:lang w:val="en-US"/>
         </w:rPr>
-        <w:t xml:space="preserve"> pieces can move to a Garden space. All pieces can move through the Garden to a space on the other side. </w:t>
+        <w:t xml:space="preserve"> and can move or capture in the Garden.</w:t>
       </w:r>
     </w:p>
     <w:p>
@@ -1125,570 +2330,468 @@
         <w:rPr>
           <w:lang w:val="en-US"/>
         </w:rPr>
-        <w:t>Capturing</w:t>
-      </w:r>
-    </w:p>
-    <w:p>
-      <w:pPr>
-        <w:rPr>
-          <w:lang w:val="en-US"/>
-        </w:rPr>
-      </w:pPr>
-      <w:r>
-        <w:rPr>
-          <w:lang w:val="en-US"/>
-        </w:rPr>
-        <w:t>If a piece captures another piece, it removes the captures piece fr</w:t>
-      </w:r>
-      <w:r>
-        <w:rPr>
-          <w:lang w:val="en-US"/>
-        </w:rPr>
-        <w:t xml:space="preserve">om the game and takes its place. </w:t>
-      </w:r>
-    </w:p>
-    <w:p>
-      <w:pPr>
-        <w:rPr>
-          <w:lang w:val="en-US"/>
-        </w:rPr>
-      </w:pPr>
-      <w:r>
-        <w:rPr>
-          <w:lang w:val="en-US"/>
-        </w:rPr>
-        <w:t>By default, a</w:t>
-      </w:r>
-      <w:r>
-        <w:rPr>
-          <w:lang w:val="en-US"/>
-        </w:rPr>
-        <w:t xml:space="preserve"> piece can capture any opposing piece it can </w:t>
-      </w:r>
-      <w:r>
-        <w:rPr>
-          <w:i/>
-          <w:lang w:val="en-US"/>
-        </w:rPr>
-        <w:t>reach</w:t>
-      </w:r>
-      <w:r>
-        <w:rPr>
-          <w:lang w:val="en-US"/>
-        </w:rPr>
-        <w:t xml:space="preserve"> – i.e. the piece would be able to move to that space if it were free </w:t>
-      </w:r>
-      <w:r>
-        <w:rPr>
-          <w:lang w:val="en-US"/>
-        </w:rPr>
-        <w:t xml:space="preserve">– as </w:t>
-      </w:r>
-      <w:r>
-        <w:rPr>
-          <w:lang w:val="en-US"/>
-        </w:rPr>
-        <w:t>long as the target</w:t>
-      </w:r>
-      <w:r>
-        <w:rPr>
-          <w:lang w:val="en-US"/>
-        </w:rPr>
-        <w:t xml:space="preserve"> piece’s </w:t>
-      </w:r>
-      <w:r>
-        <w:rPr>
-          <w:i/>
-          <w:lang w:val="en-US"/>
-        </w:rPr>
-        <w:t>rank</w:t>
-      </w:r>
-      <w:r>
-        <w:rPr>
-          <w:lang w:val="en-US"/>
-        </w:rPr>
-        <w:t xml:space="preserve"> is equal or lower.</w:t>
-      </w:r>
-    </w:p>
-    <w:p>
-      <w:pPr>
-        <w:rPr>
-          <w:lang w:val="en-US"/>
-        </w:rPr>
-      </w:pPr>
-      <w:r>
-        <w:rPr>
-          <w:lang w:val="en-US"/>
-        </w:rPr>
-        <w:t xml:space="preserve">Note that the captured piece does not </w:t>
-      </w:r>
-      <w:r>
-        <w:rPr>
-          <w:lang w:val="en-US"/>
-        </w:rPr>
-        <w:t>reveal itself.</w:t>
-      </w:r>
-    </w:p>
-    <w:p>
-      <w:pPr>
-        <w:pStyle w:val="Heading1"/>
-        <w:rPr>
-          <w:lang w:val="en-US"/>
-        </w:rPr>
-      </w:pPr>
-      <w:r>
-        <w:rPr>
-          <w:lang w:val="en-US"/>
-        </w:rPr>
-        <w:t>The Bodies</w:t>
-      </w:r>
-    </w:p>
-    <w:p>
-      <w:pPr>
-        <w:rPr>
-          <w:lang w:val="en-US"/>
-        </w:rPr>
-      </w:pPr>
-      <w:r>
-        <w:rPr>
-          <w:lang w:val="en-US"/>
-        </w:rPr>
-        <w:t xml:space="preserve">Each of the bodies has a </w:t>
-      </w:r>
-      <w:r>
-        <w:rPr>
-          <w:i/>
-          <w:lang w:val="en-US"/>
-        </w:rPr>
-        <w:t>rank</w:t>
-      </w:r>
-      <w:r>
-        <w:rPr>
-          <w:lang w:val="en-US"/>
-        </w:rPr>
-        <w:t xml:space="preserve"> associated with it,</w:t>
-      </w:r>
-      <w:r>
-        <w:rPr>
-          <w:lang w:val="en-US"/>
-        </w:rPr>
-        <w:t xml:space="preserve"> and some of the bodies are considered </w:t>
-      </w:r>
-      <w:r>
-        <w:rPr>
-          <w:i/>
-          <w:lang w:val="en-US"/>
-        </w:rPr>
-        <w:t>gentle</w:t>
-      </w:r>
-      <w:r>
-        <w:rPr>
-          <w:lang w:val="en-US"/>
-        </w:rPr>
-        <w:t xml:space="preserve">. </w:t>
-      </w:r>
+        <w:t>General</w:t>
+      </w:r>
+    </w:p>
+    <w:p>
+      <w:pPr>
+        <w:rPr>
+          <w:lang w:val="en-US"/>
+        </w:rPr>
+      </w:pPr>
+      <w:r>
+        <w:rPr>
+          <w:lang w:val="en-US"/>
+        </w:rPr>
+        <w:t>After revealing, the General can capture any piece</w:t>
+      </w:r>
+      <w:r>
+        <w:rPr>
+          <w:lang w:val="en-US"/>
+        </w:rPr>
+        <w:t xml:space="preserve"> it can reach</w:t>
+      </w:r>
+      <w:r>
+        <w:rPr>
+          <w:lang w:val="en-US"/>
+        </w:rPr>
+        <w:t xml:space="preserve">, </w:t>
+      </w:r>
+      <w:r>
+        <w:rPr>
+          <w:lang w:val="en-US"/>
+        </w:rPr>
+        <w:t>regardless of rank</w:t>
+      </w:r>
+      <w:r>
+        <w:rPr>
+          <w:lang w:val="en-US"/>
+        </w:rPr>
+        <w:t>.</w:t>
+      </w:r>
+      <w:r>
+        <w:rPr>
+          <w:lang w:val="en-US"/>
+        </w:rPr>
+        <w:t xml:space="preserve"> </w:t>
+      </w:r>
+    </w:p>
+    <w:p>
+      <w:pPr>
+        <w:rPr>
+          <w:lang w:val="en-US"/>
+        </w:rPr>
+      </w:pPr>
+      <w:r>
+        <w:rPr>
+          <w:lang w:val="en-US"/>
+        </w:rPr>
+        <w:t>Even a</w:t>
+      </w:r>
+      <w:r>
+        <w:rPr>
+          <w:lang w:val="en-US"/>
+        </w:rPr>
+        <w:t>s a Dragon, the General</w:t>
+      </w:r>
+      <w:r>
+        <w:rPr>
+          <w:lang w:val="en-US"/>
+        </w:rPr>
+        <w:t xml:space="preserve"> can capture a Nightingale.</w:t>
+      </w:r>
+    </w:p>
+    <w:p>
+      <w:pPr>
+        <w:pStyle w:val="Heading2"/>
+        <w:rPr>
+          <w:lang w:val="en-US"/>
+        </w:rPr>
+      </w:pPr>
+      <w:r>
+        <w:rPr>
+          <w:lang w:val="en-US"/>
+        </w:rPr>
+        <w:t>Strategist</w:t>
+      </w:r>
+    </w:p>
+    <w:p>
+      <w:pPr>
+        <w:rPr>
+          <w:lang w:val="en-US"/>
+        </w:rPr>
+      </w:pPr>
+      <w:r>
+        <w:rPr>
+          <w:lang w:val="en-US"/>
+        </w:rPr>
+        <w:t xml:space="preserve">After revealing, the Strategist can </w:t>
+      </w:r>
+      <w:r>
+        <w:rPr>
+          <w:lang w:val="en-US"/>
+        </w:rPr>
+        <w:t>reveal</w:t>
+      </w:r>
+      <w:r>
+        <w:rPr>
+          <w:lang w:val="en-US"/>
+        </w:rPr>
+        <w:t xml:space="preserve"> any opposing piece that it can reach</w:t>
+      </w:r>
+      <w:r>
+        <w:rPr>
+          <w:lang w:val="en-US"/>
+        </w:rPr>
+        <w:t xml:space="preserve">, meaning it forces </w:t>
+      </w:r>
+      <w:r>
+        <w:rPr>
+          <w:lang w:val="en-US"/>
+        </w:rPr>
+        <w:t>t</w:t>
+      </w:r>
+      <w:r>
+        <w:rPr>
+          <w:lang w:val="en-US"/>
+        </w:rPr>
+        <w:t xml:space="preserve">he owner of that piece </w:t>
+      </w:r>
+      <w:r>
+        <w:rPr>
+          <w:lang w:val="en-US"/>
+        </w:rPr>
+        <w:t>to</w:t>
+      </w:r>
+      <w:r>
+        <w:rPr>
+          <w:lang w:val="en-US"/>
+        </w:rPr>
+        <w:t xml:space="preserve"> reveal the piece’s character.</w:t>
+      </w:r>
+    </w:p>
+    <w:p>
+      <w:pPr>
+        <w:rPr>
+          <w:lang w:val="en-US"/>
+        </w:rPr>
+      </w:pPr>
+      <w:r>
+        <w:rPr>
+          <w:lang w:val="en-US"/>
+        </w:rPr>
+        <w:t>This is done instead of moving or capturing.</w:t>
+      </w:r>
+    </w:p>
+    <w:p>
+      <w:pPr>
+        <w:rPr>
+          <w:lang w:val="en-US"/>
+        </w:rPr>
+      </w:pPr>
+      <w:r>
+        <w:rPr>
+          <w:lang w:val="en-US"/>
+        </w:rPr>
+        <w:t>Even a</w:t>
+      </w:r>
+      <w:r>
+        <w:rPr>
+          <w:lang w:val="en-US"/>
+        </w:rPr>
+        <w:t>s a non gentle piece, t</w:t>
+      </w:r>
+      <w:r>
+        <w:rPr>
+          <w:lang w:val="en-US"/>
+        </w:rPr>
+        <w:t xml:space="preserve">he Strategist can reveal </w:t>
+      </w:r>
+      <w:r>
+        <w:rPr>
+          <w:lang w:val="en-US"/>
+        </w:rPr>
+        <w:t xml:space="preserve">a piece in the Garden. </w:t>
+      </w:r>
+      <w:r>
+        <w:rPr>
+          <w:lang w:val="en-US"/>
+        </w:rPr>
+        <w:t>As an Elephant, the Strategist cannot reveal pieces more than two spaces away.</w:t>
+      </w:r>
+    </w:p>
+    <w:p>
+      <w:pPr>
+        <w:pStyle w:val="Heading2"/>
+        <w:rPr>
+          <w:lang w:val="en-US"/>
+        </w:rPr>
+      </w:pPr>
+      <w:r>
+        <w:rPr>
+          <w:lang w:val="en-US"/>
+        </w:rPr>
+        <w:t>Hunter</w:t>
+      </w:r>
+    </w:p>
+    <w:p>
+      <w:pPr>
+        <w:rPr>
+          <w:lang w:val="en-US"/>
+        </w:rPr>
+      </w:pPr>
+      <w:r>
+        <w:rPr>
+          <w:lang w:val="en-US"/>
+        </w:rPr>
+        <w:t>After revea</w:t>
+      </w:r>
+      <w:r>
+        <w:rPr>
+          <w:lang w:val="en-US"/>
+        </w:rPr>
+        <w:t>ling, th</w:t>
+      </w:r>
+      <w:r>
+        <w:rPr>
+          <w:lang w:val="en-US"/>
+        </w:rPr>
+        <w:t>e Hunter can capture any</w:t>
+      </w:r>
+      <w:r>
+        <w:rPr>
+          <w:lang w:val="en-US"/>
+        </w:rPr>
+        <w:t xml:space="preserve"> Elephant or Panda</w:t>
+      </w:r>
+      <w:r>
+        <w:rPr>
+          <w:lang w:val="en-US"/>
+        </w:rPr>
+        <w:t xml:space="preserve"> it can reach</w:t>
+      </w:r>
+      <w:r>
+        <w:rPr>
+          <w:lang w:val="en-US"/>
+        </w:rPr>
+        <w:t>, regardless of rank.</w:t>
+      </w:r>
+    </w:p>
+    <w:p>
+      <w:pPr>
+        <w:pStyle w:val="Heading2"/>
+        <w:rPr>
+          <w:lang w:val="en-US"/>
+        </w:rPr>
+      </w:pPr>
+      <w:r>
+        <w:rPr>
+          <w:lang w:val="en-US"/>
+        </w:rPr>
+        <w:t>Alchemist</w:t>
+      </w:r>
+    </w:p>
+    <w:p>
+      <w:pPr>
+        <w:rPr>
+          <w:lang w:val="en-US"/>
+        </w:rPr>
+      </w:pPr>
+      <w:r>
+        <w:rPr>
+          <w:lang w:val="en-US"/>
+        </w:rPr>
+        <w:t xml:space="preserve">After revealing, the Alchemist can </w:t>
+      </w:r>
+      <w:r>
+        <w:rPr>
+          <w:lang w:val="en-US"/>
+        </w:rPr>
+        <w:t>capture any</w:t>
+      </w:r>
+      <w:r>
+        <w:rPr>
+          <w:lang w:val="en-US"/>
+        </w:rPr>
+        <w:t xml:space="preserve"> adjacent pie</w:t>
+      </w:r>
+      <w:r>
+        <w:rPr>
+          <w:lang w:val="en-US"/>
+        </w:rPr>
+        <w:t>ce, but</w:t>
+      </w:r>
+      <w:r>
+        <w:rPr>
+          <w:lang w:val="en-US"/>
+        </w:rPr>
+        <w:t xml:space="preserve"> </w:t>
+      </w:r>
+      <w:r>
+        <w:rPr>
+          <w:lang w:val="en-US"/>
+        </w:rPr>
+        <w:t>must remove</w:t>
+      </w:r>
+      <w:r>
+        <w:rPr>
+          <w:lang w:val="en-US"/>
+        </w:rPr>
+        <w:t xml:space="preserve"> itself </w:t>
+      </w:r>
+      <w:r>
+        <w:rPr>
+          <w:lang w:val="en-US"/>
+        </w:rPr>
+        <w:t>from the board</w:t>
+      </w:r>
+      <w:r>
+        <w:rPr>
+          <w:lang w:val="en-US"/>
+        </w:rPr>
+        <w:t xml:space="preserve"> afterwards.</w:t>
+      </w:r>
+    </w:p>
+    <w:p>
+      <w:pPr>
+        <w:rPr>
+          <w:lang w:val="en-US"/>
+        </w:rPr>
+      </w:pPr>
       <w:r>
         <w:rPr>
           <w:lang w:val="en-US"/>
         </w:rPr>
         <w:lastRenderedPageBreak/>
-        <w:t xml:space="preserve">Futhermore, each of the bodies specifies </w:t>
-      </w:r>
-      <w:r>
-        <w:rPr>
-          <w:lang w:val="en-US"/>
-        </w:rPr>
-        <w:t>a maxim</w:t>
-      </w:r>
-      <w:r>
-        <w:rPr>
-          <w:lang w:val="en-US"/>
-        </w:rPr>
-        <w:t>um amount of spaces that the piece</w:t>
-      </w:r>
-      <w:r>
-        <w:rPr>
-          <w:lang w:val="en-US"/>
-        </w:rPr>
-        <w:t xml:space="preserve"> can move.</w:t>
-      </w:r>
-    </w:p>
-    <w:p>
-      <w:pPr>
-        <w:pStyle w:val="Heading2"/>
-        <w:rPr>
-          <w:lang w:val="en-US"/>
-        </w:rPr>
-      </w:pPr>
-      <w:r>
-        <w:rPr>
-          <w:lang w:val="en-US"/>
-        </w:rPr>
-        <w:t>Dragon</w:t>
-      </w:r>
-    </w:p>
-    <w:p>
-      <w:pPr>
-        <w:rPr>
-          <w:lang w:val="en-US"/>
-        </w:rPr>
-      </w:pPr>
-      <w:r>
-        <w:rPr>
-          <w:lang w:val="en-US"/>
-        </w:rPr>
-        <w:t>Rank 5. The Dragon can move up to 3 spaces.</w:t>
-      </w:r>
-    </w:p>
-    <w:p>
-      <w:pPr>
-        <w:rPr>
-          <w:lang w:val="en-US"/>
-        </w:rPr>
-      </w:pPr>
-      <w:r>
-        <w:rPr>
-          <w:lang w:val="en-US"/>
-        </w:rPr>
-        <w:t>Despite having higher rank than the Nightingale, the Dragon</w:t>
-      </w:r>
-      <w:r>
-        <w:rPr>
-          <w:lang w:val="en-US"/>
-        </w:rPr>
-        <w:t xml:space="preserve"> cannot capture the Nightingale</w:t>
-      </w:r>
-      <w:r>
-        <w:rPr>
-          <w:lang w:val="en-US"/>
-        </w:rPr>
-        <w:t xml:space="preserve"> and can be captured by the Nightingale.</w:t>
-      </w:r>
-    </w:p>
-    <w:p>
-      <w:pPr>
-        <w:pStyle w:val="Heading2"/>
-        <w:rPr>
-          <w:lang w:val="en-US"/>
-        </w:rPr>
-      </w:pPr>
-      <w:r>
-        <w:rPr>
-          <w:lang w:val="en-US"/>
-        </w:rPr>
-        <w:t>Elephant</w:t>
-      </w:r>
-    </w:p>
-    <w:p>
-      <w:pPr>
-        <w:rPr>
-          <w:lang w:val="en-US"/>
-        </w:rPr>
-      </w:pPr>
-      <w:r>
-        <w:rPr>
-          <w:lang w:val="en-US"/>
-        </w:rPr>
-        <w:t>Rank 4. The Elephant can move up to 2 spaces.</w:t>
-      </w:r>
-    </w:p>
-    <w:p>
-      <w:pPr>
-        <w:rPr>
-          <w:lang w:val="en-US"/>
-        </w:rPr>
-      </w:pPr>
-      <w:r>
-        <w:rPr>
-          <w:lang w:val="en-US"/>
-        </w:rPr>
-        <w:t>Despite this, the Elephant can capture a piece that is up to 4 spaces away.</w:t>
-      </w:r>
-    </w:p>
-    <w:p>
-      <w:pPr>
-        <w:pStyle w:val="Heading2"/>
-        <w:rPr>
-          <w:lang w:val="en-US"/>
-        </w:rPr>
-      </w:pPr>
-      <w:r>
-        <w:rPr>
-          <w:lang w:val="en-US"/>
-        </w:rPr>
-        <w:t>Panda</w:t>
-      </w:r>
-    </w:p>
-    <w:p>
-      <w:pPr>
-        <w:rPr>
-          <w:lang w:val="en-US"/>
-        </w:rPr>
-      </w:pPr>
-      <w:r>
-        <w:rPr>
-          <w:lang w:val="en-US"/>
-        </w:rPr>
-        <w:t>Rank 4.</w:t>
-      </w:r>
-      <w:r>
-        <w:rPr>
-          <w:lang w:val="en-US"/>
-        </w:rPr>
-        <w:t xml:space="preserve"> </w:t>
-      </w:r>
-      <w:r>
-        <w:rPr>
-          <w:lang w:val="en-US"/>
-        </w:rPr>
-        <w:t>Gentle</w:t>
-      </w:r>
-      <w:r>
-        <w:rPr>
-          <w:lang w:val="en-US"/>
-        </w:rPr>
-        <w:t>.</w:t>
-      </w:r>
-      <w:r>
-        <w:rPr>
-          <w:lang w:val="en-US"/>
-        </w:rPr>
-        <w:t xml:space="preserve"> The Panda c</w:t>
-      </w:r>
-      <w:r>
-        <w:rPr>
-          <w:lang w:val="en-US"/>
-        </w:rPr>
-        <w:t>an move only 1 space.</w:t>
-      </w:r>
-    </w:p>
-    <w:p>
-      <w:pPr>
-        <w:pStyle w:val="Heading2"/>
-        <w:rPr>
-          <w:lang w:val="en-US"/>
-        </w:rPr>
-      </w:pPr>
-      <w:r>
-        <w:rPr>
-          <w:lang w:val="en-US"/>
-        </w:rPr>
-        <w:t>Tiger</w:t>
-      </w:r>
-    </w:p>
-    <w:p>
-      <w:pPr>
-        <w:rPr>
-          <w:lang w:val="en-US"/>
-        </w:rPr>
-      </w:pPr>
-      <w:r>
-        <w:rPr>
-          <w:lang w:val="en-US"/>
-        </w:rPr>
-        <w:t>Rank 3. The Tiger c</w:t>
-      </w:r>
-      <w:r>
-        <w:rPr>
-          <w:lang w:val="en-US"/>
-        </w:rPr>
-        <w:t>an move up to 4 spaces.</w:t>
-      </w:r>
-    </w:p>
-    <w:p>
-      <w:pPr>
-        <w:pStyle w:val="Heading2"/>
-        <w:rPr>
-          <w:lang w:val="en-US"/>
-        </w:rPr>
-      </w:pPr>
-      <w:r>
-        <w:rPr>
-          <w:lang w:val="en-US"/>
-        </w:rPr>
-        <w:t>Monkey</w:t>
-      </w:r>
-    </w:p>
-    <w:p>
-      <w:pPr>
-        <w:rPr>
-          <w:lang w:val="en-US"/>
-        </w:rPr>
-      </w:pPr>
-      <w:r>
-        <w:rPr>
-          <w:lang w:val="en-US"/>
-        </w:rPr>
-        <w:t>Rank 3. The Monkey can move up to 2 spaces.</w:t>
-      </w:r>
-    </w:p>
-    <w:p>
-      <w:pPr>
-        <w:rPr>
-          <w:lang w:val="en-US"/>
-        </w:rPr>
-      </w:pPr>
-      <w:r>
-        <w:rPr>
-          <w:lang w:val="en-US"/>
-        </w:rPr>
-        <w:t>Alongside moving in straight lines, the Monkey can also move in an arc.</w:t>
-      </w:r>
-    </w:p>
-    <w:p>
-      <w:pPr>
-        <w:pStyle w:val="Heading2"/>
-        <w:rPr>
-          <w:lang w:val="en-US"/>
-        </w:rPr>
-      </w:pPr>
-      <w:r>
-        <w:rPr>
-          <w:lang w:val="en-US"/>
-        </w:rPr>
-        <w:t>Nightingale</w:t>
-      </w:r>
-    </w:p>
-    <w:p>
-      <w:pPr>
-        <w:rPr>
-          <w:lang w:val="en-US"/>
-        </w:rPr>
-      </w:pPr>
-      <w:r>
-        <w:rPr>
-          <w:lang w:val="en-US"/>
-        </w:rPr>
-        <w:t>Rank 2.</w:t>
-      </w:r>
-      <w:r>
-        <w:rPr>
-          <w:lang w:val="en-US"/>
-        </w:rPr>
-        <w:t xml:space="preserve"> </w:t>
-      </w:r>
-      <w:r>
-        <w:rPr>
-          <w:lang w:val="en-US"/>
-        </w:rPr>
-        <w:t>Gentle</w:t>
-      </w:r>
-      <w:r>
-        <w:rPr>
-          <w:lang w:val="en-US"/>
-        </w:rPr>
-        <w:t>.</w:t>
-      </w:r>
-      <w:r>
-        <w:rPr>
-          <w:lang w:val="en-US"/>
-        </w:rPr>
-        <w:t xml:space="preserve"> The Nightingale can move up to 4 spaces.</w:t>
-      </w:r>
-    </w:p>
-    <w:p>
-      <w:pPr>
-        <w:rPr>
-          <w:lang w:val="en-US"/>
-        </w:rPr>
-      </w:pPr>
-      <w:r>
-        <w:rPr>
-          <w:lang w:val="en-US"/>
-        </w:rPr>
-        <w:lastRenderedPageBreak/>
-        <w:t>The Nightingale can move over opposing pieces.</w:t>
-      </w:r>
-    </w:p>
-    <w:p>
-      <w:pPr>
-        <w:rPr>
-          <w:lang w:val="en-US"/>
-        </w:rPr>
-      </w:pPr>
-      <w:r>
-        <w:rPr>
-          <w:lang w:val="en-US"/>
-        </w:rPr>
-        <w:t>Despite having lower rank than the Dragon, the Nightingale can capture the Dragon and cannot be captured by the Dragon.</w:t>
-      </w:r>
-    </w:p>
-    <w:p>
-      <w:pPr>
-        <w:pStyle w:val="Heading2"/>
-        <w:rPr>
-          <w:lang w:val="en-US"/>
-        </w:rPr>
-      </w:pPr>
-      <w:r>
-        <w:rPr>
-          <w:lang w:val="en-US"/>
-        </w:rPr>
-        <w:t>Lotus</w:t>
-      </w:r>
-    </w:p>
-    <w:p>
-      <w:pPr>
-        <w:rPr>
-          <w:lang w:val="en-US"/>
-        </w:rPr>
-      </w:pPr>
-      <w:r>
-        <w:rPr>
-          <w:lang w:val="en-US"/>
-        </w:rPr>
-        <w:t xml:space="preserve">Rank 1. </w:t>
-      </w:r>
-      <w:r>
-        <w:rPr>
-          <w:lang w:val="en-US"/>
-        </w:rPr>
-        <w:t>Gentle</w:t>
-      </w:r>
-      <w:r>
-        <w:rPr>
-          <w:lang w:val="en-US"/>
-        </w:rPr>
-        <w:t xml:space="preserve">. </w:t>
-      </w:r>
-      <w:r>
-        <w:rPr>
-          <w:lang w:val="en-US"/>
-        </w:rPr>
-        <w:t>The Lotus can move up to 3 spaces.</w:t>
-      </w:r>
-    </w:p>
-    <w:p>
-      <w:pPr>
-        <w:pStyle w:val="Heading1"/>
-        <w:rPr>
-          <w:lang w:val="en-US"/>
-        </w:rPr>
-      </w:pPr>
-      <w:r>
-        <w:rPr>
-          <w:lang w:val="en-US"/>
-        </w:rPr>
-        <w:t>The Characters</w:t>
-      </w:r>
-    </w:p>
-    <w:p>
-      <w:pPr>
-        <w:rPr>
-          <w:lang w:val="en-US"/>
-        </w:rPr>
-      </w:pPr>
-      <w:r>
-        <w:rPr>
-          <w:lang w:val="en-US"/>
-        </w:rPr>
-        <w:t xml:space="preserve">The characters </w:t>
-      </w:r>
-      <w:r>
-        <w:rPr>
-          <w:lang w:val="en-US"/>
-        </w:rPr>
-        <w:t>alter</w:t>
+        <w:t>This is done instead of moving.</w:t>
+      </w:r>
+    </w:p>
+    <w:p>
+      <w:pPr>
+        <w:rPr>
+          <w:lang w:val="en-US"/>
+        </w:rPr>
+      </w:pPr>
+      <w:r>
+        <w:rPr>
+          <w:lang w:val="en-US"/>
+        </w:rPr>
+        <w:t xml:space="preserve">This action neglects rank. </w:t>
+      </w:r>
+      <w:r>
+        <w:rPr>
+          <w:lang w:val="en-US"/>
+        </w:rPr>
+        <w:t>Even a</w:t>
+      </w:r>
+      <w:r>
+        <w:rPr>
+          <w:lang w:val="en-US"/>
+        </w:rPr>
+        <w:t>s a non gentle piece, t</w:t>
+      </w:r>
+      <w:r>
+        <w:rPr>
+          <w:lang w:val="en-US"/>
+        </w:rPr>
+        <w:t>he Alchemist can</w:t>
+      </w:r>
+      <w:r>
+        <w:rPr>
+          <w:lang w:val="en-US"/>
+        </w:rPr>
+        <w:t xml:space="preserve"> remove pieces from the Garden.</w:t>
+      </w:r>
+    </w:p>
+    <w:p>
+      <w:pPr>
+        <w:rPr>
+          <w:lang w:val="en-US"/>
+        </w:rPr>
+      </w:pPr>
+      <w:r>
+        <w:rPr>
+          <w:lang w:val="en-US"/>
+        </w:rPr>
+        <w:t>This action is considered</w:t>
+      </w:r>
+      <w:r>
+        <w:rPr>
+          <w:lang w:val="en-US"/>
+        </w:rPr>
+        <w:t xml:space="preserve"> a </w:t>
+      </w:r>
+      <w:r>
+        <w:rPr>
+          <w:lang w:val="en-US"/>
+        </w:rPr>
+        <w:t>capture</w:t>
+      </w:r>
+      <w:r>
+        <w:rPr>
+          <w:lang w:val="en-US"/>
+        </w:rPr>
+        <w:t xml:space="preserve">; </w:t>
+      </w:r>
+      <w:r>
+        <w:rPr>
+          <w:lang w:val="en-US"/>
+        </w:rPr>
+        <w:t>in the unusual ca</w:t>
+      </w:r>
+      <w:r>
+        <w:rPr>
+          <w:lang w:val="en-US"/>
+        </w:rPr>
+        <w:t>s</w:t>
+      </w:r>
+      <w:r>
+        <w:rPr>
+          <w:lang w:val="en-US"/>
+        </w:rPr>
+        <w:t>e that</w:t>
+      </w:r>
+      <w:r>
+        <w:rPr>
+          <w:lang w:val="en-US"/>
+        </w:rPr>
+        <w:t xml:space="preserve"> both players own </w:t>
+      </w:r>
+      <w:r>
+        <w:rPr>
+          <w:lang w:val="en-US"/>
+        </w:rPr>
+        <w:t xml:space="preserve">exactly </w:t>
+      </w:r>
+      <w:r>
+        <w:rPr>
+          <w:lang w:val="en-US"/>
+        </w:rPr>
+        <w:t>two</w:t>
+      </w:r>
+      <w:r>
+        <w:rPr>
+          <w:lang w:val="en-US"/>
+        </w:rPr>
+        <w:t xml:space="preserve"> pieces and a player uses the Alchemist to </w:t>
+      </w:r>
+      <w:r>
+        <w:rPr>
+          <w:lang w:val="en-US"/>
+        </w:rPr>
+        <w:t>capture an opposing piece</w:t>
+      </w:r>
+      <w:r>
+        <w:rPr>
+          <w:lang w:val="en-US"/>
+        </w:rPr>
+        <w:t xml:space="preserve">, that players wins the game, </w:t>
+      </w:r>
+      <w:r>
+        <w:rPr>
+          <w:lang w:val="en-US"/>
+        </w:rPr>
+        <w:t xml:space="preserve">despite </w:t>
       </w:r>
       <w:bookmarkStart w:id="0" w:name="_GoBack"/>
       <w:bookmarkEnd w:id="0"/>
@@ -1696,197 +2799,13 @@
         <w:rPr>
           <w:lang w:val="en-US"/>
         </w:rPr>
-        <w:t xml:space="preserve"> the way a piece moves and captures. These traits are only effective after the piece reveals itself.</w:t>
-      </w:r>
-    </w:p>
-    <w:p>
-      <w:pPr>
-        <w:pStyle w:val="Heading2"/>
-        <w:rPr>
-          <w:lang w:val="en-US"/>
-        </w:rPr>
-      </w:pPr>
-      <w:r>
-        <w:rPr>
-          <w:lang w:val="en-US"/>
-        </w:rPr>
-        <w:t>Emperor</w:t>
-      </w:r>
-    </w:p>
-    <w:p>
-      <w:pPr>
-        <w:rPr>
-          <w:lang w:val="en-US"/>
-        </w:rPr>
-      </w:pPr>
-      <w:r>
-        <w:rPr>
-          <w:lang w:val="en-US"/>
-        </w:rPr>
-        <w:t xml:space="preserve">If the Emperor is in the opponent’s City, it can reveal itself and the revealing player wins the game. </w:t>
-      </w:r>
-    </w:p>
-    <w:p>
-      <w:pPr>
-        <w:rPr>
-          <w:lang w:val="en-US"/>
-        </w:rPr>
-      </w:pPr>
-      <w:r>
-        <w:rPr>
-          <w:lang w:val="en-US"/>
-        </w:rPr>
-        <w:t>This is done instead of moving or capturing.</w:t>
-      </w:r>
-    </w:p>
-    <w:p>
-      <w:pPr>
-        <w:rPr>
-          <w:lang w:val="en-US"/>
-        </w:rPr>
-      </w:pPr>
-      <w:r>
-        <w:rPr>
-          <w:lang w:val="en-US"/>
-        </w:rPr>
-        <w:t>Note that the Gate is not considered part of the City.</w:t>
-      </w:r>
-    </w:p>
-    <w:p>
-      <w:pPr>
-        <w:pStyle w:val="Heading2"/>
-        <w:rPr>
-          <w:lang w:val="en-US"/>
-        </w:rPr>
-      </w:pPr>
-      <w:r>
-        <w:rPr>
-          <w:lang w:val="en-US"/>
-        </w:rPr>
-        <w:t>Empress</w:t>
-      </w:r>
-    </w:p>
-    <w:p>
-      <w:pPr>
-        <w:rPr>
-          <w:lang w:val="en-US"/>
-        </w:rPr>
-      </w:pPr>
-      <w:r>
-        <w:rPr>
-          <w:lang w:val="en-US"/>
-        </w:rPr>
-        <w:t xml:space="preserve">After revealing, the Empress is considered </w:t>
-      </w:r>
-      <w:r>
-        <w:rPr>
-          <w:lang w:val="en-US"/>
-        </w:rPr>
-        <w:t>gentle</w:t>
-      </w:r>
-      <w:r>
-        <w:rPr>
-          <w:lang w:val="en-US"/>
-        </w:rPr>
-        <w:t xml:space="preserve"> and can move or capture in the Garden.</w:t>
-      </w:r>
-    </w:p>
-    <w:p>
-      <w:pPr>
-        <w:pStyle w:val="Heading2"/>
-        <w:rPr>
-          <w:lang w:val="en-US"/>
-        </w:rPr>
-      </w:pPr>
-      <w:r>
-        <w:rPr>
-          <w:lang w:val="en-US"/>
-        </w:rPr>
-        <w:t>General</w:t>
-      </w:r>
-    </w:p>
-    <w:p>
-      <w:pPr>
-        <w:rPr>
-          <w:lang w:val="en-US"/>
-        </w:rPr>
-      </w:pPr>
-      <w:r>
-        <w:rPr>
-          <w:lang w:val="en-US"/>
-        </w:rPr>
-        <w:t>After revealing, the General can capture any piece, neglecting rank all together.</w:t>
-      </w:r>
-      <w:r>
-        <w:rPr>
-          <w:lang w:val="en-US"/>
-        </w:rPr>
-        <w:t xml:space="preserve"> </w:t>
-      </w:r>
-    </w:p>
-    <w:p>
-      <w:pPr>
-        <w:rPr>
-          <w:lang w:val="en-US"/>
-        </w:rPr>
-      </w:pPr>
-      <w:r>
-        <w:rPr>
-          <w:lang w:val="en-US"/>
-        </w:rPr>
-        <w:lastRenderedPageBreak/>
-        <w:t>As a Dragon, the General</w:t>
-      </w:r>
-      <w:r>
-        <w:rPr>
-          <w:lang w:val="en-US"/>
-        </w:rPr>
-        <w:t xml:space="preserve"> can also capture a Nightingale after revealing itself.</w:t>
-      </w:r>
-    </w:p>
-    <w:p>
-      <w:pPr>
-        <w:pStyle w:val="Heading2"/>
-        <w:rPr>
-          <w:lang w:val="en-US"/>
-        </w:rPr>
-      </w:pPr>
-      <w:r>
-        <w:rPr>
-          <w:lang w:val="en-US"/>
-        </w:rPr>
-        <w:t>Strategist</w:t>
-      </w:r>
-    </w:p>
-    <w:p>
-      <w:pPr>
-        <w:rPr>
-          <w:lang w:val="en-US"/>
-        </w:rPr>
-      </w:pPr>
-      <w:r>
-        <w:rPr>
-          <w:lang w:val="en-US"/>
-        </w:rPr>
-        <w:t xml:space="preserve">After revealing, the Strategist can </w:t>
-      </w:r>
-      <w:r>
-        <w:rPr>
-          <w:lang w:val="en-US"/>
-        </w:rPr>
-        <w:t>reveal</w:t>
-      </w:r>
-      <w:r>
-        <w:rPr>
-          <w:lang w:val="en-US"/>
-        </w:rPr>
-        <w:t xml:space="preserve"> any opposing piece that it can reach</w:t>
-      </w:r>
-      <w:r>
-        <w:rPr>
-          <w:lang w:val="en-US"/>
-        </w:rPr>
-        <w:t xml:space="preserve">, meaning it forces </w:t>
+        <w:t>only having one</w:t>
+      </w:r>
+      <w:r>
+        <w:rPr>
+          <w:lang w:val="en-US"/>
+        </w:rPr>
+        <w:t xml:space="preserve"> piece lef</w:t>
       </w:r>
       <w:r>
         <w:rPr>
@@ -1898,340 +2817,46 @@
         <w:rPr>
           <w:lang w:val="en-US"/>
         </w:rPr>
-        <w:t xml:space="preserve">he owner of that piece </w:t>
-      </w:r>
-      <w:r>
-        <w:rPr>
-          <w:lang w:val="en-US"/>
-        </w:rPr>
-        <w:t>to</w:t>
-      </w:r>
-      <w:r>
-        <w:rPr>
-          <w:lang w:val="en-US"/>
-        </w:rPr>
-        <w:t xml:space="preserve"> reveal the piece’s character.</w:t>
-      </w:r>
-    </w:p>
-    <w:p>
-      <w:pPr>
-        <w:rPr>
-          <w:lang w:val="en-US"/>
-        </w:rPr>
-      </w:pPr>
-      <w:r>
-        <w:rPr>
-          <w:lang w:val="en-US"/>
-        </w:rPr>
-        <w:t>This is done instead of moving or capturing.</w:t>
-      </w:r>
-    </w:p>
-    <w:p>
-      <w:pPr>
-        <w:rPr>
-          <w:lang w:val="en-US"/>
-        </w:rPr>
-      </w:pPr>
-      <w:r>
-        <w:rPr>
-          <w:lang w:val="en-US"/>
-        </w:rPr>
-        <w:t xml:space="preserve">The Strategist can reveal </w:t>
-      </w:r>
-      <w:r>
-        <w:rPr>
-          <w:lang w:val="en-US"/>
-        </w:rPr>
-        <w:t xml:space="preserve">a piece in the Garden, despite not being </w:t>
-      </w:r>
-      <w:r>
-        <w:rPr>
-          <w:lang w:val="en-US"/>
-        </w:rPr>
-        <w:t>gentle</w:t>
-      </w:r>
-      <w:r>
-        <w:rPr>
-          <w:lang w:val="en-US"/>
-        </w:rPr>
-        <w:t>. As an Elephant, the Strategist cannot reveal pieces more than two spaces away.</w:t>
-      </w:r>
-    </w:p>
-    <w:p>
-      <w:pPr>
-        <w:pStyle w:val="Heading2"/>
-        <w:rPr>
-          <w:lang w:val="en-US"/>
-        </w:rPr>
-      </w:pPr>
-      <w:r>
-        <w:rPr>
-          <w:lang w:val="en-US"/>
-        </w:rPr>
-        <w:t>Hunter</w:t>
-      </w:r>
-    </w:p>
-    <w:p>
-      <w:pPr>
-        <w:rPr>
-          <w:lang w:val="en-US"/>
-        </w:rPr>
-      </w:pPr>
-      <w:r>
-        <w:rPr>
-          <w:lang w:val="en-US"/>
-        </w:rPr>
-        <w:t>After revealing, the Hunter can capture any Elephant or Panda, regardless of rank.</w:t>
-      </w:r>
-    </w:p>
-    <w:p>
-      <w:pPr>
-        <w:pStyle w:val="Heading2"/>
-        <w:rPr>
-          <w:lang w:val="en-US"/>
-        </w:rPr>
-      </w:pPr>
-      <w:r>
-        <w:rPr>
-          <w:lang w:val="en-US"/>
-        </w:rPr>
-        <w:t>Alchemist</w:t>
-      </w:r>
-    </w:p>
-    <w:p>
-      <w:pPr>
-        <w:rPr>
-          <w:lang w:val="en-US"/>
-        </w:rPr>
-      </w:pPr>
-      <w:r>
-        <w:rPr>
-          <w:lang w:val="en-US"/>
-        </w:rPr>
-        <w:t xml:space="preserve">After revealing, the Alchemist can </w:t>
-      </w:r>
-      <w:r>
-        <w:rPr>
-          <w:lang w:val="en-US"/>
-        </w:rPr>
-        <w:t>capture any</w:t>
-      </w:r>
-      <w:r>
-        <w:rPr>
-          <w:lang w:val="en-US"/>
-        </w:rPr>
-        <w:t xml:space="preserve"> adjacent pie</w:t>
-      </w:r>
-      <w:r>
-        <w:rPr>
-          <w:lang w:val="en-US"/>
-        </w:rPr>
-        <w:t>ce, but</w:t>
-      </w:r>
-      <w:r>
-        <w:rPr>
-          <w:lang w:val="en-US"/>
-        </w:rPr>
-        <w:t xml:space="preserve"> </w:t>
-      </w:r>
-      <w:r>
-        <w:rPr>
-          <w:lang w:val="en-US"/>
-        </w:rPr>
-        <w:t>must remove</w:t>
-      </w:r>
-      <w:r>
-        <w:rPr>
-          <w:lang w:val="en-US"/>
-        </w:rPr>
-        <w:t xml:space="preserve"> itself </w:t>
-      </w:r>
-      <w:r>
-        <w:rPr>
-          <w:lang w:val="en-US"/>
-        </w:rPr>
-        <w:t>from the board</w:t>
-      </w:r>
-      <w:r>
-        <w:rPr>
-          <w:lang w:val="en-US"/>
-        </w:rPr>
-        <w:t xml:space="preserve"> afterwards.</w:t>
-      </w:r>
-    </w:p>
-    <w:p>
-      <w:pPr>
-        <w:rPr>
-          <w:lang w:val="en-US"/>
-        </w:rPr>
-      </w:pPr>
-      <w:r>
-        <w:rPr>
-          <w:lang w:val="en-US"/>
-        </w:rPr>
-        <w:t>This is done instead of moving.</w:t>
-      </w:r>
-    </w:p>
-    <w:p>
-      <w:pPr>
-        <w:rPr>
-          <w:lang w:val="en-US"/>
-        </w:rPr>
-      </w:pPr>
-      <w:r>
-        <w:rPr>
-          <w:lang w:val="en-US"/>
-        </w:rPr>
-        <w:t xml:space="preserve">This action neglects rank. </w:t>
-      </w:r>
-      <w:r>
-        <w:rPr>
-          <w:lang w:val="en-US"/>
-        </w:rPr>
-        <w:t xml:space="preserve">The Alchemist can remove pieces from the Garden, despite not being </w:t>
-      </w:r>
-      <w:r>
-        <w:rPr>
-          <w:lang w:val="en-US"/>
-        </w:rPr>
-        <w:t>gentle</w:t>
-      </w:r>
-      <w:r>
-        <w:rPr>
-          <w:lang w:val="en-US"/>
-        </w:rPr>
         <w:t>.</w:t>
       </w:r>
     </w:p>
     <w:p>
       <w:pPr>
-        <w:rPr>
-          <w:lang w:val="en-US"/>
-        </w:rPr>
-      </w:pPr>
-      <w:r>
-        <w:rPr>
-          <w:lang w:val="en-US"/>
-        </w:rPr>
-        <w:t>This action is considered</w:t>
-      </w:r>
-      <w:r>
-        <w:rPr>
-          <w:lang w:val="en-US"/>
-        </w:rPr>
-        <w:t xml:space="preserve"> a </w:t>
-      </w:r>
-      <w:r>
-        <w:rPr>
-          <w:lang w:val="en-US"/>
-        </w:rPr>
-        <w:t>capture</w:t>
-      </w:r>
-      <w:r>
-        <w:rPr>
-          <w:lang w:val="en-US"/>
-        </w:rPr>
-        <w:t xml:space="preserve">; </w:t>
-      </w:r>
-      <w:r>
-        <w:rPr>
-          <w:lang w:val="en-US"/>
-        </w:rPr>
-        <w:t>in the unusual care that</w:t>
-      </w:r>
-      <w:r>
-        <w:rPr>
-          <w:lang w:val="en-US"/>
-        </w:rPr>
-        <w:t xml:space="preserve"> both players own </w:t>
-      </w:r>
-      <w:r>
-        <w:rPr>
-          <w:lang w:val="en-US"/>
-        </w:rPr>
-        <w:t xml:space="preserve">exactly </w:t>
-      </w:r>
-      <w:r>
-        <w:rPr>
-          <w:lang w:val="en-US"/>
-        </w:rPr>
-        <w:t>two</w:t>
-      </w:r>
-      <w:r>
-        <w:rPr>
-          <w:lang w:val="en-US"/>
-        </w:rPr>
-        <w:t xml:space="preserve"> pieces and a player uses the Alchemist to </w:t>
-      </w:r>
-      <w:r>
-        <w:rPr>
-          <w:lang w:val="en-US"/>
-        </w:rPr>
-        <w:t xml:space="preserve">capture an opposing </w:t>
-      </w:r>
-      <w:r>
-        <w:rPr>
-          <w:lang w:val="en-US"/>
-        </w:rPr>
-        <w:lastRenderedPageBreak/>
-        <w:t>piece</w:t>
-      </w:r>
-      <w:r>
-        <w:rPr>
-          <w:lang w:val="en-US"/>
-        </w:rPr>
-        <w:t xml:space="preserve">, that players wins the game, </w:t>
-      </w:r>
-      <w:r>
-        <w:rPr>
-          <w:lang w:val="en-US"/>
-        </w:rPr>
-        <w:t>despite the player only having one</w:t>
-      </w:r>
-      <w:r>
-        <w:rPr>
-          <w:lang w:val="en-US"/>
-        </w:rPr>
-        <w:t xml:space="preserve"> piece lef</w:t>
-      </w:r>
-      <w:r>
-        <w:rPr>
-          <w:lang w:val="en-US"/>
-        </w:rPr>
-        <w:t>t</w:t>
+        <w:pStyle w:val="Heading3"/>
+        <w:rPr>
+          <w:lang w:val="en-US"/>
+        </w:rPr>
+      </w:pPr>
+      <w:r>
+        <w:rPr>
+          <w:lang w:val="en-US"/>
+        </w:rPr>
+        <w:t>Farmer</w:t>
+      </w:r>
+    </w:p>
+    <w:p>
+      <w:pPr>
+        <w:rPr>
+          <w:lang w:val="en-US"/>
+        </w:rPr>
+      </w:pPr>
+      <w:r>
+        <w:rPr>
+          <w:lang w:val="en-US"/>
+        </w:rPr>
+        <w:t xml:space="preserve">The Farmer has no specific </w:t>
+      </w:r>
+      <w:r>
+        <w:rPr>
+          <w:lang w:val="en-US"/>
+        </w:rPr>
+        <w:t>traits</w:t>
       </w:r>
       <w:r>
         <w:rPr>
           <w:lang w:val="en-US"/>
         </w:rPr>
         <w:t>.</w:t>
-      </w:r>
-    </w:p>
-    <w:p>
-      <w:pPr>
-        <w:pStyle w:val="Heading3"/>
-        <w:rPr>
-          <w:lang w:val="en-US"/>
-        </w:rPr>
-      </w:pPr>
-      <w:r>
-        <w:rPr>
-          <w:lang w:val="en-US"/>
-        </w:rPr>
-        <w:t>Farmer</w:t>
-      </w:r>
-    </w:p>
-    <w:p>
-      <w:pPr>
-        <w:rPr>
-          <w:lang w:val="en-US"/>
-        </w:rPr>
-      </w:pPr>
-      <w:r>
-        <w:rPr>
-          <w:lang w:val="en-US"/>
-        </w:rPr>
-        <w:t>The Farmer has no specific merits.</w:t>
       </w:r>
     </w:p>
     <w:p>
@@ -2764,7 +3389,6 @@
   <w:style w:type="character" w:default="1" w:styleId="DefaultParagraphFont">
     <w:name w:val="Default Paragraph Font"/>
     <w:uiPriority w:val="1"/>
-    <w:semiHidden/>
     <w:unhideWhenUsed/>
   </w:style>
   <w:style w:type="table" w:default="1" w:styleId="TableNormal">
@@ -3637,7 +4261,6 @@
   <w:style w:type="character" w:default="1" w:styleId="DefaultParagraphFont">
     <w:name w:val="Default Paragraph Font"/>
     <w:uiPriority w:val="1"/>
-    <w:semiHidden/>
     <w:unhideWhenUsed/>
   </w:style>
   <w:style w:type="table" w:default="1" w:styleId="TableNormal">

</xml_diff>

<commit_message>
Tekst - Nederlands toegevoegd.
En een kleine verwoording in de Engelse tekst.
</commit_message>
<xml_diff>
--- a/Heaven and Earth Rules - new layout.docx
+++ b/Heaven and Earth Rules - new layout.docx
@@ -379,7 +379,6 @@
         <w:rPr>
           <w:lang w:val="en-US"/>
         </w:rPr>
-        <w:lastRenderedPageBreak/>
         <w:t>Terminology</w:t>
       </w:r>
     </w:p>
@@ -875,7 +874,6 @@
         <w:rPr>
           <w:lang w:val="en-US"/>
         </w:rPr>
-        <w:lastRenderedPageBreak/>
         <w:t xml:space="preserve">Note that the Gate </w:t>
       </w:r>
       <w:r>
@@ -1261,7 +1259,6 @@
         <w:rPr>
           <w:lang w:val="en-US"/>
         </w:rPr>
-        <w:lastRenderedPageBreak/>
         <w:t xml:space="preserve">Both moving and capturing are bound to certain rules. However, </w:t>
       </w:r>
       <w:r>
@@ -1322,13 +1319,19 @@
         <w:rPr>
           <w:lang w:val="en-US"/>
         </w:rPr>
-        <w:t>ules that are specific to a body or character</w:t>
-      </w:r>
-      <w:r>
-        <w:rPr>
-          <w:lang w:val="en-US"/>
-        </w:rPr>
-        <w:t xml:space="preserve"> supersede the ‘default’ rules listed </w:t>
+        <w:t>ules</w:t>
+      </w:r>
+      <w:r>
+        <w:rPr>
+          <w:lang w:val="en-US"/>
+        </w:rPr>
+        <w:t xml:space="preserve"> that are specific to a body </w:t>
+      </w:r>
+      <w:r>
+        <w:rPr>
+          <w:lang w:val="en-US"/>
+        </w:rPr>
+        <w:t xml:space="preserve">supersede the ‘default’ rules listed </w:t>
       </w:r>
       <w:r>
         <w:rPr>
@@ -1340,1466 +1343,1450 @@
         <w:rPr>
           <w:lang w:val="en-US"/>
         </w:rPr>
-        <w:t>below.</w:t>
-      </w:r>
-      <w:r>
-        <w:rPr>
-          <w:lang w:val="en-US"/>
-        </w:rPr>
-        <w:t xml:space="preserve"> </w:t>
-      </w:r>
-    </w:p>
-    <w:p>
-      <w:pPr>
-        <w:rPr>
-          <w:lang w:val="en-US"/>
-        </w:rPr>
-      </w:pPr>
-      <w:r>
-        <w:rPr>
-          <w:lang w:val="en-US"/>
-        </w:rPr>
-        <w:t>Note that i</w:t>
-      </w:r>
-      <w:r>
-        <w:rPr>
-          <w:lang w:val="en-US"/>
-        </w:rPr>
-        <w:t xml:space="preserve">n order to use a character’s </w:t>
-      </w:r>
-      <w:r>
-        <w:rPr>
-          <w:lang w:val="en-US"/>
-        </w:rPr>
-        <w:t>traits</w:t>
-      </w:r>
-      <w:r>
-        <w:rPr>
-          <w:lang w:val="en-US"/>
-        </w:rPr>
-        <w:t>, this character must first be revealed to the opponent.</w:t>
-      </w:r>
-    </w:p>
-    <w:p>
-      <w:pPr>
-        <w:pStyle w:val="Heading2"/>
-        <w:rPr>
-          <w:lang w:val="en-US"/>
-        </w:rPr>
-      </w:pPr>
-      <w:r>
-        <w:rPr>
-          <w:lang w:val="en-US"/>
-        </w:rPr>
-        <w:t>Moving</w:t>
-      </w:r>
-    </w:p>
-    <w:p>
-      <w:pPr>
-        <w:rPr>
-          <w:lang w:val="en-US"/>
-        </w:rPr>
-      </w:pPr>
-      <w:r>
-        <w:rPr>
-          <w:lang w:val="en-US"/>
-        </w:rPr>
-        <w:t>By default, a</w:t>
-      </w:r>
-      <w:r>
-        <w:rPr>
-          <w:lang w:val="en-US"/>
-        </w:rPr>
-        <w:t xml:space="preserve"> p</w:t>
-      </w:r>
-      <w:r>
-        <w:rPr>
-          <w:lang w:val="en-US"/>
-        </w:rPr>
-        <w:t>iece can move to a</w:t>
-      </w:r>
-      <w:r>
-        <w:rPr>
-          <w:lang w:val="en-US"/>
-        </w:rPr>
-        <w:t xml:space="preserve">n unoccupied </w:t>
-      </w:r>
-      <w:r>
-        <w:rPr>
-          <w:lang w:val="en-US"/>
-        </w:rPr>
-        <w:t xml:space="preserve">space </w:t>
-      </w:r>
-      <w:r>
-        <w:rPr>
-          <w:lang w:val="en-US"/>
-        </w:rPr>
-        <w:t xml:space="preserve">that is between one and its maximum amount of spaces away </w:t>
-      </w:r>
-      <w:r>
-        <w:rPr>
-          <w:lang w:val="en-US"/>
-        </w:rPr>
-        <w:t xml:space="preserve">in a straight </w:t>
-      </w:r>
-      <w:r>
-        <w:rPr>
-          <w:lang w:val="en-US"/>
-        </w:rPr>
-        <w:t>line</w:t>
-      </w:r>
-      <w:r>
-        <w:rPr>
-          <w:lang w:val="en-US"/>
-        </w:rPr>
-        <w:t xml:space="preserve">. </w:t>
-      </w:r>
-      <w:r>
-        <w:rPr>
-          <w:lang w:val="en-US"/>
-        </w:rPr>
-        <w:t xml:space="preserve">A piece can move over </w:t>
-      </w:r>
-      <w:r>
-        <w:rPr>
-          <w:lang w:val="en-US"/>
-        </w:rPr>
-        <w:t>friendly piece</w:t>
-      </w:r>
-      <w:r>
-        <w:rPr>
-          <w:lang w:val="en-US"/>
-        </w:rPr>
-        <w:t>s</w:t>
-      </w:r>
-      <w:r>
-        <w:rPr>
-          <w:lang w:val="en-US"/>
-        </w:rPr>
-        <w:t xml:space="preserve">, </w:t>
-      </w:r>
-      <w:r>
-        <w:rPr>
-          <w:lang w:val="en-US"/>
-        </w:rPr>
-        <w:t xml:space="preserve">as long as it </w:t>
-      </w:r>
-      <w:r>
-        <w:rPr>
-          <w:lang w:val="en-US"/>
-        </w:rPr>
-        <w:t>stops</w:t>
-      </w:r>
-      <w:r>
-        <w:rPr>
-          <w:lang w:val="en-US"/>
-        </w:rPr>
-        <w:t xml:space="preserve"> on an unoccupied space. A piece</w:t>
-      </w:r>
-      <w:r>
-        <w:rPr>
-          <w:lang w:val="en-US"/>
-        </w:rPr>
-        <w:t xml:space="preserve"> can</w:t>
-      </w:r>
-      <w:r>
-        <w:rPr>
-          <w:lang w:val="en-US"/>
-        </w:rPr>
-        <w:t>not move over opposing pieces.</w:t>
-      </w:r>
-    </w:p>
-    <w:p>
-      <w:pPr>
-        <w:rPr>
-          <w:lang w:val="en-US"/>
-        </w:rPr>
-      </w:pPr>
-      <w:r>
-        <w:rPr>
-          <w:lang w:val="en-US"/>
-        </w:rPr>
-        <w:t xml:space="preserve">Only </w:t>
-      </w:r>
-      <w:r>
-        <w:rPr>
-          <w:i/>
-          <w:lang w:val="en-US"/>
-        </w:rPr>
-        <w:t>gentle</w:t>
-      </w:r>
-      <w:r>
-        <w:rPr>
-          <w:lang w:val="en-US"/>
-        </w:rPr>
-        <w:t xml:space="preserve"> pieces can move to a Garden space. All pieces can move through the Garden to a space on the other side. </w:t>
-      </w:r>
-    </w:p>
-    <w:p>
-      <w:pPr>
-        <w:pStyle w:val="Heading2"/>
-        <w:rPr>
-          <w:lang w:val="en-US"/>
-        </w:rPr>
-      </w:pPr>
-      <w:r>
-        <w:rPr>
-          <w:lang w:val="en-US"/>
-        </w:rPr>
-        <w:t>Capturing</w:t>
-      </w:r>
-    </w:p>
-    <w:p>
-      <w:pPr>
-        <w:rPr>
-          <w:lang w:val="en-US"/>
-        </w:rPr>
-      </w:pPr>
-      <w:r>
-        <w:rPr>
-          <w:lang w:val="en-US"/>
-        </w:rPr>
-        <w:t xml:space="preserve">When </w:t>
-      </w:r>
-      <w:r>
-        <w:rPr>
-          <w:lang w:val="en-US"/>
-        </w:rPr>
-        <w:t>a piece captures an</w:t>
-      </w:r>
-      <w:r>
-        <w:rPr>
-          <w:lang w:val="en-US"/>
-        </w:rPr>
-        <w:t xml:space="preserve"> opposing</w:t>
-      </w:r>
-      <w:r>
-        <w:rPr>
-          <w:lang w:val="en-US"/>
-        </w:rPr>
-        <w:t xml:space="preserve"> piece, it removes the captured</w:t>
-      </w:r>
-      <w:r>
-        <w:rPr>
-          <w:lang w:val="en-US"/>
-        </w:rPr>
-        <w:t xml:space="preserve"> piece fr</w:t>
-      </w:r>
-      <w:r>
-        <w:rPr>
-          <w:lang w:val="en-US"/>
-        </w:rPr>
-        <w:t xml:space="preserve">om the game and takes its place. </w:t>
-      </w:r>
-    </w:p>
-    <w:p>
-      <w:pPr>
-        <w:rPr>
-          <w:lang w:val="en-US"/>
-        </w:rPr>
-      </w:pPr>
-      <w:r>
-        <w:rPr>
-          <w:lang w:val="en-US"/>
-        </w:rPr>
-        <w:t>By default, a</w:t>
-      </w:r>
-      <w:r>
-        <w:rPr>
-          <w:lang w:val="en-US"/>
-        </w:rPr>
-        <w:t xml:space="preserve"> piece can capture an</w:t>
-      </w:r>
-      <w:r>
-        <w:rPr>
-          <w:lang w:val="en-US"/>
-        </w:rPr>
-        <w:t xml:space="preserve"> opposing piece it can </w:t>
-      </w:r>
-      <w:r>
-        <w:rPr>
-          <w:i/>
-          <w:lang w:val="en-US"/>
-        </w:rPr>
-        <w:t>reach</w:t>
-      </w:r>
-      <w:r>
-        <w:rPr>
-          <w:lang w:val="en-US"/>
-        </w:rPr>
-        <w:t xml:space="preserve"> – i.e. it</w:t>
-      </w:r>
-      <w:r>
-        <w:rPr>
-          <w:lang w:val="en-US"/>
-        </w:rPr>
-        <w:t xml:space="preserve"> would be able to move to that space if it were </w:t>
-      </w:r>
-      <w:r>
-        <w:rPr>
-          <w:lang w:val="en-US"/>
-        </w:rPr>
-        <w:t>unoccupied</w:t>
-      </w:r>
-      <w:r>
-        <w:rPr>
-          <w:lang w:val="en-US"/>
-        </w:rPr>
-        <w:t xml:space="preserve"> </w:t>
-      </w:r>
-      <w:r>
-        <w:rPr>
-          <w:lang w:val="en-US"/>
-        </w:rPr>
-        <w:t xml:space="preserve">– as </w:t>
-      </w:r>
-      <w:r>
-        <w:rPr>
-          <w:lang w:val="en-US"/>
-        </w:rPr>
-        <w:t xml:space="preserve">long as </w:t>
-      </w:r>
-      <w:r>
-        <w:rPr>
-          <w:i/>
-          <w:lang w:val="en-US"/>
-        </w:rPr>
-        <w:t>rank</w:t>
-      </w:r>
-      <w:r>
-        <w:rPr>
-          <w:lang w:val="en-US"/>
-        </w:rPr>
-        <w:t xml:space="preserve"> </w:t>
-      </w:r>
-      <w:r>
-        <w:rPr>
-          <w:lang w:val="en-US"/>
-        </w:rPr>
-        <w:t xml:space="preserve">of the target piece </w:t>
-      </w:r>
-      <w:r>
-        <w:rPr>
-          <w:lang w:val="en-US"/>
-        </w:rPr>
-        <w:t>is equal or lower.</w:t>
-      </w:r>
-    </w:p>
-    <w:p>
-      <w:pPr>
-        <w:rPr>
-          <w:lang w:val="en-US"/>
-        </w:rPr>
-      </w:pPr>
-      <w:r>
-        <w:rPr>
-          <w:lang w:val="en-US"/>
-        </w:rPr>
-        <w:t xml:space="preserve">Note that the captured piece does not </w:t>
-      </w:r>
-      <w:r>
-        <w:rPr>
-          <w:lang w:val="en-US"/>
-        </w:rPr>
-        <w:t>reveal itself.</w:t>
-      </w:r>
-    </w:p>
-    <w:p>
-      <w:pPr>
-        <w:pStyle w:val="Heading1"/>
-        <w:rPr>
-          <w:lang w:val="en-US"/>
-        </w:rPr>
-      </w:pPr>
-      <w:r>
-        <w:rPr>
-          <w:lang w:val="en-US"/>
-        </w:rPr>
-        <w:lastRenderedPageBreak/>
-        <w:t>The Bodies</w:t>
-      </w:r>
-    </w:p>
-    <w:p>
-      <w:pPr>
-        <w:rPr>
-          <w:lang w:val="en-US"/>
-        </w:rPr>
-      </w:pPr>
-      <w:r>
-        <w:rPr>
-          <w:lang w:val="en-US"/>
-        </w:rPr>
-        <w:t xml:space="preserve">Each of the bodies has a </w:t>
-      </w:r>
-      <w:r>
-        <w:rPr>
-          <w:i/>
-          <w:lang w:val="en-US"/>
-        </w:rPr>
-        <w:t>rank</w:t>
-      </w:r>
-      <w:r>
-        <w:rPr>
-          <w:lang w:val="en-US"/>
-        </w:rPr>
-        <w:t xml:space="preserve"> associated with it,</w:t>
-      </w:r>
-      <w:r>
-        <w:rPr>
-          <w:lang w:val="en-US"/>
-        </w:rPr>
-        <w:t xml:space="preserve"> and some of the bodies are considered </w:t>
-      </w:r>
-      <w:r>
-        <w:rPr>
-          <w:i/>
-          <w:lang w:val="en-US"/>
-        </w:rPr>
-        <w:t>gentle</w:t>
-      </w:r>
-      <w:r>
-        <w:rPr>
-          <w:lang w:val="en-US"/>
-        </w:rPr>
-        <w:t xml:space="preserve">. Futhermore, each of the bodies specifies </w:t>
-      </w:r>
-      <w:r>
-        <w:rPr>
-          <w:lang w:val="en-US"/>
-        </w:rPr>
-        <w:t>a maxim</w:t>
-      </w:r>
-      <w:r>
-        <w:rPr>
-          <w:lang w:val="en-US"/>
-        </w:rPr>
-        <w:t>um amount of spaces that the piece</w:t>
-      </w:r>
-      <w:r>
-        <w:rPr>
-          <w:lang w:val="en-US"/>
-        </w:rPr>
-        <w:t xml:space="preserve"> can move.</w:t>
-      </w:r>
-    </w:p>
-    <w:p>
-      <w:pPr>
-        <w:pStyle w:val="Heading2"/>
-        <w:rPr>
-          <w:lang w:val="en-US"/>
-        </w:rPr>
-      </w:pPr>
-      <w:r>
-        <w:rPr>
-          <w:lang w:val="en-US"/>
-        </w:rPr>
-        <w:t>Dragon</w:t>
-      </w:r>
-    </w:p>
-    <w:p>
-      <w:pPr>
-        <w:rPr>
-          <w:lang w:val="en-US"/>
-        </w:rPr>
-      </w:pPr>
-      <w:r>
-        <w:rPr>
-          <w:lang w:val="en-US"/>
-        </w:rPr>
-        <w:t>Rank 5. The Dragon can move up to 3 spaces.</w:t>
-      </w:r>
-    </w:p>
-    <w:p>
-      <w:pPr>
-        <w:rPr>
-          <w:lang w:val="en-US"/>
-        </w:rPr>
-      </w:pPr>
-      <w:r>
-        <w:rPr>
-          <w:lang w:val="en-US"/>
-        </w:rPr>
-        <w:t>Despite having higher rank than the Nightingale, the Dragon</w:t>
-      </w:r>
-      <w:r>
-        <w:rPr>
-          <w:lang w:val="en-US"/>
-        </w:rPr>
-        <w:t xml:space="preserve"> cannot capture the Nightingale</w:t>
-      </w:r>
-      <w:r>
-        <w:rPr>
-          <w:lang w:val="en-US"/>
-        </w:rPr>
-        <w:t xml:space="preserve"> and can be captured by the Nightingale.</w:t>
-      </w:r>
-    </w:p>
-    <w:p>
-      <w:pPr>
-        <w:pStyle w:val="Heading2"/>
-        <w:rPr>
-          <w:lang w:val="en-US"/>
-        </w:rPr>
-      </w:pPr>
-      <w:r>
-        <w:rPr>
-          <w:lang w:val="en-US"/>
-        </w:rPr>
-        <w:t>Elephant</w:t>
-      </w:r>
-    </w:p>
-    <w:p>
-      <w:pPr>
-        <w:rPr>
-          <w:lang w:val="en-US"/>
-        </w:rPr>
-      </w:pPr>
-      <w:r>
-        <w:rPr>
-          <w:lang w:val="en-US"/>
-        </w:rPr>
-        <w:t>Rank 4. The Elephant can move up to 2 spaces.</w:t>
-      </w:r>
-    </w:p>
-    <w:p>
-      <w:pPr>
-        <w:rPr>
-          <w:lang w:val="en-US"/>
-        </w:rPr>
-      </w:pPr>
-      <w:r>
-        <w:rPr>
-          <w:lang w:val="en-US"/>
-        </w:rPr>
-        <w:t>Despite this, the Elephant ca</w:t>
-      </w:r>
-      <w:r>
-        <w:rPr>
-          <w:lang w:val="en-US"/>
-        </w:rPr>
-        <w:t>n capture a pi</w:t>
-      </w:r>
-      <w:r>
-        <w:rPr>
-          <w:lang w:val="en-US"/>
-        </w:rPr>
-        <w:t xml:space="preserve">ece </w:t>
-      </w:r>
-      <w:r>
-        <w:rPr>
-          <w:lang w:val="en-US"/>
-        </w:rPr>
-        <w:t xml:space="preserve">that is up to 4 </w:t>
-      </w:r>
-      <w:r>
-        <w:rPr>
-          <w:lang w:val="en-US"/>
-        </w:rPr>
-        <w:t>spaces away (as long as there are</w:t>
-      </w:r>
-      <w:r>
-        <w:rPr>
-          <w:lang w:val="en-US"/>
-        </w:rPr>
-        <w:t xml:space="preserve"> no opposing piece standing in the way).</w:t>
-      </w:r>
-    </w:p>
-    <w:p>
-      <w:pPr>
-        <w:pStyle w:val="Heading2"/>
-        <w:rPr>
-          <w:lang w:val="en-US"/>
-        </w:rPr>
-      </w:pPr>
-      <w:r>
-        <w:rPr>
-          <w:lang w:val="en-US"/>
-        </w:rPr>
-        <w:t>Panda</w:t>
-      </w:r>
-    </w:p>
-    <w:p>
-      <w:pPr>
-        <w:rPr>
-          <w:lang w:val="en-US"/>
-        </w:rPr>
-      </w:pPr>
-      <w:r>
-        <w:rPr>
-          <w:lang w:val="en-US"/>
-        </w:rPr>
-        <w:t>Rank 4.</w:t>
-      </w:r>
-      <w:r>
-        <w:rPr>
-          <w:lang w:val="en-US"/>
-        </w:rPr>
-        <w:t xml:space="preserve"> </w:t>
-      </w:r>
-      <w:r>
-        <w:rPr>
-          <w:lang w:val="en-US"/>
-        </w:rPr>
-        <w:t>Gentle</w:t>
-      </w:r>
-      <w:r>
-        <w:rPr>
-          <w:lang w:val="en-US"/>
-        </w:rPr>
-        <w:t>.</w:t>
-      </w:r>
-      <w:r>
-        <w:rPr>
-          <w:lang w:val="en-US"/>
-        </w:rPr>
-        <w:t xml:space="preserve"> The Panda c</w:t>
-      </w:r>
-      <w:r>
-        <w:rPr>
-          <w:lang w:val="en-US"/>
-        </w:rPr>
-        <w:t>an move 1 space.</w:t>
-      </w:r>
-    </w:p>
-    <w:p>
-      <w:pPr>
-        <w:pStyle w:val="Heading2"/>
-        <w:rPr>
-          <w:lang w:val="en-US"/>
-        </w:rPr>
-      </w:pPr>
-      <w:r>
-        <w:rPr>
-          <w:lang w:val="en-US"/>
-        </w:rPr>
-        <w:t>Tiger</w:t>
-      </w:r>
-    </w:p>
-    <w:p>
-      <w:pPr>
-        <w:rPr>
-          <w:lang w:val="en-US"/>
-        </w:rPr>
-      </w:pPr>
-      <w:r>
-        <w:rPr>
-          <w:lang w:val="en-US"/>
-        </w:rPr>
-        <w:t>Rank 3. The Tiger c</w:t>
-      </w:r>
-      <w:r>
-        <w:rPr>
-          <w:lang w:val="en-US"/>
-        </w:rPr>
-        <w:t>an move up to 4 spaces.</w:t>
-      </w:r>
-    </w:p>
-    <w:p>
-      <w:pPr>
-        <w:pStyle w:val="Heading2"/>
-        <w:rPr>
-          <w:lang w:val="en-US"/>
-        </w:rPr>
-      </w:pPr>
-      <w:r>
-        <w:rPr>
-          <w:lang w:val="en-US"/>
-        </w:rPr>
-        <w:t>Monkey</w:t>
-      </w:r>
-    </w:p>
-    <w:p>
-      <w:pPr>
-        <w:rPr>
-          <w:lang w:val="en-US"/>
-        </w:rPr>
-      </w:pPr>
-      <w:r>
-        <w:rPr>
-          <w:lang w:val="en-US"/>
-        </w:rPr>
-        <w:t>Rank 3. The Monkey can move up to 2 spaces.</w:t>
-      </w:r>
-    </w:p>
-    <w:p>
-      <w:pPr>
-        <w:rPr>
-          <w:lang w:val="en-US"/>
-        </w:rPr>
-      </w:pPr>
-      <w:r>
-        <w:rPr>
-          <w:lang w:val="en-US"/>
-        </w:rPr>
-        <w:t>Besides</w:t>
-      </w:r>
-      <w:r>
-        <w:rPr>
-          <w:lang w:val="en-US"/>
-        </w:rPr>
-        <w:t xml:space="preserve"> moving in straight lines, the Monkey can also move in an arc.</w:t>
-      </w:r>
-    </w:p>
-    <w:p>
-      <w:pPr>
-        <w:pStyle w:val="Heading2"/>
-        <w:rPr>
-          <w:lang w:val="en-US"/>
-        </w:rPr>
-      </w:pPr>
-      <w:r>
-        <w:rPr>
-          <w:lang w:val="en-US"/>
-        </w:rPr>
-        <w:lastRenderedPageBreak/>
-        <w:t>Nightingale</w:t>
-      </w:r>
-    </w:p>
-    <w:p>
-      <w:pPr>
-        <w:rPr>
-          <w:lang w:val="en-US"/>
-        </w:rPr>
-      </w:pPr>
-      <w:r>
-        <w:rPr>
-          <w:lang w:val="en-US"/>
-        </w:rPr>
-        <w:t>Rank 2.</w:t>
-      </w:r>
-      <w:r>
-        <w:rPr>
-          <w:lang w:val="en-US"/>
-        </w:rPr>
-        <w:t xml:space="preserve"> </w:t>
-      </w:r>
-      <w:r>
-        <w:rPr>
-          <w:lang w:val="en-US"/>
-        </w:rPr>
-        <w:t>Gentle</w:t>
-      </w:r>
-      <w:r>
-        <w:rPr>
-          <w:lang w:val="en-US"/>
-        </w:rPr>
-        <w:t>.</w:t>
-      </w:r>
-      <w:r>
-        <w:rPr>
-          <w:lang w:val="en-US"/>
-        </w:rPr>
-        <w:t xml:space="preserve"> The Nightingale can move up to 4 spaces.</w:t>
-      </w:r>
-    </w:p>
-    <w:p>
-      <w:pPr>
-        <w:rPr>
-          <w:lang w:val="en-US"/>
-        </w:rPr>
-      </w:pPr>
-      <w:r>
-        <w:rPr>
-          <w:lang w:val="en-US"/>
-        </w:rPr>
-        <w:t>The Nightingale can move over opposing pieces.</w:t>
-      </w:r>
-    </w:p>
-    <w:p>
-      <w:pPr>
-        <w:rPr>
-          <w:lang w:val="en-US"/>
-        </w:rPr>
-      </w:pPr>
-      <w:r>
-        <w:rPr>
-          <w:lang w:val="en-US"/>
-        </w:rPr>
-        <w:t>Despite having lower rank than the Dragon, the Nightingale can capture the Dragon and cannot be captured by the Dragon.</w:t>
-      </w:r>
-    </w:p>
-    <w:p>
-      <w:pPr>
-        <w:pStyle w:val="Heading2"/>
-        <w:rPr>
-          <w:lang w:val="en-US"/>
-        </w:rPr>
-      </w:pPr>
-      <w:r>
-        <w:rPr>
-          <w:lang w:val="en-US"/>
-        </w:rPr>
-        <w:t>Lotus</w:t>
-      </w:r>
-    </w:p>
-    <w:p>
-      <w:pPr>
-        <w:rPr>
-          <w:lang w:val="en-US"/>
-        </w:rPr>
-      </w:pPr>
-      <w:r>
-        <w:rPr>
-          <w:lang w:val="en-US"/>
-        </w:rPr>
-        <w:t xml:space="preserve">Rank 1. </w:t>
-      </w:r>
-      <w:r>
-        <w:rPr>
-          <w:lang w:val="en-US"/>
-        </w:rPr>
-        <w:t>Gentle</w:t>
-      </w:r>
-      <w:r>
-        <w:rPr>
-          <w:lang w:val="en-US"/>
-        </w:rPr>
-        <w:t xml:space="preserve">. </w:t>
-      </w:r>
-      <w:r>
-        <w:rPr>
-          <w:lang w:val="en-US"/>
-        </w:rPr>
-        <w:t>The Lotus can move up to 3 spaces.</w:t>
-      </w:r>
-    </w:p>
-    <w:p>
-      <w:pPr>
-        <w:pStyle w:val="Heading1"/>
-        <w:rPr>
-          <w:lang w:val="en-US"/>
-        </w:rPr>
-      </w:pPr>
-      <w:r>
-        <w:rPr>
-          <w:lang w:val="en-US"/>
-        </w:rPr>
-        <w:t>The Characters</w:t>
-      </w:r>
-    </w:p>
-    <w:p>
-      <w:pPr>
-        <w:rPr>
-          <w:lang w:val="en-US"/>
-        </w:rPr>
-      </w:pPr>
-      <w:r>
-        <w:rPr>
-          <w:lang w:val="en-US"/>
-        </w:rPr>
-        <w:t xml:space="preserve">The characters </w:t>
-      </w:r>
-      <w:r>
-        <w:rPr>
-          <w:lang w:val="en-US"/>
-        </w:rPr>
-        <w:t>alter</w:t>
-      </w:r>
-      <w:r>
-        <w:rPr>
-          <w:lang w:val="en-US"/>
-        </w:rPr>
-        <w:t xml:space="preserve"> the way a piece moves and captures. These traits are only effective after the piece reveals itself.</w:t>
-      </w:r>
-    </w:p>
-    <w:p>
-      <w:pPr>
-        <w:pStyle w:val="Heading2"/>
-        <w:rPr>
-          <w:lang w:val="en-US"/>
-        </w:rPr>
-      </w:pPr>
-      <w:r>
-        <w:rPr>
-          <w:lang w:val="en-US"/>
-        </w:rPr>
-        <w:t>Emperor</w:t>
-      </w:r>
-    </w:p>
-    <w:p>
-      <w:pPr>
-        <w:rPr>
-          <w:lang w:val="en-US"/>
-        </w:rPr>
-      </w:pPr>
-      <w:r>
-        <w:rPr>
-          <w:lang w:val="en-US"/>
-        </w:rPr>
-        <w:t xml:space="preserve">If the Emperor is in the opponent’s City, it can reveal itself and </w:t>
-      </w:r>
-      <w:r>
-        <w:rPr>
-          <w:lang w:val="en-US"/>
-        </w:rPr>
-        <w:t xml:space="preserve">win the game for </w:t>
-      </w:r>
-      <w:r>
-        <w:rPr>
-          <w:lang w:val="en-US"/>
-        </w:rPr>
-        <w:t>the revealing player</w:t>
-      </w:r>
-      <w:r>
-        <w:rPr>
-          <w:lang w:val="en-US"/>
-        </w:rPr>
-        <w:t>.</w:t>
-      </w:r>
-    </w:p>
-    <w:p>
-      <w:pPr>
-        <w:rPr>
-          <w:lang w:val="en-US"/>
-        </w:rPr>
-      </w:pPr>
-      <w:r>
-        <w:rPr>
-          <w:lang w:val="en-US"/>
-        </w:rPr>
-        <w:t>This is done instead of moving or capturing</w:t>
-      </w:r>
-      <w:r>
-        <w:rPr>
-          <w:lang w:val="en-US"/>
-        </w:rPr>
-        <w:t>, and therefore cannot be done directly after moving or capturing.</w:t>
-      </w:r>
-    </w:p>
-    <w:p>
-      <w:pPr>
-        <w:rPr>
-          <w:lang w:val="en-US"/>
-        </w:rPr>
-      </w:pPr>
-      <w:r>
-        <w:rPr>
-          <w:lang w:val="en-US"/>
-        </w:rPr>
-        <w:t>Note that the Gate is not considered part of the City.</w:t>
-      </w:r>
-    </w:p>
-    <w:p>
-      <w:pPr>
-        <w:pStyle w:val="Heading2"/>
-        <w:rPr>
-          <w:lang w:val="en-US"/>
-        </w:rPr>
-      </w:pPr>
-      <w:r>
-        <w:rPr>
-          <w:lang w:val="en-US"/>
-        </w:rPr>
-        <w:lastRenderedPageBreak/>
-        <w:t>Empress</w:t>
-      </w:r>
-    </w:p>
-    <w:p>
-      <w:pPr>
-        <w:rPr>
-          <w:lang w:val="en-US"/>
-        </w:rPr>
-      </w:pPr>
-      <w:r>
-        <w:rPr>
-          <w:lang w:val="en-US"/>
-        </w:rPr>
-        <w:t xml:space="preserve">After revealing, the Empress is considered </w:t>
-      </w:r>
-      <w:r>
-        <w:rPr>
-          <w:lang w:val="en-US"/>
-        </w:rPr>
-        <w:t>gentle</w:t>
-      </w:r>
-      <w:r>
-        <w:rPr>
-          <w:lang w:val="en-US"/>
-        </w:rPr>
-        <w:t xml:space="preserve"> and can move or capture in the Garden.</w:t>
-      </w:r>
-    </w:p>
-    <w:p>
-      <w:pPr>
-        <w:pStyle w:val="Heading2"/>
-        <w:rPr>
-          <w:lang w:val="en-US"/>
-        </w:rPr>
-      </w:pPr>
-      <w:r>
-        <w:rPr>
-          <w:lang w:val="en-US"/>
-        </w:rPr>
-        <w:t>General</w:t>
-      </w:r>
-    </w:p>
-    <w:p>
-      <w:pPr>
-        <w:rPr>
-          <w:lang w:val="en-US"/>
-        </w:rPr>
-      </w:pPr>
-      <w:r>
-        <w:rPr>
-          <w:lang w:val="en-US"/>
-        </w:rPr>
-        <w:t>After revealing, the General can capture any piece</w:t>
-      </w:r>
-      <w:r>
-        <w:rPr>
-          <w:lang w:val="en-US"/>
-        </w:rPr>
-        <w:t xml:space="preserve"> it can reach</w:t>
-      </w:r>
-      <w:r>
-        <w:rPr>
-          <w:lang w:val="en-US"/>
-        </w:rPr>
-        <w:t xml:space="preserve">, </w:t>
-      </w:r>
-      <w:r>
-        <w:rPr>
-          <w:lang w:val="en-US"/>
-        </w:rPr>
-        <w:t>regardless of rank</w:t>
-      </w:r>
-      <w:r>
-        <w:rPr>
-          <w:lang w:val="en-US"/>
-        </w:rPr>
-        <w:t>.</w:t>
-      </w:r>
-      <w:r>
-        <w:rPr>
-          <w:lang w:val="en-US"/>
-        </w:rPr>
-        <w:t xml:space="preserve"> </w:t>
-      </w:r>
-    </w:p>
-    <w:p>
-      <w:pPr>
-        <w:rPr>
-          <w:lang w:val="en-US"/>
-        </w:rPr>
-      </w:pPr>
-      <w:r>
-        <w:rPr>
-          <w:lang w:val="en-US"/>
-        </w:rPr>
-        <w:t>Even a</w:t>
-      </w:r>
-      <w:r>
-        <w:rPr>
-          <w:lang w:val="en-US"/>
-        </w:rPr>
-        <w:t>s a Dragon, the General</w:t>
-      </w:r>
-      <w:r>
-        <w:rPr>
-          <w:lang w:val="en-US"/>
-        </w:rPr>
-        <w:t xml:space="preserve"> can capture a Nightingale.</w:t>
-      </w:r>
-    </w:p>
-    <w:p>
-      <w:pPr>
-        <w:pStyle w:val="Heading2"/>
-        <w:rPr>
-          <w:lang w:val="en-US"/>
-        </w:rPr>
-      </w:pPr>
-      <w:r>
-        <w:rPr>
-          <w:lang w:val="en-US"/>
-        </w:rPr>
-        <w:t>Strategist</w:t>
-      </w:r>
-    </w:p>
-    <w:p>
-      <w:pPr>
-        <w:rPr>
-          <w:lang w:val="en-US"/>
-        </w:rPr>
-      </w:pPr>
-      <w:r>
-        <w:rPr>
-          <w:lang w:val="en-US"/>
-        </w:rPr>
-        <w:t xml:space="preserve">After revealing, the Strategist can </w:t>
-      </w:r>
-      <w:r>
-        <w:rPr>
-          <w:lang w:val="en-US"/>
-        </w:rPr>
-        <w:t>reveal</w:t>
-      </w:r>
-      <w:r>
-        <w:rPr>
-          <w:lang w:val="en-US"/>
-        </w:rPr>
-        <w:t xml:space="preserve"> any opposing piece that it can reach</w:t>
-      </w:r>
-      <w:r>
-        <w:rPr>
-          <w:lang w:val="en-US"/>
-        </w:rPr>
-        <w:t xml:space="preserve">, meaning it forces </w:t>
-      </w:r>
-      <w:r>
-        <w:rPr>
-          <w:lang w:val="en-US"/>
-        </w:rPr>
-        <w:t>t</w:t>
-      </w:r>
-      <w:r>
-        <w:rPr>
-          <w:lang w:val="en-US"/>
-        </w:rPr>
-        <w:t xml:space="preserve">he owner of that piece </w:t>
-      </w:r>
-      <w:r>
-        <w:rPr>
-          <w:lang w:val="en-US"/>
-        </w:rPr>
-        <w:t>to</w:t>
-      </w:r>
-      <w:r>
-        <w:rPr>
-          <w:lang w:val="en-US"/>
-        </w:rPr>
-        <w:t xml:space="preserve"> reveal the piece’s character.</w:t>
-      </w:r>
-    </w:p>
-    <w:p>
-      <w:pPr>
-        <w:rPr>
-          <w:lang w:val="en-US"/>
-        </w:rPr>
-      </w:pPr>
-      <w:r>
-        <w:rPr>
-          <w:lang w:val="en-US"/>
-        </w:rPr>
-        <w:t>This is done instead of moving or capturing.</w:t>
-      </w:r>
-    </w:p>
-    <w:p>
-      <w:pPr>
-        <w:rPr>
-          <w:lang w:val="en-US"/>
-        </w:rPr>
-      </w:pPr>
-      <w:r>
-        <w:rPr>
-          <w:lang w:val="en-US"/>
-        </w:rPr>
-        <w:t>Even a</w:t>
-      </w:r>
-      <w:r>
-        <w:rPr>
-          <w:lang w:val="en-US"/>
-        </w:rPr>
-        <w:t>s a non gentle piece, t</w:t>
-      </w:r>
-      <w:r>
-        <w:rPr>
-          <w:lang w:val="en-US"/>
-        </w:rPr>
-        <w:t xml:space="preserve">he Strategist can reveal </w:t>
-      </w:r>
-      <w:r>
-        <w:rPr>
-          <w:lang w:val="en-US"/>
-        </w:rPr>
-        <w:t xml:space="preserve">a piece in the Garden. </w:t>
-      </w:r>
-      <w:r>
-        <w:rPr>
-          <w:lang w:val="en-US"/>
-        </w:rPr>
-        <w:t>As an Elephant, the Strategist cannot reveal pieces more than two spaces away.</w:t>
-      </w:r>
-    </w:p>
-    <w:p>
-      <w:pPr>
-        <w:pStyle w:val="Heading2"/>
-        <w:rPr>
-          <w:lang w:val="en-US"/>
-        </w:rPr>
-      </w:pPr>
-      <w:r>
-        <w:rPr>
-          <w:lang w:val="en-US"/>
-        </w:rPr>
-        <w:t>Hunter</w:t>
-      </w:r>
-    </w:p>
-    <w:p>
-      <w:pPr>
-        <w:rPr>
-          <w:lang w:val="en-US"/>
-        </w:rPr>
-      </w:pPr>
-      <w:r>
-        <w:rPr>
-          <w:lang w:val="en-US"/>
-        </w:rPr>
-        <w:t>After revea</w:t>
-      </w:r>
-      <w:r>
-        <w:rPr>
-          <w:lang w:val="en-US"/>
-        </w:rPr>
-        <w:t>ling, th</w:t>
-      </w:r>
-      <w:r>
-        <w:rPr>
-          <w:lang w:val="en-US"/>
-        </w:rPr>
-        <w:t>e Hunter can capture any</w:t>
-      </w:r>
-      <w:r>
-        <w:rPr>
-          <w:lang w:val="en-US"/>
-        </w:rPr>
-        <w:t xml:space="preserve"> Elephant or Panda</w:t>
-      </w:r>
-      <w:r>
-        <w:rPr>
-          <w:lang w:val="en-US"/>
-        </w:rPr>
-        <w:t xml:space="preserve"> it can reach</w:t>
-      </w:r>
-      <w:r>
-        <w:rPr>
-          <w:lang w:val="en-US"/>
-        </w:rPr>
-        <w:t>, regardless of rank.</w:t>
-      </w:r>
-    </w:p>
-    <w:p>
-      <w:pPr>
-        <w:pStyle w:val="Heading2"/>
-        <w:rPr>
-          <w:lang w:val="en-US"/>
-        </w:rPr>
-      </w:pPr>
-      <w:r>
-        <w:rPr>
-          <w:lang w:val="en-US"/>
-        </w:rPr>
-        <w:t>Alchemist</w:t>
-      </w:r>
-    </w:p>
-    <w:p>
-      <w:pPr>
-        <w:rPr>
-          <w:lang w:val="en-US"/>
-        </w:rPr>
-      </w:pPr>
-      <w:r>
-        <w:rPr>
-          <w:lang w:val="en-US"/>
-        </w:rPr>
-        <w:t xml:space="preserve">After revealing, the Alchemist can </w:t>
-      </w:r>
-      <w:r>
-        <w:rPr>
-          <w:lang w:val="en-US"/>
-        </w:rPr>
-        <w:t>capture any</w:t>
-      </w:r>
-      <w:r>
-        <w:rPr>
-          <w:lang w:val="en-US"/>
-        </w:rPr>
-        <w:t xml:space="preserve"> adjacent pie</w:t>
-      </w:r>
-      <w:r>
-        <w:rPr>
-          <w:lang w:val="en-US"/>
-        </w:rPr>
-        <w:t>ce, but</w:t>
-      </w:r>
-      <w:r>
-        <w:rPr>
-          <w:lang w:val="en-US"/>
-        </w:rPr>
-        <w:t xml:space="preserve"> </w:t>
-      </w:r>
-      <w:r>
-        <w:rPr>
-          <w:lang w:val="en-US"/>
-        </w:rPr>
-        <w:t>must remove</w:t>
-      </w:r>
-      <w:r>
-        <w:rPr>
-          <w:lang w:val="en-US"/>
-        </w:rPr>
-        <w:t xml:space="preserve"> itself </w:t>
-      </w:r>
-      <w:r>
-        <w:rPr>
-          <w:lang w:val="en-US"/>
-        </w:rPr>
-        <w:t>from the board</w:t>
-      </w:r>
-      <w:r>
-        <w:rPr>
-          <w:lang w:val="en-US"/>
-        </w:rPr>
-        <w:t xml:space="preserve"> afterwards.</w:t>
-      </w:r>
-    </w:p>
-    <w:p>
-      <w:pPr>
-        <w:rPr>
-          <w:lang w:val="en-US"/>
-        </w:rPr>
-      </w:pPr>
-      <w:r>
-        <w:rPr>
-          <w:lang w:val="en-US"/>
-        </w:rPr>
-        <w:lastRenderedPageBreak/>
-        <w:t>This is done instead of moving.</w:t>
-      </w:r>
-    </w:p>
-    <w:p>
-      <w:pPr>
-        <w:rPr>
-          <w:lang w:val="en-US"/>
-        </w:rPr>
-      </w:pPr>
-      <w:r>
-        <w:rPr>
-          <w:lang w:val="en-US"/>
-        </w:rPr>
-        <w:t xml:space="preserve">This action neglects rank. </w:t>
-      </w:r>
-      <w:r>
-        <w:rPr>
-          <w:lang w:val="en-US"/>
-        </w:rPr>
-        <w:t>Even a</w:t>
-      </w:r>
-      <w:r>
-        <w:rPr>
-          <w:lang w:val="en-US"/>
-        </w:rPr>
-        <w:t>s a non gentle piece, t</w:t>
-      </w:r>
-      <w:r>
-        <w:rPr>
-          <w:lang w:val="en-US"/>
-        </w:rPr>
-        <w:t>he Alchemist can</w:t>
-      </w:r>
-      <w:r>
-        <w:rPr>
-          <w:lang w:val="en-US"/>
-        </w:rPr>
-        <w:t xml:space="preserve"> remove pieces from the Garden.</w:t>
-      </w:r>
-    </w:p>
-    <w:p>
-      <w:pPr>
-        <w:rPr>
-          <w:lang w:val="en-US"/>
-        </w:rPr>
-      </w:pPr>
-      <w:r>
-        <w:rPr>
-          <w:lang w:val="en-US"/>
-        </w:rPr>
-        <w:t>This action is considered</w:t>
-      </w:r>
-      <w:r>
-        <w:rPr>
-          <w:lang w:val="en-US"/>
-        </w:rPr>
-        <w:t xml:space="preserve"> a </w:t>
-      </w:r>
-      <w:r>
-        <w:rPr>
-          <w:lang w:val="en-US"/>
-        </w:rPr>
-        <w:t>capture</w:t>
-      </w:r>
-      <w:r>
-        <w:rPr>
-          <w:lang w:val="en-US"/>
-        </w:rPr>
-        <w:t xml:space="preserve">; </w:t>
-      </w:r>
-      <w:r>
-        <w:rPr>
-          <w:lang w:val="en-US"/>
-        </w:rPr>
-        <w:t>in the unusual ca</w:t>
-      </w:r>
-      <w:r>
-        <w:rPr>
-          <w:lang w:val="en-US"/>
-        </w:rPr>
-        <w:t>s</w:t>
-      </w:r>
-      <w:r>
-        <w:rPr>
-          <w:lang w:val="en-US"/>
-        </w:rPr>
-        <w:t>e that</w:t>
-      </w:r>
-      <w:r>
-        <w:rPr>
-          <w:lang w:val="en-US"/>
-        </w:rPr>
-        <w:t xml:space="preserve"> both players own </w:t>
-      </w:r>
-      <w:r>
-        <w:rPr>
-          <w:lang w:val="en-US"/>
-        </w:rPr>
-        <w:t xml:space="preserve">exactly </w:t>
-      </w:r>
-      <w:r>
-        <w:rPr>
-          <w:lang w:val="en-US"/>
-        </w:rPr>
-        <w:t>two</w:t>
-      </w:r>
-      <w:r>
-        <w:rPr>
-          <w:lang w:val="en-US"/>
-        </w:rPr>
-        <w:t xml:space="preserve"> pieces and a player uses the Alchemist to </w:t>
-      </w:r>
-      <w:r>
-        <w:rPr>
-          <w:lang w:val="en-US"/>
-        </w:rPr>
-        <w:t>capture an opposing piece</w:t>
-      </w:r>
-      <w:r>
-        <w:rPr>
-          <w:lang w:val="en-US"/>
-        </w:rPr>
-        <w:t xml:space="preserve">, that players wins the game, </w:t>
-      </w:r>
-      <w:r>
-        <w:rPr>
-          <w:lang w:val="en-US"/>
-        </w:rPr>
-        <w:t xml:space="preserve">despite </w:t>
+        <w:t>below, and the rules that are specific to a character supersede both the default rules and the body specific rules.</w:t>
       </w:r>
       <w:bookmarkStart w:id="0" w:name="_GoBack"/>
       <w:bookmarkEnd w:id="0"/>
-      <w:r>
-        <w:rPr>
-          <w:lang w:val="en-US"/>
-        </w:rPr>
-        <w:t>only having one</w:t>
+    </w:p>
+    <w:p>
+      <w:pPr>
+        <w:rPr>
+          <w:lang w:val="en-US"/>
+        </w:rPr>
+      </w:pPr>
+      <w:r>
+        <w:rPr>
+          <w:lang w:val="en-US"/>
+        </w:rPr>
+        <w:t>Note that i</w:t>
+      </w:r>
+      <w:r>
+        <w:rPr>
+          <w:lang w:val="en-US"/>
+        </w:rPr>
+        <w:t xml:space="preserve">n order to use a character’s </w:t>
+      </w:r>
+      <w:r>
+        <w:rPr>
+          <w:lang w:val="en-US"/>
+        </w:rPr>
+        <w:t>traits</w:t>
+      </w:r>
+      <w:r>
+        <w:rPr>
+          <w:lang w:val="en-US"/>
+        </w:rPr>
+        <w:t>, this character must first be revealed to the opponent.</w:t>
+      </w:r>
+    </w:p>
+    <w:p>
+      <w:pPr>
+        <w:pStyle w:val="Heading2"/>
+        <w:rPr>
+          <w:lang w:val="en-US"/>
+        </w:rPr>
+      </w:pPr>
+      <w:r>
+        <w:rPr>
+          <w:lang w:val="en-US"/>
+        </w:rPr>
+        <w:t>Moving</w:t>
+      </w:r>
+    </w:p>
+    <w:p>
+      <w:pPr>
+        <w:rPr>
+          <w:lang w:val="en-US"/>
+        </w:rPr>
+      </w:pPr>
+      <w:r>
+        <w:rPr>
+          <w:lang w:val="en-US"/>
+        </w:rPr>
+        <w:t>By default, a</w:t>
+      </w:r>
+      <w:r>
+        <w:rPr>
+          <w:lang w:val="en-US"/>
+        </w:rPr>
+        <w:t xml:space="preserve"> p</w:t>
+      </w:r>
+      <w:r>
+        <w:rPr>
+          <w:lang w:val="en-US"/>
+        </w:rPr>
+        <w:t>iece can move to a</w:t>
+      </w:r>
+      <w:r>
+        <w:rPr>
+          <w:lang w:val="en-US"/>
+        </w:rPr>
+        <w:t xml:space="preserve">n unoccupied </w:t>
+      </w:r>
+      <w:r>
+        <w:rPr>
+          <w:lang w:val="en-US"/>
+        </w:rPr>
+        <w:t xml:space="preserve">space </w:t>
+      </w:r>
+      <w:r>
+        <w:rPr>
+          <w:lang w:val="en-US"/>
+        </w:rPr>
+        <w:t xml:space="preserve">that is between one and its maximum amount of spaces away </w:t>
+      </w:r>
+      <w:r>
+        <w:rPr>
+          <w:lang w:val="en-US"/>
+        </w:rPr>
+        <w:t xml:space="preserve">in a straight </w:t>
+      </w:r>
+      <w:r>
+        <w:rPr>
+          <w:lang w:val="en-US"/>
+        </w:rPr>
+        <w:t>line</w:t>
+      </w:r>
+      <w:r>
+        <w:rPr>
+          <w:lang w:val="en-US"/>
+        </w:rPr>
+        <w:t xml:space="preserve">. </w:t>
+      </w:r>
+      <w:r>
+        <w:rPr>
+          <w:lang w:val="en-US"/>
+        </w:rPr>
+        <w:t xml:space="preserve">A piece can move over </w:t>
+      </w:r>
+      <w:r>
+        <w:rPr>
+          <w:lang w:val="en-US"/>
+        </w:rPr>
+        <w:t>friendly piece</w:t>
+      </w:r>
+      <w:r>
+        <w:rPr>
+          <w:lang w:val="en-US"/>
+        </w:rPr>
+        <w:t>s</w:t>
+      </w:r>
+      <w:r>
+        <w:rPr>
+          <w:lang w:val="en-US"/>
+        </w:rPr>
+        <w:t xml:space="preserve">, </w:t>
+      </w:r>
+      <w:r>
+        <w:rPr>
+          <w:lang w:val="en-US"/>
+        </w:rPr>
+        <w:t xml:space="preserve">as long as it </w:t>
+      </w:r>
+      <w:r>
+        <w:rPr>
+          <w:lang w:val="en-US"/>
+        </w:rPr>
+        <w:t>stops</w:t>
+      </w:r>
+      <w:r>
+        <w:rPr>
+          <w:lang w:val="en-US"/>
+        </w:rPr>
+        <w:t xml:space="preserve"> on an unoccupied space. A piece</w:t>
+      </w:r>
+      <w:r>
+        <w:rPr>
+          <w:lang w:val="en-US"/>
+        </w:rPr>
+        <w:t xml:space="preserve"> can</w:t>
+      </w:r>
+      <w:r>
+        <w:rPr>
+          <w:lang w:val="en-US"/>
+        </w:rPr>
+        <w:t>not move over opposing pieces.</w:t>
+      </w:r>
+    </w:p>
+    <w:p>
+      <w:pPr>
+        <w:rPr>
+          <w:lang w:val="en-US"/>
+        </w:rPr>
+      </w:pPr>
+      <w:r>
+        <w:rPr>
+          <w:lang w:val="en-US"/>
+        </w:rPr>
+        <w:t xml:space="preserve">Only </w:t>
+      </w:r>
+      <w:r>
+        <w:rPr>
+          <w:i/>
+          <w:lang w:val="en-US"/>
+        </w:rPr>
+        <w:t>gentle</w:t>
+      </w:r>
+      <w:r>
+        <w:rPr>
+          <w:lang w:val="en-US"/>
+        </w:rPr>
+        <w:t xml:space="preserve"> pieces can move to a Garden space. All pieces can move through the Garden to a space on the other side. </w:t>
+      </w:r>
+    </w:p>
+    <w:p>
+      <w:pPr>
+        <w:pStyle w:val="Heading2"/>
+        <w:rPr>
+          <w:lang w:val="en-US"/>
+        </w:rPr>
+      </w:pPr>
+      <w:r>
+        <w:rPr>
+          <w:lang w:val="en-US"/>
+        </w:rPr>
+        <w:t>Capturing</w:t>
+      </w:r>
+    </w:p>
+    <w:p>
+      <w:pPr>
+        <w:rPr>
+          <w:lang w:val="en-US"/>
+        </w:rPr>
+      </w:pPr>
+      <w:r>
+        <w:rPr>
+          <w:lang w:val="en-US"/>
+        </w:rPr>
+        <w:t xml:space="preserve">When </w:t>
+      </w:r>
+      <w:r>
+        <w:rPr>
+          <w:lang w:val="en-US"/>
+        </w:rPr>
+        <w:t>a piece captures an</w:t>
+      </w:r>
+      <w:r>
+        <w:rPr>
+          <w:lang w:val="en-US"/>
+        </w:rPr>
+        <w:t xml:space="preserve"> opposing</w:t>
+      </w:r>
+      <w:r>
+        <w:rPr>
+          <w:lang w:val="en-US"/>
+        </w:rPr>
+        <w:t xml:space="preserve"> piece, it removes the captured</w:t>
+      </w:r>
+      <w:r>
+        <w:rPr>
+          <w:lang w:val="en-US"/>
+        </w:rPr>
+        <w:t xml:space="preserve"> piece fr</w:t>
+      </w:r>
+      <w:r>
+        <w:rPr>
+          <w:lang w:val="en-US"/>
+        </w:rPr>
+        <w:t xml:space="preserve">om the game and takes its place. </w:t>
+      </w:r>
+    </w:p>
+    <w:p>
+      <w:pPr>
+        <w:rPr>
+          <w:lang w:val="en-US"/>
+        </w:rPr>
+      </w:pPr>
+      <w:r>
+        <w:rPr>
+          <w:lang w:val="en-US"/>
+        </w:rPr>
+        <w:t>By default, a</w:t>
+      </w:r>
+      <w:r>
+        <w:rPr>
+          <w:lang w:val="en-US"/>
+        </w:rPr>
+        <w:t xml:space="preserve"> piece can capture an</w:t>
+      </w:r>
+      <w:r>
+        <w:rPr>
+          <w:lang w:val="en-US"/>
+        </w:rPr>
+        <w:t xml:space="preserve"> opposing piece it can </w:t>
+      </w:r>
+      <w:r>
+        <w:rPr>
+          <w:i/>
+          <w:lang w:val="en-US"/>
+        </w:rPr>
+        <w:t>reach</w:t>
+      </w:r>
+      <w:r>
+        <w:rPr>
+          <w:lang w:val="en-US"/>
+        </w:rPr>
+        <w:t xml:space="preserve"> – i.e. it</w:t>
+      </w:r>
+      <w:r>
+        <w:rPr>
+          <w:lang w:val="en-US"/>
+        </w:rPr>
+        <w:t xml:space="preserve"> would be able to move to that space if it were </w:t>
+      </w:r>
+      <w:r>
+        <w:rPr>
+          <w:lang w:val="en-US"/>
+        </w:rPr>
+        <w:t>unoccupied</w:t>
+      </w:r>
+      <w:r>
+        <w:rPr>
+          <w:lang w:val="en-US"/>
+        </w:rPr>
+        <w:t xml:space="preserve"> </w:t>
+      </w:r>
+      <w:r>
+        <w:rPr>
+          <w:lang w:val="en-US"/>
+        </w:rPr>
+        <w:t xml:space="preserve">– as </w:t>
+      </w:r>
+      <w:r>
+        <w:rPr>
+          <w:lang w:val="en-US"/>
+        </w:rPr>
+        <w:t xml:space="preserve">long as </w:t>
+      </w:r>
+      <w:r>
+        <w:rPr>
+          <w:i/>
+          <w:lang w:val="en-US"/>
+        </w:rPr>
+        <w:t>rank</w:t>
+      </w:r>
+      <w:r>
+        <w:rPr>
+          <w:lang w:val="en-US"/>
+        </w:rPr>
+        <w:t xml:space="preserve"> </w:t>
+      </w:r>
+      <w:r>
+        <w:rPr>
+          <w:lang w:val="en-US"/>
+        </w:rPr>
+        <w:t xml:space="preserve">of the target piece </w:t>
+      </w:r>
+      <w:r>
+        <w:rPr>
+          <w:lang w:val="en-US"/>
+        </w:rPr>
+        <w:t>is equal to or lower than the rank of the capturing piece.</w:t>
+      </w:r>
+    </w:p>
+    <w:p>
+      <w:pPr>
+        <w:rPr>
+          <w:lang w:val="en-US"/>
+        </w:rPr>
+      </w:pPr>
+      <w:r>
+        <w:rPr>
+          <w:lang w:val="en-US"/>
+        </w:rPr>
+        <w:t xml:space="preserve">Note that the captured piece does not </w:t>
+      </w:r>
+      <w:r>
+        <w:rPr>
+          <w:lang w:val="en-US"/>
+        </w:rPr>
+        <w:t>reveal itself.</w:t>
+      </w:r>
+    </w:p>
+    <w:p>
+      <w:pPr>
+        <w:pStyle w:val="Heading1"/>
+        <w:rPr>
+          <w:lang w:val="en-US"/>
+        </w:rPr>
+      </w:pPr>
+      <w:r>
+        <w:rPr>
+          <w:lang w:val="en-US"/>
+        </w:rPr>
+        <w:t>The Bodies</w:t>
+      </w:r>
+    </w:p>
+    <w:p>
+      <w:pPr>
+        <w:rPr>
+          <w:lang w:val="en-US"/>
+        </w:rPr>
+      </w:pPr>
+      <w:r>
+        <w:rPr>
+          <w:lang w:val="en-US"/>
+        </w:rPr>
+        <w:t xml:space="preserve">Each of the bodies has a </w:t>
+      </w:r>
+      <w:r>
+        <w:rPr>
+          <w:i/>
+          <w:lang w:val="en-US"/>
+        </w:rPr>
+        <w:t>rank</w:t>
+      </w:r>
+      <w:r>
+        <w:rPr>
+          <w:lang w:val="en-US"/>
+        </w:rPr>
+        <w:t xml:space="preserve"> associated with it,</w:t>
+      </w:r>
+      <w:r>
+        <w:rPr>
+          <w:lang w:val="en-US"/>
+        </w:rPr>
+        <w:t xml:space="preserve"> and some of the bodies are considered </w:t>
+      </w:r>
+      <w:r>
+        <w:rPr>
+          <w:i/>
+          <w:lang w:val="en-US"/>
+        </w:rPr>
+        <w:t>gentle</w:t>
+      </w:r>
+      <w:r>
+        <w:rPr>
+          <w:lang w:val="en-US"/>
+        </w:rPr>
+        <w:t xml:space="preserve">. Futhermore, each of the bodies specifies </w:t>
+      </w:r>
+      <w:r>
+        <w:rPr>
+          <w:lang w:val="en-US"/>
+        </w:rPr>
+        <w:t>a maxim</w:t>
+      </w:r>
+      <w:r>
+        <w:rPr>
+          <w:lang w:val="en-US"/>
+        </w:rPr>
+        <w:t>um amount of spaces that the piece</w:t>
+      </w:r>
+      <w:r>
+        <w:rPr>
+          <w:lang w:val="en-US"/>
+        </w:rPr>
+        <w:t xml:space="preserve"> can move.</w:t>
+      </w:r>
+    </w:p>
+    <w:p>
+      <w:pPr>
+        <w:pStyle w:val="Heading2"/>
+        <w:rPr>
+          <w:lang w:val="en-US"/>
+        </w:rPr>
+      </w:pPr>
+      <w:r>
+        <w:rPr>
+          <w:lang w:val="en-US"/>
+        </w:rPr>
+        <w:t>Dragon</w:t>
+      </w:r>
+    </w:p>
+    <w:p>
+      <w:pPr>
+        <w:rPr>
+          <w:lang w:val="en-US"/>
+        </w:rPr>
+      </w:pPr>
+      <w:r>
+        <w:rPr>
+          <w:lang w:val="en-US"/>
+        </w:rPr>
+        <w:t>Rank 5. The Dragon can move up to 3 spaces.</w:t>
+      </w:r>
+    </w:p>
+    <w:p>
+      <w:pPr>
+        <w:rPr>
+          <w:lang w:val="en-US"/>
+        </w:rPr>
+      </w:pPr>
+      <w:r>
+        <w:rPr>
+          <w:lang w:val="en-US"/>
+        </w:rPr>
+        <w:t>Despite having higher rank than the Nightingale, the Dragon</w:t>
+      </w:r>
+      <w:r>
+        <w:rPr>
+          <w:lang w:val="en-US"/>
+        </w:rPr>
+        <w:t xml:space="preserve"> cannot capture the Nightingale</w:t>
+      </w:r>
+      <w:r>
+        <w:rPr>
+          <w:lang w:val="en-US"/>
+        </w:rPr>
+        <w:t xml:space="preserve"> and can be captured by the Nightingale.</w:t>
+      </w:r>
+    </w:p>
+    <w:p>
+      <w:pPr>
+        <w:pStyle w:val="Heading2"/>
+        <w:rPr>
+          <w:lang w:val="en-US"/>
+        </w:rPr>
+      </w:pPr>
+      <w:r>
+        <w:rPr>
+          <w:lang w:val="en-US"/>
+        </w:rPr>
+        <w:t>Elephant</w:t>
+      </w:r>
+    </w:p>
+    <w:p>
+      <w:pPr>
+        <w:rPr>
+          <w:lang w:val="en-US"/>
+        </w:rPr>
+      </w:pPr>
+      <w:r>
+        <w:rPr>
+          <w:lang w:val="en-US"/>
+        </w:rPr>
+        <w:t>Rank 4. The Elephant can move up to 2 spaces.</w:t>
+      </w:r>
+    </w:p>
+    <w:p>
+      <w:pPr>
+        <w:rPr>
+          <w:lang w:val="en-US"/>
+        </w:rPr>
+      </w:pPr>
+      <w:r>
+        <w:rPr>
+          <w:lang w:val="en-US"/>
+        </w:rPr>
+        <w:t>Despite this, the Elephant ca</w:t>
+      </w:r>
+      <w:r>
+        <w:rPr>
+          <w:lang w:val="en-US"/>
+        </w:rPr>
+        <w:t>n capture a pi</w:t>
+      </w:r>
+      <w:r>
+        <w:rPr>
+          <w:lang w:val="en-US"/>
+        </w:rPr>
+        <w:t xml:space="preserve">ece </w:t>
+      </w:r>
+      <w:r>
+        <w:rPr>
+          <w:lang w:val="en-US"/>
+        </w:rPr>
+        <w:t xml:space="preserve">that is up to 4 </w:t>
+      </w:r>
+      <w:r>
+        <w:rPr>
+          <w:lang w:val="en-US"/>
+        </w:rPr>
+        <w:t>spaces away (as long as there are</w:t>
+      </w:r>
+      <w:r>
+        <w:rPr>
+          <w:lang w:val="en-US"/>
+        </w:rPr>
+        <w:t xml:space="preserve"> no opposing piece standing in the way).</w:t>
+      </w:r>
+    </w:p>
+    <w:p>
+      <w:pPr>
+        <w:pStyle w:val="Heading2"/>
+        <w:rPr>
+          <w:lang w:val="en-US"/>
+        </w:rPr>
+      </w:pPr>
+      <w:r>
+        <w:rPr>
+          <w:lang w:val="en-US"/>
+        </w:rPr>
+        <w:t>Panda</w:t>
+      </w:r>
+    </w:p>
+    <w:p>
+      <w:pPr>
+        <w:rPr>
+          <w:lang w:val="en-US"/>
+        </w:rPr>
+      </w:pPr>
+      <w:r>
+        <w:rPr>
+          <w:lang w:val="en-US"/>
+        </w:rPr>
+        <w:t>Rank 4.</w:t>
+      </w:r>
+      <w:r>
+        <w:rPr>
+          <w:lang w:val="en-US"/>
+        </w:rPr>
+        <w:t xml:space="preserve"> </w:t>
+      </w:r>
+      <w:r>
+        <w:rPr>
+          <w:lang w:val="en-US"/>
+        </w:rPr>
+        <w:t>Gentle</w:t>
+      </w:r>
+      <w:r>
+        <w:rPr>
+          <w:lang w:val="en-US"/>
+        </w:rPr>
+        <w:t>.</w:t>
+      </w:r>
+      <w:r>
+        <w:rPr>
+          <w:lang w:val="en-US"/>
+        </w:rPr>
+        <w:t xml:space="preserve"> The Panda c</w:t>
+      </w:r>
+      <w:r>
+        <w:rPr>
+          <w:lang w:val="en-US"/>
+        </w:rPr>
+        <w:t>an move 1 space.</w:t>
+      </w:r>
+    </w:p>
+    <w:p>
+      <w:pPr>
+        <w:pStyle w:val="Heading2"/>
+        <w:rPr>
+          <w:lang w:val="en-US"/>
+        </w:rPr>
+      </w:pPr>
+      <w:r>
+        <w:rPr>
+          <w:lang w:val="en-US"/>
+        </w:rPr>
+        <w:t>Tiger</w:t>
+      </w:r>
+    </w:p>
+    <w:p>
+      <w:pPr>
+        <w:rPr>
+          <w:lang w:val="en-US"/>
+        </w:rPr>
+      </w:pPr>
+      <w:r>
+        <w:rPr>
+          <w:lang w:val="en-US"/>
+        </w:rPr>
+        <w:t>Rank 3. The Tiger c</w:t>
+      </w:r>
+      <w:r>
+        <w:rPr>
+          <w:lang w:val="en-US"/>
+        </w:rPr>
+        <w:t>an move up to 4 spaces.</w:t>
+      </w:r>
+    </w:p>
+    <w:p>
+      <w:pPr>
+        <w:pStyle w:val="Heading2"/>
+        <w:rPr>
+          <w:lang w:val="en-US"/>
+        </w:rPr>
+      </w:pPr>
+      <w:r>
+        <w:rPr>
+          <w:lang w:val="en-US"/>
+        </w:rPr>
+        <w:t>Monkey</w:t>
+      </w:r>
+    </w:p>
+    <w:p>
+      <w:pPr>
+        <w:rPr>
+          <w:lang w:val="en-US"/>
+        </w:rPr>
+      </w:pPr>
+      <w:r>
+        <w:rPr>
+          <w:lang w:val="en-US"/>
+        </w:rPr>
+        <w:t>Rank 3. The Monkey can move up to 2 spaces.</w:t>
+      </w:r>
+    </w:p>
+    <w:p>
+      <w:pPr>
+        <w:rPr>
+          <w:lang w:val="en-US"/>
+        </w:rPr>
+      </w:pPr>
+      <w:r>
+        <w:rPr>
+          <w:lang w:val="en-US"/>
+        </w:rPr>
+        <w:t>Besides</w:t>
+      </w:r>
+      <w:r>
+        <w:rPr>
+          <w:lang w:val="en-US"/>
+        </w:rPr>
+        <w:t xml:space="preserve"> moving in straight lines, the Monkey can also move in an arc.</w:t>
+      </w:r>
+    </w:p>
+    <w:p>
+      <w:pPr>
+        <w:pStyle w:val="Heading2"/>
+        <w:rPr>
+          <w:lang w:val="en-US"/>
+        </w:rPr>
+      </w:pPr>
+      <w:r>
+        <w:rPr>
+          <w:lang w:val="en-US"/>
+        </w:rPr>
+        <w:t>Nightingale</w:t>
+      </w:r>
+    </w:p>
+    <w:p>
+      <w:pPr>
+        <w:rPr>
+          <w:lang w:val="en-US"/>
+        </w:rPr>
+      </w:pPr>
+      <w:r>
+        <w:rPr>
+          <w:lang w:val="en-US"/>
+        </w:rPr>
+        <w:t>Rank 2.</w:t>
+      </w:r>
+      <w:r>
+        <w:rPr>
+          <w:lang w:val="en-US"/>
+        </w:rPr>
+        <w:t xml:space="preserve"> </w:t>
+      </w:r>
+      <w:r>
+        <w:rPr>
+          <w:lang w:val="en-US"/>
+        </w:rPr>
+        <w:t>Gentle</w:t>
+      </w:r>
+      <w:r>
+        <w:rPr>
+          <w:lang w:val="en-US"/>
+        </w:rPr>
+        <w:t>.</w:t>
+      </w:r>
+      <w:r>
+        <w:rPr>
+          <w:lang w:val="en-US"/>
+        </w:rPr>
+        <w:t xml:space="preserve"> The Nightingale can move up to 4 spaces.</w:t>
+      </w:r>
+    </w:p>
+    <w:p>
+      <w:pPr>
+        <w:rPr>
+          <w:lang w:val="en-US"/>
+        </w:rPr>
+      </w:pPr>
+      <w:r>
+        <w:rPr>
+          <w:lang w:val="en-US"/>
+        </w:rPr>
+        <w:t>The Nightingale can move over opposing pieces.</w:t>
+      </w:r>
+    </w:p>
+    <w:p>
+      <w:pPr>
+        <w:rPr>
+          <w:lang w:val="en-US"/>
+        </w:rPr>
+      </w:pPr>
+      <w:r>
+        <w:rPr>
+          <w:lang w:val="en-US"/>
+        </w:rPr>
+        <w:t>Despite having lower rank than the Dragon, the Nightingale can capture the Dragon and cannot be captured by the Dragon.</w:t>
+      </w:r>
+    </w:p>
+    <w:p>
+      <w:pPr>
+        <w:pStyle w:val="Heading2"/>
+        <w:rPr>
+          <w:lang w:val="en-US"/>
+        </w:rPr>
+      </w:pPr>
+      <w:r>
+        <w:rPr>
+          <w:lang w:val="en-US"/>
+        </w:rPr>
+        <w:t>Lotus</w:t>
+      </w:r>
+    </w:p>
+    <w:p>
+      <w:pPr>
+        <w:rPr>
+          <w:lang w:val="en-US"/>
+        </w:rPr>
+      </w:pPr>
+      <w:r>
+        <w:rPr>
+          <w:lang w:val="en-US"/>
+        </w:rPr>
+        <w:t xml:space="preserve">Rank 1. </w:t>
+      </w:r>
+      <w:r>
+        <w:rPr>
+          <w:lang w:val="en-US"/>
+        </w:rPr>
+        <w:t>Gentle</w:t>
+      </w:r>
+      <w:r>
+        <w:rPr>
+          <w:lang w:val="en-US"/>
+        </w:rPr>
+        <w:t xml:space="preserve">. </w:t>
+      </w:r>
+      <w:r>
+        <w:rPr>
+          <w:lang w:val="en-US"/>
+        </w:rPr>
+        <w:t>The Lotus can move up to 3 spaces.</w:t>
+      </w:r>
+    </w:p>
+    <w:p>
+      <w:pPr>
+        <w:pStyle w:val="Heading1"/>
+        <w:rPr>
+          <w:lang w:val="en-US"/>
+        </w:rPr>
+      </w:pPr>
+      <w:r>
+        <w:rPr>
+          <w:lang w:val="en-US"/>
+        </w:rPr>
+        <w:t>The Characters</w:t>
+      </w:r>
+    </w:p>
+    <w:p>
+      <w:pPr>
+        <w:rPr>
+          <w:lang w:val="en-US"/>
+        </w:rPr>
+      </w:pPr>
+      <w:r>
+        <w:rPr>
+          <w:lang w:val="en-US"/>
+        </w:rPr>
+        <w:t xml:space="preserve">The characters </w:t>
+      </w:r>
+      <w:r>
+        <w:rPr>
+          <w:lang w:val="en-US"/>
+        </w:rPr>
+        <w:t>alter</w:t>
+      </w:r>
+      <w:r>
+        <w:rPr>
+          <w:lang w:val="en-US"/>
+        </w:rPr>
+        <w:t xml:space="preserve"> the way a piece moves and captures. These traits are only effective after the piece reveals itself.</w:t>
+      </w:r>
+    </w:p>
+    <w:p>
+      <w:pPr>
+        <w:pStyle w:val="Heading2"/>
+        <w:rPr>
+          <w:lang w:val="en-US"/>
+        </w:rPr>
+      </w:pPr>
+      <w:r>
+        <w:rPr>
+          <w:lang w:val="en-US"/>
+        </w:rPr>
+        <w:t>Emperor</w:t>
+      </w:r>
+    </w:p>
+    <w:p>
+      <w:pPr>
+        <w:rPr>
+          <w:lang w:val="en-US"/>
+        </w:rPr>
+      </w:pPr>
+      <w:r>
+        <w:rPr>
+          <w:lang w:val="en-US"/>
+        </w:rPr>
+        <w:t xml:space="preserve">If the Emperor is in the opponent’s City, it can reveal itself and </w:t>
+      </w:r>
+      <w:r>
+        <w:rPr>
+          <w:lang w:val="en-US"/>
+        </w:rPr>
+        <w:t xml:space="preserve">win the game for </w:t>
+      </w:r>
+      <w:r>
+        <w:rPr>
+          <w:lang w:val="en-US"/>
+        </w:rPr>
+        <w:t>the revealing player</w:t>
+      </w:r>
+      <w:r>
+        <w:rPr>
+          <w:lang w:val="en-US"/>
+        </w:rPr>
+        <w:t>.</w:t>
+      </w:r>
+    </w:p>
+    <w:p>
+      <w:pPr>
+        <w:rPr>
+          <w:lang w:val="en-US"/>
+        </w:rPr>
+      </w:pPr>
+      <w:r>
+        <w:rPr>
+          <w:lang w:val="en-US"/>
+        </w:rPr>
+        <w:t>This is done instead of moving or capturing</w:t>
+      </w:r>
+      <w:r>
+        <w:rPr>
+          <w:lang w:val="en-US"/>
+        </w:rPr>
+        <w:t>, and therefore cannot be done directly after moving or capturing.</w:t>
+      </w:r>
+    </w:p>
+    <w:p>
+      <w:pPr>
+        <w:rPr>
+          <w:lang w:val="en-US"/>
+        </w:rPr>
+      </w:pPr>
+      <w:r>
+        <w:rPr>
+          <w:lang w:val="en-US"/>
+        </w:rPr>
+        <w:t>Note that the Gate is not considered part of the City.</w:t>
+      </w:r>
+    </w:p>
+    <w:p>
+      <w:pPr>
+        <w:pStyle w:val="Heading2"/>
+        <w:rPr>
+          <w:lang w:val="en-US"/>
+        </w:rPr>
+      </w:pPr>
+      <w:r>
+        <w:rPr>
+          <w:lang w:val="en-US"/>
+        </w:rPr>
+        <w:t>Empress</w:t>
+      </w:r>
+    </w:p>
+    <w:p>
+      <w:pPr>
+        <w:rPr>
+          <w:lang w:val="en-US"/>
+        </w:rPr>
+      </w:pPr>
+      <w:r>
+        <w:rPr>
+          <w:lang w:val="en-US"/>
+        </w:rPr>
+        <w:t xml:space="preserve">After revealing, the Empress is considered </w:t>
+      </w:r>
+      <w:r>
+        <w:rPr>
+          <w:lang w:val="en-US"/>
+        </w:rPr>
+        <w:t>gentle</w:t>
+      </w:r>
+      <w:r>
+        <w:rPr>
+          <w:lang w:val="en-US"/>
+        </w:rPr>
+        <w:t xml:space="preserve"> and can move or capture in the Garden.</w:t>
+      </w:r>
+    </w:p>
+    <w:p>
+      <w:pPr>
+        <w:pStyle w:val="Heading2"/>
+        <w:rPr>
+          <w:lang w:val="en-US"/>
+        </w:rPr>
+      </w:pPr>
+      <w:r>
+        <w:rPr>
+          <w:lang w:val="en-US"/>
+        </w:rPr>
+        <w:t>General</w:t>
+      </w:r>
+    </w:p>
+    <w:p>
+      <w:pPr>
+        <w:rPr>
+          <w:lang w:val="en-US"/>
+        </w:rPr>
+      </w:pPr>
+      <w:r>
+        <w:rPr>
+          <w:lang w:val="en-US"/>
+        </w:rPr>
+        <w:t>After revealing, the General can capture any piece</w:t>
+      </w:r>
+      <w:r>
+        <w:rPr>
+          <w:lang w:val="en-US"/>
+        </w:rPr>
+        <w:t xml:space="preserve"> it can reach</w:t>
+      </w:r>
+      <w:r>
+        <w:rPr>
+          <w:lang w:val="en-US"/>
+        </w:rPr>
+        <w:t xml:space="preserve">, </w:t>
+      </w:r>
+      <w:r>
+        <w:rPr>
+          <w:lang w:val="en-US"/>
+        </w:rPr>
+        <w:t>regardless of rank</w:t>
+      </w:r>
+      <w:r>
+        <w:rPr>
+          <w:lang w:val="en-US"/>
+        </w:rPr>
+        <w:t>.</w:t>
+      </w:r>
+      <w:r>
+        <w:rPr>
+          <w:lang w:val="en-US"/>
+        </w:rPr>
+        <w:t xml:space="preserve"> </w:t>
+      </w:r>
+    </w:p>
+    <w:p>
+      <w:pPr>
+        <w:rPr>
+          <w:lang w:val="en-US"/>
+        </w:rPr>
+      </w:pPr>
+      <w:r>
+        <w:rPr>
+          <w:lang w:val="en-US"/>
+        </w:rPr>
+        <w:t>Even a</w:t>
+      </w:r>
+      <w:r>
+        <w:rPr>
+          <w:lang w:val="en-US"/>
+        </w:rPr>
+        <w:t>s a Dragon, the General</w:t>
+      </w:r>
+      <w:r>
+        <w:rPr>
+          <w:lang w:val="en-US"/>
+        </w:rPr>
+        <w:t xml:space="preserve"> can capture a Nightingale.</w:t>
+      </w:r>
+    </w:p>
+    <w:p>
+      <w:pPr>
+        <w:pStyle w:val="Heading2"/>
+        <w:rPr>
+          <w:lang w:val="en-US"/>
+        </w:rPr>
+      </w:pPr>
+      <w:r>
+        <w:rPr>
+          <w:lang w:val="en-US"/>
+        </w:rPr>
+        <w:t>Strategist</w:t>
+      </w:r>
+    </w:p>
+    <w:p>
+      <w:pPr>
+        <w:rPr>
+          <w:lang w:val="en-US"/>
+        </w:rPr>
+      </w:pPr>
+      <w:r>
+        <w:rPr>
+          <w:lang w:val="en-US"/>
+        </w:rPr>
+        <w:t xml:space="preserve">After revealing, the Strategist can </w:t>
+      </w:r>
+      <w:r>
+        <w:rPr>
+          <w:lang w:val="en-US"/>
+        </w:rPr>
+        <w:t>reveal</w:t>
+      </w:r>
+      <w:r>
+        <w:rPr>
+          <w:lang w:val="en-US"/>
+        </w:rPr>
+        <w:t xml:space="preserve"> any opposing piece that it can reach</w:t>
+      </w:r>
+      <w:r>
+        <w:rPr>
+          <w:lang w:val="en-US"/>
+        </w:rPr>
+        <w:t xml:space="preserve">, meaning it forces </w:t>
+      </w:r>
+      <w:r>
+        <w:rPr>
+          <w:lang w:val="en-US"/>
+        </w:rPr>
+        <w:t>t</w:t>
+      </w:r>
+      <w:r>
+        <w:rPr>
+          <w:lang w:val="en-US"/>
+        </w:rPr>
+        <w:t xml:space="preserve">he owner of that piece </w:t>
+      </w:r>
+      <w:r>
+        <w:rPr>
+          <w:lang w:val="en-US"/>
+        </w:rPr>
+        <w:t>to</w:t>
+      </w:r>
+      <w:r>
+        <w:rPr>
+          <w:lang w:val="en-US"/>
+        </w:rPr>
+        <w:t xml:space="preserve"> reveal the piece’s character.</w:t>
+      </w:r>
+    </w:p>
+    <w:p>
+      <w:pPr>
+        <w:rPr>
+          <w:lang w:val="en-US"/>
+        </w:rPr>
+      </w:pPr>
+      <w:r>
+        <w:rPr>
+          <w:lang w:val="en-US"/>
+        </w:rPr>
+        <w:t>This is done instead of moving or capturing.</w:t>
+      </w:r>
+    </w:p>
+    <w:p>
+      <w:pPr>
+        <w:rPr>
+          <w:lang w:val="en-US"/>
+        </w:rPr>
+      </w:pPr>
+      <w:r>
+        <w:rPr>
+          <w:lang w:val="en-US"/>
+        </w:rPr>
+        <w:t>Even a</w:t>
+      </w:r>
+      <w:r>
+        <w:rPr>
+          <w:lang w:val="en-US"/>
+        </w:rPr>
+        <w:t>s a non gentle piece, t</w:t>
+      </w:r>
+      <w:r>
+        <w:rPr>
+          <w:lang w:val="en-US"/>
+        </w:rPr>
+        <w:t xml:space="preserve">he Strategist can reveal </w:t>
+      </w:r>
+      <w:r>
+        <w:rPr>
+          <w:lang w:val="en-US"/>
+        </w:rPr>
+        <w:t xml:space="preserve">a piece in the Garden. </w:t>
+      </w:r>
+      <w:r>
+        <w:rPr>
+          <w:lang w:val="en-US"/>
+        </w:rPr>
+        <w:t>As an Elephant, the Strategist cannot reveal pieces more than two spaces away.</w:t>
+      </w:r>
+    </w:p>
+    <w:p>
+      <w:pPr>
+        <w:pStyle w:val="Heading2"/>
+        <w:rPr>
+          <w:lang w:val="en-US"/>
+        </w:rPr>
+      </w:pPr>
+      <w:r>
+        <w:rPr>
+          <w:lang w:val="en-US"/>
+        </w:rPr>
+        <w:t>Hunter</w:t>
+      </w:r>
+    </w:p>
+    <w:p>
+      <w:pPr>
+        <w:rPr>
+          <w:lang w:val="en-US"/>
+        </w:rPr>
+      </w:pPr>
+      <w:r>
+        <w:rPr>
+          <w:lang w:val="en-US"/>
+        </w:rPr>
+        <w:t>After revea</w:t>
+      </w:r>
+      <w:r>
+        <w:rPr>
+          <w:lang w:val="en-US"/>
+        </w:rPr>
+        <w:t>ling, th</w:t>
+      </w:r>
+      <w:r>
+        <w:rPr>
+          <w:lang w:val="en-US"/>
+        </w:rPr>
+        <w:t>e Hunter can capture any</w:t>
+      </w:r>
+      <w:r>
+        <w:rPr>
+          <w:lang w:val="en-US"/>
+        </w:rPr>
+        <w:t xml:space="preserve"> Elephant or Panda</w:t>
+      </w:r>
+      <w:r>
+        <w:rPr>
+          <w:lang w:val="en-US"/>
+        </w:rPr>
+        <w:t xml:space="preserve"> it can reach</w:t>
+      </w:r>
+      <w:r>
+        <w:rPr>
+          <w:lang w:val="en-US"/>
+        </w:rPr>
+        <w:t>, regardless of rank.</w:t>
+      </w:r>
+    </w:p>
+    <w:p>
+      <w:pPr>
+        <w:pStyle w:val="Heading2"/>
+        <w:rPr>
+          <w:lang w:val="en-US"/>
+        </w:rPr>
+      </w:pPr>
+      <w:r>
+        <w:rPr>
+          <w:lang w:val="en-US"/>
+        </w:rPr>
+        <w:t>Alchemist</w:t>
+      </w:r>
+    </w:p>
+    <w:p>
+      <w:pPr>
+        <w:rPr>
+          <w:lang w:val="en-US"/>
+        </w:rPr>
+      </w:pPr>
+      <w:r>
+        <w:rPr>
+          <w:lang w:val="en-US"/>
+        </w:rPr>
+        <w:t xml:space="preserve">After revealing, the Alchemist can </w:t>
+      </w:r>
+      <w:r>
+        <w:rPr>
+          <w:lang w:val="en-US"/>
+        </w:rPr>
+        <w:t>capture any</w:t>
+      </w:r>
+      <w:r>
+        <w:rPr>
+          <w:lang w:val="en-US"/>
+        </w:rPr>
+        <w:t xml:space="preserve"> adjacent pie</w:t>
+      </w:r>
+      <w:r>
+        <w:rPr>
+          <w:lang w:val="en-US"/>
+        </w:rPr>
+        <w:t>ce, but</w:t>
+      </w:r>
+      <w:r>
+        <w:rPr>
+          <w:lang w:val="en-US"/>
+        </w:rPr>
+        <w:t xml:space="preserve"> </w:t>
+      </w:r>
+      <w:r>
+        <w:rPr>
+          <w:lang w:val="en-US"/>
+        </w:rPr>
+        <w:t>must remove</w:t>
+      </w:r>
+      <w:r>
+        <w:rPr>
+          <w:lang w:val="en-US"/>
+        </w:rPr>
+        <w:t xml:space="preserve"> itself </w:t>
+      </w:r>
+      <w:r>
+        <w:rPr>
+          <w:lang w:val="en-US"/>
+        </w:rPr>
+        <w:t>from the board</w:t>
+      </w:r>
+      <w:r>
+        <w:rPr>
+          <w:lang w:val="en-US"/>
+        </w:rPr>
+        <w:t xml:space="preserve"> afterwards.</w:t>
+      </w:r>
+    </w:p>
+    <w:p>
+      <w:pPr>
+        <w:rPr>
+          <w:lang w:val="en-US"/>
+        </w:rPr>
+      </w:pPr>
+      <w:r>
+        <w:rPr>
+          <w:lang w:val="en-US"/>
+        </w:rPr>
+        <w:t>This is done instead of moving.</w:t>
+      </w:r>
+    </w:p>
+    <w:p>
+      <w:pPr>
+        <w:rPr>
+          <w:lang w:val="en-US"/>
+        </w:rPr>
+      </w:pPr>
+      <w:r>
+        <w:rPr>
+          <w:lang w:val="en-US"/>
+        </w:rPr>
+        <w:t xml:space="preserve">This action neglects rank. </w:t>
+      </w:r>
+      <w:r>
+        <w:rPr>
+          <w:lang w:val="en-US"/>
+        </w:rPr>
+        <w:t>Even a</w:t>
+      </w:r>
+      <w:r>
+        <w:rPr>
+          <w:lang w:val="en-US"/>
+        </w:rPr>
+        <w:t>s a non gentle piece, t</w:t>
+      </w:r>
+      <w:r>
+        <w:rPr>
+          <w:lang w:val="en-US"/>
+        </w:rPr>
+        <w:t>he Alchemist can</w:t>
+      </w:r>
+      <w:r>
+        <w:rPr>
+          <w:lang w:val="en-US"/>
+        </w:rPr>
+        <w:t xml:space="preserve"> remove pieces from the Garden.</w:t>
+      </w:r>
+    </w:p>
+    <w:p>
+      <w:pPr>
+        <w:rPr>
+          <w:lang w:val="en-US"/>
+        </w:rPr>
+      </w:pPr>
+      <w:r>
+        <w:rPr>
+          <w:lang w:val="en-US"/>
+        </w:rPr>
+        <w:t>This action is considered</w:t>
+      </w:r>
+      <w:r>
+        <w:rPr>
+          <w:lang w:val="en-US"/>
+        </w:rPr>
+        <w:t xml:space="preserve"> a </w:t>
+      </w:r>
+      <w:r>
+        <w:rPr>
+          <w:lang w:val="en-US"/>
+        </w:rPr>
+        <w:t>capture</w:t>
+      </w:r>
+      <w:r>
+        <w:rPr>
+          <w:lang w:val="en-US"/>
+        </w:rPr>
+        <w:t xml:space="preserve">; </w:t>
+      </w:r>
+      <w:r>
+        <w:rPr>
+          <w:lang w:val="en-US"/>
+        </w:rPr>
+        <w:t>in the unusual ca</w:t>
+      </w:r>
+      <w:r>
+        <w:rPr>
+          <w:lang w:val="en-US"/>
+        </w:rPr>
+        <w:t>s</w:t>
+      </w:r>
+      <w:r>
+        <w:rPr>
+          <w:lang w:val="en-US"/>
+        </w:rPr>
+        <w:t>e that</w:t>
+      </w:r>
+      <w:r>
+        <w:rPr>
+          <w:lang w:val="en-US"/>
+        </w:rPr>
+        <w:t xml:space="preserve"> both players own </w:t>
+      </w:r>
+      <w:r>
+        <w:rPr>
+          <w:lang w:val="en-US"/>
+        </w:rPr>
+        <w:t xml:space="preserve">exactly </w:t>
+      </w:r>
+      <w:r>
+        <w:rPr>
+          <w:lang w:val="en-US"/>
+        </w:rPr>
+        <w:t>two</w:t>
+      </w:r>
+      <w:r>
+        <w:rPr>
+          <w:lang w:val="en-US"/>
+        </w:rPr>
+        <w:t xml:space="preserve"> pieces and a player uses the Alchemist to </w:t>
+      </w:r>
+      <w:r>
+        <w:rPr>
+          <w:lang w:val="en-US"/>
+        </w:rPr>
+        <w:t>capture an opposing piece</w:t>
+      </w:r>
+      <w:r>
+        <w:rPr>
+          <w:lang w:val="en-US"/>
+        </w:rPr>
+        <w:t xml:space="preserve">, that players wins the game, </w:t>
+      </w:r>
+      <w:r>
+        <w:rPr>
+          <w:lang w:val="en-US"/>
+        </w:rPr>
+        <w:t>despite only having one</w:t>
       </w:r>
       <w:r>
         <w:rPr>
@@ -3389,6 +3376,7 @@
   <w:style w:type="character" w:default="1" w:styleId="DefaultParagraphFont">
     <w:name w:val="Default Paragraph Font"/>
     <w:uiPriority w:val="1"/>
+    <w:semiHidden/>
     <w:unhideWhenUsed/>
   </w:style>
   <w:style w:type="table" w:default="1" w:styleId="TableNormal">
@@ -4261,6 +4249,7 @@
   <w:style w:type="character" w:default="1" w:styleId="DefaultParagraphFont">
     <w:name w:val="Default Paragraph Font"/>
     <w:uiPriority w:val="1"/>
+    <w:semiHidden/>
     <w:unhideWhenUsed/>
   </w:style>
   <w:style w:type="table" w:default="1" w:styleId="TableNormal">

</xml_diff>

<commit_message>
Tekst - Gentle heet nu Noble.
Klinkt beter en is logischer.
</commit_message>
<xml_diff>
--- a/Heaven and Earth Rules - new layout.docx
+++ b/Heaven and Earth Rules - new layout.docx
@@ -607,7 +607,7 @@
           <w:b/>
           <w:lang w:val="en-US"/>
         </w:rPr>
-        <w:t>gentle</w:t>
+        <w:t>noble</w:t>
       </w:r>
       <w:r>
         <w:rPr>
@@ -1523,7 +1523,7 @@
           <w:i/>
           <w:lang w:val="en-US"/>
         </w:rPr>
-        <w:t>gentle</w:t>
+        <w:t>noble</w:t>
       </w:r>
       <w:r>
         <w:rPr>
@@ -1699,933 +1699,788 @@
           <w:lang w:val="en-US"/>
         </w:rPr>
         <w:t>reveal itself.</w:t>
-      </w:r>
-    </w:p>
-    <w:p>
-      <w:pPr>
-        <w:pStyle w:val="Heading1"/>
-        <w:rPr>
-          <w:lang w:val="en-US"/>
-        </w:rPr>
-      </w:pPr>
-      <w:r>
-        <w:rPr>
-          <w:lang w:val="en-US"/>
-        </w:rPr>
-        <w:t>The Bodies</w:t>
-      </w:r>
-    </w:p>
-    <w:p>
-      <w:pPr>
-        <w:rPr>
-          <w:lang w:val="en-US"/>
-        </w:rPr>
-      </w:pPr>
-      <w:r>
-        <w:rPr>
-          <w:lang w:val="en-US"/>
-        </w:rPr>
-        <w:t xml:space="preserve">Each of the bodies has a </w:t>
-      </w:r>
-      <w:r>
-        <w:rPr>
-          <w:i/>
-          <w:lang w:val="en-US"/>
-        </w:rPr>
-        <w:t>rank</w:t>
-      </w:r>
-      <w:r>
-        <w:rPr>
-          <w:lang w:val="en-US"/>
-        </w:rPr>
-        <w:t xml:space="preserve"> associated with it,</w:t>
-      </w:r>
-      <w:r>
-        <w:rPr>
-          <w:lang w:val="en-US"/>
-        </w:rPr>
-        <w:t xml:space="preserve"> and some of the bodies are considered </w:t>
-      </w:r>
-      <w:r>
-        <w:rPr>
-          <w:i/>
-          <w:lang w:val="en-US"/>
-        </w:rPr>
-        <w:t>gentle</w:t>
-      </w:r>
-      <w:r>
-        <w:rPr>
-          <w:lang w:val="en-US"/>
-        </w:rPr>
-        <w:t xml:space="preserve">. Futhermore, each of the bodies specifies </w:t>
-      </w:r>
-      <w:r>
-        <w:rPr>
-          <w:lang w:val="en-US"/>
-        </w:rPr>
-        <w:t>a maxim</w:t>
-      </w:r>
-      <w:r>
-        <w:rPr>
-          <w:lang w:val="en-US"/>
-        </w:rPr>
-        <w:t>um amount of spaces that the piece</w:t>
-      </w:r>
-      <w:r>
-        <w:rPr>
-          <w:lang w:val="en-US"/>
-        </w:rPr>
-        <w:t xml:space="preserve"> can move.</w:t>
-      </w:r>
-    </w:p>
-    <w:p>
-      <w:pPr>
-        <w:pStyle w:val="Heading2"/>
-        <w:rPr>
-          <w:lang w:val="en-US"/>
-        </w:rPr>
-      </w:pPr>
-      <w:r>
-        <w:rPr>
-          <w:lang w:val="en-US"/>
-        </w:rPr>
-        <w:t>Dragon</w:t>
-      </w:r>
-    </w:p>
-    <w:p>
-      <w:pPr>
-        <w:rPr>
-          <w:lang w:val="en-US"/>
-        </w:rPr>
-      </w:pPr>
-      <w:r>
-        <w:rPr>
-          <w:lang w:val="en-US"/>
-        </w:rPr>
-        <w:t>Rank 5. The Dragon can move up to 3 spaces.</w:t>
-      </w:r>
-    </w:p>
-    <w:p>
-      <w:pPr>
-        <w:rPr>
-          <w:lang w:val="en-US"/>
-        </w:rPr>
-      </w:pPr>
-      <w:r>
-        <w:rPr>
-          <w:lang w:val="en-US"/>
-        </w:rPr>
-        <w:t>Despite having higher rank than the Nightingale, the Dragon</w:t>
-      </w:r>
-      <w:r>
-        <w:rPr>
-          <w:lang w:val="en-US"/>
-        </w:rPr>
-        <w:t xml:space="preserve"> cannot capture the Nightingale</w:t>
-      </w:r>
-      <w:r>
-        <w:rPr>
-          <w:lang w:val="en-US"/>
-        </w:rPr>
-        <w:t xml:space="preserve"> and can be captured by the Nightingale.</w:t>
-      </w:r>
-    </w:p>
-    <w:p>
-      <w:pPr>
-        <w:pStyle w:val="Heading2"/>
-        <w:rPr>
-          <w:lang w:val="en-US"/>
-        </w:rPr>
-      </w:pPr>
-      <w:r>
-        <w:rPr>
-          <w:lang w:val="en-US"/>
-        </w:rPr>
-        <w:t>Elephant</w:t>
-      </w:r>
-    </w:p>
-    <w:p>
-      <w:pPr>
-        <w:rPr>
-          <w:lang w:val="en-US"/>
-        </w:rPr>
-      </w:pPr>
-      <w:r>
-        <w:rPr>
-          <w:lang w:val="en-US"/>
-        </w:rPr>
-        <w:t>Rank 4. The Elephant can move up to 2 spaces.</w:t>
-      </w:r>
-    </w:p>
-    <w:p>
-      <w:pPr>
-        <w:rPr>
-          <w:lang w:val="en-US"/>
-        </w:rPr>
-      </w:pPr>
-      <w:r>
-        <w:rPr>
-          <w:lang w:val="en-US"/>
-        </w:rPr>
-        <w:t>Despite this, the Elephant ca</w:t>
-      </w:r>
-      <w:r>
-        <w:rPr>
-          <w:lang w:val="en-US"/>
-        </w:rPr>
-        <w:t>n capture a pi</w:t>
-      </w:r>
-      <w:r>
-        <w:rPr>
-          <w:lang w:val="en-US"/>
-        </w:rPr>
-        <w:t xml:space="preserve">ece </w:t>
-      </w:r>
-      <w:r>
-        <w:rPr>
-          <w:lang w:val="en-US"/>
-        </w:rPr>
-        <w:t xml:space="preserve">that is up to 4 </w:t>
-      </w:r>
-      <w:r>
-        <w:rPr>
-          <w:lang w:val="en-US"/>
-        </w:rPr>
-        <w:t>spaces away (as long as there are</w:t>
-      </w:r>
-      <w:r>
-        <w:rPr>
-          <w:lang w:val="en-US"/>
-        </w:rPr>
-        <w:t xml:space="preserve"> no opposing piece standing in the way).</w:t>
-      </w:r>
-    </w:p>
-    <w:p>
-      <w:pPr>
-        <w:pStyle w:val="Heading2"/>
-        <w:rPr>
-          <w:lang w:val="en-US"/>
-        </w:rPr>
-      </w:pPr>
-      <w:r>
-        <w:rPr>
-          <w:lang w:val="en-US"/>
-        </w:rPr>
-        <w:t>Panda</w:t>
-      </w:r>
-    </w:p>
-    <w:p>
-      <w:pPr>
-        <w:rPr>
-          <w:lang w:val="en-US"/>
-        </w:rPr>
-      </w:pPr>
-      <w:r>
-        <w:rPr>
-          <w:lang w:val="en-US"/>
-        </w:rPr>
-        <w:t>Rank 4.</w:t>
-      </w:r>
-      <w:r>
-        <w:rPr>
-          <w:lang w:val="en-US"/>
-        </w:rPr>
-        <w:t xml:space="preserve"> </w:t>
-      </w:r>
-      <w:r>
-        <w:rPr>
-          <w:lang w:val="en-US"/>
-        </w:rPr>
-        <w:t>Gentle</w:t>
-      </w:r>
-      <w:r>
-        <w:rPr>
-          <w:lang w:val="en-US"/>
-        </w:rPr>
-        <w:t>.</w:t>
-      </w:r>
-      <w:r>
-        <w:rPr>
-          <w:lang w:val="en-US"/>
-        </w:rPr>
-        <w:t xml:space="preserve"> The Panda c</w:t>
-      </w:r>
-      <w:r>
-        <w:rPr>
-          <w:lang w:val="en-US"/>
-        </w:rPr>
-        <w:t>an move 1 space.</w:t>
-      </w:r>
-    </w:p>
-    <w:p>
-      <w:pPr>
-        <w:pStyle w:val="Heading2"/>
-        <w:rPr>
-          <w:lang w:val="en-US"/>
-        </w:rPr>
-      </w:pPr>
-      <w:r>
-        <w:rPr>
-          <w:lang w:val="en-US"/>
-        </w:rPr>
-        <w:t>Tiger</w:t>
-      </w:r>
-    </w:p>
-    <w:p>
-      <w:pPr>
-        <w:rPr>
-          <w:lang w:val="en-US"/>
-        </w:rPr>
-      </w:pPr>
-      <w:r>
-        <w:rPr>
-          <w:lang w:val="en-US"/>
-        </w:rPr>
-        <w:t>Rank 3. The Tiger c</w:t>
-      </w:r>
-      <w:r>
-        <w:rPr>
-          <w:lang w:val="en-US"/>
-        </w:rPr>
-        <w:t>an move up to 4 spaces.</w:t>
-      </w:r>
-    </w:p>
-    <w:p>
-      <w:pPr>
-        <w:pStyle w:val="Heading2"/>
-        <w:rPr>
-          <w:lang w:val="en-US"/>
-        </w:rPr>
-      </w:pPr>
-      <w:r>
-        <w:rPr>
-          <w:lang w:val="en-US"/>
-        </w:rPr>
-        <w:t>Monkey</w:t>
-      </w:r>
-    </w:p>
-    <w:p>
-      <w:pPr>
-        <w:rPr>
-          <w:lang w:val="en-US"/>
-        </w:rPr>
-      </w:pPr>
-      <w:r>
-        <w:rPr>
-          <w:lang w:val="en-US"/>
-        </w:rPr>
-        <w:t>Rank 3. The Monkey can move up to 2 spaces.</w:t>
-      </w:r>
-    </w:p>
-    <w:p>
-      <w:pPr>
-        <w:rPr>
-          <w:lang w:val="en-US"/>
-        </w:rPr>
-      </w:pPr>
-      <w:r>
-        <w:rPr>
-          <w:lang w:val="en-US"/>
-        </w:rPr>
-        <w:t>Besides</w:t>
-      </w:r>
-      <w:r>
-        <w:rPr>
-          <w:lang w:val="en-US"/>
-        </w:rPr>
-        <w:t xml:space="preserve"> moving in straight lines, the Monkey can also move in an arc.</w:t>
-      </w:r>
-    </w:p>
-    <w:p>
-      <w:pPr>
-        <w:pStyle w:val="Heading2"/>
-        <w:rPr>
-          <w:lang w:val="en-US"/>
-        </w:rPr>
-      </w:pPr>
-      <w:r>
-        <w:rPr>
-          <w:lang w:val="en-US"/>
-        </w:rPr>
-        <w:t>Nightingale</w:t>
-      </w:r>
-    </w:p>
-    <w:p>
-      <w:pPr>
-        <w:rPr>
-          <w:lang w:val="en-US"/>
-        </w:rPr>
-      </w:pPr>
-      <w:r>
-        <w:rPr>
-          <w:lang w:val="en-US"/>
-        </w:rPr>
-        <w:t>Rank 2.</w:t>
-      </w:r>
-      <w:r>
-        <w:rPr>
-          <w:lang w:val="en-US"/>
-        </w:rPr>
-        <w:t xml:space="preserve"> </w:t>
-      </w:r>
-      <w:r>
-        <w:rPr>
-          <w:lang w:val="en-US"/>
-        </w:rPr>
-        <w:t>Gentle</w:t>
-      </w:r>
-      <w:r>
-        <w:rPr>
-          <w:lang w:val="en-US"/>
-        </w:rPr>
-        <w:t>.</w:t>
-      </w:r>
-      <w:r>
-        <w:rPr>
-          <w:lang w:val="en-US"/>
-        </w:rPr>
-        <w:t xml:space="preserve"> The Nightingale can move up to 4 spaces.</w:t>
-      </w:r>
-    </w:p>
-    <w:p>
-      <w:pPr>
-        <w:rPr>
-          <w:lang w:val="en-US"/>
-        </w:rPr>
-      </w:pPr>
-      <w:r>
-        <w:rPr>
-          <w:lang w:val="en-US"/>
-        </w:rPr>
-        <w:t>The Nightingale can move over opposing pieces.</w:t>
-      </w:r>
-    </w:p>
-    <w:p>
-      <w:pPr>
-        <w:rPr>
-          <w:lang w:val="en-US"/>
-        </w:rPr>
-      </w:pPr>
-      <w:r>
-        <w:rPr>
-          <w:lang w:val="en-US"/>
-        </w:rPr>
-        <w:t>Despite having lower rank than the Dragon, the Nightingale can capture the Dragon and cannot be captured by the Dragon.</w:t>
-      </w:r>
-    </w:p>
-    <w:p>
-      <w:pPr>
-        <w:pStyle w:val="Heading2"/>
-        <w:rPr>
-          <w:lang w:val="en-US"/>
-        </w:rPr>
-      </w:pPr>
-      <w:r>
-        <w:rPr>
-          <w:lang w:val="en-US"/>
-        </w:rPr>
-        <w:t>Lotus</w:t>
-      </w:r>
-    </w:p>
-    <w:p>
-      <w:pPr>
-        <w:rPr>
-          <w:lang w:val="en-US"/>
-        </w:rPr>
-      </w:pPr>
-      <w:r>
-        <w:rPr>
-          <w:lang w:val="en-US"/>
-        </w:rPr>
-        <w:t xml:space="preserve">Rank 1. </w:t>
-      </w:r>
-      <w:r>
-        <w:rPr>
-          <w:lang w:val="en-US"/>
-        </w:rPr>
-        <w:t>Gentle</w:t>
-      </w:r>
-      <w:r>
-        <w:rPr>
-          <w:lang w:val="en-US"/>
-        </w:rPr>
-        <w:t xml:space="preserve">. </w:t>
-      </w:r>
-      <w:r>
-        <w:rPr>
-          <w:lang w:val="en-US"/>
-        </w:rPr>
-        <w:t>The Lotus can move up to 3 spaces.</w:t>
-      </w:r>
-    </w:p>
-    <w:p>
-      <w:pPr>
-        <w:pStyle w:val="Heading1"/>
-        <w:rPr>
-          <w:lang w:val="en-US"/>
-        </w:rPr>
-      </w:pPr>
-      <w:r>
-        <w:rPr>
-          <w:lang w:val="en-US"/>
-        </w:rPr>
-        <w:t>The Characters</w:t>
-      </w:r>
-    </w:p>
-    <w:p>
-      <w:pPr>
-        <w:rPr>
-          <w:lang w:val="en-US"/>
-        </w:rPr>
-      </w:pPr>
-      <w:r>
-        <w:rPr>
-          <w:lang w:val="en-US"/>
-        </w:rPr>
-        <w:t xml:space="preserve">The characters </w:t>
-      </w:r>
-      <w:r>
-        <w:rPr>
-          <w:lang w:val="en-US"/>
-        </w:rPr>
-        <w:t>alter</w:t>
-      </w:r>
-      <w:r>
-        <w:rPr>
-          <w:lang w:val="en-US"/>
-        </w:rPr>
-        <w:t xml:space="preserve"> the way a piece moves and captures. These traits are only effective after the piece reveals itself.</w:t>
-      </w:r>
-    </w:p>
-    <w:p>
-      <w:pPr>
-        <w:pStyle w:val="Heading2"/>
-        <w:rPr>
-          <w:lang w:val="en-US"/>
-        </w:rPr>
-      </w:pPr>
-      <w:r>
-        <w:rPr>
-          <w:lang w:val="en-US"/>
-        </w:rPr>
-        <w:t>Emperor</w:t>
-      </w:r>
-    </w:p>
-    <w:p>
-      <w:pPr>
-        <w:rPr>
-          <w:lang w:val="en-US"/>
-        </w:rPr>
-      </w:pPr>
-      <w:r>
-        <w:rPr>
-          <w:lang w:val="en-US"/>
-        </w:rPr>
-        <w:t xml:space="preserve">If the Emperor is in the opponent’s City, it can reveal itself and </w:t>
-      </w:r>
-      <w:r>
-        <w:rPr>
-          <w:lang w:val="en-US"/>
-        </w:rPr>
-        <w:t xml:space="preserve">win the game for </w:t>
-      </w:r>
-      <w:r>
-        <w:rPr>
-          <w:lang w:val="en-US"/>
-        </w:rPr>
-        <w:t>the revealing player</w:t>
-      </w:r>
-      <w:r>
-        <w:rPr>
-          <w:lang w:val="en-US"/>
-        </w:rPr>
-        <w:t>.</w:t>
-      </w:r>
-    </w:p>
-    <w:p>
-      <w:pPr>
-        <w:rPr>
-          <w:lang w:val="en-US"/>
-        </w:rPr>
-      </w:pPr>
-      <w:r>
-        <w:rPr>
-          <w:lang w:val="en-US"/>
-        </w:rPr>
-        <w:t>This is done instead of moving or capturing</w:t>
-      </w:r>
-      <w:r>
-        <w:rPr>
-          <w:lang w:val="en-US"/>
-        </w:rPr>
-        <w:t>, and therefore cannot be done directly after moving or capturing.</w:t>
-      </w:r>
-    </w:p>
-    <w:p>
-      <w:pPr>
-        <w:rPr>
-          <w:lang w:val="en-US"/>
-        </w:rPr>
-      </w:pPr>
-      <w:r>
-        <w:rPr>
-          <w:lang w:val="en-US"/>
-        </w:rPr>
-        <w:t>Note that the Gate is not considered part of the City.</w:t>
-      </w:r>
-    </w:p>
-    <w:p>
-      <w:pPr>
-        <w:pStyle w:val="Heading2"/>
-        <w:rPr>
-          <w:lang w:val="en-US"/>
-        </w:rPr>
-      </w:pPr>
-      <w:r>
-        <w:rPr>
-          <w:lang w:val="en-US"/>
-        </w:rPr>
-        <w:t>Empress</w:t>
-      </w:r>
-    </w:p>
-    <w:p>
-      <w:pPr>
-        <w:rPr>
-          <w:lang w:val="en-US"/>
-        </w:rPr>
-      </w:pPr>
-      <w:r>
-        <w:rPr>
-          <w:lang w:val="en-US"/>
-        </w:rPr>
-        <w:t xml:space="preserve">After revealing, the Empress is considered </w:t>
-      </w:r>
-      <w:r>
-        <w:rPr>
-          <w:lang w:val="en-US"/>
-        </w:rPr>
-        <w:t>gentle</w:t>
-      </w:r>
-      <w:r>
-        <w:rPr>
-          <w:lang w:val="en-US"/>
-        </w:rPr>
-        <w:t xml:space="preserve"> and can move or capture in the Garden.</w:t>
-      </w:r>
-    </w:p>
-    <w:p>
-      <w:pPr>
-        <w:pStyle w:val="Heading2"/>
-        <w:rPr>
-          <w:lang w:val="en-US"/>
-        </w:rPr>
-      </w:pPr>
-      <w:r>
-        <w:rPr>
-          <w:lang w:val="en-US"/>
-        </w:rPr>
-        <w:t>General</w:t>
-      </w:r>
-    </w:p>
-    <w:p>
-      <w:pPr>
-        <w:rPr>
-          <w:lang w:val="en-US"/>
-        </w:rPr>
-      </w:pPr>
-      <w:r>
-        <w:rPr>
-          <w:lang w:val="en-US"/>
-        </w:rPr>
-        <w:t>After revealing, the General can capture any piece</w:t>
-      </w:r>
-      <w:r>
-        <w:rPr>
-          <w:lang w:val="en-US"/>
-        </w:rPr>
-        <w:t xml:space="preserve"> it can reach</w:t>
-      </w:r>
-      <w:r>
-        <w:rPr>
-          <w:lang w:val="en-US"/>
-        </w:rPr>
-        <w:t xml:space="preserve">, </w:t>
-      </w:r>
-      <w:r>
-        <w:rPr>
-          <w:lang w:val="en-US"/>
-        </w:rPr>
-        <w:t>regardless of rank</w:t>
-      </w:r>
-      <w:r>
-        <w:rPr>
-          <w:lang w:val="en-US"/>
-        </w:rPr>
-        <w:t>.</w:t>
-      </w:r>
-      <w:r>
-        <w:rPr>
-          <w:lang w:val="en-US"/>
-        </w:rPr>
-        <w:t xml:space="preserve"> </w:t>
-      </w:r>
-    </w:p>
-    <w:p>
-      <w:pPr>
-        <w:rPr>
-          <w:lang w:val="en-US"/>
-        </w:rPr>
-      </w:pPr>
-      <w:r>
-        <w:rPr>
-          <w:lang w:val="en-US"/>
-        </w:rPr>
-        <w:t>Even a</w:t>
-      </w:r>
-      <w:r>
-        <w:rPr>
-          <w:lang w:val="en-US"/>
-        </w:rPr>
-        <w:t>s a Dragon, the General</w:t>
-      </w:r>
-      <w:r>
-        <w:rPr>
-          <w:lang w:val="en-US"/>
-        </w:rPr>
-        <w:t xml:space="preserve"> can capture a Nightingale.</w:t>
-      </w:r>
-    </w:p>
-    <w:p>
-      <w:pPr>
-        <w:pStyle w:val="Heading2"/>
-        <w:rPr>
-          <w:lang w:val="en-US"/>
-        </w:rPr>
-      </w:pPr>
-      <w:r>
-        <w:rPr>
-          <w:lang w:val="en-US"/>
-        </w:rPr>
-        <w:t>Strategist</w:t>
-      </w:r>
-    </w:p>
-    <w:p>
-      <w:pPr>
-        <w:rPr>
-          <w:lang w:val="en-US"/>
-        </w:rPr>
-      </w:pPr>
-      <w:r>
-        <w:rPr>
-          <w:lang w:val="en-US"/>
-        </w:rPr>
-        <w:t xml:space="preserve">After revealing, the Strategist can </w:t>
-      </w:r>
-      <w:r>
-        <w:rPr>
-          <w:lang w:val="en-US"/>
-        </w:rPr>
-        <w:t>reveal</w:t>
-      </w:r>
-      <w:r>
-        <w:rPr>
-          <w:lang w:val="en-US"/>
-        </w:rPr>
-        <w:t xml:space="preserve"> any opposing piece that it can reach</w:t>
-      </w:r>
-      <w:r>
-        <w:rPr>
-          <w:lang w:val="en-US"/>
-        </w:rPr>
-        <w:t xml:space="preserve">, meaning it forces </w:t>
-      </w:r>
-      <w:r>
-        <w:rPr>
-          <w:lang w:val="en-US"/>
-        </w:rPr>
-        <w:t>t</w:t>
-      </w:r>
-      <w:r>
-        <w:rPr>
-          <w:lang w:val="en-US"/>
-        </w:rPr>
-        <w:t xml:space="preserve">he owner of that piece </w:t>
-      </w:r>
-      <w:r>
-        <w:rPr>
-          <w:lang w:val="en-US"/>
-        </w:rPr>
-        <w:t>to</w:t>
-      </w:r>
-      <w:r>
-        <w:rPr>
-          <w:lang w:val="en-US"/>
-        </w:rPr>
-        <w:t xml:space="preserve"> reveal the piece’s character.</w:t>
-      </w:r>
-    </w:p>
-    <w:p>
-      <w:pPr>
-        <w:rPr>
-          <w:lang w:val="en-US"/>
-        </w:rPr>
-      </w:pPr>
-      <w:r>
-        <w:rPr>
-          <w:lang w:val="en-US"/>
-        </w:rPr>
-        <w:t>This is done instead of moving or capturing.</w:t>
-      </w:r>
-    </w:p>
-    <w:p>
-      <w:pPr>
-        <w:rPr>
-          <w:lang w:val="en-US"/>
-        </w:rPr>
-      </w:pPr>
-      <w:r>
-        <w:rPr>
-          <w:lang w:val="en-US"/>
-        </w:rPr>
-        <w:t xml:space="preserve">This action neglects rank. </w:t>
-      </w:r>
-      <w:r>
-        <w:rPr>
-          <w:lang w:val="en-US"/>
-        </w:rPr>
-        <w:t>Even a</w:t>
-      </w:r>
-      <w:r>
-        <w:rPr>
-          <w:lang w:val="en-US"/>
-        </w:rPr>
-        <w:t>s a non gentle piece, t</w:t>
-      </w:r>
-      <w:r>
-        <w:rPr>
-          <w:lang w:val="en-US"/>
-        </w:rPr>
-        <w:t xml:space="preserve">he Strategist can reveal </w:t>
-      </w:r>
-      <w:r>
-        <w:rPr>
-          <w:lang w:val="en-US"/>
-        </w:rPr>
-        <w:t xml:space="preserve">a piece in the Garden. </w:t>
-      </w:r>
-      <w:r>
-        <w:rPr>
-          <w:lang w:val="en-US"/>
-        </w:rPr>
-        <w:t>As an Elephant, the Strategist cannot reveal pieces more than two spaces away.</w:t>
-      </w:r>
-    </w:p>
-    <w:p>
-      <w:pPr>
-        <w:pStyle w:val="Heading2"/>
-        <w:rPr>
-          <w:lang w:val="en-US"/>
-        </w:rPr>
-      </w:pPr>
-      <w:r>
-        <w:rPr>
-          <w:lang w:val="en-US"/>
-        </w:rPr>
-        <w:t>Hunter</w:t>
-      </w:r>
-    </w:p>
-    <w:p>
-      <w:pPr>
-        <w:rPr>
-          <w:lang w:val="en-US"/>
-        </w:rPr>
-      </w:pPr>
-      <w:r>
-        <w:rPr>
-          <w:lang w:val="en-US"/>
-        </w:rPr>
-        <w:t>After revea</w:t>
-      </w:r>
-      <w:r>
-        <w:rPr>
-          <w:lang w:val="en-US"/>
-        </w:rPr>
-        <w:t>ling, th</w:t>
-      </w:r>
-      <w:r>
-        <w:rPr>
-          <w:lang w:val="en-US"/>
-        </w:rPr>
-        <w:t>e Hunter can capture any</w:t>
-      </w:r>
-      <w:r>
-        <w:rPr>
-          <w:lang w:val="en-US"/>
-        </w:rPr>
-        <w:t xml:space="preserve"> Elephant or Panda</w:t>
-      </w:r>
-      <w:r>
-        <w:rPr>
-          <w:lang w:val="en-US"/>
-        </w:rPr>
-        <w:t xml:space="preserve"> it can reach</w:t>
-      </w:r>
-      <w:r>
-        <w:rPr>
-          <w:lang w:val="en-US"/>
-        </w:rPr>
-        <w:t>, regardless of rank.</w:t>
-      </w:r>
-    </w:p>
-    <w:p>
-      <w:pPr>
-        <w:pStyle w:val="Heading2"/>
-        <w:rPr>
-          <w:lang w:val="en-US"/>
-        </w:rPr>
-      </w:pPr>
-      <w:r>
-        <w:rPr>
-          <w:lang w:val="en-US"/>
-        </w:rPr>
-        <w:t>Alchemist</w:t>
-      </w:r>
-    </w:p>
-    <w:p>
-      <w:pPr>
-        <w:rPr>
-          <w:lang w:val="en-US"/>
-        </w:rPr>
-      </w:pPr>
-      <w:r>
-        <w:rPr>
-          <w:lang w:val="en-US"/>
-        </w:rPr>
-        <w:t xml:space="preserve">After revealing, the Alchemist can </w:t>
-      </w:r>
-      <w:r>
-        <w:rPr>
-          <w:lang w:val="en-US"/>
-        </w:rPr>
-        <w:t>capture any</w:t>
-      </w:r>
-      <w:r>
-        <w:rPr>
-          <w:lang w:val="en-US"/>
-        </w:rPr>
-        <w:t xml:space="preserve"> adjacent pie</w:t>
-      </w:r>
-      <w:r>
-        <w:rPr>
-          <w:lang w:val="en-US"/>
-        </w:rPr>
-        <w:t>ce, but does not move.</w:t>
       </w:r>
       <w:bookmarkStart w:id="0" w:name="_GoBack"/>
       <w:bookmarkEnd w:id="0"/>
     </w:p>
     <w:p>
       <w:pPr>
+        <w:pStyle w:val="Heading1"/>
+        <w:rPr>
+          <w:lang w:val="en-US"/>
+        </w:rPr>
+      </w:pPr>
+      <w:r>
+        <w:rPr>
+          <w:lang w:val="en-US"/>
+        </w:rPr>
+        <w:t>The Bodies</w:t>
+      </w:r>
+    </w:p>
+    <w:p>
+      <w:pPr>
+        <w:rPr>
+          <w:lang w:val="en-US"/>
+        </w:rPr>
+      </w:pPr>
+      <w:r>
+        <w:rPr>
+          <w:lang w:val="en-US"/>
+        </w:rPr>
+        <w:t xml:space="preserve">Each of the bodies has a </w:t>
+      </w:r>
+      <w:r>
+        <w:rPr>
+          <w:i/>
+          <w:lang w:val="en-US"/>
+        </w:rPr>
+        <w:t>rank</w:t>
+      </w:r>
+      <w:r>
+        <w:rPr>
+          <w:lang w:val="en-US"/>
+        </w:rPr>
+        <w:t xml:space="preserve"> associated with it,</w:t>
+      </w:r>
+      <w:r>
+        <w:rPr>
+          <w:lang w:val="en-US"/>
+        </w:rPr>
+        <w:t xml:space="preserve"> and some of the bodies are considered </w:t>
+      </w:r>
+      <w:r>
+        <w:rPr>
+          <w:i/>
+          <w:lang w:val="en-US"/>
+        </w:rPr>
+        <w:t>noble</w:t>
+      </w:r>
+      <w:r>
+        <w:rPr>
+          <w:lang w:val="en-US"/>
+        </w:rPr>
+        <w:t xml:space="preserve">. Futhermore, each of the bodies specifies </w:t>
+      </w:r>
+      <w:r>
+        <w:rPr>
+          <w:lang w:val="en-US"/>
+        </w:rPr>
+        <w:t>a maxim</w:t>
+      </w:r>
+      <w:r>
+        <w:rPr>
+          <w:lang w:val="en-US"/>
+        </w:rPr>
+        <w:t>um amount of spaces that the piece</w:t>
+      </w:r>
+      <w:r>
+        <w:rPr>
+          <w:lang w:val="en-US"/>
+        </w:rPr>
+        <w:t xml:space="preserve"> can move.</w:t>
+      </w:r>
+    </w:p>
+    <w:p>
+      <w:pPr>
+        <w:pStyle w:val="Heading2"/>
+        <w:rPr>
+          <w:lang w:val="en-US"/>
+        </w:rPr>
+      </w:pPr>
+      <w:r>
+        <w:rPr>
+          <w:lang w:val="en-US"/>
+        </w:rPr>
+        <w:t>Dragon</w:t>
+      </w:r>
+    </w:p>
+    <w:p>
+      <w:pPr>
+        <w:rPr>
+          <w:lang w:val="en-US"/>
+        </w:rPr>
+      </w:pPr>
+      <w:r>
+        <w:rPr>
+          <w:lang w:val="en-US"/>
+        </w:rPr>
+        <w:t>Rank 5. The Dragon can move up to 3 spaces.</w:t>
+      </w:r>
+    </w:p>
+    <w:p>
+      <w:pPr>
+        <w:rPr>
+          <w:lang w:val="en-US"/>
+        </w:rPr>
+      </w:pPr>
+      <w:r>
+        <w:rPr>
+          <w:lang w:val="en-US"/>
+        </w:rPr>
+        <w:t>Despite having higher rank than the Nightingale, the Dragon</w:t>
+      </w:r>
+      <w:r>
+        <w:rPr>
+          <w:lang w:val="en-US"/>
+        </w:rPr>
+        <w:t xml:space="preserve"> cannot capture the Nightingale</w:t>
+      </w:r>
+      <w:r>
+        <w:rPr>
+          <w:lang w:val="en-US"/>
+        </w:rPr>
+        <w:t xml:space="preserve"> and can be captured by the Nightingale.</w:t>
+      </w:r>
+    </w:p>
+    <w:p>
+      <w:pPr>
+        <w:pStyle w:val="Heading2"/>
+        <w:rPr>
+          <w:lang w:val="en-US"/>
+        </w:rPr>
+      </w:pPr>
+      <w:r>
+        <w:rPr>
+          <w:lang w:val="en-US"/>
+        </w:rPr>
+        <w:t>Elephant</w:t>
+      </w:r>
+    </w:p>
+    <w:p>
+      <w:pPr>
+        <w:rPr>
+          <w:lang w:val="en-US"/>
+        </w:rPr>
+      </w:pPr>
+      <w:r>
+        <w:rPr>
+          <w:lang w:val="en-US"/>
+        </w:rPr>
+        <w:t>Rank 4. The Elephant can move up to 2 spaces.</w:t>
+      </w:r>
+    </w:p>
+    <w:p>
+      <w:pPr>
+        <w:rPr>
+          <w:lang w:val="en-US"/>
+        </w:rPr>
+      </w:pPr>
+      <w:r>
+        <w:rPr>
+          <w:lang w:val="en-US"/>
+        </w:rPr>
+        <w:t>Despite this, the Elephant ca</w:t>
+      </w:r>
+      <w:r>
+        <w:rPr>
+          <w:lang w:val="en-US"/>
+        </w:rPr>
+        <w:t>n capture a pi</w:t>
+      </w:r>
+      <w:r>
+        <w:rPr>
+          <w:lang w:val="en-US"/>
+        </w:rPr>
+        <w:t xml:space="preserve">ece </w:t>
+      </w:r>
+      <w:r>
+        <w:rPr>
+          <w:lang w:val="en-US"/>
+        </w:rPr>
+        <w:t xml:space="preserve">that is up to 4 </w:t>
+      </w:r>
+      <w:r>
+        <w:rPr>
+          <w:lang w:val="en-US"/>
+        </w:rPr>
+        <w:t>spaces away (as long as there are</w:t>
+      </w:r>
+      <w:r>
+        <w:rPr>
+          <w:lang w:val="en-US"/>
+        </w:rPr>
+        <w:t xml:space="preserve"> no opposing piece standing in the way).</w:t>
+      </w:r>
+    </w:p>
+    <w:p>
+      <w:pPr>
+        <w:pStyle w:val="Heading2"/>
+        <w:rPr>
+          <w:lang w:val="en-US"/>
+        </w:rPr>
+      </w:pPr>
+      <w:r>
+        <w:rPr>
+          <w:lang w:val="en-US"/>
+        </w:rPr>
+        <w:t>Panda</w:t>
+      </w:r>
+    </w:p>
+    <w:p>
+      <w:pPr>
+        <w:rPr>
+          <w:lang w:val="en-US"/>
+        </w:rPr>
+      </w:pPr>
+      <w:r>
+        <w:rPr>
+          <w:lang w:val="en-US"/>
+        </w:rPr>
+        <w:t>Rank 4.</w:t>
+      </w:r>
+      <w:r>
+        <w:rPr>
+          <w:lang w:val="en-US"/>
+        </w:rPr>
+        <w:t xml:space="preserve"> </w:t>
+      </w:r>
+      <w:r>
+        <w:rPr>
+          <w:lang w:val="en-US"/>
+        </w:rPr>
+        <w:t>Noble</w:t>
+      </w:r>
+      <w:r>
+        <w:rPr>
+          <w:lang w:val="en-US"/>
+        </w:rPr>
+        <w:t>.</w:t>
+      </w:r>
+      <w:r>
+        <w:rPr>
+          <w:lang w:val="en-US"/>
+        </w:rPr>
+        <w:t xml:space="preserve"> The Panda c</w:t>
+      </w:r>
+      <w:r>
+        <w:rPr>
+          <w:lang w:val="en-US"/>
+        </w:rPr>
+        <w:t>an move 1 space.</w:t>
+      </w:r>
+    </w:p>
+    <w:p>
+      <w:pPr>
+        <w:pStyle w:val="Heading2"/>
+        <w:rPr>
+          <w:lang w:val="en-US"/>
+        </w:rPr>
+      </w:pPr>
+      <w:r>
+        <w:rPr>
+          <w:lang w:val="en-US"/>
+        </w:rPr>
+        <w:t>Tiger</w:t>
+      </w:r>
+    </w:p>
+    <w:p>
+      <w:pPr>
+        <w:rPr>
+          <w:lang w:val="en-US"/>
+        </w:rPr>
+      </w:pPr>
+      <w:r>
+        <w:rPr>
+          <w:lang w:val="en-US"/>
+        </w:rPr>
+        <w:t>Rank 3. The Tiger c</w:t>
+      </w:r>
+      <w:r>
+        <w:rPr>
+          <w:lang w:val="en-US"/>
+        </w:rPr>
+        <w:t>an move up to 4 spaces.</w:t>
+      </w:r>
+    </w:p>
+    <w:p>
+      <w:pPr>
+        <w:pStyle w:val="Heading2"/>
+        <w:rPr>
+          <w:lang w:val="en-US"/>
+        </w:rPr>
+      </w:pPr>
+      <w:r>
+        <w:rPr>
+          <w:lang w:val="en-US"/>
+        </w:rPr>
+        <w:t>Monkey</w:t>
+      </w:r>
+    </w:p>
+    <w:p>
+      <w:pPr>
+        <w:rPr>
+          <w:lang w:val="en-US"/>
+        </w:rPr>
+      </w:pPr>
+      <w:r>
+        <w:rPr>
+          <w:lang w:val="en-US"/>
+        </w:rPr>
+        <w:t>Rank 3. The Monkey can move up to 2 spaces.</w:t>
+      </w:r>
+    </w:p>
+    <w:p>
+      <w:pPr>
+        <w:rPr>
+          <w:lang w:val="en-US"/>
+        </w:rPr>
+      </w:pPr>
+      <w:r>
+        <w:rPr>
+          <w:lang w:val="en-US"/>
+        </w:rPr>
+        <w:t>Besides</w:t>
+      </w:r>
+      <w:r>
+        <w:rPr>
+          <w:lang w:val="en-US"/>
+        </w:rPr>
+        <w:t xml:space="preserve"> moving in straight lines, the Monkey can also move in an arc.</w:t>
+      </w:r>
+    </w:p>
+    <w:p>
+      <w:pPr>
+        <w:pStyle w:val="Heading2"/>
+        <w:rPr>
+          <w:lang w:val="en-US"/>
+        </w:rPr>
+      </w:pPr>
+      <w:r>
+        <w:rPr>
+          <w:lang w:val="en-US"/>
+        </w:rPr>
+        <w:t>Nightingale</w:t>
+      </w:r>
+    </w:p>
+    <w:p>
+      <w:pPr>
+        <w:rPr>
+          <w:lang w:val="en-US"/>
+        </w:rPr>
+      </w:pPr>
+      <w:r>
+        <w:rPr>
+          <w:lang w:val="en-US"/>
+        </w:rPr>
+        <w:t>Rank 2.</w:t>
+      </w:r>
+      <w:r>
+        <w:rPr>
+          <w:lang w:val="en-US"/>
+        </w:rPr>
+        <w:t xml:space="preserve"> </w:t>
+      </w:r>
+      <w:r>
+        <w:rPr>
+          <w:lang w:val="en-US"/>
+        </w:rPr>
+        <w:t>Noble</w:t>
+      </w:r>
+      <w:r>
+        <w:rPr>
+          <w:lang w:val="en-US"/>
+        </w:rPr>
+        <w:t>.</w:t>
+      </w:r>
+      <w:r>
+        <w:rPr>
+          <w:lang w:val="en-US"/>
+        </w:rPr>
+        <w:t xml:space="preserve"> The Nightingale can move up to 4 spaces.</w:t>
+      </w:r>
+    </w:p>
+    <w:p>
+      <w:pPr>
+        <w:rPr>
+          <w:lang w:val="en-US"/>
+        </w:rPr>
+      </w:pPr>
+      <w:r>
+        <w:rPr>
+          <w:lang w:val="en-US"/>
+        </w:rPr>
+        <w:t>The Nightingale can move over opposing pieces.</w:t>
+      </w:r>
+    </w:p>
+    <w:p>
+      <w:pPr>
+        <w:rPr>
+          <w:lang w:val="en-US"/>
+        </w:rPr>
+      </w:pPr>
+      <w:r>
+        <w:rPr>
+          <w:lang w:val="en-US"/>
+        </w:rPr>
+        <w:t>Despite having lower rank than the Dragon, the Nightingale can capture the Dragon and cannot be captured by the Dragon.</w:t>
+      </w:r>
+    </w:p>
+    <w:p>
+      <w:pPr>
+        <w:pStyle w:val="Heading2"/>
+        <w:rPr>
+          <w:lang w:val="en-US"/>
+        </w:rPr>
+      </w:pPr>
+      <w:r>
+        <w:rPr>
+          <w:lang w:val="en-US"/>
+        </w:rPr>
+        <w:t>Lotus</w:t>
+      </w:r>
+    </w:p>
+    <w:p>
+      <w:pPr>
+        <w:rPr>
+          <w:lang w:val="en-US"/>
+        </w:rPr>
+      </w:pPr>
+      <w:r>
+        <w:rPr>
+          <w:lang w:val="en-US"/>
+        </w:rPr>
+        <w:t xml:space="preserve">Rank 1. </w:t>
+      </w:r>
+      <w:r>
+        <w:rPr>
+          <w:lang w:val="en-US"/>
+        </w:rPr>
+        <w:t>Noble</w:t>
+      </w:r>
+      <w:r>
+        <w:rPr>
+          <w:lang w:val="en-US"/>
+        </w:rPr>
+        <w:t xml:space="preserve">. </w:t>
+      </w:r>
+      <w:r>
+        <w:rPr>
+          <w:lang w:val="en-US"/>
+        </w:rPr>
+        <w:t>The Lotus can move up to 3 spaces.</w:t>
+      </w:r>
+    </w:p>
+    <w:p>
+      <w:pPr>
+        <w:pStyle w:val="Heading1"/>
+        <w:rPr>
+          <w:lang w:val="en-US"/>
+        </w:rPr>
+      </w:pPr>
+      <w:r>
+        <w:rPr>
+          <w:lang w:val="en-US"/>
+        </w:rPr>
+        <w:t>The Characters</w:t>
+      </w:r>
+    </w:p>
+    <w:p>
+      <w:pPr>
+        <w:rPr>
+          <w:lang w:val="en-US"/>
+        </w:rPr>
+      </w:pPr>
+      <w:r>
+        <w:rPr>
+          <w:lang w:val="en-US"/>
+        </w:rPr>
+        <w:t xml:space="preserve">The characters </w:t>
+      </w:r>
+      <w:r>
+        <w:rPr>
+          <w:lang w:val="en-US"/>
+        </w:rPr>
+        <w:t>alter</w:t>
+      </w:r>
+      <w:r>
+        <w:rPr>
+          <w:lang w:val="en-US"/>
+        </w:rPr>
+        <w:t xml:space="preserve"> the way a piece moves and captures. These traits are only effective after the piece reveals itself.</w:t>
+      </w:r>
+    </w:p>
+    <w:p>
+      <w:pPr>
+        <w:pStyle w:val="Heading2"/>
+        <w:rPr>
+          <w:lang w:val="en-US"/>
+        </w:rPr>
+      </w:pPr>
+      <w:r>
+        <w:rPr>
+          <w:lang w:val="en-US"/>
+        </w:rPr>
+        <w:t>Emperor</w:t>
+      </w:r>
+    </w:p>
+    <w:p>
+      <w:pPr>
+        <w:rPr>
+          <w:lang w:val="en-US"/>
+        </w:rPr>
+      </w:pPr>
+      <w:r>
+        <w:rPr>
+          <w:lang w:val="en-US"/>
+        </w:rPr>
+        <w:t xml:space="preserve">If the Emperor is in the opponent’s City, it can reveal itself and </w:t>
+      </w:r>
+      <w:r>
+        <w:rPr>
+          <w:lang w:val="en-US"/>
+        </w:rPr>
+        <w:t xml:space="preserve">win the game for </w:t>
+      </w:r>
+      <w:r>
+        <w:rPr>
+          <w:lang w:val="en-US"/>
+        </w:rPr>
+        <w:t>the revealing player</w:t>
+      </w:r>
+      <w:r>
+        <w:rPr>
+          <w:lang w:val="en-US"/>
+        </w:rPr>
+        <w:t>.</w:t>
+      </w:r>
+    </w:p>
+    <w:p>
+      <w:pPr>
+        <w:rPr>
+          <w:lang w:val="en-US"/>
+        </w:rPr>
+      </w:pPr>
+      <w:r>
+        <w:rPr>
+          <w:lang w:val="en-US"/>
+        </w:rPr>
+        <w:t>This is done instead of moving or capturing</w:t>
+      </w:r>
+      <w:r>
+        <w:rPr>
+          <w:lang w:val="en-US"/>
+        </w:rPr>
+        <w:t>, and therefore cannot be done directly after moving or capturing.</w:t>
+      </w:r>
+    </w:p>
+    <w:p>
+      <w:pPr>
+        <w:rPr>
+          <w:lang w:val="en-US"/>
+        </w:rPr>
+      </w:pPr>
+      <w:r>
+        <w:rPr>
+          <w:lang w:val="en-US"/>
+        </w:rPr>
+        <w:t>Note that the Gate is not considered part of the City.</w:t>
+      </w:r>
+    </w:p>
+    <w:p>
+      <w:pPr>
+        <w:pStyle w:val="Heading2"/>
+        <w:rPr>
+          <w:lang w:val="en-US"/>
+        </w:rPr>
+      </w:pPr>
+      <w:r>
+        <w:rPr>
+          <w:lang w:val="en-US"/>
+        </w:rPr>
+        <w:t>Empress</w:t>
+      </w:r>
+    </w:p>
+    <w:p>
+      <w:pPr>
+        <w:rPr>
+          <w:lang w:val="en-US"/>
+        </w:rPr>
+      </w:pPr>
+      <w:r>
+        <w:rPr>
+          <w:lang w:val="en-US"/>
+        </w:rPr>
+        <w:t xml:space="preserve">After revealing, the Empress is considered </w:t>
+      </w:r>
+      <w:r>
+        <w:rPr>
+          <w:lang w:val="en-US"/>
+        </w:rPr>
+        <w:t>noble</w:t>
+      </w:r>
+      <w:r>
+        <w:rPr>
+          <w:lang w:val="en-US"/>
+        </w:rPr>
+        <w:t xml:space="preserve"> and can move or capture in the Garden.</w:t>
+      </w:r>
+    </w:p>
+    <w:p>
+      <w:pPr>
+        <w:pStyle w:val="Heading2"/>
+        <w:rPr>
+          <w:lang w:val="en-US"/>
+        </w:rPr>
+      </w:pPr>
+      <w:r>
+        <w:rPr>
+          <w:lang w:val="en-US"/>
+        </w:rPr>
+        <w:t>General</w:t>
+      </w:r>
+    </w:p>
+    <w:p>
+      <w:pPr>
+        <w:rPr>
+          <w:lang w:val="en-US"/>
+        </w:rPr>
+      </w:pPr>
+      <w:r>
+        <w:rPr>
+          <w:lang w:val="en-US"/>
+        </w:rPr>
+        <w:t>After revealing, the General can capture any piece</w:t>
+      </w:r>
+      <w:r>
+        <w:rPr>
+          <w:lang w:val="en-US"/>
+        </w:rPr>
+        <w:t xml:space="preserve"> it can reach</w:t>
+      </w:r>
+      <w:r>
+        <w:rPr>
+          <w:lang w:val="en-US"/>
+        </w:rPr>
+        <w:t xml:space="preserve">, </w:t>
+      </w:r>
+      <w:r>
+        <w:rPr>
+          <w:lang w:val="en-US"/>
+        </w:rPr>
+        <w:t>regardless of rank</w:t>
+      </w:r>
+      <w:r>
+        <w:rPr>
+          <w:lang w:val="en-US"/>
+        </w:rPr>
+        <w:t>.</w:t>
+      </w:r>
+      <w:r>
+        <w:rPr>
+          <w:lang w:val="en-US"/>
+        </w:rPr>
+        <w:t xml:space="preserve"> </w:t>
+      </w:r>
+    </w:p>
+    <w:p>
+      <w:pPr>
+        <w:rPr>
+          <w:lang w:val="en-US"/>
+        </w:rPr>
+      </w:pPr>
+      <w:r>
+        <w:rPr>
+          <w:lang w:val="en-US"/>
+        </w:rPr>
+        <w:t>Even a</w:t>
+      </w:r>
+      <w:r>
+        <w:rPr>
+          <w:lang w:val="en-US"/>
+        </w:rPr>
+        <w:t>s a Dragon, the General</w:t>
+      </w:r>
+      <w:r>
+        <w:rPr>
+          <w:lang w:val="en-US"/>
+        </w:rPr>
+        <w:t xml:space="preserve"> can capture a Nightingale.</w:t>
+      </w:r>
+    </w:p>
+    <w:p>
+      <w:pPr>
+        <w:pStyle w:val="Heading2"/>
+        <w:rPr>
+          <w:lang w:val="en-US"/>
+        </w:rPr>
+      </w:pPr>
+      <w:r>
+        <w:rPr>
+          <w:lang w:val="en-US"/>
+        </w:rPr>
+        <w:t>Strategist</w:t>
+      </w:r>
+    </w:p>
+    <w:p>
+      <w:pPr>
+        <w:rPr>
+          <w:lang w:val="en-US"/>
+        </w:rPr>
+      </w:pPr>
+      <w:r>
+        <w:rPr>
+          <w:lang w:val="en-US"/>
+        </w:rPr>
+        <w:t xml:space="preserve">After revealing, the Strategist can </w:t>
+      </w:r>
+      <w:r>
+        <w:rPr>
+          <w:lang w:val="en-US"/>
+        </w:rPr>
+        <w:t>reveal</w:t>
+      </w:r>
+      <w:r>
+        <w:rPr>
+          <w:lang w:val="en-US"/>
+        </w:rPr>
+        <w:t xml:space="preserve"> any opposing piece that it can reach</w:t>
+      </w:r>
+      <w:r>
+        <w:rPr>
+          <w:lang w:val="en-US"/>
+        </w:rPr>
+        <w:t xml:space="preserve">, meaning it forces </w:t>
+      </w:r>
+      <w:r>
+        <w:rPr>
+          <w:lang w:val="en-US"/>
+        </w:rPr>
+        <w:t>t</w:t>
+      </w:r>
+      <w:r>
+        <w:rPr>
+          <w:lang w:val="en-US"/>
+        </w:rPr>
+        <w:t xml:space="preserve">he owner of that piece </w:t>
+      </w:r>
+      <w:r>
+        <w:rPr>
+          <w:lang w:val="en-US"/>
+        </w:rPr>
+        <w:t>to</w:t>
+      </w:r>
+      <w:r>
+        <w:rPr>
+          <w:lang w:val="en-US"/>
+        </w:rPr>
+        <w:t xml:space="preserve"> reveal the piece’s character.</w:t>
+      </w:r>
+    </w:p>
+    <w:p>
+      <w:pPr>
+        <w:rPr>
+          <w:lang w:val="en-US"/>
+        </w:rPr>
+      </w:pPr>
+      <w:r>
+        <w:rPr>
+          <w:lang w:val="en-US"/>
+        </w:rPr>
+        <w:t>This is done instead of moving or capturing.</w:t>
+      </w:r>
+    </w:p>
+    <w:p>
+      <w:pPr>
         <w:rPr>
           <w:lang w:val="en-US"/>
         </w:rPr>
@@ -2646,7 +2501,176 @@
         <w:rPr>
           <w:lang w:val="en-US"/>
         </w:rPr>
-        <w:t>s a non gentle piece, t</w:t>
+        <w:t xml:space="preserve">s a non </w:t>
+      </w:r>
+      <w:r>
+        <w:rPr>
+          <w:lang w:val="en-US"/>
+        </w:rPr>
+        <w:t>noble</w:t>
+      </w:r>
+      <w:r>
+        <w:rPr>
+          <w:lang w:val="en-US"/>
+        </w:rPr>
+        <w:t xml:space="preserve"> piece, t</w:t>
+      </w:r>
+      <w:r>
+        <w:rPr>
+          <w:lang w:val="en-US"/>
+        </w:rPr>
+        <w:t xml:space="preserve">he Strategist can reveal </w:t>
+      </w:r>
+      <w:r>
+        <w:rPr>
+          <w:lang w:val="en-US"/>
+        </w:rPr>
+        <w:t xml:space="preserve">a piece in the Garden. </w:t>
+      </w:r>
+      <w:r>
+        <w:rPr>
+          <w:lang w:val="en-US"/>
+        </w:rPr>
+        <w:t>As an Elephant, the Strategist cannot reveal pieces more than two spaces away.</w:t>
+      </w:r>
+    </w:p>
+    <w:p>
+      <w:pPr>
+        <w:pStyle w:val="Heading2"/>
+        <w:rPr>
+          <w:lang w:val="en-US"/>
+        </w:rPr>
+      </w:pPr>
+      <w:r>
+        <w:rPr>
+          <w:lang w:val="en-US"/>
+        </w:rPr>
+        <w:t>Hunter</w:t>
+      </w:r>
+    </w:p>
+    <w:p>
+      <w:pPr>
+        <w:rPr>
+          <w:lang w:val="en-US"/>
+        </w:rPr>
+      </w:pPr>
+      <w:r>
+        <w:rPr>
+          <w:lang w:val="en-US"/>
+        </w:rPr>
+        <w:t>After revea</w:t>
+      </w:r>
+      <w:r>
+        <w:rPr>
+          <w:lang w:val="en-US"/>
+        </w:rPr>
+        <w:t>ling, th</w:t>
+      </w:r>
+      <w:r>
+        <w:rPr>
+          <w:lang w:val="en-US"/>
+        </w:rPr>
+        <w:t>e Hunter can capture any</w:t>
+      </w:r>
+      <w:r>
+        <w:rPr>
+          <w:lang w:val="en-US"/>
+        </w:rPr>
+        <w:t xml:space="preserve"> Elephant or Panda</w:t>
+      </w:r>
+      <w:r>
+        <w:rPr>
+          <w:lang w:val="en-US"/>
+        </w:rPr>
+        <w:t xml:space="preserve"> it can reach</w:t>
+      </w:r>
+      <w:r>
+        <w:rPr>
+          <w:lang w:val="en-US"/>
+        </w:rPr>
+        <w:t>, regardless of rank.</w:t>
+      </w:r>
+    </w:p>
+    <w:p>
+      <w:pPr>
+        <w:pStyle w:val="Heading2"/>
+        <w:rPr>
+          <w:lang w:val="en-US"/>
+        </w:rPr>
+      </w:pPr>
+      <w:r>
+        <w:rPr>
+          <w:lang w:val="en-US"/>
+        </w:rPr>
+        <w:t>Alchemist</w:t>
+      </w:r>
+    </w:p>
+    <w:p>
+      <w:pPr>
+        <w:rPr>
+          <w:lang w:val="en-US"/>
+        </w:rPr>
+      </w:pPr>
+      <w:r>
+        <w:rPr>
+          <w:lang w:val="en-US"/>
+        </w:rPr>
+        <w:t xml:space="preserve">After revealing, the Alchemist can </w:t>
+      </w:r>
+      <w:r>
+        <w:rPr>
+          <w:lang w:val="en-US"/>
+        </w:rPr>
+        <w:t>capture any</w:t>
+      </w:r>
+      <w:r>
+        <w:rPr>
+          <w:lang w:val="en-US"/>
+        </w:rPr>
+        <w:t xml:space="preserve"> adjacent pie</w:t>
+      </w:r>
+      <w:r>
+        <w:rPr>
+          <w:lang w:val="en-US"/>
+        </w:rPr>
+        <w:t>ce, but does not move.</w:t>
+      </w:r>
+    </w:p>
+    <w:p>
+      <w:pPr>
+        <w:rPr>
+          <w:lang w:val="en-US"/>
+        </w:rPr>
+      </w:pPr>
+      <w:r>
+        <w:rPr>
+          <w:lang w:val="en-US"/>
+        </w:rPr>
+        <w:t xml:space="preserve">This action neglects rank. </w:t>
+      </w:r>
+      <w:r>
+        <w:rPr>
+          <w:lang w:val="en-US"/>
+        </w:rPr>
+        <w:t>Even a</w:t>
+      </w:r>
+      <w:r>
+        <w:rPr>
+          <w:lang w:val="en-US"/>
+        </w:rPr>
+        <w:t xml:space="preserve">s a non </w:t>
+      </w:r>
+      <w:r>
+        <w:rPr>
+          <w:lang w:val="en-US"/>
+        </w:rPr>
+        <w:t>noble</w:t>
+      </w:r>
+      <w:r>
+        <w:rPr>
+          <w:lang w:val="en-US"/>
+        </w:rPr>
+        <w:t xml:space="preserve"> piece, t</w:t>
       </w:r>
       <w:r>
         <w:rPr>

</xml_diff>

<commit_message>
Tekst - Olifant en Strateeg beter verwoord.
En ik was vergeten V14 in V15 te veranderen.
</commit_message>
<xml_diff>
--- a/Heaven and Earth Rules - new layout.docx
+++ b/Heaven and Earth Rules - new layout.docx
@@ -15,7 +15,14 @@
           <w:rStyle w:val="Emphasis"/>
           <w:lang w:val="en-US"/>
         </w:rPr>
-        <w:t xml:space="preserve">Version 14, </w:t>
+        <w:t>Version 15</w:t>
+      </w:r>
+      <w:r>
+        <w:rPr>
+          <w:rStyle w:val="Emphasis"/>
+          <w:lang w:val="en-US"/>
+        </w:rPr>
+        <w:t xml:space="preserve">, </w:t>
       </w:r>
       <w:r>
         <w:rPr>
@@ -1700,207 +1707,207 @@
         </w:rPr>
         <w:t>reveal itself.</w:t>
       </w:r>
+    </w:p>
+    <w:p>
+      <w:pPr>
+        <w:pStyle w:val="Heading1"/>
+        <w:rPr>
+          <w:lang w:val="en-US"/>
+        </w:rPr>
+      </w:pPr>
+      <w:r>
+        <w:rPr>
+          <w:lang w:val="en-US"/>
+        </w:rPr>
+        <w:t>The Bodies</w:t>
+      </w:r>
+    </w:p>
+    <w:p>
+      <w:pPr>
+        <w:rPr>
+          <w:lang w:val="en-US"/>
+        </w:rPr>
+      </w:pPr>
+      <w:r>
+        <w:rPr>
+          <w:lang w:val="en-US"/>
+        </w:rPr>
+        <w:t xml:space="preserve">Each of the bodies has a </w:t>
+      </w:r>
+      <w:r>
+        <w:rPr>
+          <w:i/>
+          <w:lang w:val="en-US"/>
+        </w:rPr>
+        <w:t>rank</w:t>
+      </w:r>
+      <w:r>
+        <w:rPr>
+          <w:lang w:val="en-US"/>
+        </w:rPr>
+        <w:t xml:space="preserve"> associated with it,</w:t>
+      </w:r>
+      <w:r>
+        <w:rPr>
+          <w:lang w:val="en-US"/>
+        </w:rPr>
+        <w:t xml:space="preserve"> and some of the bodies are considered </w:t>
+      </w:r>
+      <w:r>
+        <w:rPr>
+          <w:i/>
+          <w:lang w:val="en-US"/>
+        </w:rPr>
+        <w:t>noble</w:t>
+      </w:r>
+      <w:r>
+        <w:rPr>
+          <w:lang w:val="en-US"/>
+        </w:rPr>
+        <w:t xml:space="preserve">. Futhermore, each of the bodies specifies </w:t>
+      </w:r>
+      <w:r>
+        <w:rPr>
+          <w:lang w:val="en-US"/>
+        </w:rPr>
+        <w:t>a maxim</w:t>
+      </w:r>
+      <w:r>
+        <w:rPr>
+          <w:lang w:val="en-US"/>
+        </w:rPr>
+        <w:t>um amount of spaces that the piece</w:t>
+      </w:r>
+      <w:r>
+        <w:rPr>
+          <w:lang w:val="en-US"/>
+        </w:rPr>
+        <w:t xml:space="preserve"> can move.</w:t>
+      </w:r>
+    </w:p>
+    <w:p>
+      <w:pPr>
+        <w:pStyle w:val="Heading2"/>
+        <w:rPr>
+          <w:lang w:val="en-US"/>
+        </w:rPr>
+      </w:pPr>
+      <w:r>
+        <w:rPr>
+          <w:lang w:val="en-US"/>
+        </w:rPr>
+        <w:t>Dragon</w:t>
+      </w:r>
+    </w:p>
+    <w:p>
+      <w:pPr>
+        <w:rPr>
+          <w:lang w:val="en-US"/>
+        </w:rPr>
+      </w:pPr>
+      <w:r>
+        <w:rPr>
+          <w:lang w:val="en-US"/>
+        </w:rPr>
+        <w:t>Rank 5. The Dragon can move up to 3 spaces.</w:t>
+      </w:r>
+    </w:p>
+    <w:p>
+      <w:pPr>
+        <w:rPr>
+          <w:lang w:val="en-US"/>
+        </w:rPr>
+      </w:pPr>
+      <w:r>
+        <w:rPr>
+          <w:lang w:val="en-US"/>
+        </w:rPr>
+        <w:t>Despite having higher rank than the Nightingale, the Dragon</w:t>
+      </w:r>
+      <w:r>
+        <w:rPr>
+          <w:lang w:val="en-US"/>
+        </w:rPr>
+        <w:t xml:space="preserve"> cannot capture the Nightingale</w:t>
+      </w:r>
+      <w:r>
+        <w:rPr>
+          <w:lang w:val="en-US"/>
+        </w:rPr>
+        <w:t xml:space="preserve"> and can be captured by the Nightingale.</w:t>
+      </w:r>
+    </w:p>
+    <w:p>
+      <w:pPr>
+        <w:pStyle w:val="Heading2"/>
+        <w:rPr>
+          <w:lang w:val="en-US"/>
+        </w:rPr>
+      </w:pPr>
+      <w:r>
+        <w:rPr>
+          <w:lang w:val="en-US"/>
+        </w:rPr>
+        <w:t>Elephant</w:t>
+      </w:r>
+    </w:p>
+    <w:p>
+      <w:pPr>
+        <w:rPr>
+          <w:lang w:val="en-US"/>
+        </w:rPr>
+      </w:pPr>
+      <w:r>
+        <w:rPr>
+          <w:lang w:val="en-US"/>
+        </w:rPr>
+        <w:t>Rank 4. The Elephant can move up to 2 spaces.</w:t>
+      </w:r>
+    </w:p>
+    <w:p>
+      <w:pPr>
+        <w:rPr>
+          <w:lang w:val="en-US"/>
+        </w:rPr>
+      </w:pPr>
+      <w:r>
+        <w:rPr>
+          <w:lang w:val="en-US"/>
+        </w:rPr>
+        <w:t>Despite this, the Elephant ca</w:t>
+      </w:r>
+      <w:r>
+        <w:rPr>
+          <w:lang w:val="en-US"/>
+        </w:rPr>
+        <w:t>n capture a pi</w:t>
+      </w:r>
+      <w:r>
+        <w:rPr>
+          <w:lang w:val="en-US"/>
+        </w:rPr>
+        <w:t xml:space="preserve">ece </w:t>
+      </w:r>
+      <w:r>
+        <w:rPr>
+          <w:lang w:val="en-US"/>
+        </w:rPr>
+        <w:t xml:space="preserve">that is up to 4 </w:t>
+      </w:r>
+      <w:r>
+        <w:rPr>
+          <w:lang w:val="en-US"/>
+        </w:rPr>
+        <w:t>spaces away</w:t>
+      </w:r>
+      <w:r>
+        <w:rPr>
+          <w:lang w:val="en-US"/>
+        </w:rPr>
+        <w:t>.</w:t>
+      </w:r>
       <w:bookmarkStart w:id="0" w:name="_GoBack"/>
       <w:bookmarkEnd w:id="0"/>
-    </w:p>
-    <w:p>
-      <w:pPr>
-        <w:pStyle w:val="Heading1"/>
-        <w:rPr>
-          <w:lang w:val="en-US"/>
-        </w:rPr>
-      </w:pPr>
-      <w:r>
-        <w:rPr>
-          <w:lang w:val="en-US"/>
-        </w:rPr>
-        <w:t>The Bodies</w:t>
-      </w:r>
-    </w:p>
-    <w:p>
-      <w:pPr>
-        <w:rPr>
-          <w:lang w:val="en-US"/>
-        </w:rPr>
-      </w:pPr>
-      <w:r>
-        <w:rPr>
-          <w:lang w:val="en-US"/>
-        </w:rPr>
-        <w:t xml:space="preserve">Each of the bodies has a </w:t>
-      </w:r>
-      <w:r>
-        <w:rPr>
-          <w:i/>
-          <w:lang w:val="en-US"/>
-        </w:rPr>
-        <w:t>rank</w:t>
-      </w:r>
-      <w:r>
-        <w:rPr>
-          <w:lang w:val="en-US"/>
-        </w:rPr>
-        <w:t xml:space="preserve"> associated with it,</w:t>
-      </w:r>
-      <w:r>
-        <w:rPr>
-          <w:lang w:val="en-US"/>
-        </w:rPr>
-        <w:t xml:space="preserve"> and some of the bodies are considered </w:t>
-      </w:r>
-      <w:r>
-        <w:rPr>
-          <w:i/>
-          <w:lang w:val="en-US"/>
-        </w:rPr>
-        <w:t>noble</w:t>
-      </w:r>
-      <w:r>
-        <w:rPr>
-          <w:lang w:val="en-US"/>
-        </w:rPr>
-        <w:t xml:space="preserve">. Futhermore, each of the bodies specifies </w:t>
-      </w:r>
-      <w:r>
-        <w:rPr>
-          <w:lang w:val="en-US"/>
-        </w:rPr>
-        <w:t>a maxim</w:t>
-      </w:r>
-      <w:r>
-        <w:rPr>
-          <w:lang w:val="en-US"/>
-        </w:rPr>
-        <w:t>um amount of spaces that the piece</w:t>
-      </w:r>
-      <w:r>
-        <w:rPr>
-          <w:lang w:val="en-US"/>
-        </w:rPr>
-        <w:t xml:space="preserve"> can move.</w:t>
-      </w:r>
-    </w:p>
-    <w:p>
-      <w:pPr>
-        <w:pStyle w:val="Heading2"/>
-        <w:rPr>
-          <w:lang w:val="en-US"/>
-        </w:rPr>
-      </w:pPr>
-      <w:r>
-        <w:rPr>
-          <w:lang w:val="en-US"/>
-        </w:rPr>
-        <w:t>Dragon</w:t>
-      </w:r>
-    </w:p>
-    <w:p>
-      <w:pPr>
-        <w:rPr>
-          <w:lang w:val="en-US"/>
-        </w:rPr>
-      </w:pPr>
-      <w:r>
-        <w:rPr>
-          <w:lang w:val="en-US"/>
-        </w:rPr>
-        <w:t>Rank 5. The Dragon can move up to 3 spaces.</w:t>
-      </w:r>
-    </w:p>
-    <w:p>
-      <w:pPr>
-        <w:rPr>
-          <w:lang w:val="en-US"/>
-        </w:rPr>
-      </w:pPr>
-      <w:r>
-        <w:rPr>
-          <w:lang w:val="en-US"/>
-        </w:rPr>
-        <w:t>Despite having higher rank than the Nightingale, the Dragon</w:t>
-      </w:r>
-      <w:r>
-        <w:rPr>
-          <w:lang w:val="en-US"/>
-        </w:rPr>
-        <w:t xml:space="preserve"> cannot capture the Nightingale</w:t>
-      </w:r>
-      <w:r>
-        <w:rPr>
-          <w:lang w:val="en-US"/>
-        </w:rPr>
-        <w:t xml:space="preserve"> and can be captured by the Nightingale.</w:t>
-      </w:r>
-    </w:p>
-    <w:p>
-      <w:pPr>
-        <w:pStyle w:val="Heading2"/>
-        <w:rPr>
-          <w:lang w:val="en-US"/>
-        </w:rPr>
-      </w:pPr>
-      <w:r>
-        <w:rPr>
-          <w:lang w:val="en-US"/>
-        </w:rPr>
-        <w:t>Elephant</w:t>
-      </w:r>
-    </w:p>
-    <w:p>
-      <w:pPr>
-        <w:rPr>
-          <w:lang w:val="en-US"/>
-        </w:rPr>
-      </w:pPr>
-      <w:r>
-        <w:rPr>
-          <w:lang w:val="en-US"/>
-        </w:rPr>
-        <w:t>Rank 4. The Elephant can move up to 2 spaces.</w:t>
-      </w:r>
-    </w:p>
-    <w:p>
-      <w:pPr>
-        <w:rPr>
-          <w:lang w:val="en-US"/>
-        </w:rPr>
-      </w:pPr>
-      <w:r>
-        <w:rPr>
-          <w:lang w:val="en-US"/>
-        </w:rPr>
-        <w:t>Despite this, the Elephant ca</w:t>
-      </w:r>
-      <w:r>
-        <w:rPr>
-          <w:lang w:val="en-US"/>
-        </w:rPr>
-        <w:t>n capture a pi</w:t>
-      </w:r>
-      <w:r>
-        <w:rPr>
-          <w:lang w:val="en-US"/>
-        </w:rPr>
-        <w:t xml:space="preserve">ece </w:t>
-      </w:r>
-      <w:r>
-        <w:rPr>
-          <w:lang w:val="en-US"/>
-        </w:rPr>
-        <w:t xml:space="preserve">that is up to 4 </w:t>
-      </w:r>
-      <w:r>
-        <w:rPr>
-          <w:lang w:val="en-US"/>
-        </w:rPr>
-        <w:t>spaces away (as long as there are</w:t>
-      </w:r>
-      <w:r>
-        <w:rPr>
-          <w:lang w:val="en-US"/>
-        </w:rPr>
-        <w:t xml:space="preserve"> no opposing piece standing in the way).</w:t>
-      </w:r>
     </w:p>
     <w:p>
       <w:pPr>

</xml_diff>

<commit_message>
V15 - Strategist gebruiken is geen actie.
Dit compliceert helaas wel de simpliciteit van het spel, maar anders is
de Strateeg veel te zwak; het toonde de Strateeg zelf, kostte een beurt
en je verloor wellicht het initiatief. Andere karakters versterken de
zetten, terwijl de Strateeg dat niet deed.
</commit_message>
<xml_diff>
--- a/Heaven and Earth Rules - new layout.docx
+++ b/Heaven and Earth Rules - new layout.docx
@@ -1906,639 +1906,723 @@
         </w:rPr>
         <w:t>.</w:t>
       </w:r>
+    </w:p>
+    <w:p>
+      <w:pPr>
+        <w:pStyle w:val="Heading2"/>
+        <w:rPr>
+          <w:lang w:val="en-US"/>
+        </w:rPr>
+      </w:pPr>
+      <w:r>
+        <w:rPr>
+          <w:lang w:val="en-US"/>
+        </w:rPr>
+        <w:t>Panda</w:t>
+      </w:r>
+    </w:p>
+    <w:p>
+      <w:pPr>
+        <w:rPr>
+          <w:lang w:val="en-US"/>
+        </w:rPr>
+      </w:pPr>
+      <w:r>
+        <w:rPr>
+          <w:lang w:val="en-US"/>
+        </w:rPr>
+        <w:t>Rank 4.</w:t>
+      </w:r>
+      <w:r>
+        <w:rPr>
+          <w:lang w:val="en-US"/>
+        </w:rPr>
+        <w:t xml:space="preserve"> </w:t>
+      </w:r>
+      <w:r>
+        <w:rPr>
+          <w:lang w:val="en-US"/>
+        </w:rPr>
+        <w:t>Noble</w:t>
+      </w:r>
+      <w:r>
+        <w:rPr>
+          <w:lang w:val="en-US"/>
+        </w:rPr>
+        <w:t>.</w:t>
+      </w:r>
+      <w:r>
+        <w:rPr>
+          <w:lang w:val="en-US"/>
+        </w:rPr>
+        <w:t xml:space="preserve"> The Panda c</w:t>
+      </w:r>
+      <w:r>
+        <w:rPr>
+          <w:lang w:val="en-US"/>
+        </w:rPr>
+        <w:t>an move 1 space.</w:t>
+      </w:r>
+    </w:p>
+    <w:p>
+      <w:pPr>
+        <w:pStyle w:val="Heading2"/>
+        <w:rPr>
+          <w:lang w:val="en-US"/>
+        </w:rPr>
+      </w:pPr>
+      <w:r>
+        <w:rPr>
+          <w:lang w:val="en-US"/>
+        </w:rPr>
+        <w:t>Tiger</w:t>
+      </w:r>
+    </w:p>
+    <w:p>
+      <w:pPr>
+        <w:rPr>
+          <w:lang w:val="en-US"/>
+        </w:rPr>
+      </w:pPr>
+      <w:r>
+        <w:rPr>
+          <w:lang w:val="en-US"/>
+        </w:rPr>
+        <w:t>Rank 3. The Tiger c</w:t>
+      </w:r>
+      <w:r>
+        <w:rPr>
+          <w:lang w:val="en-US"/>
+        </w:rPr>
+        <w:t>an move up to 4 spaces.</w:t>
+      </w:r>
+    </w:p>
+    <w:p>
+      <w:pPr>
+        <w:pStyle w:val="Heading2"/>
+        <w:rPr>
+          <w:lang w:val="en-US"/>
+        </w:rPr>
+      </w:pPr>
+      <w:r>
+        <w:rPr>
+          <w:lang w:val="en-US"/>
+        </w:rPr>
+        <w:t>Monkey</w:t>
+      </w:r>
+    </w:p>
+    <w:p>
+      <w:pPr>
+        <w:rPr>
+          <w:lang w:val="en-US"/>
+        </w:rPr>
+      </w:pPr>
+      <w:r>
+        <w:rPr>
+          <w:lang w:val="en-US"/>
+        </w:rPr>
+        <w:t>Rank 3. The Monkey can move up to 2 spaces.</w:t>
+      </w:r>
+    </w:p>
+    <w:p>
+      <w:pPr>
+        <w:rPr>
+          <w:lang w:val="en-US"/>
+        </w:rPr>
+      </w:pPr>
+      <w:r>
+        <w:rPr>
+          <w:lang w:val="en-US"/>
+        </w:rPr>
+        <w:t>Besides</w:t>
+      </w:r>
+      <w:r>
+        <w:rPr>
+          <w:lang w:val="en-US"/>
+        </w:rPr>
+        <w:t xml:space="preserve"> moving in straight lines, the Monkey can also move in an arc.</w:t>
+      </w:r>
+    </w:p>
+    <w:p>
+      <w:pPr>
+        <w:pStyle w:val="Heading2"/>
+        <w:rPr>
+          <w:lang w:val="en-US"/>
+        </w:rPr>
+      </w:pPr>
+      <w:r>
+        <w:rPr>
+          <w:lang w:val="en-US"/>
+        </w:rPr>
+        <w:t>Nightingale</w:t>
+      </w:r>
+    </w:p>
+    <w:p>
+      <w:pPr>
+        <w:rPr>
+          <w:lang w:val="en-US"/>
+        </w:rPr>
+      </w:pPr>
+      <w:r>
+        <w:rPr>
+          <w:lang w:val="en-US"/>
+        </w:rPr>
+        <w:t>Rank 2.</w:t>
+      </w:r>
+      <w:r>
+        <w:rPr>
+          <w:lang w:val="en-US"/>
+        </w:rPr>
+        <w:t xml:space="preserve"> </w:t>
+      </w:r>
+      <w:r>
+        <w:rPr>
+          <w:lang w:val="en-US"/>
+        </w:rPr>
+        <w:t>Noble</w:t>
+      </w:r>
+      <w:r>
+        <w:rPr>
+          <w:lang w:val="en-US"/>
+        </w:rPr>
+        <w:t>.</w:t>
+      </w:r>
+      <w:r>
+        <w:rPr>
+          <w:lang w:val="en-US"/>
+        </w:rPr>
+        <w:t xml:space="preserve"> The Nightingale can move up to 4 spaces.</w:t>
+      </w:r>
+    </w:p>
+    <w:p>
+      <w:pPr>
+        <w:rPr>
+          <w:lang w:val="en-US"/>
+        </w:rPr>
+      </w:pPr>
+      <w:r>
+        <w:rPr>
+          <w:lang w:val="en-US"/>
+        </w:rPr>
+        <w:t>The Nightingale can move over opposing pieces.</w:t>
+      </w:r>
+    </w:p>
+    <w:p>
+      <w:pPr>
+        <w:rPr>
+          <w:lang w:val="en-US"/>
+        </w:rPr>
+      </w:pPr>
+      <w:r>
+        <w:rPr>
+          <w:lang w:val="en-US"/>
+        </w:rPr>
+        <w:t>Despite having lower rank than the Dragon, the Nightingale can capture the Dragon and cannot be captured by the Dragon.</w:t>
+      </w:r>
+    </w:p>
+    <w:p>
+      <w:pPr>
+        <w:pStyle w:val="Heading2"/>
+        <w:rPr>
+          <w:lang w:val="en-US"/>
+        </w:rPr>
+      </w:pPr>
+      <w:r>
+        <w:rPr>
+          <w:lang w:val="en-US"/>
+        </w:rPr>
+        <w:t>Lotus</w:t>
+      </w:r>
+    </w:p>
+    <w:p>
+      <w:pPr>
+        <w:rPr>
+          <w:lang w:val="en-US"/>
+        </w:rPr>
+      </w:pPr>
+      <w:r>
+        <w:rPr>
+          <w:lang w:val="en-US"/>
+        </w:rPr>
+        <w:t xml:space="preserve">Rank 1. </w:t>
+      </w:r>
+      <w:r>
+        <w:rPr>
+          <w:lang w:val="en-US"/>
+        </w:rPr>
+        <w:t>Noble</w:t>
+      </w:r>
+      <w:r>
+        <w:rPr>
+          <w:lang w:val="en-US"/>
+        </w:rPr>
+        <w:t xml:space="preserve">. </w:t>
+      </w:r>
+      <w:r>
+        <w:rPr>
+          <w:lang w:val="en-US"/>
+        </w:rPr>
+        <w:t>The Lotus can move up to 3 spaces.</w:t>
+      </w:r>
+    </w:p>
+    <w:p>
+      <w:pPr>
+        <w:pStyle w:val="Heading1"/>
+        <w:rPr>
+          <w:lang w:val="en-US"/>
+        </w:rPr>
+      </w:pPr>
+      <w:r>
+        <w:rPr>
+          <w:lang w:val="en-US"/>
+        </w:rPr>
+        <w:t>The Characters</w:t>
+      </w:r>
+    </w:p>
+    <w:p>
+      <w:pPr>
+        <w:rPr>
+          <w:lang w:val="en-US"/>
+        </w:rPr>
+      </w:pPr>
+      <w:r>
+        <w:rPr>
+          <w:lang w:val="en-US"/>
+        </w:rPr>
+        <w:t xml:space="preserve">The characters </w:t>
+      </w:r>
+      <w:r>
+        <w:rPr>
+          <w:lang w:val="en-US"/>
+        </w:rPr>
+        <w:t>alter</w:t>
+      </w:r>
+      <w:r>
+        <w:rPr>
+          <w:lang w:val="en-US"/>
+        </w:rPr>
+        <w:t xml:space="preserve"> the way a piece moves and captures. These traits are only effective after the piece reveals itself.</w:t>
+      </w:r>
+    </w:p>
+    <w:p>
+      <w:pPr>
+        <w:pStyle w:val="Heading2"/>
+        <w:rPr>
+          <w:lang w:val="en-US"/>
+        </w:rPr>
+      </w:pPr>
+      <w:r>
+        <w:rPr>
+          <w:lang w:val="en-US"/>
+        </w:rPr>
+        <w:t>Emperor</w:t>
+      </w:r>
+    </w:p>
+    <w:p>
+      <w:pPr>
+        <w:rPr>
+          <w:lang w:val="en-US"/>
+        </w:rPr>
+      </w:pPr>
+      <w:r>
+        <w:rPr>
+          <w:lang w:val="en-US"/>
+        </w:rPr>
+        <w:t xml:space="preserve">If the Emperor is in the opponent’s City, it can reveal itself and </w:t>
+      </w:r>
+      <w:r>
+        <w:rPr>
+          <w:lang w:val="en-US"/>
+        </w:rPr>
+        <w:t xml:space="preserve">win the game for </w:t>
+      </w:r>
+      <w:r>
+        <w:rPr>
+          <w:lang w:val="en-US"/>
+        </w:rPr>
+        <w:t>the revealing player</w:t>
+      </w:r>
+      <w:r>
+        <w:rPr>
+          <w:lang w:val="en-US"/>
+        </w:rPr>
+        <w:t>.</w:t>
+      </w:r>
+    </w:p>
+    <w:p>
+      <w:pPr>
+        <w:rPr>
+          <w:lang w:val="en-US"/>
+        </w:rPr>
+      </w:pPr>
+      <w:r>
+        <w:rPr>
+          <w:lang w:val="en-US"/>
+        </w:rPr>
+        <w:t>This is done instead of moving or capturing</w:t>
+      </w:r>
+      <w:r>
+        <w:rPr>
+          <w:lang w:val="en-US"/>
+        </w:rPr>
+        <w:t>, and therefore cannot be done directly after moving or capturing.</w:t>
+      </w:r>
+    </w:p>
+    <w:p>
+      <w:pPr>
+        <w:rPr>
+          <w:lang w:val="en-US"/>
+        </w:rPr>
+      </w:pPr>
+      <w:r>
+        <w:rPr>
+          <w:lang w:val="en-US"/>
+        </w:rPr>
+        <w:t>Note that the Gate is not considered part of the City.</w:t>
+      </w:r>
+    </w:p>
+    <w:p>
+      <w:pPr>
+        <w:pStyle w:val="Heading2"/>
+        <w:rPr>
+          <w:lang w:val="en-US"/>
+        </w:rPr>
+      </w:pPr>
+      <w:r>
+        <w:rPr>
+          <w:lang w:val="en-US"/>
+        </w:rPr>
+        <w:t>Empress</w:t>
+      </w:r>
+    </w:p>
+    <w:p>
+      <w:pPr>
+        <w:rPr>
+          <w:lang w:val="en-US"/>
+        </w:rPr>
+      </w:pPr>
+      <w:r>
+        <w:rPr>
+          <w:lang w:val="en-US"/>
+        </w:rPr>
+        <w:t xml:space="preserve">After revealing, the Empress is considered </w:t>
+      </w:r>
+      <w:r>
+        <w:rPr>
+          <w:lang w:val="en-US"/>
+        </w:rPr>
+        <w:t>noble</w:t>
+      </w:r>
+      <w:r>
+        <w:rPr>
+          <w:lang w:val="en-US"/>
+        </w:rPr>
+        <w:t xml:space="preserve"> and can move or capture in the Garden.</w:t>
+      </w:r>
+    </w:p>
+    <w:p>
+      <w:pPr>
+        <w:pStyle w:val="Heading2"/>
+        <w:rPr>
+          <w:lang w:val="en-US"/>
+        </w:rPr>
+      </w:pPr>
+      <w:r>
+        <w:rPr>
+          <w:lang w:val="en-US"/>
+        </w:rPr>
+        <w:t>General</w:t>
+      </w:r>
+    </w:p>
+    <w:p>
+      <w:pPr>
+        <w:rPr>
+          <w:lang w:val="en-US"/>
+        </w:rPr>
+      </w:pPr>
+      <w:r>
+        <w:rPr>
+          <w:lang w:val="en-US"/>
+        </w:rPr>
+        <w:t>After revealing, the General can capture any piece</w:t>
+      </w:r>
+      <w:r>
+        <w:rPr>
+          <w:lang w:val="en-US"/>
+        </w:rPr>
+        <w:t xml:space="preserve"> it can reach</w:t>
+      </w:r>
+      <w:r>
+        <w:rPr>
+          <w:lang w:val="en-US"/>
+        </w:rPr>
+        <w:t xml:space="preserve">, </w:t>
+      </w:r>
+      <w:r>
+        <w:rPr>
+          <w:lang w:val="en-US"/>
+        </w:rPr>
+        <w:t>regardless of rank</w:t>
+      </w:r>
+      <w:r>
+        <w:rPr>
+          <w:lang w:val="en-US"/>
+        </w:rPr>
+        <w:t>.</w:t>
+      </w:r>
+      <w:r>
+        <w:rPr>
+          <w:lang w:val="en-US"/>
+        </w:rPr>
+        <w:t xml:space="preserve"> </w:t>
+      </w:r>
+    </w:p>
+    <w:p>
+      <w:pPr>
+        <w:rPr>
+          <w:lang w:val="en-US"/>
+        </w:rPr>
+      </w:pPr>
+      <w:r>
+        <w:rPr>
+          <w:lang w:val="en-US"/>
+        </w:rPr>
+        <w:t>Even a</w:t>
+      </w:r>
+      <w:r>
+        <w:rPr>
+          <w:lang w:val="en-US"/>
+        </w:rPr>
+        <w:t>s a Dragon, the General</w:t>
+      </w:r>
+      <w:r>
+        <w:rPr>
+          <w:lang w:val="en-US"/>
+        </w:rPr>
+        <w:t xml:space="preserve"> can capture a Nightingale.</w:t>
+      </w:r>
+    </w:p>
+    <w:p>
+      <w:pPr>
+        <w:pStyle w:val="Heading2"/>
+        <w:rPr>
+          <w:lang w:val="en-US"/>
+        </w:rPr>
+      </w:pPr>
+      <w:r>
+        <w:rPr>
+          <w:lang w:val="en-US"/>
+        </w:rPr>
+        <w:t>Strategist</w:t>
+      </w:r>
+    </w:p>
+    <w:p>
+      <w:pPr>
+        <w:rPr>
+          <w:lang w:val="en-US"/>
+        </w:rPr>
+      </w:pPr>
+      <w:r>
+        <w:rPr>
+          <w:lang w:val="en-US"/>
+        </w:rPr>
+        <w:t>At the beginning of a turn, t</w:t>
+      </w:r>
+      <w:r>
+        <w:rPr>
+          <w:lang w:val="en-US"/>
+        </w:rPr>
+        <w:t xml:space="preserve">he Strategist can </w:t>
+      </w:r>
+      <w:r>
+        <w:rPr>
+          <w:lang w:val="en-US"/>
+        </w:rPr>
+        <w:t>reveal</w:t>
+      </w:r>
+      <w:r>
+        <w:rPr>
+          <w:lang w:val="en-US"/>
+        </w:rPr>
+        <w:t xml:space="preserve"> </w:t>
+      </w:r>
+      <w:r>
+        <w:rPr>
+          <w:lang w:val="en-US"/>
+        </w:rPr>
+        <w:t xml:space="preserve">itself and inspect </w:t>
+      </w:r>
+      <w:r>
+        <w:rPr>
+          <w:lang w:val="en-US"/>
+        </w:rPr>
+        <w:t>any opposing piece that it can reach</w:t>
+      </w:r>
+      <w:r>
+        <w:rPr>
+          <w:lang w:val="en-US"/>
+        </w:rPr>
+        <w:t xml:space="preserve">; </w:t>
+      </w:r>
+      <w:r>
+        <w:rPr>
+          <w:lang w:val="en-US"/>
+        </w:rPr>
+        <w:t>t</w:t>
+      </w:r>
+      <w:r>
+        <w:rPr>
+          <w:lang w:val="en-US"/>
+        </w:rPr>
+        <w:t>he owner of that piece</w:t>
+      </w:r>
+      <w:r>
+        <w:rPr>
+          <w:lang w:val="en-US"/>
+        </w:rPr>
+        <w:t xml:space="preserve"> must</w:t>
+      </w:r>
+      <w:r>
+        <w:rPr>
+          <w:lang w:val="en-US"/>
+        </w:rPr>
+        <w:t xml:space="preserve"> reveal the piece’s character.</w:t>
+      </w:r>
+    </w:p>
+    <w:p>
+      <w:pPr>
+        <w:rPr>
+          <w:lang w:val="en-US"/>
+        </w:rPr>
+      </w:pPr>
+      <w:r>
+        <w:rPr>
+          <w:lang w:val="en-US"/>
+        </w:rPr>
+        <w:t xml:space="preserve">This is done </w:t>
+      </w:r>
+      <w:r>
+        <w:rPr>
+          <w:lang w:val="en-US"/>
+        </w:rPr>
+        <w:t>before the player</w:t>
+      </w:r>
+      <w:r>
+        <w:rPr>
+          <w:lang w:val="en-US"/>
+        </w:rPr>
+        <w:t xml:space="preserve"> mov</w:t>
+      </w:r>
+      <w:r>
+        <w:rPr>
+          <w:lang w:val="en-US"/>
+        </w:rPr>
+        <w:t>es</w:t>
+      </w:r>
+      <w:r>
+        <w:rPr>
+          <w:lang w:val="en-US"/>
+        </w:rPr>
+        <w:t xml:space="preserve"> or captur</w:t>
+      </w:r>
+      <w:r>
+        <w:rPr>
+          <w:lang w:val="en-US"/>
+        </w:rPr>
+        <w:t>es pieces</w:t>
+      </w:r>
+      <w:r>
+        <w:rPr>
+          <w:lang w:val="en-US"/>
+        </w:rPr>
+        <w:t>.</w:t>
+      </w:r>
+      <w:r>
+        <w:rPr>
+          <w:lang w:val="en-US"/>
+        </w:rPr>
+        <w:t xml:space="preserve"> The Strategist can only inspect one piece per turn.</w:t>
+      </w:r>
+    </w:p>
+    <w:p>
+      <w:pPr>
+        <w:rPr>
+          <w:lang w:val="en-US"/>
+        </w:rPr>
+      </w:pPr>
+      <w:r>
+        <w:rPr>
+          <w:lang w:val="en-US"/>
+        </w:rPr>
+        <w:t xml:space="preserve">This action neglects rank. </w:t>
+      </w:r>
+      <w:r>
+        <w:rPr>
+          <w:lang w:val="en-US"/>
+        </w:rPr>
+        <w:t>Even a</w:t>
+      </w:r>
+      <w:r>
+        <w:rPr>
+          <w:lang w:val="en-US"/>
+        </w:rPr>
+        <w:t xml:space="preserve">s a non </w:t>
+      </w:r>
+      <w:r>
+        <w:rPr>
+          <w:lang w:val="en-US"/>
+        </w:rPr>
+        <w:t>noble</w:t>
+      </w:r>
+      <w:r>
+        <w:rPr>
+          <w:lang w:val="en-US"/>
+        </w:rPr>
+        <w:t xml:space="preserve"> piece, t</w:t>
+      </w:r>
+      <w:r>
+        <w:rPr>
+          <w:lang w:val="en-US"/>
+        </w:rPr>
+        <w:t xml:space="preserve">he Strategist can </w:t>
+      </w:r>
+      <w:r>
+        <w:rPr>
+          <w:lang w:val="en-US"/>
+        </w:rPr>
+        <w:t>inspect</w:t>
+      </w:r>
+      <w:r>
+        <w:rPr>
+          <w:lang w:val="en-US"/>
+        </w:rPr>
+        <w:t xml:space="preserve"> </w:t>
+      </w:r>
+      <w:r>
+        <w:rPr>
+          <w:lang w:val="en-US"/>
+        </w:rPr>
+        <w:t xml:space="preserve">a piece in the Garden. </w:t>
+      </w:r>
+      <w:r>
+        <w:rPr>
+          <w:lang w:val="en-US"/>
+        </w:rPr>
+        <w:t xml:space="preserve">As an Elephant, the Strategist cannot </w:t>
+      </w:r>
+      <w:r>
+        <w:rPr>
+          <w:lang w:val="en-US"/>
+        </w:rPr>
+        <w:t>inspect</w:t>
+      </w:r>
       <w:bookmarkStart w:id="0" w:name="_GoBack"/>
       <w:bookmarkEnd w:id="0"/>
-    </w:p>
-    <w:p>
-      <w:pPr>
-        <w:pStyle w:val="Heading2"/>
-        <w:rPr>
-          <w:lang w:val="en-US"/>
-        </w:rPr>
-      </w:pPr>
-      <w:r>
-        <w:rPr>
-          <w:lang w:val="en-US"/>
-        </w:rPr>
-        <w:t>Panda</w:t>
-      </w:r>
-    </w:p>
-    <w:p>
-      <w:pPr>
-        <w:rPr>
-          <w:lang w:val="en-US"/>
-        </w:rPr>
-      </w:pPr>
-      <w:r>
-        <w:rPr>
-          <w:lang w:val="en-US"/>
-        </w:rPr>
-        <w:t>Rank 4.</w:t>
-      </w:r>
-      <w:r>
-        <w:rPr>
-          <w:lang w:val="en-US"/>
-        </w:rPr>
-        <w:t xml:space="preserve"> </w:t>
-      </w:r>
-      <w:r>
-        <w:rPr>
-          <w:lang w:val="en-US"/>
-        </w:rPr>
-        <w:t>Noble</w:t>
-      </w:r>
-      <w:r>
-        <w:rPr>
-          <w:lang w:val="en-US"/>
-        </w:rPr>
-        <w:t>.</w:t>
-      </w:r>
-      <w:r>
-        <w:rPr>
-          <w:lang w:val="en-US"/>
-        </w:rPr>
-        <w:t xml:space="preserve"> The Panda c</w:t>
-      </w:r>
-      <w:r>
-        <w:rPr>
-          <w:lang w:val="en-US"/>
-        </w:rPr>
-        <w:t>an move 1 space.</w:t>
-      </w:r>
-    </w:p>
-    <w:p>
-      <w:pPr>
-        <w:pStyle w:val="Heading2"/>
-        <w:rPr>
-          <w:lang w:val="en-US"/>
-        </w:rPr>
-      </w:pPr>
-      <w:r>
-        <w:rPr>
-          <w:lang w:val="en-US"/>
-        </w:rPr>
-        <w:t>Tiger</w:t>
-      </w:r>
-    </w:p>
-    <w:p>
-      <w:pPr>
-        <w:rPr>
-          <w:lang w:val="en-US"/>
-        </w:rPr>
-      </w:pPr>
-      <w:r>
-        <w:rPr>
-          <w:lang w:val="en-US"/>
-        </w:rPr>
-        <w:t>Rank 3. The Tiger c</w:t>
-      </w:r>
-      <w:r>
-        <w:rPr>
-          <w:lang w:val="en-US"/>
-        </w:rPr>
-        <w:t>an move up to 4 spaces.</w:t>
-      </w:r>
-    </w:p>
-    <w:p>
-      <w:pPr>
-        <w:pStyle w:val="Heading2"/>
-        <w:rPr>
-          <w:lang w:val="en-US"/>
-        </w:rPr>
-      </w:pPr>
-      <w:r>
-        <w:rPr>
-          <w:lang w:val="en-US"/>
-        </w:rPr>
-        <w:t>Monkey</w:t>
-      </w:r>
-    </w:p>
-    <w:p>
-      <w:pPr>
-        <w:rPr>
-          <w:lang w:val="en-US"/>
-        </w:rPr>
-      </w:pPr>
-      <w:r>
-        <w:rPr>
-          <w:lang w:val="en-US"/>
-        </w:rPr>
-        <w:t>Rank 3. The Monkey can move up to 2 spaces.</w:t>
-      </w:r>
-    </w:p>
-    <w:p>
-      <w:pPr>
-        <w:rPr>
-          <w:lang w:val="en-US"/>
-        </w:rPr>
-      </w:pPr>
-      <w:r>
-        <w:rPr>
-          <w:lang w:val="en-US"/>
-        </w:rPr>
-        <w:t>Besides</w:t>
-      </w:r>
-      <w:r>
-        <w:rPr>
-          <w:lang w:val="en-US"/>
-        </w:rPr>
-        <w:t xml:space="preserve"> moving in straight lines, the Monkey can also move in an arc.</w:t>
-      </w:r>
-    </w:p>
-    <w:p>
-      <w:pPr>
-        <w:pStyle w:val="Heading2"/>
-        <w:rPr>
-          <w:lang w:val="en-US"/>
-        </w:rPr>
-      </w:pPr>
-      <w:r>
-        <w:rPr>
-          <w:lang w:val="en-US"/>
-        </w:rPr>
-        <w:t>Nightingale</w:t>
-      </w:r>
-    </w:p>
-    <w:p>
-      <w:pPr>
-        <w:rPr>
-          <w:lang w:val="en-US"/>
-        </w:rPr>
-      </w:pPr>
-      <w:r>
-        <w:rPr>
-          <w:lang w:val="en-US"/>
-        </w:rPr>
-        <w:t>Rank 2.</w:t>
-      </w:r>
-      <w:r>
-        <w:rPr>
-          <w:lang w:val="en-US"/>
-        </w:rPr>
-        <w:t xml:space="preserve"> </w:t>
-      </w:r>
-      <w:r>
-        <w:rPr>
-          <w:lang w:val="en-US"/>
-        </w:rPr>
-        <w:t>Noble</w:t>
-      </w:r>
-      <w:r>
-        <w:rPr>
-          <w:lang w:val="en-US"/>
-        </w:rPr>
-        <w:t>.</w:t>
-      </w:r>
-      <w:r>
-        <w:rPr>
-          <w:lang w:val="en-US"/>
-        </w:rPr>
-        <w:t xml:space="preserve"> The Nightingale can move up to 4 spaces.</w:t>
-      </w:r>
-    </w:p>
-    <w:p>
-      <w:pPr>
-        <w:rPr>
-          <w:lang w:val="en-US"/>
-        </w:rPr>
-      </w:pPr>
-      <w:r>
-        <w:rPr>
-          <w:lang w:val="en-US"/>
-        </w:rPr>
-        <w:t>The Nightingale can move over opposing pieces.</w:t>
-      </w:r>
-    </w:p>
-    <w:p>
-      <w:pPr>
-        <w:rPr>
-          <w:lang w:val="en-US"/>
-        </w:rPr>
-      </w:pPr>
-      <w:r>
-        <w:rPr>
-          <w:lang w:val="en-US"/>
-        </w:rPr>
-        <w:t>Despite having lower rank than the Dragon, the Nightingale can capture the Dragon and cannot be captured by the Dragon.</w:t>
-      </w:r>
-    </w:p>
-    <w:p>
-      <w:pPr>
-        <w:pStyle w:val="Heading2"/>
-        <w:rPr>
-          <w:lang w:val="en-US"/>
-        </w:rPr>
-      </w:pPr>
-      <w:r>
-        <w:rPr>
-          <w:lang w:val="en-US"/>
-        </w:rPr>
-        <w:t>Lotus</w:t>
-      </w:r>
-    </w:p>
-    <w:p>
-      <w:pPr>
-        <w:rPr>
-          <w:lang w:val="en-US"/>
-        </w:rPr>
-      </w:pPr>
-      <w:r>
-        <w:rPr>
-          <w:lang w:val="en-US"/>
-        </w:rPr>
-        <w:t xml:space="preserve">Rank 1. </w:t>
-      </w:r>
-      <w:r>
-        <w:rPr>
-          <w:lang w:val="en-US"/>
-        </w:rPr>
-        <w:t>Noble</w:t>
-      </w:r>
-      <w:r>
-        <w:rPr>
-          <w:lang w:val="en-US"/>
-        </w:rPr>
-        <w:t xml:space="preserve">. </w:t>
-      </w:r>
-      <w:r>
-        <w:rPr>
-          <w:lang w:val="en-US"/>
-        </w:rPr>
-        <w:t>The Lotus can move up to 3 spaces.</w:t>
-      </w:r>
-    </w:p>
-    <w:p>
-      <w:pPr>
-        <w:pStyle w:val="Heading1"/>
-        <w:rPr>
-          <w:lang w:val="en-US"/>
-        </w:rPr>
-      </w:pPr>
-      <w:r>
-        <w:rPr>
-          <w:lang w:val="en-US"/>
-        </w:rPr>
-        <w:t>The Characters</w:t>
-      </w:r>
-    </w:p>
-    <w:p>
-      <w:pPr>
-        <w:rPr>
-          <w:lang w:val="en-US"/>
-        </w:rPr>
-      </w:pPr>
-      <w:r>
-        <w:rPr>
-          <w:lang w:val="en-US"/>
-        </w:rPr>
-        <w:t xml:space="preserve">The characters </w:t>
-      </w:r>
-      <w:r>
-        <w:rPr>
-          <w:lang w:val="en-US"/>
-        </w:rPr>
-        <w:t>alter</w:t>
-      </w:r>
-      <w:r>
-        <w:rPr>
-          <w:lang w:val="en-US"/>
-        </w:rPr>
-        <w:t xml:space="preserve"> the way a piece moves and captures. These traits are only effective after the piece reveals itself.</w:t>
-      </w:r>
-    </w:p>
-    <w:p>
-      <w:pPr>
-        <w:pStyle w:val="Heading2"/>
-        <w:rPr>
-          <w:lang w:val="en-US"/>
-        </w:rPr>
-      </w:pPr>
-      <w:r>
-        <w:rPr>
-          <w:lang w:val="en-US"/>
-        </w:rPr>
-        <w:t>Emperor</w:t>
-      </w:r>
-    </w:p>
-    <w:p>
-      <w:pPr>
-        <w:rPr>
-          <w:lang w:val="en-US"/>
-        </w:rPr>
-      </w:pPr>
-      <w:r>
-        <w:rPr>
-          <w:lang w:val="en-US"/>
-        </w:rPr>
-        <w:t xml:space="preserve">If the Emperor is in the opponent’s City, it can reveal itself and </w:t>
-      </w:r>
-      <w:r>
-        <w:rPr>
-          <w:lang w:val="en-US"/>
-        </w:rPr>
-        <w:t xml:space="preserve">win the game for </w:t>
-      </w:r>
-      <w:r>
-        <w:rPr>
-          <w:lang w:val="en-US"/>
-        </w:rPr>
-        <w:t>the revealing player</w:t>
-      </w:r>
-      <w:r>
-        <w:rPr>
-          <w:lang w:val="en-US"/>
-        </w:rPr>
-        <w:t>.</w:t>
-      </w:r>
-    </w:p>
-    <w:p>
-      <w:pPr>
-        <w:rPr>
-          <w:lang w:val="en-US"/>
-        </w:rPr>
-      </w:pPr>
-      <w:r>
-        <w:rPr>
-          <w:lang w:val="en-US"/>
-        </w:rPr>
-        <w:t>This is done instead of moving or capturing</w:t>
-      </w:r>
-      <w:r>
-        <w:rPr>
-          <w:lang w:val="en-US"/>
-        </w:rPr>
-        <w:t>, and therefore cannot be done directly after moving or capturing.</w:t>
-      </w:r>
-    </w:p>
-    <w:p>
-      <w:pPr>
-        <w:rPr>
-          <w:lang w:val="en-US"/>
-        </w:rPr>
-      </w:pPr>
-      <w:r>
-        <w:rPr>
-          <w:lang w:val="en-US"/>
-        </w:rPr>
-        <w:t>Note that the Gate is not considered part of the City.</w:t>
-      </w:r>
-    </w:p>
-    <w:p>
-      <w:pPr>
-        <w:pStyle w:val="Heading2"/>
-        <w:rPr>
-          <w:lang w:val="en-US"/>
-        </w:rPr>
-      </w:pPr>
-      <w:r>
-        <w:rPr>
-          <w:lang w:val="en-US"/>
-        </w:rPr>
-        <w:t>Empress</w:t>
-      </w:r>
-    </w:p>
-    <w:p>
-      <w:pPr>
-        <w:rPr>
-          <w:lang w:val="en-US"/>
-        </w:rPr>
-      </w:pPr>
-      <w:r>
-        <w:rPr>
-          <w:lang w:val="en-US"/>
-        </w:rPr>
-        <w:t xml:space="preserve">After revealing, the Empress is considered </w:t>
-      </w:r>
-      <w:r>
-        <w:rPr>
-          <w:lang w:val="en-US"/>
-        </w:rPr>
-        <w:t>noble</w:t>
-      </w:r>
-      <w:r>
-        <w:rPr>
-          <w:lang w:val="en-US"/>
-        </w:rPr>
-        <w:t xml:space="preserve"> and can move or capture in the Garden.</w:t>
-      </w:r>
-    </w:p>
-    <w:p>
-      <w:pPr>
-        <w:pStyle w:val="Heading2"/>
-        <w:rPr>
-          <w:lang w:val="en-US"/>
-        </w:rPr>
-      </w:pPr>
-      <w:r>
-        <w:rPr>
-          <w:lang w:val="en-US"/>
-        </w:rPr>
-        <w:t>General</w:t>
-      </w:r>
-    </w:p>
-    <w:p>
-      <w:pPr>
-        <w:rPr>
-          <w:lang w:val="en-US"/>
-        </w:rPr>
-      </w:pPr>
-      <w:r>
-        <w:rPr>
-          <w:lang w:val="en-US"/>
-        </w:rPr>
-        <w:t>After revealing, the General can capture any piece</w:t>
-      </w:r>
-      <w:r>
-        <w:rPr>
-          <w:lang w:val="en-US"/>
-        </w:rPr>
-        <w:t xml:space="preserve"> it can reach</w:t>
-      </w:r>
-      <w:r>
-        <w:rPr>
-          <w:lang w:val="en-US"/>
-        </w:rPr>
-        <w:t xml:space="preserve">, </w:t>
-      </w:r>
-      <w:r>
-        <w:rPr>
-          <w:lang w:val="en-US"/>
-        </w:rPr>
-        <w:t>regardless of rank</w:t>
-      </w:r>
-      <w:r>
-        <w:rPr>
-          <w:lang w:val="en-US"/>
-        </w:rPr>
-        <w:t>.</w:t>
-      </w:r>
-      <w:r>
-        <w:rPr>
-          <w:lang w:val="en-US"/>
-        </w:rPr>
-        <w:t xml:space="preserve"> </w:t>
-      </w:r>
-    </w:p>
-    <w:p>
-      <w:pPr>
-        <w:rPr>
-          <w:lang w:val="en-US"/>
-        </w:rPr>
-      </w:pPr>
-      <w:r>
-        <w:rPr>
-          <w:lang w:val="en-US"/>
-        </w:rPr>
-        <w:t>Even a</w:t>
-      </w:r>
-      <w:r>
-        <w:rPr>
-          <w:lang w:val="en-US"/>
-        </w:rPr>
-        <w:t>s a Dragon, the General</w:t>
-      </w:r>
-      <w:r>
-        <w:rPr>
-          <w:lang w:val="en-US"/>
-        </w:rPr>
-        <w:t xml:space="preserve"> can capture a Nightingale.</w:t>
-      </w:r>
-    </w:p>
-    <w:p>
-      <w:pPr>
-        <w:pStyle w:val="Heading2"/>
-        <w:rPr>
-          <w:lang w:val="en-US"/>
-        </w:rPr>
-      </w:pPr>
-      <w:r>
-        <w:rPr>
-          <w:lang w:val="en-US"/>
-        </w:rPr>
-        <w:t>Strategist</w:t>
-      </w:r>
-    </w:p>
-    <w:p>
-      <w:pPr>
-        <w:rPr>
-          <w:lang w:val="en-US"/>
-        </w:rPr>
-      </w:pPr>
-      <w:r>
-        <w:rPr>
-          <w:lang w:val="en-US"/>
-        </w:rPr>
-        <w:t xml:space="preserve">After revealing, the Strategist can </w:t>
-      </w:r>
-      <w:r>
-        <w:rPr>
-          <w:lang w:val="en-US"/>
-        </w:rPr>
-        <w:t>reveal</w:t>
-      </w:r>
-      <w:r>
-        <w:rPr>
-          <w:lang w:val="en-US"/>
-        </w:rPr>
-        <w:t xml:space="preserve"> any opposing piece that it can reach</w:t>
-      </w:r>
-      <w:r>
-        <w:rPr>
-          <w:lang w:val="en-US"/>
-        </w:rPr>
-        <w:t xml:space="preserve">, meaning it forces </w:t>
-      </w:r>
-      <w:r>
-        <w:rPr>
-          <w:lang w:val="en-US"/>
-        </w:rPr>
-        <w:t>t</w:t>
-      </w:r>
-      <w:r>
-        <w:rPr>
-          <w:lang w:val="en-US"/>
-        </w:rPr>
-        <w:t xml:space="preserve">he owner of that piece </w:t>
-      </w:r>
-      <w:r>
-        <w:rPr>
-          <w:lang w:val="en-US"/>
-        </w:rPr>
-        <w:t>to</w:t>
-      </w:r>
-      <w:r>
-        <w:rPr>
-          <w:lang w:val="en-US"/>
-        </w:rPr>
-        <w:t xml:space="preserve"> reveal the piece’s character.</w:t>
-      </w:r>
-    </w:p>
-    <w:p>
-      <w:pPr>
-        <w:rPr>
-          <w:lang w:val="en-US"/>
-        </w:rPr>
-      </w:pPr>
-      <w:r>
-        <w:rPr>
-          <w:lang w:val="en-US"/>
-        </w:rPr>
-        <w:t>This is done instead of moving or capturing.</w:t>
-      </w:r>
-    </w:p>
-    <w:p>
-      <w:pPr>
-        <w:rPr>
-          <w:lang w:val="en-US"/>
-        </w:rPr>
-      </w:pPr>
-      <w:r>
-        <w:rPr>
-          <w:lang w:val="en-US"/>
-        </w:rPr>
-        <w:t xml:space="preserve">This action neglects rank. </w:t>
-      </w:r>
-      <w:r>
-        <w:rPr>
-          <w:lang w:val="en-US"/>
-        </w:rPr>
-        <w:t>Even a</w:t>
-      </w:r>
-      <w:r>
-        <w:rPr>
-          <w:lang w:val="en-US"/>
-        </w:rPr>
-        <w:t xml:space="preserve">s a non </w:t>
-      </w:r>
-      <w:r>
-        <w:rPr>
-          <w:lang w:val="en-US"/>
-        </w:rPr>
-        <w:t>noble</w:t>
-      </w:r>
-      <w:r>
-        <w:rPr>
-          <w:lang w:val="en-US"/>
-        </w:rPr>
-        <w:t xml:space="preserve"> piece, t</w:t>
-      </w:r>
-      <w:r>
-        <w:rPr>
-          <w:lang w:val="en-US"/>
-        </w:rPr>
-        <w:t xml:space="preserve">he Strategist can reveal </w:t>
-      </w:r>
-      <w:r>
-        <w:rPr>
-          <w:lang w:val="en-US"/>
-        </w:rPr>
-        <w:t xml:space="preserve">a piece in the Garden. </w:t>
-      </w:r>
-      <w:r>
-        <w:rPr>
-          <w:lang w:val="en-US"/>
-        </w:rPr>
-        <w:t>As an Elephant, the Strategist cannot reveal pieces more than two spaces away.</w:t>
+      <w:r>
+        <w:rPr>
+          <w:lang w:val="en-US"/>
+        </w:rPr>
+        <w:t xml:space="preserve"> pieces more than two spaces away.</w:t>
       </w:r>
     </w:p>
     <w:p>

</xml_diff>